<commit_message>
Se agrego al proyecto La Lista de Actividades y La Descripcion de las Actividades.
</commit_message>
<xml_diff>
--- a/Proyecto de prueba-M47-G8.docx
+++ b/Proyecto de prueba-M47-G8.docx
@@ -708,6 +708,7 @@
       <w:sdtPr>
         <w:rPr>
           <w:rFonts w:eastAsiaTheme="minorHAnsi" w:cstheme="minorBidi"/>
+          <w:b w:val="0"/>
           <w:sz w:val="24"/>
           <w:szCs w:val="22"/>
           <w:lang w:val="es-ES" w:eastAsia="en-US"/>
@@ -758,11 +759,10 @@
           <w:r>
             <w:fldChar w:fldCharType="separate"/>
           </w:r>
-          <w:hyperlink w:anchor="_Toc81158195" w:history="1">
+          <w:hyperlink w:anchor="_Toc81583361" w:history="1">
             <w:r>
               <w:rPr>
                 <w:rStyle w:val="Hipervnculo"/>
-                <w:rFonts w:eastAsia="Arial"/>
                 <w:noProof/>
               </w:rPr>
               <w:t>1.  Resumen ejecutivo</w:t>
@@ -786,7 +786,7 @@
                 <w:noProof/>
                 <w:webHidden/>
               </w:rPr>
-              <w:instrText xml:space="preserve"> PAGEREF _Toc81158195 \h </w:instrText>
+              <w:instrText xml:space="preserve"> PAGEREF _Toc81583361 \h </w:instrText>
             </w:r>
             <w:r>
               <w:rPr>
@@ -831,7 +831,7 @@
               <w:lang w:eastAsia="es-DO"/>
             </w:rPr>
           </w:pPr>
-          <w:hyperlink w:anchor="_Toc81158196" w:history="1">
+          <w:hyperlink w:anchor="_Toc81583362" w:history="1">
             <w:r>
               <w:rPr>
                 <w:rStyle w:val="Hipervnculo"/>
@@ -858,7 +858,7 @@
                 <w:noProof/>
                 <w:webHidden/>
               </w:rPr>
-              <w:instrText xml:space="preserve"> PAGEREF _Toc81158196 \h </w:instrText>
+              <w:instrText xml:space="preserve"> PAGEREF _Toc81583362 \h </w:instrText>
             </w:r>
             <w:r>
               <w:rPr>
@@ -903,7 +903,7 @@
               <w:lang w:eastAsia="es-DO"/>
             </w:rPr>
           </w:pPr>
-          <w:hyperlink w:anchor="_Toc81158197" w:history="1">
+          <w:hyperlink w:anchor="_Toc81583363" w:history="1">
             <w:r>
               <w:rPr>
                 <w:rStyle w:val="Hipervnculo"/>
@@ -930,7 +930,7 @@
                 <w:noProof/>
                 <w:webHidden/>
               </w:rPr>
-              <w:instrText xml:space="preserve"> PAGEREF _Toc81158197 \h </w:instrText>
+              <w:instrText xml:space="preserve"> PAGEREF _Toc81583363 \h </w:instrText>
             </w:r>
             <w:r>
               <w:rPr>
@@ -975,7 +975,7 @@
               <w:lang w:eastAsia="es-DO"/>
             </w:rPr>
           </w:pPr>
-          <w:hyperlink w:anchor="_Toc81158198" w:history="1">
+          <w:hyperlink w:anchor="_Toc81583364" w:history="1">
             <w:r>
               <w:rPr>
                 <w:rStyle w:val="Hipervnculo"/>
@@ -1002,7 +1002,7 @@
                 <w:noProof/>
                 <w:webHidden/>
               </w:rPr>
-              <w:instrText xml:space="preserve"> PAGEREF _Toc81158198 \h </w:instrText>
+              <w:instrText xml:space="preserve"> PAGEREF _Toc81583364 \h </w:instrText>
             </w:r>
             <w:r>
               <w:rPr>
@@ -1047,7 +1047,7 @@
               <w:lang w:eastAsia="es-DO"/>
             </w:rPr>
           </w:pPr>
-          <w:hyperlink w:anchor="_Toc81158199" w:history="1">
+          <w:hyperlink w:anchor="_Toc81583365" w:history="1">
             <w:r>
               <w:rPr>
                 <w:rStyle w:val="Hipervnculo"/>
@@ -1074,7 +1074,7 @@
                 <w:noProof/>
                 <w:webHidden/>
               </w:rPr>
-              <w:instrText xml:space="preserve"> PAGEREF _Toc81158199 \h </w:instrText>
+              <w:instrText xml:space="preserve"> PAGEREF _Toc81583365 \h </w:instrText>
             </w:r>
             <w:r>
               <w:rPr>
@@ -1119,7 +1119,7 @@
               <w:lang w:eastAsia="es-DO"/>
             </w:rPr>
           </w:pPr>
-          <w:hyperlink w:anchor="_Toc81158200" w:history="1">
+          <w:hyperlink w:anchor="_Toc81583366" w:history="1">
             <w:r>
               <w:rPr>
                 <w:rStyle w:val="Hipervnculo"/>
@@ -1146,7 +1146,7 @@
                 <w:noProof/>
                 <w:webHidden/>
               </w:rPr>
-              <w:instrText xml:space="preserve"> PAGEREF _Toc81158200 \h </w:instrText>
+              <w:instrText xml:space="preserve"> PAGEREF _Toc81583366 \h </w:instrText>
             </w:r>
             <w:r>
               <w:rPr>
@@ -1191,7 +1191,7 @@
               <w:lang w:eastAsia="es-DO"/>
             </w:rPr>
           </w:pPr>
-          <w:hyperlink w:anchor="_Toc81158201" w:history="1">
+          <w:hyperlink w:anchor="_Toc81583367" w:history="1">
             <w:r>
               <w:rPr>
                 <w:rStyle w:val="Hipervnculo"/>
@@ -1218,7 +1218,7 @@
                 <w:noProof/>
                 <w:webHidden/>
               </w:rPr>
-              <w:instrText xml:space="preserve"> PAGEREF _Toc81158201 \h </w:instrText>
+              <w:instrText xml:space="preserve"> PAGEREF _Toc81583367 \h </w:instrText>
             </w:r>
             <w:r>
               <w:rPr>
@@ -1263,7 +1263,7 @@
               <w:lang w:eastAsia="es-DO"/>
             </w:rPr>
           </w:pPr>
-          <w:hyperlink w:anchor="_Toc81158202" w:history="1">
+          <w:hyperlink w:anchor="_Toc81583368" w:history="1">
             <w:r>
               <w:rPr>
                 <w:rStyle w:val="Hipervnculo"/>
@@ -1290,7 +1290,7 @@
                 <w:noProof/>
                 <w:webHidden/>
               </w:rPr>
-              <w:instrText xml:space="preserve"> PAGEREF _Toc81158202 \h </w:instrText>
+              <w:instrText xml:space="preserve"> PAGEREF _Toc81583368 \h </w:instrText>
             </w:r>
             <w:r>
               <w:rPr>
@@ -1335,7 +1335,7 @@
               <w:lang w:eastAsia="es-DO"/>
             </w:rPr>
           </w:pPr>
-          <w:hyperlink w:anchor="_Toc81158203" w:history="1">
+          <w:hyperlink w:anchor="_Toc81583369" w:history="1">
             <w:r>
               <w:rPr>
                 <w:rStyle w:val="Hipervnculo"/>
@@ -1362,7 +1362,7 @@
                 <w:noProof/>
                 <w:webHidden/>
               </w:rPr>
-              <w:instrText xml:space="preserve"> PAGEREF _Toc81158203 \h </w:instrText>
+              <w:instrText xml:space="preserve"> PAGEREF _Toc81583369 \h </w:instrText>
             </w:r>
             <w:r>
               <w:rPr>
@@ -1407,7 +1407,7 @@
               <w:lang w:eastAsia="es-DO"/>
             </w:rPr>
           </w:pPr>
-          <w:hyperlink w:anchor="_Toc81158204" w:history="1">
+          <w:hyperlink w:anchor="_Toc81583370" w:history="1">
             <w:r>
               <w:rPr>
                 <w:rStyle w:val="Hipervnculo"/>
@@ -1434,7 +1434,7 @@
                 <w:noProof/>
                 <w:webHidden/>
               </w:rPr>
-              <w:instrText xml:space="preserve"> PAGEREF _Toc81158204 \h </w:instrText>
+              <w:instrText xml:space="preserve"> PAGEREF _Toc81583370 \h </w:instrText>
             </w:r>
             <w:r>
               <w:rPr>
@@ -1479,7 +1479,7 @@
               <w:lang w:eastAsia="es-DO"/>
             </w:rPr>
           </w:pPr>
-          <w:hyperlink w:anchor="_Toc81158205" w:history="1">
+          <w:hyperlink w:anchor="_Toc81583371" w:history="1">
             <w:r>
               <w:rPr>
                 <w:rStyle w:val="Hipervnculo"/>
@@ -1506,7 +1506,7 @@
                 <w:noProof/>
                 <w:webHidden/>
               </w:rPr>
-              <w:instrText xml:space="preserve"> PAGEREF _Toc81158205 \h </w:instrText>
+              <w:instrText xml:space="preserve"> PAGEREF _Toc81583371 \h </w:instrText>
             </w:r>
             <w:r>
               <w:rPr>
@@ -1551,7 +1551,7 @@
               <w:lang w:eastAsia="es-DO"/>
             </w:rPr>
           </w:pPr>
-          <w:hyperlink w:anchor="_Toc81158206" w:history="1">
+          <w:hyperlink w:anchor="_Toc81583372" w:history="1">
             <w:r>
               <w:rPr>
                 <w:rStyle w:val="Hipervnculo"/>
@@ -1578,7 +1578,7 @@
                 <w:noProof/>
                 <w:webHidden/>
               </w:rPr>
-              <w:instrText xml:space="preserve"> PAGEREF _Toc81158206 \h </w:instrText>
+              <w:instrText xml:space="preserve"> PAGEREF _Toc81583372 \h </w:instrText>
             </w:r>
             <w:r>
               <w:rPr>
@@ -1623,7 +1623,7 @@
               <w:lang w:eastAsia="es-DO"/>
             </w:rPr>
           </w:pPr>
-          <w:hyperlink w:anchor="_Toc81158207" w:history="1">
+          <w:hyperlink w:anchor="_Toc81583373" w:history="1">
             <w:r>
               <w:rPr>
                 <w:rStyle w:val="Hipervnculo"/>
@@ -1650,7 +1650,7 @@
                 <w:noProof/>
                 <w:webHidden/>
               </w:rPr>
-              <w:instrText xml:space="preserve"> PAGEREF _Toc81158207 \h </w:instrText>
+              <w:instrText xml:space="preserve"> PAGEREF _Toc81583373 \h </w:instrText>
             </w:r>
             <w:r>
               <w:rPr>
@@ -1695,7 +1695,7 @@
               <w:lang w:eastAsia="es-DO"/>
             </w:rPr>
           </w:pPr>
-          <w:hyperlink w:anchor="_Toc81158208" w:history="1">
+          <w:hyperlink w:anchor="_Toc81583374" w:history="1">
             <w:r>
               <w:rPr>
                 <w:rStyle w:val="Hipervnculo"/>
@@ -1722,7 +1722,7 @@
                 <w:noProof/>
                 <w:webHidden/>
               </w:rPr>
-              <w:instrText xml:space="preserve"> PAGEREF _Toc81158208 \h </w:instrText>
+              <w:instrText xml:space="preserve"> PAGEREF _Toc81583374 \h </w:instrText>
             </w:r>
             <w:r>
               <w:rPr>
@@ -1767,7 +1767,7 @@
               <w:lang w:eastAsia="es-DO"/>
             </w:rPr>
           </w:pPr>
-          <w:hyperlink w:anchor="_Toc81158209" w:history="1">
+          <w:hyperlink w:anchor="_Toc81583375" w:history="1">
             <w:r>
               <w:rPr>
                 <w:rStyle w:val="Hipervnculo"/>
@@ -1794,7 +1794,7 @@
                 <w:noProof/>
                 <w:webHidden/>
               </w:rPr>
-              <w:instrText xml:space="preserve"> PAGEREF _Toc81158209 \h </w:instrText>
+              <w:instrText xml:space="preserve"> PAGEREF _Toc81583375 \h </w:instrText>
             </w:r>
             <w:r>
               <w:rPr>
@@ -1839,7 +1839,7 @@
               <w:lang w:eastAsia="es-DO"/>
             </w:rPr>
           </w:pPr>
-          <w:hyperlink w:anchor="_Toc81158210" w:history="1">
+          <w:hyperlink w:anchor="_Toc81583376" w:history="1">
             <w:r>
               <w:rPr>
                 <w:rStyle w:val="Hipervnculo"/>
@@ -1874,7 +1874,7 @@
                 <w:noProof/>
                 <w:webHidden/>
               </w:rPr>
-              <w:instrText xml:space="preserve"> PAGEREF _Toc81158210 \h </w:instrText>
+              <w:instrText xml:space="preserve"> PAGEREF _Toc81583376 \h </w:instrText>
             </w:r>
             <w:r>
               <w:rPr>
@@ -1919,7 +1919,7 @@
               <w:lang w:eastAsia="es-DO"/>
             </w:rPr>
           </w:pPr>
-          <w:hyperlink w:anchor="_Toc81158211" w:history="1">
+          <w:hyperlink w:anchor="_Toc81583377" w:history="1">
             <w:r>
               <w:rPr>
                 <w:rStyle w:val="Hipervnculo"/>
@@ -1946,7 +1946,7 @@
                 <w:noProof/>
                 <w:webHidden/>
               </w:rPr>
-              <w:instrText xml:space="preserve"> PAGEREF _Toc81158211 \h </w:instrText>
+              <w:instrText xml:space="preserve"> PAGEREF _Toc81583377 \h </w:instrText>
             </w:r>
             <w:r>
               <w:rPr>
@@ -1991,7 +1991,7 @@
               <w:lang w:eastAsia="es-DO"/>
             </w:rPr>
           </w:pPr>
-          <w:hyperlink w:anchor="_Toc81158212" w:history="1">
+          <w:hyperlink w:anchor="_Toc81583378" w:history="1">
             <w:r>
               <w:rPr>
                 <w:rStyle w:val="Hipervnculo"/>
@@ -2018,7 +2018,7 @@
                 <w:noProof/>
                 <w:webHidden/>
               </w:rPr>
-              <w:instrText xml:space="preserve"> PAGEREF _Toc81158212 \h </w:instrText>
+              <w:instrText xml:space="preserve"> PAGEREF _Toc81583378 \h </w:instrText>
             </w:r>
             <w:r>
               <w:rPr>
@@ -2063,7 +2063,7 @@
               <w:lang w:eastAsia="es-DO"/>
             </w:rPr>
           </w:pPr>
-          <w:hyperlink w:anchor="_Toc81158213" w:history="1">
+          <w:hyperlink w:anchor="_Toc81583379" w:history="1">
             <w:r>
               <w:rPr>
                 <w:rStyle w:val="Hipervnculo"/>
@@ -2090,7 +2090,7 @@
                 <w:noProof/>
                 <w:webHidden/>
               </w:rPr>
-              <w:instrText xml:space="preserve"> PAGEREF _Toc81158213 \h </w:instrText>
+              <w:instrText xml:space="preserve"> PAGEREF _Toc81583379 \h </w:instrText>
             </w:r>
             <w:r>
               <w:rPr>
@@ -2135,7 +2135,7 @@
               <w:lang w:eastAsia="es-DO"/>
             </w:rPr>
           </w:pPr>
-          <w:hyperlink w:anchor="_Toc81158214" w:history="1">
+          <w:hyperlink w:anchor="_Toc81583380" w:history="1">
             <w:r>
               <w:rPr>
                 <w:rStyle w:val="Hipervnculo"/>
@@ -2170,7 +2170,7 @@
                 <w:noProof/>
                 <w:webHidden/>
               </w:rPr>
-              <w:instrText xml:space="preserve"> PAGEREF _Toc81158214 \h </w:instrText>
+              <w:instrText xml:space="preserve"> PAGEREF _Toc81583380 \h </w:instrText>
             </w:r>
             <w:r>
               <w:rPr>
@@ -2215,7 +2215,7 @@
               <w:lang w:eastAsia="es-DO"/>
             </w:rPr>
           </w:pPr>
-          <w:hyperlink w:anchor="_Toc81158215" w:history="1">
+          <w:hyperlink w:anchor="_Toc81583381" w:history="1">
             <w:r>
               <w:rPr>
                 <w:rStyle w:val="Hipervnculo"/>
@@ -2242,7 +2242,7 @@
                 <w:noProof/>
                 <w:webHidden/>
               </w:rPr>
-              <w:instrText xml:space="preserve"> PAGEREF _Toc81158215 \h </w:instrText>
+              <w:instrText xml:space="preserve"> PAGEREF _Toc81583381 \h </w:instrText>
             </w:r>
             <w:r>
               <w:rPr>
@@ -2287,7 +2287,7 @@
               <w:lang w:eastAsia="es-DO"/>
             </w:rPr>
           </w:pPr>
-          <w:hyperlink w:anchor="_Toc81158216" w:history="1">
+          <w:hyperlink w:anchor="_Toc81583382" w:history="1">
             <w:r>
               <w:rPr>
                 <w:rStyle w:val="Hipervnculo"/>
@@ -2316,7 +2316,7 @@
                 <w:noProof/>
                 <w:webHidden/>
               </w:rPr>
-              <w:instrText xml:space="preserve"> PAGEREF _Toc81158216 \h </w:instrText>
+              <w:instrText xml:space="preserve"> PAGEREF _Toc81583382 \h </w:instrText>
             </w:r>
             <w:r>
               <w:rPr>
@@ -2361,7 +2361,7 @@
               <w:lang w:eastAsia="es-DO"/>
             </w:rPr>
           </w:pPr>
-          <w:hyperlink w:anchor="_Toc81158217" w:history="1">
+          <w:hyperlink w:anchor="_Toc81583383" w:history="1">
             <w:r>
               <w:rPr>
                 <w:rStyle w:val="Hipervnculo"/>
@@ -2388,7 +2388,7 @@
                 <w:noProof/>
                 <w:webHidden/>
               </w:rPr>
-              <w:instrText xml:space="preserve"> PAGEREF _Toc81158217 \h </w:instrText>
+              <w:instrText xml:space="preserve"> PAGEREF _Toc81583383 \h </w:instrText>
             </w:r>
             <w:r>
               <w:rPr>
@@ -2433,7 +2433,7 @@
               <w:lang w:eastAsia="es-DO"/>
             </w:rPr>
           </w:pPr>
-          <w:hyperlink w:anchor="_Toc81158218" w:history="1">
+          <w:hyperlink w:anchor="_Toc81583384" w:history="1">
             <w:r>
               <w:rPr>
                 <w:rStyle w:val="Hipervnculo"/>
@@ -2462,7 +2462,7 @@
                 <w:noProof/>
                 <w:webHidden/>
               </w:rPr>
-              <w:instrText xml:space="preserve"> PAGEREF _Toc81158218 \h </w:instrText>
+              <w:instrText xml:space="preserve"> PAGEREF _Toc81583384 \h </w:instrText>
             </w:r>
             <w:r>
               <w:rPr>
@@ -2507,7 +2507,7 @@
               <w:lang w:eastAsia="es-DO"/>
             </w:rPr>
           </w:pPr>
-          <w:hyperlink w:anchor="_Toc81158219" w:history="1">
+          <w:hyperlink w:anchor="_Toc81583385" w:history="1">
             <w:r>
               <w:rPr>
                 <w:rStyle w:val="Hipervnculo"/>
@@ -2534,7 +2534,7 @@
                 <w:noProof/>
                 <w:webHidden/>
               </w:rPr>
-              <w:instrText xml:space="preserve"> PAGEREF _Toc81158219 \h </w:instrText>
+              <w:instrText xml:space="preserve"> PAGEREF _Toc81583385 \h </w:instrText>
             </w:r>
             <w:r>
               <w:rPr>
@@ -2579,7 +2579,7 @@
               <w:lang w:eastAsia="es-DO"/>
             </w:rPr>
           </w:pPr>
-          <w:hyperlink w:anchor="_Toc81158220" w:history="1">
+          <w:hyperlink w:anchor="_Toc81583386" w:history="1">
             <w:r>
               <w:rPr>
                 <w:rStyle w:val="Hipervnculo"/>
@@ -2606,7 +2606,7 @@
                 <w:noProof/>
                 <w:webHidden/>
               </w:rPr>
-              <w:instrText xml:space="preserve"> PAGEREF _Toc81158220 \h </w:instrText>
+              <w:instrText xml:space="preserve"> PAGEREF _Toc81583386 \h </w:instrText>
             </w:r>
             <w:r>
               <w:rPr>
@@ -2651,7 +2651,7 @@
               <w:lang w:eastAsia="es-DO"/>
             </w:rPr>
           </w:pPr>
-          <w:hyperlink w:anchor="_Toc81158221" w:history="1">
+          <w:hyperlink w:anchor="_Toc81583387" w:history="1">
             <w:r>
               <w:rPr>
                 <w:rStyle w:val="Hipervnculo"/>
@@ -2678,7 +2678,7 @@
                 <w:noProof/>
                 <w:webHidden/>
               </w:rPr>
-              <w:instrText xml:space="preserve"> PAGEREF _Toc81158221 \h </w:instrText>
+              <w:instrText xml:space="preserve"> PAGEREF _Toc81583387 \h </w:instrText>
             </w:r>
             <w:r>
               <w:rPr>
@@ -2723,7 +2723,7 @@
               <w:lang w:eastAsia="es-DO"/>
             </w:rPr>
           </w:pPr>
-          <w:hyperlink w:anchor="_Toc81158222" w:history="1">
+          <w:hyperlink w:anchor="_Toc81583388" w:history="1">
             <w:r>
               <w:rPr>
                 <w:noProof/>
@@ -2743,7 +2743,7 @@
                 <w:noProof/>
                 <w:webHidden/>
               </w:rPr>
-              <w:instrText xml:space="preserve"> PAGEREF _Toc81158222 \h </w:instrText>
+              <w:instrText xml:space="preserve"> PAGEREF _Toc81583388 \h </w:instrText>
             </w:r>
             <w:r>
               <w:rPr>
@@ -2788,7 +2788,7 @@
               <w:lang w:eastAsia="es-DO"/>
             </w:rPr>
           </w:pPr>
-          <w:hyperlink w:anchor="_Toc81158223" w:history="1">
+          <w:hyperlink w:anchor="_Toc81583389" w:history="1">
             <w:r>
               <w:rPr>
                 <w:rStyle w:val="Hipervnculo"/>
@@ -2815,7 +2815,7 @@
                 <w:noProof/>
                 <w:webHidden/>
               </w:rPr>
-              <w:instrText xml:space="preserve"> PAGEREF _Toc81158223 \h </w:instrText>
+              <w:instrText xml:space="preserve"> PAGEREF _Toc81583389 \h </w:instrText>
             </w:r>
             <w:r>
               <w:rPr>
@@ -2860,7 +2860,7 @@
               <w:lang w:eastAsia="es-DO"/>
             </w:rPr>
           </w:pPr>
-          <w:hyperlink w:anchor="_Toc81158224" w:history="1">
+          <w:hyperlink w:anchor="_Toc81583390" w:history="1">
             <w:r>
               <w:rPr>
                 <w:rStyle w:val="Hipervnculo"/>
@@ -2895,7 +2895,7 @@
                 <w:noProof/>
                 <w:webHidden/>
               </w:rPr>
-              <w:instrText xml:space="preserve"> PAGEREF _Toc81158224 \h </w:instrText>
+              <w:instrText xml:space="preserve"> PAGEREF _Toc81583390 \h </w:instrText>
             </w:r>
             <w:r>
               <w:rPr>
@@ -2940,13 +2940,13 @@
               <w:lang w:eastAsia="es-DO"/>
             </w:rPr>
           </w:pPr>
-          <w:hyperlink w:anchor="_Toc81158225" w:history="1">
+          <w:hyperlink w:anchor="_Toc81583391" w:history="1">
             <w:r>
               <w:rPr>
                 <w:rStyle w:val="Hipervnculo"/>
                 <w:noProof/>
               </w:rPr>
-              <w:t>6.  Lista de Actividades</w:t>
+              <w:t>7.  Lista de Actividades</w:t>
             </w:r>
             <w:r>
               <w:rPr>
@@ -2967,7 +2967,7 @@
                 <w:noProof/>
                 <w:webHidden/>
               </w:rPr>
-              <w:instrText xml:space="preserve"> PAGEREF _Toc81158225 \h </w:instrText>
+              <w:instrText xml:space="preserve"> PAGEREF _Toc81583391 \h </w:instrText>
             </w:r>
             <w:r>
               <w:rPr>
@@ -2987,7 +2987,7 @@
                 <w:noProof/>
                 <w:webHidden/>
               </w:rPr>
-              <w:t>10</w:t>
+              <w:t>11</w:t>
             </w:r>
             <w:r>
               <w:rPr>
@@ -3012,13 +3012,13 @@
               <w:lang w:eastAsia="es-DO"/>
             </w:rPr>
           </w:pPr>
-          <w:hyperlink w:anchor="_Toc81158226" w:history="1">
+          <w:hyperlink w:anchor="_Toc81583392" w:history="1">
             <w:r>
               <w:rPr>
                 <w:rStyle w:val="Hipervnculo"/>
                 <w:noProof/>
               </w:rPr>
-              <w:t>7.  Descripción de actividades</w:t>
+              <w:t>8.  Descripción de actividades</w:t>
             </w:r>
             <w:r>
               <w:rPr>
@@ -3039,7 +3039,7 @@
                 <w:noProof/>
                 <w:webHidden/>
               </w:rPr>
-              <w:instrText xml:space="preserve"> PAGEREF _Toc81158226 \h </w:instrText>
+              <w:instrText xml:space="preserve"> PAGEREF _Toc81583392 \h </w:instrText>
             </w:r>
             <w:r>
               <w:rPr>
@@ -3059,7 +3059,1015 @@
                 <w:noProof/>
                 <w:webHidden/>
               </w:rPr>
-              <w:t>10</w:t>
+              <w:t>11</w:t>
+            </w:r>
+            <w:r>
+              <w:rPr>
+                <w:noProof/>
+                <w:webHidden/>
+              </w:rPr>
+              <w:fldChar w:fldCharType="end"/>
+            </w:r>
+          </w:hyperlink>
+        </w:p>
+        <w:p>
+          <w:pPr>
+            <w:pStyle w:val="TDC2"/>
+            <w:tabs>
+              <w:tab w:val="right" w:leader="dot" w:pos="8494"/>
+            </w:tabs>
+            <w:rPr>
+              <w:rFonts w:asciiTheme="minorHAnsi" w:eastAsiaTheme="minorEastAsia" w:hAnsiTheme="minorHAnsi"/>
+              <w:noProof/>
+              <w:color w:val="auto"/>
+              <w:sz w:val="22"/>
+              <w:lang w:eastAsia="es-DO"/>
+            </w:rPr>
+          </w:pPr>
+          <w:hyperlink w:anchor="_Toc81583393" w:history="1">
+            <w:r>
+              <w:rPr>
+                <w:rStyle w:val="Hipervnculo"/>
+                <w:noProof/>
+              </w:rPr>
+              <w:t>Definición de requerimientos</w:t>
+            </w:r>
+            <w:r>
+              <w:rPr>
+                <w:noProof/>
+                <w:webHidden/>
+              </w:rPr>
+              <w:tab/>
+            </w:r>
+            <w:r>
+              <w:rPr>
+                <w:noProof/>
+                <w:webHidden/>
+              </w:rPr>
+              <w:fldChar w:fldCharType="begin"/>
+            </w:r>
+            <w:r>
+              <w:rPr>
+                <w:noProof/>
+                <w:webHidden/>
+              </w:rPr>
+              <w:instrText xml:space="preserve"> PAGEREF _Toc81583393 \h </w:instrText>
+            </w:r>
+            <w:r>
+              <w:rPr>
+                <w:noProof/>
+                <w:webHidden/>
+              </w:rPr>
+            </w:r>
+            <w:r>
+              <w:rPr>
+                <w:noProof/>
+                <w:webHidden/>
+              </w:rPr>
+              <w:fldChar w:fldCharType="separate"/>
+            </w:r>
+            <w:r>
+              <w:rPr>
+                <w:noProof/>
+                <w:webHidden/>
+              </w:rPr>
+              <w:t>11</w:t>
+            </w:r>
+            <w:r>
+              <w:rPr>
+                <w:noProof/>
+                <w:webHidden/>
+              </w:rPr>
+              <w:fldChar w:fldCharType="end"/>
+            </w:r>
+          </w:hyperlink>
+        </w:p>
+        <w:p>
+          <w:pPr>
+            <w:pStyle w:val="TDC2"/>
+            <w:tabs>
+              <w:tab w:val="right" w:leader="dot" w:pos="8494"/>
+            </w:tabs>
+            <w:rPr>
+              <w:rFonts w:asciiTheme="minorHAnsi" w:eastAsiaTheme="minorEastAsia" w:hAnsiTheme="minorHAnsi"/>
+              <w:noProof/>
+              <w:color w:val="auto"/>
+              <w:sz w:val="22"/>
+              <w:lang w:eastAsia="es-DO"/>
+            </w:rPr>
+          </w:pPr>
+          <w:hyperlink w:anchor="_Toc81583394" w:history="1">
+            <w:r>
+              <w:rPr>
+                <w:rStyle w:val="Hipervnculo"/>
+                <w:noProof/>
+              </w:rPr>
+              <w:t>Recopilación de información</w:t>
+            </w:r>
+            <w:r>
+              <w:rPr>
+                <w:noProof/>
+                <w:webHidden/>
+              </w:rPr>
+              <w:tab/>
+            </w:r>
+            <w:r>
+              <w:rPr>
+                <w:noProof/>
+                <w:webHidden/>
+              </w:rPr>
+              <w:fldChar w:fldCharType="begin"/>
+            </w:r>
+            <w:r>
+              <w:rPr>
+                <w:noProof/>
+                <w:webHidden/>
+              </w:rPr>
+              <w:instrText xml:space="preserve"> PAGEREF _Toc81583394 \h </w:instrText>
+            </w:r>
+            <w:r>
+              <w:rPr>
+                <w:noProof/>
+                <w:webHidden/>
+              </w:rPr>
+            </w:r>
+            <w:r>
+              <w:rPr>
+                <w:noProof/>
+                <w:webHidden/>
+              </w:rPr>
+              <w:fldChar w:fldCharType="separate"/>
+            </w:r>
+            <w:r>
+              <w:rPr>
+                <w:noProof/>
+                <w:webHidden/>
+              </w:rPr>
+              <w:t>11</w:t>
+            </w:r>
+            <w:r>
+              <w:rPr>
+                <w:noProof/>
+                <w:webHidden/>
+              </w:rPr>
+              <w:fldChar w:fldCharType="end"/>
+            </w:r>
+          </w:hyperlink>
+        </w:p>
+        <w:p>
+          <w:pPr>
+            <w:pStyle w:val="TDC2"/>
+            <w:tabs>
+              <w:tab w:val="right" w:leader="dot" w:pos="8494"/>
+            </w:tabs>
+            <w:rPr>
+              <w:rFonts w:asciiTheme="minorHAnsi" w:eastAsiaTheme="minorEastAsia" w:hAnsiTheme="minorHAnsi"/>
+              <w:noProof/>
+              <w:color w:val="auto"/>
+              <w:sz w:val="22"/>
+              <w:lang w:eastAsia="es-DO"/>
+            </w:rPr>
+          </w:pPr>
+          <w:hyperlink w:anchor="_Toc81583395" w:history="1">
+            <w:r>
+              <w:rPr>
+                <w:rStyle w:val="Hipervnculo"/>
+                <w:noProof/>
+              </w:rPr>
+              <w:t>Análisis de la información</w:t>
+            </w:r>
+            <w:r>
+              <w:rPr>
+                <w:noProof/>
+                <w:webHidden/>
+              </w:rPr>
+              <w:tab/>
+            </w:r>
+            <w:r>
+              <w:rPr>
+                <w:noProof/>
+                <w:webHidden/>
+              </w:rPr>
+              <w:fldChar w:fldCharType="begin"/>
+            </w:r>
+            <w:r>
+              <w:rPr>
+                <w:noProof/>
+                <w:webHidden/>
+              </w:rPr>
+              <w:instrText xml:space="preserve"> PAGEREF _Toc81583395 \h </w:instrText>
+            </w:r>
+            <w:r>
+              <w:rPr>
+                <w:noProof/>
+                <w:webHidden/>
+              </w:rPr>
+            </w:r>
+            <w:r>
+              <w:rPr>
+                <w:noProof/>
+                <w:webHidden/>
+              </w:rPr>
+              <w:fldChar w:fldCharType="separate"/>
+            </w:r>
+            <w:r>
+              <w:rPr>
+                <w:noProof/>
+                <w:webHidden/>
+              </w:rPr>
+              <w:t>12</w:t>
+            </w:r>
+            <w:r>
+              <w:rPr>
+                <w:noProof/>
+                <w:webHidden/>
+              </w:rPr>
+              <w:fldChar w:fldCharType="end"/>
+            </w:r>
+          </w:hyperlink>
+        </w:p>
+        <w:p>
+          <w:pPr>
+            <w:pStyle w:val="TDC2"/>
+            <w:tabs>
+              <w:tab w:val="right" w:leader="dot" w:pos="8494"/>
+            </w:tabs>
+            <w:rPr>
+              <w:rFonts w:asciiTheme="minorHAnsi" w:eastAsiaTheme="minorEastAsia" w:hAnsiTheme="minorHAnsi"/>
+              <w:noProof/>
+              <w:color w:val="auto"/>
+              <w:sz w:val="22"/>
+              <w:lang w:eastAsia="es-DO"/>
+            </w:rPr>
+          </w:pPr>
+          <w:hyperlink w:anchor="_Toc81583396" w:history="1">
+            <w:r>
+              <w:rPr>
+                <w:rStyle w:val="Hipervnculo"/>
+                <w:noProof/>
+              </w:rPr>
+              <w:t>Diseño del Sistema</w:t>
+            </w:r>
+            <w:r>
+              <w:rPr>
+                <w:noProof/>
+                <w:webHidden/>
+              </w:rPr>
+              <w:tab/>
+            </w:r>
+            <w:r>
+              <w:rPr>
+                <w:noProof/>
+                <w:webHidden/>
+              </w:rPr>
+              <w:fldChar w:fldCharType="begin"/>
+            </w:r>
+            <w:r>
+              <w:rPr>
+                <w:noProof/>
+                <w:webHidden/>
+              </w:rPr>
+              <w:instrText xml:space="preserve"> PAGEREF _Toc81583396 \h </w:instrText>
+            </w:r>
+            <w:r>
+              <w:rPr>
+                <w:noProof/>
+                <w:webHidden/>
+              </w:rPr>
+            </w:r>
+            <w:r>
+              <w:rPr>
+                <w:noProof/>
+                <w:webHidden/>
+              </w:rPr>
+              <w:fldChar w:fldCharType="separate"/>
+            </w:r>
+            <w:r>
+              <w:rPr>
+                <w:noProof/>
+                <w:webHidden/>
+              </w:rPr>
+              <w:t>12</w:t>
+            </w:r>
+            <w:r>
+              <w:rPr>
+                <w:noProof/>
+                <w:webHidden/>
+              </w:rPr>
+              <w:fldChar w:fldCharType="end"/>
+            </w:r>
+          </w:hyperlink>
+        </w:p>
+        <w:p>
+          <w:pPr>
+            <w:pStyle w:val="TDC2"/>
+            <w:tabs>
+              <w:tab w:val="right" w:leader="dot" w:pos="8494"/>
+            </w:tabs>
+            <w:rPr>
+              <w:rFonts w:asciiTheme="minorHAnsi" w:eastAsiaTheme="minorEastAsia" w:hAnsiTheme="minorHAnsi"/>
+              <w:noProof/>
+              <w:color w:val="auto"/>
+              <w:sz w:val="22"/>
+              <w:lang w:eastAsia="es-DO"/>
+            </w:rPr>
+          </w:pPr>
+          <w:hyperlink w:anchor="_Toc81583397" w:history="1">
+            <w:r>
+              <w:rPr>
+                <w:rStyle w:val="Hipervnculo"/>
+                <w:noProof/>
+              </w:rPr>
+              <w:t>Arquitectura del Software</w:t>
+            </w:r>
+            <w:r>
+              <w:rPr>
+                <w:noProof/>
+                <w:webHidden/>
+              </w:rPr>
+              <w:tab/>
+            </w:r>
+            <w:r>
+              <w:rPr>
+                <w:noProof/>
+                <w:webHidden/>
+              </w:rPr>
+              <w:fldChar w:fldCharType="begin"/>
+            </w:r>
+            <w:r>
+              <w:rPr>
+                <w:noProof/>
+                <w:webHidden/>
+              </w:rPr>
+              <w:instrText xml:space="preserve"> PAGEREF _Toc81583397 \h </w:instrText>
+            </w:r>
+            <w:r>
+              <w:rPr>
+                <w:noProof/>
+                <w:webHidden/>
+              </w:rPr>
+            </w:r>
+            <w:r>
+              <w:rPr>
+                <w:noProof/>
+                <w:webHidden/>
+              </w:rPr>
+              <w:fldChar w:fldCharType="separate"/>
+            </w:r>
+            <w:r>
+              <w:rPr>
+                <w:noProof/>
+                <w:webHidden/>
+              </w:rPr>
+              <w:t>12</w:t>
+            </w:r>
+            <w:r>
+              <w:rPr>
+                <w:noProof/>
+                <w:webHidden/>
+              </w:rPr>
+              <w:fldChar w:fldCharType="end"/>
+            </w:r>
+          </w:hyperlink>
+        </w:p>
+        <w:p>
+          <w:pPr>
+            <w:pStyle w:val="TDC2"/>
+            <w:tabs>
+              <w:tab w:val="right" w:leader="dot" w:pos="8494"/>
+            </w:tabs>
+            <w:rPr>
+              <w:rFonts w:asciiTheme="minorHAnsi" w:eastAsiaTheme="minorEastAsia" w:hAnsiTheme="minorHAnsi"/>
+              <w:noProof/>
+              <w:color w:val="auto"/>
+              <w:sz w:val="22"/>
+              <w:lang w:eastAsia="es-DO"/>
+            </w:rPr>
+          </w:pPr>
+          <w:hyperlink w:anchor="_Toc81583398" w:history="1">
+            <w:r>
+              <w:rPr>
+                <w:rStyle w:val="Hipervnculo"/>
+                <w:noProof/>
+              </w:rPr>
+              <w:t>Diseño de la base de datos</w:t>
+            </w:r>
+            <w:r>
+              <w:rPr>
+                <w:noProof/>
+                <w:webHidden/>
+              </w:rPr>
+              <w:tab/>
+            </w:r>
+            <w:r>
+              <w:rPr>
+                <w:noProof/>
+                <w:webHidden/>
+              </w:rPr>
+              <w:fldChar w:fldCharType="begin"/>
+            </w:r>
+            <w:r>
+              <w:rPr>
+                <w:noProof/>
+                <w:webHidden/>
+              </w:rPr>
+              <w:instrText xml:space="preserve"> PAGEREF _Toc81583398 \h </w:instrText>
+            </w:r>
+            <w:r>
+              <w:rPr>
+                <w:noProof/>
+                <w:webHidden/>
+              </w:rPr>
+            </w:r>
+            <w:r>
+              <w:rPr>
+                <w:noProof/>
+                <w:webHidden/>
+              </w:rPr>
+              <w:fldChar w:fldCharType="separate"/>
+            </w:r>
+            <w:r>
+              <w:rPr>
+                <w:noProof/>
+                <w:webHidden/>
+              </w:rPr>
+              <w:t>12</w:t>
+            </w:r>
+            <w:r>
+              <w:rPr>
+                <w:noProof/>
+                <w:webHidden/>
+              </w:rPr>
+              <w:fldChar w:fldCharType="end"/>
+            </w:r>
+          </w:hyperlink>
+        </w:p>
+        <w:p>
+          <w:pPr>
+            <w:pStyle w:val="TDC2"/>
+            <w:tabs>
+              <w:tab w:val="right" w:leader="dot" w:pos="8494"/>
+            </w:tabs>
+            <w:rPr>
+              <w:rFonts w:asciiTheme="minorHAnsi" w:eastAsiaTheme="minorEastAsia" w:hAnsiTheme="minorHAnsi"/>
+              <w:noProof/>
+              <w:color w:val="auto"/>
+              <w:sz w:val="22"/>
+              <w:lang w:eastAsia="es-DO"/>
+            </w:rPr>
+          </w:pPr>
+          <w:hyperlink w:anchor="_Toc81583399" w:history="1">
+            <w:r>
+              <w:rPr>
+                <w:rStyle w:val="Hipervnculo"/>
+                <w:noProof/>
+              </w:rPr>
+              <w:t>Elaboración de formularios y reportes</w:t>
+            </w:r>
+            <w:r>
+              <w:rPr>
+                <w:noProof/>
+                <w:webHidden/>
+              </w:rPr>
+              <w:tab/>
+            </w:r>
+            <w:r>
+              <w:rPr>
+                <w:noProof/>
+                <w:webHidden/>
+              </w:rPr>
+              <w:fldChar w:fldCharType="begin"/>
+            </w:r>
+            <w:r>
+              <w:rPr>
+                <w:noProof/>
+                <w:webHidden/>
+              </w:rPr>
+              <w:instrText xml:space="preserve"> PAGEREF _Toc81583399 \h </w:instrText>
+            </w:r>
+            <w:r>
+              <w:rPr>
+                <w:noProof/>
+                <w:webHidden/>
+              </w:rPr>
+            </w:r>
+            <w:r>
+              <w:rPr>
+                <w:noProof/>
+                <w:webHidden/>
+              </w:rPr>
+              <w:fldChar w:fldCharType="separate"/>
+            </w:r>
+            <w:r>
+              <w:rPr>
+                <w:noProof/>
+                <w:webHidden/>
+              </w:rPr>
+              <w:t>12</w:t>
+            </w:r>
+            <w:r>
+              <w:rPr>
+                <w:noProof/>
+                <w:webHidden/>
+              </w:rPr>
+              <w:fldChar w:fldCharType="end"/>
+            </w:r>
+          </w:hyperlink>
+        </w:p>
+        <w:p>
+          <w:pPr>
+            <w:pStyle w:val="TDC2"/>
+            <w:tabs>
+              <w:tab w:val="right" w:leader="dot" w:pos="8494"/>
+            </w:tabs>
+            <w:rPr>
+              <w:rFonts w:asciiTheme="minorHAnsi" w:eastAsiaTheme="minorEastAsia" w:hAnsiTheme="minorHAnsi"/>
+              <w:noProof/>
+              <w:color w:val="auto"/>
+              <w:sz w:val="22"/>
+              <w:lang w:eastAsia="es-DO"/>
+            </w:rPr>
+          </w:pPr>
+          <w:hyperlink w:anchor="_Toc81583400" w:history="1">
+            <w:r>
+              <w:rPr>
+                <w:rStyle w:val="Hipervnculo"/>
+                <w:noProof/>
+              </w:rPr>
+              <w:t>Desarrollo del software</w:t>
+            </w:r>
+            <w:r>
+              <w:rPr>
+                <w:noProof/>
+                <w:webHidden/>
+              </w:rPr>
+              <w:tab/>
+            </w:r>
+            <w:r>
+              <w:rPr>
+                <w:noProof/>
+                <w:webHidden/>
+              </w:rPr>
+              <w:fldChar w:fldCharType="begin"/>
+            </w:r>
+            <w:r>
+              <w:rPr>
+                <w:noProof/>
+                <w:webHidden/>
+              </w:rPr>
+              <w:instrText xml:space="preserve"> PAGEREF _Toc81583400 \h </w:instrText>
+            </w:r>
+            <w:r>
+              <w:rPr>
+                <w:noProof/>
+                <w:webHidden/>
+              </w:rPr>
+            </w:r>
+            <w:r>
+              <w:rPr>
+                <w:noProof/>
+                <w:webHidden/>
+              </w:rPr>
+              <w:fldChar w:fldCharType="separate"/>
+            </w:r>
+            <w:r>
+              <w:rPr>
+                <w:noProof/>
+                <w:webHidden/>
+              </w:rPr>
+              <w:t>12</w:t>
+            </w:r>
+            <w:r>
+              <w:rPr>
+                <w:noProof/>
+                <w:webHidden/>
+              </w:rPr>
+              <w:fldChar w:fldCharType="end"/>
+            </w:r>
+          </w:hyperlink>
+        </w:p>
+        <w:p>
+          <w:pPr>
+            <w:pStyle w:val="TDC2"/>
+            <w:tabs>
+              <w:tab w:val="right" w:leader="dot" w:pos="8494"/>
+            </w:tabs>
+            <w:rPr>
+              <w:rFonts w:asciiTheme="minorHAnsi" w:eastAsiaTheme="minorEastAsia" w:hAnsiTheme="minorHAnsi"/>
+              <w:noProof/>
+              <w:color w:val="auto"/>
+              <w:sz w:val="22"/>
+              <w:lang w:eastAsia="es-DO"/>
+            </w:rPr>
+          </w:pPr>
+          <w:hyperlink w:anchor="_Toc81583401" w:history="1">
+            <w:r>
+              <w:rPr>
+                <w:rStyle w:val="Hipervnculo"/>
+                <w:noProof/>
+              </w:rPr>
+              <w:t>Codificación del sistema</w:t>
+            </w:r>
+            <w:r>
+              <w:rPr>
+                <w:noProof/>
+                <w:webHidden/>
+              </w:rPr>
+              <w:tab/>
+            </w:r>
+            <w:r>
+              <w:rPr>
+                <w:noProof/>
+                <w:webHidden/>
+              </w:rPr>
+              <w:fldChar w:fldCharType="begin"/>
+            </w:r>
+            <w:r>
+              <w:rPr>
+                <w:noProof/>
+                <w:webHidden/>
+              </w:rPr>
+              <w:instrText xml:space="preserve"> PAGEREF _Toc81583401 \h </w:instrText>
+            </w:r>
+            <w:r>
+              <w:rPr>
+                <w:noProof/>
+                <w:webHidden/>
+              </w:rPr>
+            </w:r>
+            <w:r>
+              <w:rPr>
+                <w:noProof/>
+                <w:webHidden/>
+              </w:rPr>
+              <w:fldChar w:fldCharType="separate"/>
+            </w:r>
+            <w:r>
+              <w:rPr>
+                <w:noProof/>
+                <w:webHidden/>
+              </w:rPr>
+              <w:t>13</w:t>
+            </w:r>
+            <w:r>
+              <w:rPr>
+                <w:noProof/>
+                <w:webHidden/>
+              </w:rPr>
+              <w:fldChar w:fldCharType="end"/>
+            </w:r>
+          </w:hyperlink>
+        </w:p>
+        <w:p>
+          <w:pPr>
+            <w:pStyle w:val="TDC2"/>
+            <w:tabs>
+              <w:tab w:val="right" w:leader="dot" w:pos="8494"/>
+            </w:tabs>
+            <w:rPr>
+              <w:rFonts w:asciiTheme="minorHAnsi" w:eastAsiaTheme="minorEastAsia" w:hAnsiTheme="minorHAnsi"/>
+              <w:noProof/>
+              <w:color w:val="auto"/>
+              <w:sz w:val="22"/>
+              <w:lang w:eastAsia="es-DO"/>
+            </w:rPr>
+          </w:pPr>
+          <w:hyperlink w:anchor="_Toc81583402" w:history="1">
+            <w:r>
+              <w:rPr>
+                <w:rStyle w:val="Hipervnculo"/>
+                <w:noProof/>
+              </w:rPr>
+              <w:t>Formación de Usuarios</w:t>
+            </w:r>
+            <w:r>
+              <w:rPr>
+                <w:noProof/>
+                <w:webHidden/>
+              </w:rPr>
+              <w:tab/>
+            </w:r>
+            <w:r>
+              <w:rPr>
+                <w:noProof/>
+                <w:webHidden/>
+              </w:rPr>
+              <w:fldChar w:fldCharType="begin"/>
+            </w:r>
+            <w:r>
+              <w:rPr>
+                <w:noProof/>
+                <w:webHidden/>
+              </w:rPr>
+              <w:instrText xml:space="preserve"> PAGEREF _Toc81583402 \h </w:instrText>
+            </w:r>
+            <w:r>
+              <w:rPr>
+                <w:noProof/>
+                <w:webHidden/>
+              </w:rPr>
+            </w:r>
+            <w:r>
+              <w:rPr>
+                <w:noProof/>
+                <w:webHidden/>
+              </w:rPr>
+              <w:fldChar w:fldCharType="separate"/>
+            </w:r>
+            <w:r>
+              <w:rPr>
+                <w:noProof/>
+                <w:webHidden/>
+              </w:rPr>
+              <w:t>13</w:t>
+            </w:r>
+            <w:r>
+              <w:rPr>
+                <w:noProof/>
+                <w:webHidden/>
+              </w:rPr>
+              <w:fldChar w:fldCharType="end"/>
+            </w:r>
+          </w:hyperlink>
+        </w:p>
+        <w:p>
+          <w:pPr>
+            <w:pStyle w:val="TDC2"/>
+            <w:tabs>
+              <w:tab w:val="right" w:leader="dot" w:pos="8494"/>
+            </w:tabs>
+            <w:rPr>
+              <w:rFonts w:asciiTheme="minorHAnsi" w:eastAsiaTheme="minorEastAsia" w:hAnsiTheme="minorHAnsi"/>
+              <w:noProof/>
+              <w:color w:val="auto"/>
+              <w:sz w:val="22"/>
+              <w:lang w:eastAsia="es-DO"/>
+            </w:rPr>
+          </w:pPr>
+          <w:hyperlink w:anchor="_Toc81583403" w:history="1">
+            <w:r>
+              <w:rPr>
+                <w:rStyle w:val="Hipervnculo"/>
+                <w:noProof/>
+              </w:rPr>
+              <w:t>Prueba del Sistema</w:t>
+            </w:r>
+            <w:r>
+              <w:rPr>
+                <w:noProof/>
+                <w:webHidden/>
+              </w:rPr>
+              <w:tab/>
+            </w:r>
+            <w:r>
+              <w:rPr>
+                <w:noProof/>
+                <w:webHidden/>
+              </w:rPr>
+              <w:fldChar w:fldCharType="begin"/>
+            </w:r>
+            <w:r>
+              <w:rPr>
+                <w:noProof/>
+                <w:webHidden/>
+              </w:rPr>
+              <w:instrText xml:space="preserve"> PAGEREF _Toc81583403 \h </w:instrText>
+            </w:r>
+            <w:r>
+              <w:rPr>
+                <w:noProof/>
+                <w:webHidden/>
+              </w:rPr>
+            </w:r>
+            <w:r>
+              <w:rPr>
+                <w:noProof/>
+                <w:webHidden/>
+              </w:rPr>
+              <w:fldChar w:fldCharType="separate"/>
+            </w:r>
+            <w:r>
+              <w:rPr>
+                <w:noProof/>
+                <w:webHidden/>
+              </w:rPr>
+              <w:t>13</w:t>
+            </w:r>
+            <w:r>
+              <w:rPr>
+                <w:noProof/>
+                <w:webHidden/>
+              </w:rPr>
+              <w:fldChar w:fldCharType="end"/>
+            </w:r>
+          </w:hyperlink>
+        </w:p>
+        <w:p>
+          <w:pPr>
+            <w:pStyle w:val="TDC2"/>
+            <w:tabs>
+              <w:tab w:val="right" w:leader="dot" w:pos="8494"/>
+            </w:tabs>
+            <w:rPr>
+              <w:rFonts w:asciiTheme="minorHAnsi" w:eastAsiaTheme="minorEastAsia" w:hAnsiTheme="minorHAnsi"/>
+              <w:noProof/>
+              <w:color w:val="auto"/>
+              <w:sz w:val="22"/>
+              <w:lang w:eastAsia="es-DO"/>
+            </w:rPr>
+          </w:pPr>
+          <w:hyperlink w:anchor="_Toc81583404" w:history="1">
+            <w:r>
+              <w:rPr>
+                <w:rStyle w:val="Hipervnculo"/>
+                <w:noProof/>
+              </w:rPr>
+              <w:t>Implementación y Evaluación</w:t>
+            </w:r>
+            <w:r>
+              <w:rPr>
+                <w:noProof/>
+                <w:webHidden/>
+              </w:rPr>
+              <w:tab/>
+            </w:r>
+            <w:r>
+              <w:rPr>
+                <w:noProof/>
+                <w:webHidden/>
+              </w:rPr>
+              <w:fldChar w:fldCharType="begin"/>
+            </w:r>
+            <w:r>
+              <w:rPr>
+                <w:noProof/>
+                <w:webHidden/>
+              </w:rPr>
+              <w:instrText xml:space="preserve"> PAGEREF _Toc81583404 \h </w:instrText>
+            </w:r>
+            <w:r>
+              <w:rPr>
+                <w:noProof/>
+                <w:webHidden/>
+              </w:rPr>
+            </w:r>
+            <w:r>
+              <w:rPr>
+                <w:noProof/>
+                <w:webHidden/>
+              </w:rPr>
+              <w:fldChar w:fldCharType="separate"/>
+            </w:r>
+            <w:r>
+              <w:rPr>
+                <w:noProof/>
+                <w:webHidden/>
+              </w:rPr>
+              <w:t>13</w:t>
+            </w:r>
+            <w:r>
+              <w:rPr>
+                <w:noProof/>
+                <w:webHidden/>
+              </w:rPr>
+              <w:fldChar w:fldCharType="end"/>
+            </w:r>
+          </w:hyperlink>
+        </w:p>
+        <w:p>
+          <w:pPr>
+            <w:pStyle w:val="TDC2"/>
+            <w:tabs>
+              <w:tab w:val="right" w:leader="dot" w:pos="8494"/>
+            </w:tabs>
+            <w:rPr>
+              <w:rFonts w:asciiTheme="minorHAnsi" w:eastAsiaTheme="minorEastAsia" w:hAnsiTheme="minorHAnsi"/>
+              <w:noProof/>
+              <w:color w:val="auto"/>
+              <w:sz w:val="22"/>
+              <w:lang w:eastAsia="es-DO"/>
+            </w:rPr>
+          </w:pPr>
+          <w:hyperlink w:anchor="_Toc81583405" w:history="1">
+            <w:r>
+              <w:rPr>
+                <w:rStyle w:val="Hipervnculo"/>
+                <w:noProof/>
+              </w:rPr>
+              <w:t>Implementación del sistema</w:t>
+            </w:r>
+            <w:r>
+              <w:rPr>
+                <w:noProof/>
+                <w:webHidden/>
+              </w:rPr>
+              <w:tab/>
+            </w:r>
+            <w:r>
+              <w:rPr>
+                <w:noProof/>
+                <w:webHidden/>
+              </w:rPr>
+              <w:fldChar w:fldCharType="begin"/>
+            </w:r>
+            <w:r>
+              <w:rPr>
+                <w:noProof/>
+                <w:webHidden/>
+              </w:rPr>
+              <w:instrText xml:space="preserve"> PAGEREF _Toc81583405 \h </w:instrText>
+            </w:r>
+            <w:r>
+              <w:rPr>
+                <w:noProof/>
+                <w:webHidden/>
+              </w:rPr>
+            </w:r>
+            <w:r>
+              <w:rPr>
+                <w:noProof/>
+                <w:webHidden/>
+              </w:rPr>
+              <w:fldChar w:fldCharType="separate"/>
+            </w:r>
+            <w:r>
+              <w:rPr>
+                <w:noProof/>
+                <w:webHidden/>
+              </w:rPr>
+              <w:t>13</w:t>
+            </w:r>
+            <w:r>
+              <w:rPr>
+                <w:noProof/>
+                <w:webHidden/>
+              </w:rPr>
+              <w:fldChar w:fldCharType="end"/>
+            </w:r>
+          </w:hyperlink>
+        </w:p>
+        <w:p>
+          <w:pPr>
+            <w:pStyle w:val="TDC2"/>
+            <w:tabs>
+              <w:tab w:val="right" w:leader="dot" w:pos="8494"/>
+            </w:tabs>
+            <w:rPr>
+              <w:rFonts w:asciiTheme="minorHAnsi" w:eastAsiaTheme="minorEastAsia" w:hAnsiTheme="minorHAnsi"/>
+              <w:noProof/>
+              <w:color w:val="auto"/>
+              <w:sz w:val="22"/>
+              <w:lang w:eastAsia="es-DO"/>
+            </w:rPr>
+          </w:pPr>
+          <w:hyperlink w:anchor="_Toc81583406" w:history="1">
+            <w:r>
+              <w:rPr>
+                <w:rStyle w:val="Hipervnculo"/>
+                <w:noProof/>
+              </w:rPr>
+              <w:t>Entrega del producto final al cliente</w:t>
+            </w:r>
+            <w:r>
+              <w:rPr>
+                <w:noProof/>
+                <w:webHidden/>
+              </w:rPr>
+              <w:tab/>
+            </w:r>
+            <w:r>
+              <w:rPr>
+                <w:noProof/>
+                <w:webHidden/>
+              </w:rPr>
+              <w:fldChar w:fldCharType="begin"/>
+            </w:r>
+            <w:r>
+              <w:rPr>
+                <w:noProof/>
+                <w:webHidden/>
+              </w:rPr>
+              <w:instrText xml:space="preserve"> PAGEREF _Toc81583406 \h </w:instrText>
+            </w:r>
+            <w:r>
+              <w:rPr>
+                <w:noProof/>
+                <w:webHidden/>
+              </w:rPr>
+            </w:r>
+            <w:r>
+              <w:rPr>
+                <w:noProof/>
+                <w:webHidden/>
+              </w:rPr>
+              <w:fldChar w:fldCharType="separate"/>
+            </w:r>
+            <w:r>
+              <w:rPr>
+                <w:noProof/>
+                <w:webHidden/>
+              </w:rPr>
+              <w:t>14</w:t>
             </w:r>
             <w:r>
               <w:rPr>
@@ -3084,7 +4092,7 @@
               <w:lang w:eastAsia="es-DO"/>
             </w:rPr>
           </w:pPr>
-          <w:hyperlink w:anchor="_Toc81158227" w:history="1">
+          <w:hyperlink w:anchor="_Toc81583407" w:history="1">
             <w:r>
               <w:rPr>
                 <w:rStyle w:val="Hipervnculo"/>
@@ -3111,7 +4119,7 @@
                 <w:noProof/>
                 <w:webHidden/>
               </w:rPr>
-              <w:instrText xml:space="preserve"> PAGEREF _Toc81158227 \h </w:instrText>
+              <w:instrText xml:space="preserve"> PAGEREF _Toc81583407 \h </w:instrText>
             </w:r>
             <w:r>
               <w:rPr>
@@ -3131,7 +4139,7 @@
                 <w:noProof/>
                 <w:webHidden/>
               </w:rPr>
-              <w:t>10</w:t>
+              <w:t>14</w:t>
             </w:r>
             <w:r>
               <w:rPr>
@@ -3156,7 +4164,7 @@
               <w:lang w:eastAsia="es-DO"/>
             </w:rPr>
           </w:pPr>
-          <w:hyperlink w:anchor="_Toc81158228" w:history="1">
+          <w:hyperlink w:anchor="_Toc81583408" w:history="1">
             <w:r>
               <w:rPr>
                 <w:rStyle w:val="Hipervnculo"/>
@@ -3183,7 +4191,7 @@
                 <w:noProof/>
                 <w:webHidden/>
               </w:rPr>
-              <w:instrText xml:space="preserve"> PAGEREF _Toc81158228 \h </w:instrText>
+              <w:instrText xml:space="preserve"> PAGEREF _Toc81583408 \h </w:instrText>
             </w:r>
             <w:r>
               <w:rPr>
@@ -3203,7 +4211,7 @@
                 <w:noProof/>
                 <w:webHidden/>
               </w:rPr>
-              <w:t>10</w:t>
+              <w:t>14</w:t>
             </w:r>
             <w:r>
               <w:rPr>
@@ -3228,7 +4236,7 @@
               <w:lang w:eastAsia="es-DO"/>
             </w:rPr>
           </w:pPr>
-          <w:hyperlink w:anchor="_Toc81158229" w:history="1">
+          <w:hyperlink w:anchor="_Toc81583409" w:history="1">
             <w:r>
               <w:rPr>
                 <w:rStyle w:val="Hipervnculo"/>
@@ -3255,7 +4263,7 @@
                 <w:noProof/>
                 <w:webHidden/>
               </w:rPr>
-              <w:instrText xml:space="preserve"> PAGEREF _Toc81158229 \h </w:instrText>
+              <w:instrText xml:space="preserve"> PAGEREF _Toc81583409 \h </w:instrText>
             </w:r>
             <w:r>
               <w:rPr>
@@ -3275,7 +4283,7 @@
                 <w:noProof/>
                 <w:webHidden/>
               </w:rPr>
-              <w:t>10</w:t>
+              <w:t>14</w:t>
             </w:r>
             <w:r>
               <w:rPr>
@@ -3300,7 +4308,7 @@
               <w:lang w:eastAsia="es-DO"/>
             </w:rPr>
           </w:pPr>
-          <w:hyperlink w:anchor="_Toc81158230" w:history="1">
+          <w:hyperlink w:anchor="_Toc81583410" w:history="1">
             <w:r>
               <w:rPr>
                 <w:rStyle w:val="Hipervnculo"/>
@@ -3327,7 +4335,7 @@
                 <w:noProof/>
                 <w:webHidden/>
               </w:rPr>
-              <w:instrText xml:space="preserve"> PAGEREF _Toc81158230 \h </w:instrText>
+              <w:instrText xml:space="preserve"> PAGEREF _Toc81583410 \h </w:instrText>
             </w:r>
             <w:r>
               <w:rPr>
@@ -3347,7 +4355,7 @@
                 <w:noProof/>
                 <w:webHidden/>
               </w:rPr>
-              <w:t>11</w:t>
+              <w:t>14</w:t>
             </w:r>
             <w:r>
               <w:rPr>
@@ -3372,7 +4380,7 @@
               <w:lang w:eastAsia="es-DO"/>
             </w:rPr>
           </w:pPr>
-          <w:hyperlink w:anchor="_Toc81158231" w:history="1">
+          <w:hyperlink w:anchor="_Toc81583411" w:history="1">
             <w:r>
               <w:rPr>
                 <w:rStyle w:val="Hipervnculo"/>
@@ -3399,7 +4407,7 @@
                 <w:noProof/>
                 <w:webHidden/>
               </w:rPr>
-              <w:instrText xml:space="preserve"> PAGEREF _Toc81158231 \h </w:instrText>
+              <w:instrText xml:space="preserve"> PAGEREF _Toc81583411 \h </w:instrText>
             </w:r>
             <w:r>
               <w:rPr>
@@ -3419,7 +4427,7 @@
                 <w:noProof/>
                 <w:webHidden/>
               </w:rPr>
-              <w:t>11</w:t>
+              <w:t>14</w:t>
             </w:r>
             <w:r>
               <w:rPr>
@@ -3444,7 +4452,7 @@
               <w:lang w:eastAsia="es-DO"/>
             </w:rPr>
           </w:pPr>
-          <w:hyperlink w:anchor="_Toc81158232" w:history="1">
+          <w:hyperlink w:anchor="_Toc81583412" w:history="1">
             <w:r>
               <w:rPr>
                 <w:rStyle w:val="Hipervnculo"/>
@@ -3471,7 +4479,7 @@
                 <w:noProof/>
                 <w:webHidden/>
               </w:rPr>
-              <w:instrText xml:space="preserve"> PAGEREF _Toc81158232 \h </w:instrText>
+              <w:instrText xml:space="preserve"> PAGEREF _Toc81583412 \h </w:instrText>
             </w:r>
             <w:r>
               <w:rPr>
@@ -3491,7 +4499,7 @@
                 <w:noProof/>
                 <w:webHidden/>
               </w:rPr>
-              <w:t>11</w:t>
+              <w:t>14</w:t>
             </w:r>
             <w:r>
               <w:rPr>
@@ -3516,7 +4524,7 @@
               <w:lang w:eastAsia="es-DO"/>
             </w:rPr>
           </w:pPr>
-          <w:hyperlink w:anchor="_Toc81158233" w:history="1">
+          <w:hyperlink w:anchor="_Toc81583413" w:history="1">
             <w:r>
               <w:rPr>
                 <w:rStyle w:val="Hipervnculo"/>
@@ -3543,7 +4551,7 @@
                 <w:noProof/>
                 <w:webHidden/>
               </w:rPr>
-              <w:instrText xml:space="preserve"> PAGEREF _Toc81158233 \h </w:instrText>
+              <w:instrText xml:space="preserve"> PAGEREF _Toc81583413 \h </w:instrText>
             </w:r>
             <w:r>
               <w:rPr>
@@ -3563,7 +4571,7 @@
                 <w:noProof/>
                 <w:webHidden/>
               </w:rPr>
-              <w:t>11</w:t>
+              <w:t>14</w:t>
             </w:r>
             <w:r>
               <w:rPr>
@@ -3588,7 +4596,7 @@
               <w:lang w:eastAsia="es-DO"/>
             </w:rPr>
           </w:pPr>
-          <w:hyperlink w:anchor="_Toc81158234" w:history="1">
+          <w:hyperlink w:anchor="_Toc81583414" w:history="1">
             <w:r>
               <w:rPr>
                 <w:rStyle w:val="Hipervnculo"/>
@@ -3615,7 +4623,7 @@
                 <w:noProof/>
                 <w:webHidden/>
               </w:rPr>
-              <w:instrText xml:space="preserve"> PAGEREF _Toc81158234 \h </w:instrText>
+              <w:instrText xml:space="preserve"> PAGEREF _Toc81583414 \h </w:instrText>
             </w:r>
             <w:r>
               <w:rPr>
@@ -3635,7 +4643,7 @@
                 <w:noProof/>
                 <w:webHidden/>
               </w:rPr>
-              <w:t>11</w:t>
+              <w:t>14</w:t>
             </w:r>
             <w:r>
               <w:rPr>
@@ -3660,7 +4668,7 @@
               <w:lang w:eastAsia="es-DO"/>
             </w:rPr>
           </w:pPr>
-          <w:hyperlink w:anchor="_Toc81158235" w:history="1">
+          <w:hyperlink w:anchor="_Toc81583415" w:history="1">
             <w:r>
               <w:rPr>
                 <w:rStyle w:val="Hipervnculo"/>
@@ -3687,7 +4695,7 @@
                 <w:noProof/>
                 <w:webHidden/>
               </w:rPr>
-              <w:instrText xml:space="preserve"> PAGEREF _Toc81158235 \h </w:instrText>
+              <w:instrText xml:space="preserve"> PAGEREF _Toc81583415 \h </w:instrText>
             </w:r>
             <w:r>
               <w:rPr>
@@ -3707,7 +4715,7 @@
                 <w:noProof/>
                 <w:webHidden/>
               </w:rPr>
-              <w:t>11</w:t>
+              <w:t>14</w:t>
             </w:r>
             <w:r>
               <w:rPr>
@@ -3732,7 +4740,7 @@
               <w:lang w:eastAsia="es-DO"/>
             </w:rPr>
           </w:pPr>
-          <w:hyperlink w:anchor="_Toc81158236" w:history="1">
+          <w:hyperlink w:anchor="_Toc81583416" w:history="1">
             <w:r>
               <w:rPr>
                 <w:rStyle w:val="Hipervnculo"/>
@@ -3759,7 +4767,7 @@
                 <w:noProof/>
                 <w:webHidden/>
               </w:rPr>
-              <w:instrText xml:space="preserve"> PAGEREF _Toc81158236 \h </w:instrText>
+              <w:instrText xml:space="preserve"> PAGEREF _Toc81583416 \h </w:instrText>
             </w:r>
             <w:r>
               <w:rPr>
@@ -3779,7 +4787,7 @@
                 <w:noProof/>
                 <w:webHidden/>
               </w:rPr>
-              <w:t>11</w:t>
+              <w:t>14</w:t>
             </w:r>
             <w:r>
               <w:rPr>
@@ -3819,7 +4827,7 @@
       </w:pPr>
       <w:bookmarkStart w:id="0" w:name="_Toc81003172"/>
       <w:bookmarkStart w:id="1" w:name="_Toc81083056"/>
-      <w:bookmarkStart w:id="2" w:name="_Toc81158195"/>
+      <w:bookmarkStart w:id="2" w:name="_Toc81583361"/>
       <w:r>
         <w:lastRenderedPageBreak/>
         <w:t>1.  Resumen ejecutivo</w:t>
@@ -3855,7 +4863,7 @@
         <w:pStyle w:val="Ttulo2"/>
       </w:pPr>
       <w:bookmarkStart w:id="3" w:name="_Toc81083057"/>
-      <w:bookmarkStart w:id="4" w:name="_Toc81158196"/>
+      <w:bookmarkStart w:id="4" w:name="_Toc81583362"/>
       <w:r>
         <w:t>a). Planteamiento del problema</w:t>
       </w:r>
@@ -3886,7 +4894,7 @@
         <w:pStyle w:val="Ttulo2"/>
       </w:pPr>
       <w:bookmarkStart w:id="5" w:name="_Toc81083058"/>
-      <w:bookmarkStart w:id="6" w:name="_Toc81158197"/>
+      <w:bookmarkStart w:id="6" w:name="_Toc81583363"/>
       <w:r>
         <w:t>b). Solución propuesta</w:t>
       </w:r>
@@ -3930,7 +4938,7 @@
         <w:pStyle w:val="Ttulo2"/>
       </w:pPr>
       <w:bookmarkStart w:id="7" w:name="_Toc81083059"/>
-      <w:bookmarkStart w:id="8" w:name="_Toc81158198"/>
+      <w:bookmarkStart w:id="8" w:name="_Toc81583364"/>
       <w:r>
         <w:lastRenderedPageBreak/>
         <w:t>c.) Valor</w:t>
@@ -4027,7 +5035,7 @@
         <w:pStyle w:val="Ttulo2"/>
       </w:pPr>
       <w:bookmarkStart w:id="9" w:name="_Toc81083060"/>
-      <w:bookmarkStart w:id="10" w:name="_Toc81158199"/>
+      <w:bookmarkStart w:id="10" w:name="_Toc81583365"/>
       <w:r>
         <w:t>d). Pensamientos finales y próximos pasos</w:t>
       </w:r>
@@ -4129,7 +5137,7 @@
       </w:pPr>
       <w:bookmarkStart w:id="11" w:name="_Toc81003173"/>
       <w:bookmarkStart w:id="12" w:name="_Toc81083061"/>
-      <w:bookmarkStart w:id="13" w:name="_Toc81158200"/>
+      <w:bookmarkStart w:id="13" w:name="_Toc81583366"/>
       <w:r>
         <w:rPr>
           <w:rStyle w:val="Ttulo1Car"/>
@@ -4149,7 +5157,7 @@
       </w:pPr>
       <w:bookmarkStart w:id="14" w:name="_Toc81003174"/>
       <w:bookmarkStart w:id="15" w:name="_Toc81083062"/>
-      <w:bookmarkStart w:id="16" w:name="_Toc81158201"/>
+      <w:bookmarkStart w:id="16" w:name="_Toc81583367"/>
       <w:r>
         <w:t>Descripción del Proyecto</w:t>
       </w:r>
@@ -4189,7 +5197,7 @@
       </w:pPr>
       <w:bookmarkStart w:id="17" w:name="_Toc81003175"/>
       <w:bookmarkStart w:id="18" w:name="_Toc81083063"/>
-      <w:bookmarkStart w:id="19" w:name="_Toc81158202"/>
+      <w:bookmarkStart w:id="19" w:name="_Toc81583368"/>
       <w:r>
         <w:t>Objetivo General</w:t>
       </w:r>
@@ -4213,7 +5221,7 @@
       </w:pPr>
       <w:bookmarkStart w:id="20" w:name="_Toc81003176"/>
       <w:bookmarkStart w:id="21" w:name="_Toc81083064"/>
-      <w:bookmarkStart w:id="22" w:name="_Toc81158203"/>
+      <w:bookmarkStart w:id="22" w:name="_Toc81583369"/>
       <w:r>
         <w:t>Objetivos Específicos</w:t>
       </w:r>
@@ -4240,7 +5248,7 @@
       </w:pPr>
       <w:bookmarkStart w:id="23" w:name="_Toc81003177"/>
       <w:bookmarkStart w:id="24" w:name="_Toc81083065"/>
-      <w:bookmarkStart w:id="25" w:name="_Toc81158204"/>
+      <w:bookmarkStart w:id="25" w:name="_Toc81583370"/>
       <w:r>
         <w:t>Necesidad del Proyecto</w:t>
       </w:r>
@@ -4267,7 +5275,7 @@
         <w:pStyle w:val="Ttulo2"/>
       </w:pPr>
       <w:bookmarkStart w:id="26" w:name="_Toc81083066"/>
-      <w:bookmarkStart w:id="27" w:name="_Toc81158205"/>
+      <w:bookmarkStart w:id="27" w:name="_Toc81583371"/>
       <w:r>
         <w:lastRenderedPageBreak/>
         <w:t>Antecedentes del Proyecto</w:t>
@@ -4341,7 +5349,7 @@
         <w:pStyle w:val="Ttulo2"/>
       </w:pPr>
       <w:bookmarkStart w:id="28" w:name="_Toc81083067"/>
-      <w:bookmarkStart w:id="29" w:name="_Toc81158206"/>
+      <w:bookmarkStart w:id="29" w:name="_Toc81583372"/>
       <w:r>
         <w:t>Objetivo general</w:t>
       </w:r>
@@ -4374,7 +5382,7 @@
         <w:pStyle w:val="Ttulo2"/>
       </w:pPr>
       <w:bookmarkStart w:id="30" w:name="_Toc81083068"/>
-      <w:bookmarkStart w:id="31" w:name="_Toc81158207"/>
+      <w:bookmarkStart w:id="31" w:name="_Toc81583373"/>
       <w:r>
         <w:t>Objetivos específicos</w:t>
       </w:r>
@@ -4434,7 +5442,7 @@
       </w:pPr>
       <w:bookmarkStart w:id="32" w:name="_Toc81003178"/>
       <w:bookmarkStart w:id="33" w:name="_Toc81083069"/>
-      <w:bookmarkStart w:id="34" w:name="_Toc81158208"/>
+      <w:bookmarkStart w:id="34" w:name="_Toc81583374"/>
       <w:r>
         <w:lastRenderedPageBreak/>
         <w:t>Alcance del Proyecto</w:t>
@@ -4470,7 +5478,7 @@
       </w:pPr>
       <w:bookmarkStart w:id="35" w:name="_Toc81003179"/>
       <w:bookmarkStart w:id="36" w:name="_Toc81083070"/>
-      <w:bookmarkStart w:id="37" w:name="_Toc81158209"/>
+      <w:bookmarkStart w:id="37" w:name="_Toc81583375"/>
       <w:r>
         <w:t>Descripción de los entregables del proyecto</w:t>
       </w:r>
@@ -5520,7 +6528,7 @@
           <w:b w:val="0"/>
         </w:rPr>
       </w:pPr>
-      <w:bookmarkStart w:id="40" w:name="_Toc81158210"/>
+      <w:bookmarkStart w:id="40" w:name="_Toc81583376"/>
       <w:r>
         <w:rPr>
           <w:bCs/>
@@ -5544,7 +6552,7 @@
       </w:pPr>
       <w:bookmarkStart w:id="41" w:name="_Toc81003181"/>
       <w:bookmarkStart w:id="42" w:name="_Toc81083072"/>
-      <w:bookmarkStart w:id="43" w:name="_Toc81158211"/>
+      <w:bookmarkStart w:id="43" w:name="_Toc81583377"/>
       <w:r>
         <w:t>Miembros del Proyecto</w:t>
       </w:r>
@@ -5595,7 +6603,7 @@
       </w:pPr>
       <w:bookmarkStart w:id="44" w:name="_Toc81003182"/>
       <w:bookmarkStart w:id="45" w:name="_Toc81083073"/>
-      <w:bookmarkStart w:id="46" w:name="_Toc81158212"/>
+      <w:bookmarkStart w:id="46" w:name="_Toc81583378"/>
       <w:r>
         <w:rPr>
           <w:noProof/>
@@ -5648,7 +6656,7 @@
         <w:pStyle w:val="Ttulo2"/>
       </w:pPr>
       <w:bookmarkStart w:id="47" w:name="_Toc81083074"/>
-      <w:bookmarkStart w:id="48" w:name="_Toc81158213"/>
+      <w:bookmarkStart w:id="48" w:name="_Toc81583379"/>
       <w:r>
         <w:lastRenderedPageBreak/>
         <w:t>Descripción de las Funciones y responsabilidades</w:t>
@@ -6682,7 +7690,7 @@
       </w:pPr>
       <w:bookmarkStart w:id="50" w:name="_Toc81003183"/>
       <w:bookmarkStart w:id="51" w:name="_Toc81083075"/>
-      <w:bookmarkStart w:id="52" w:name="_Toc81158214"/>
+      <w:bookmarkStart w:id="52" w:name="_Toc81583380"/>
       <w:r>
         <w:rPr>
           <w:bCs/>
@@ -6705,7 +7713,7 @@
         <w:pStyle w:val="Ttulo2"/>
       </w:pPr>
       <w:bookmarkStart w:id="53" w:name="_Toc81083076"/>
-      <w:bookmarkStart w:id="54" w:name="_Toc81158215"/>
+      <w:bookmarkStart w:id="54" w:name="_Toc81583381"/>
       <w:r>
         <w:t>Requerimiento de Hardware</w:t>
       </w:r>
@@ -6776,7 +7784,7 @@
         </w:rPr>
       </w:pPr>
       <w:bookmarkStart w:id="55" w:name="_Toc81083077"/>
-      <w:bookmarkStart w:id="56" w:name="_Toc81158216"/>
+      <w:bookmarkStart w:id="56" w:name="_Toc81583382"/>
       <w:r>
         <w:rPr>
           <w:rFonts w:eastAsia="Arial"/>
@@ -6825,7 +7833,7 @@
         <w:pStyle w:val="Ttulo2"/>
       </w:pPr>
       <w:bookmarkStart w:id="57" w:name="_Toc81083078"/>
-      <w:bookmarkStart w:id="58" w:name="_Toc81158217"/>
+      <w:bookmarkStart w:id="58" w:name="_Toc81583383"/>
       <w:r>
         <w:t>Requerimiento de Software</w:t>
       </w:r>
@@ -6946,7 +7954,7 @@
         </w:rPr>
       </w:pPr>
       <w:bookmarkStart w:id="59" w:name="_Toc81083079"/>
-      <w:bookmarkStart w:id="60" w:name="_Toc81158218"/>
+      <w:bookmarkStart w:id="60" w:name="_Toc81583384"/>
       <w:r>
         <w:rPr>
           <w:rFonts w:eastAsia="Arial"/>
@@ -7079,7 +8087,7 @@
       </w:pPr>
       <w:bookmarkStart w:id="61" w:name="_Toc81003184"/>
       <w:bookmarkStart w:id="62" w:name="_Toc81083080"/>
-      <w:bookmarkStart w:id="63" w:name="_Toc81158219"/>
+      <w:bookmarkStart w:id="63" w:name="_Toc81583385"/>
       <w:r>
         <w:lastRenderedPageBreak/>
         <w:t>5. Arquitectura técnica del Proyecto</w:t>
@@ -7101,7 +8109,7 @@
       </w:pPr>
       <w:bookmarkStart w:id="64" w:name="_Toc81003185"/>
       <w:bookmarkStart w:id="65" w:name="_Toc81083081"/>
-      <w:bookmarkStart w:id="66" w:name="_Toc81158220"/>
+      <w:bookmarkStart w:id="66" w:name="_Toc81583386"/>
       <w:r>
         <w:t>Diseño de la conexión de la Red</w:t>
       </w:r>
@@ -7183,7 +8191,7 @@
       </w:pPr>
       <w:bookmarkStart w:id="67" w:name="_Toc81003186"/>
       <w:bookmarkStart w:id="68" w:name="_Toc81083082"/>
-      <w:bookmarkStart w:id="69" w:name="_Toc81158221"/>
+      <w:bookmarkStart w:id="69" w:name="_Toc81583387"/>
       <w:r>
         <w:t>Diagramas de conexión eléctrica</w:t>
       </w:r>
@@ -7267,7 +8275,7 @@
       <w:bookmarkStart w:id="70" w:name="_Toc81009586"/>
       <w:bookmarkStart w:id="71" w:name="_Toc81009652"/>
       <w:bookmarkStart w:id="72" w:name="_Toc81083083"/>
-      <w:bookmarkStart w:id="73" w:name="_Toc81158222"/>
+      <w:bookmarkStart w:id="73" w:name="_Toc81583388"/>
       <w:r>
         <w:rPr>
           <w:noProof/>
@@ -7360,7 +8368,7 @@
         <w:pStyle w:val="Ttulo2"/>
       </w:pPr>
       <w:bookmarkStart w:id="74" w:name="_Toc81083084"/>
-      <w:bookmarkStart w:id="75" w:name="_Toc81158223"/>
+      <w:bookmarkStart w:id="75" w:name="_Toc81583389"/>
       <w:r>
         <w:t>Diseño de conexión ADSL</w:t>
       </w:r>
@@ -7452,7 +8460,7 @@
       </w:pPr>
       <w:bookmarkStart w:id="76" w:name="_Toc81003187"/>
       <w:bookmarkStart w:id="77" w:name="_Toc81083085"/>
-      <w:bookmarkStart w:id="78" w:name="_Toc81158224"/>
+      <w:bookmarkStart w:id="78" w:name="_Toc81583390"/>
       <w:r>
         <w:rPr>
           <w:bCs/>
@@ -7545,9 +8553,1190 @@
     </w:p>
     <w:p>
       <w:pPr>
+        <w:spacing w:line="259" w:lineRule="auto"/>
+        <w:jc w:val="left"/>
+        <w:rPr>
+          <w:b/>
+        </w:rPr>
+      </w:pPr>
+      <w:r>
+        <w:rPr>
+          <w:b/>
+        </w:rPr>
+        <w:br w:type="page"/>
+      </w:r>
+    </w:p>
+    <w:p>
+      <w:pPr>
         <w:pStyle w:val="Ttulo1"/>
         <w:rPr>
-          <w:b w:val="0"/>
+          <w:color w:val="000000"/>
+        </w:rPr>
+      </w:pPr>
+      <w:bookmarkStart w:id="79" w:name="_Toc80820598"/>
+      <w:bookmarkStart w:id="80" w:name="_Toc81583391"/>
+      <w:r>
+        <w:lastRenderedPageBreak/>
+        <w:t>7.  Lista de Actividades</w:t>
+      </w:r>
+      <w:bookmarkEnd w:id="79"/>
+      <w:bookmarkEnd w:id="80"/>
+    </w:p>
+    <w:p/>
+    <w:tbl>
+      <w:tblPr>
+        <w:tblStyle w:val="Tablaconcuadrcula"/>
+        <w:tblW w:w="7800" w:type="dxa"/>
+        <w:tblInd w:w="-5" w:type="dxa"/>
+        <w:tblLayout w:type="fixed"/>
+        <w:tblLook w:val="04A0" w:firstRow="1" w:lastRow="0" w:firstColumn="1" w:lastColumn="0" w:noHBand="0" w:noVBand="1"/>
+      </w:tblPr>
+      <w:tblGrid>
+        <w:gridCol w:w="2411"/>
+        <w:gridCol w:w="5389"/>
+      </w:tblGrid>
+      <w:tr>
+        <w:trPr>
+          <w:trHeight w:val="390"/>
+        </w:trPr>
+        <w:tc>
+          <w:tcPr>
+            <w:tcW w:w="7797" w:type="dxa"/>
+            <w:gridSpan w:val="2"/>
+            <w:tcBorders>
+              <w:top w:val="single" w:sz="4" w:space="0" w:color="auto"/>
+              <w:left w:val="single" w:sz="4" w:space="0" w:color="auto"/>
+              <w:bottom w:val="single" w:sz="4" w:space="0" w:color="auto"/>
+              <w:right w:val="single" w:sz="4" w:space="0" w:color="auto"/>
+            </w:tcBorders>
+            <w:shd w:val="clear" w:color="auto" w:fill="FFFFFF"/>
+            <w:hideMark/>
+          </w:tcPr>
+          <w:p>
+            <w:pPr>
+              <w:jc w:val="center"/>
+              <w:rPr>
+                <w:b/>
+                <w:szCs w:val="24"/>
+                <w:lang w:val="es-ES"/>
+              </w:rPr>
+            </w:pPr>
+            <w:r>
+              <w:rPr>
+                <w:b/>
+                <w:szCs w:val="24"/>
+                <w:lang w:val="es-ES"/>
+              </w:rPr>
+              <w:t>LISTA DE ACTIVIDADES IMPLEMENTACION SISTEMA PARKING</w:t>
+            </w:r>
+          </w:p>
+        </w:tc>
+      </w:tr>
+      <w:tr>
+        <w:trPr>
+          <w:trHeight w:val="390"/>
+        </w:trPr>
+        <w:tc>
+          <w:tcPr>
+            <w:tcW w:w="2410" w:type="dxa"/>
+            <w:tcBorders>
+              <w:top w:val="single" w:sz="4" w:space="0" w:color="auto"/>
+              <w:left w:val="single" w:sz="4" w:space="0" w:color="auto"/>
+              <w:bottom w:val="single" w:sz="4" w:space="0" w:color="auto"/>
+              <w:right w:val="single" w:sz="4" w:space="0" w:color="auto"/>
+            </w:tcBorders>
+            <w:shd w:val="clear" w:color="auto" w:fill="BFBFBF"/>
+            <w:hideMark/>
+          </w:tcPr>
+          <w:p>
+            <w:pPr>
+              <w:rPr>
+                <w:b/>
+                <w:szCs w:val="24"/>
+              </w:rPr>
+            </w:pPr>
+            <w:proofErr w:type="spellStart"/>
+            <w:r>
+              <w:rPr>
+                <w:b/>
+                <w:szCs w:val="24"/>
+              </w:rPr>
+              <w:t>Numero</w:t>
+            </w:r>
+            <w:proofErr w:type="spellEnd"/>
+            <w:r>
+              <w:rPr>
+                <w:b/>
+                <w:szCs w:val="24"/>
+              </w:rPr>
+              <w:t xml:space="preserve"> </w:t>
+            </w:r>
+            <w:proofErr w:type="spellStart"/>
+            <w:r>
+              <w:rPr>
+                <w:b/>
+                <w:szCs w:val="24"/>
+              </w:rPr>
+              <w:t>Actividad</w:t>
+            </w:r>
+            <w:proofErr w:type="spellEnd"/>
+          </w:p>
+        </w:tc>
+        <w:tc>
+          <w:tcPr>
+            <w:tcW w:w="5387" w:type="dxa"/>
+            <w:tcBorders>
+              <w:top w:val="single" w:sz="4" w:space="0" w:color="auto"/>
+              <w:left w:val="single" w:sz="4" w:space="0" w:color="auto"/>
+              <w:bottom w:val="single" w:sz="4" w:space="0" w:color="auto"/>
+              <w:right w:val="single" w:sz="4" w:space="0" w:color="auto"/>
+            </w:tcBorders>
+            <w:shd w:val="clear" w:color="auto" w:fill="BFBFBF"/>
+            <w:hideMark/>
+          </w:tcPr>
+          <w:p>
+            <w:pPr>
+              <w:rPr>
+                <w:b/>
+                <w:szCs w:val="24"/>
+              </w:rPr>
+            </w:pPr>
+            <w:proofErr w:type="spellStart"/>
+            <w:r>
+              <w:rPr>
+                <w:b/>
+                <w:szCs w:val="24"/>
+              </w:rPr>
+              <w:t>Descripción</w:t>
+            </w:r>
+            <w:proofErr w:type="spellEnd"/>
+            <w:r>
+              <w:rPr>
+                <w:b/>
+                <w:szCs w:val="24"/>
+              </w:rPr>
+              <w:t xml:space="preserve"> </w:t>
+            </w:r>
+            <w:proofErr w:type="spellStart"/>
+            <w:r>
+              <w:rPr>
+                <w:b/>
+                <w:szCs w:val="24"/>
+              </w:rPr>
+              <w:t>Actividad</w:t>
+            </w:r>
+            <w:proofErr w:type="spellEnd"/>
+          </w:p>
+        </w:tc>
+      </w:tr>
+      <w:tr>
+        <w:tc>
+          <w:tcPr>
+            <w:tcW w:w="2410" w:type="dxa"/>
+            <w:tcBorders>
+              <w:top w:val="single" w:sz="4" w:space="0" w:color="auto"/>
+              <w:left w:val="single" w:sz="4" w:space="0" w:color="auto"/>
+              <w:bottom w:val="single" w:sz="4" w:space="0" w:color="auto"/>
+              <w:right w:val="single" w:sz="4" w:space="0" w:color="auto"/>
+            </w:tcBorders>
+            <w:hideMark/>
+          </w:tcPr>
+          <w:p>
+            <w:pPr>
+              <w:jc w:val="center"/>
+              <w:rPr>
+                <w:bCs/>
+                <w:szCs w:val="24"/>
+              </w:rPr>
+            </w:pPr>
+            <w:r>
+              <w:rPr>
+                <w:bCs/>
+                <w:szCs w:val="24"/>
+              </w:rPr>
+              <w:t>1</w:t>
+            </w:r>
+          </w:p>
+        </w:tc>
+        <w:tc>
+          <w:tcPr>
+            <w:tcW w:w="5387" w:type="dxa"/>
+            <w:tcBorders>
+              <w:top w:val="single" w:sz="4" w:space="0" w:color="auto"/>
+              <w:left w:val="single" w:sz="4" w:space="0" w:color="auto"/>
+              <w:bottom w:val="single" w:sz="4" w:space="0" w:color="auto"/>
+              <w:right w:val="single" w:sz="4" w:space="0" w:color="auto"/>
+            </w:tcBorders>
+            <w:hideMark/>
+          </w:tcPr>
+          <w:p>
+            <w:pPr>
+              <w:rPr>
+                <w:bCs/>
+                <w:szCs w:val="24"/>
+              </w:rPr>
+            </w:pPr>
+            <w:proofErr w:type="spellStart"/>
+            <w:r>
+              <w:rPr>
+                <w:bCs/>
+                <w:szCs w:val="24"/>
+              </w:rPr>
+              <w:t>Definición</w:t>
+            </w:r>
+            <w:proofErr w:type="spellEnd"/>
+            <w:r>
+              <w:rPr>
+                <w:bCs/>
+                <w:szCs w:val="24"/>
+              </w:rPr>
+              <w:t xml:space="preserve"> de </w:t>
+            </w:r>
+            <w:proofErr w:type="spellStart"/>
+            <w:r>
+              <w:rPr>
+                <w:bCs/>
+                <w:szCs w:val="24"/>
+              </w:rPr>
+              <w:t>requerimientos</w:t>
+            </w:r>
+            <w:proofErr w:type="spellEnd"/>
+          </w:p>
+        </w:tc>
+      </w:tr>
+      <w:tr>
+        <w:tc>
+          <w:tcPr>
+            <w:tcW w:w="2410" w:type="dxa"/>
+            <w:tcBorders>
+              <w:top w:val="single" w:sz="4" w:space="0" w:color="auto"/>
+              <w:left w:val="single" w:sz="4" w:space="0" w:color="auto"/>
+              <w:bottom w:val="single" w:sz="4" w:space="0" w:color="auto"/>
+              <w:right w:val="single" w:sz="4" w:space="0" w:color="auto"/>
+            </w:tcBorders>
+            <w:hideMark/>
+          </w:tcPr>
+          <w:p>
+            <w:pPr>
+              <w:jc w:val="center"/>
+              <w:rPr>
+                <w:bCs/>
+                <w:szCs w:val="24"/>
+              </w:rPr>
+            </w:pPr>
+            <w:r>
+              <w:rPr>
+                <w:bCs/>
+                <w:szCs w:val="24"/>
+              </w:rPr>
+              <w:t>2</w:t>
+            </w:r>
+          </w:p>
+        </w:tc>
+        <w:tc>
+          <w:tcPr>
+            <w:tcW w:w="5387" w:type="dxa"/>
+            <w:tcBorders>
+              <w:top w:val="single" w:sz="4" w:space="0" w:color="auto"/>
+              <w:left w:val="single" w:sz="4" w:space="0" w:color="auto"/>
+              <w:bottom w:val="single" w:sz="4" w:space="0" w:color="auto"/>
+              <w:right w:val="single" w:sz="4" w:space="0" w:color="auto"/>
+            </w:tcBorders>
+            <w:hideMark/>
+          </w:tcPr>
+          <w:p>
+            <w:pPr>
+              <w:rPr>
+                <w:bCs/>
+                <w:szCs w:val="24"/>
+              </w:rPr>
+            </w:pPr>
+            <w:proofErr w:type="spellStart"/>
+            <w:r>
+              <w:rPr>
+                <w:bCs/>
+                <w:szCs w:val="24"/>
+              </w:rPr>
+              <w:t>Recopilación</w:t>
+            </w:r>
+            <w:proofErr w:type="spellEnd"/>
+            <w:r>
+              <w:rPr>
+                <w:bCs/>
+                <w:szCs w:val="24"/>
+              </w:rPr>
+              <w:t xml:space="preserve"> de </w:t>
+            </w:r>
+            <w:proofErr w:type="spellStart"/>
+            <w:r>
+              <w:rPr>
+                <w:bCs/>
+                <w:szCs w:val="24"/>
+              </w:rPr>
+              <w:t>información</w:t>
+            </w:r>
+            <w:proofErr w:type="spellEnd"/>
+          </w:p>
+        </w:tc>
+      </w:tr>
+      <w:tr>
+        <w:tc>
+          <w:tcPr>
+            <w:tcW w:w="2410" w:type="dxa"/>
+            <w:tcBorders>
+              <w:top w:val="single" w:sz="4" w:space="0" w:color="auto"/>
+              <w:left w:val="single" w:sz="4" w:space="0" w:color="auto"/>
+              <w:bottom w:val="single" w:sz="4" w:space="0" w:color="auto"/>
+              <w:right w:val="single" w:sz="4" w:space="0" w:color="auto"/>
+            </w:tcBorders>
+            <w:hideMark/>
+          </w:tcPr>
+          <w:p>
+            <w:pPr>
+              <w:jc w:val="center"/>
+              <w:rPr>
+                <w:bCs/>
+                <w:szCs w:val="24"/>
+              </w:rPr>
+            </w:pPr>
+            <w:r>
+              <w:rPr>
+                <w:bCs/>
+                <w:szCs w:val="24"/>
+              </w:rPr>
+              <w:t>3</w:t>
+            </w:r>
+          </w:p>
+        </w:tc>
+        <w:tc>
+          <w:tcPr>
+            <w:tcW w:w="5387" w:type="dxa"/>
+            <w:tcBorders>
+              <w:top w:val="single" w:sz="4" w:space="0" w:color="auto"/>
+              <w:left w:val="single" w:sz="4" w:space="0" w:color="auto"/>
+              <w:bottom w:val="single" w:sz="4" w:space="0" w:color="auto"/>
+              <w:right w:val="single" w:sz="4" w:space="0" w:color="auto"/>
+            </w:tcBorders>
+            <w:hideMark/>
+          </w:tcPr>
+          <w:p>
+            <w:pPr>
+              <w:rPr>
+                <w:bCs/>
+                <w:szCs w:val="24"/>
+              </w:rPr>
+            </w:pPr>
+            <w:proofErr w:type="spellStart"/>
+            <w:r>
+              <w:rPr>
+                <w:bCs/>
+                <w:szCs w:val="24"/>
+              </w:rPr>
+              <w:t>Análisis</w:t>
+            </w:r>
+            <w:proofErr w:type="spellEnd"/>
+            <w:r>
+              <w:rPr>
+                <w:bCs/>
+                <w:szCs w:val="24"/>
+              </w:rPr>
+              <w:t xml:space="preserve"> de la </w:t>
+            </w:r>
+            <w:proofErr w:type="spellStart"/>
+            <w:r>
+              <w:rPr>
+                <w:bCs/>
+                <w:szCs w:val="24"/>
+              </w:rPr>
+              <w:t>información</w:t>
+            </w:r>
+            <w:proofErr w:type="spellEnd"/>
+          </w:p>
+        </w:tc>
+      </w:tr>
+      <w:tr>
+        <w:tc>
+          <w:tcPr>
+            <w:tcW w:w="2410" w:type="dxa"/>
+            <w:tcBorders>
+              <w:top w:val="single" w:sz="4" w:space="0" w:color="auto"/>
+              <w:left w:val="single" w:sz="4" w:space="0" w:color="auto"/>
+              <w:bottom w:val="single" w:sz="4" w:space="0" w:color="auto"/>
+              <w:right w:val="single" w:sz="4" w:space="0" w:color="auto"/>
+            </w:tcBorders>
+            <w:hideMark/>
+          </w:tcPr>
+          <w:p>
+            <w:pPr>
+              <w:jc w:val="center"/>
+              <w:rPr>
+                <w:bCs/>
+                <w:szCs w:val="24"/>
+              </w:rPr>
+            </w:pPr>
+            <w:r>
+              <w:rPr>
+                <w:bCs/>
+                <w:szCs w:val="24"/>
+              </w:rPr>
+              <w:t>4</w:t>
+            </w:r>
+          </w:p>
+        </w:tc>
+        <w:tc>
+          <w:tcPr>
+            <w:tcW w:w="5387" w:type="dxa"/>
+            <w:tcBorders>
+              <w:top w:val="single" w:sz="4" w:space="0" w:color="auto"/>
+              <w:left w:val="single" w:sz="4" w:space="0" w:color="auto"/>
+              <w:bottom w:val="single" w:sz="4" w:space="0" w:color="auto"/>
+              <w:right w:val="single" w:sz="4" w:space="0" w:color="auto"/>
+            </w:tcBorders>
+            <w:hideMark/>
+          </w:tcPr>
+          <w:p>
+            <w:pPr>
+              <w:rPr>
+                <w:bCs/>
+                <w:szCs w:val="24"/>
+              </w:rPr>
+            </w:pPr>
+            <w:proofErr w:type="spellStart"/>
+            <w:r>
+              <w:rPr>
+                <w:bCs/>
+                <w:szCs w:val="24"/>
+              </w:rPr>
+              <w:t>Diseño</w:t>
+            </w:r>
+            <w:proofErr w:type="spellEnd"/>
+            <w:r>
+              <w:rPr>
+                <w:bCs/>
+                <w:szCs w:val="24"/>
+              </w:rPr>
+              <w:t xml:space="preserve"> del Sistema</w:t>
+            </w:r>
+          </w:p>
+        </w:tc>
+      </w:tr>
+      <w:tr>
+        <w:tc>
+          <w:tcPr>
+            <w:tcW w:w="2410" w:type="dxa"/>
+            <w:tcBorders>
+              <w:top w:val="single" w:sz="4" w:space="0" w:color="auto"/>
+              <w:left w:val="single" w:sz="4" w:space="0" w:color="auto"/>
+              <w:bottom w:val="single" w:sz="4" w:space="0" w:color="auto"/>
+              <w:right w:val="single" w:sz="4" w:space="0" w:color="auto"/>
+            </w:tcBorders>
+            <w:hideMark/>
+          </w:tcPr>
+          <w:p>
+            <w:pPr>
+              <w:jc w:val="center"/>
+              <w:rPr>
+                <w:bCs/>
+                <w:szCs w:val="24"/>
+              </w:rPr>
+            </w:pPr>
+            <w:r>
+              <w:rPr>
+                <w:bCs/>
+                <w:szCs w:val="24"/>
+              </w:rPr>
+              <w:t>5</w:t>
+            </w:r>
+          </w:p>
+        </w:tc>
+        <w:tc>
+          <w:tcPr>
+            <w:tcW w:w="5387" w:type="dxa"/>
+            <w:tcBorders>
+              <w:top w:val="single" w:sz="4" w:space="0" w:color="auto"/>
+              <w:left w:val="single" w:sz="4" w:space="0" w:color="auto"/>
+              <w:bottom w:val="single" w:sz="4" w:space="0" w:color="auto"/>
+              <w:right w:val="single" w:sz="4" w:space="0" w:color="auto"/>
+            </w:tcBorders>
+            <w:hideMark/>
+          </w:tcPr>
+          <w:p>
+            <w:pPr>
+              <w:rPr>
+                <w:bCs/>
+                <w:szCs w:val="24"/>
+              </w:rPr>
+            </w:pPr>
+            <w:proofErr w:type="spellStart"/>
+            <w:r>
+              <w:rPr>
+                <w:bCs/>
+                <w:szCs w:val="24"/>
+              </w:rPr>
+              <w:t>Arquitectura</w:t>
+            </w:r>
+            <w:proofErr w:type="spellEnd"/>
+            <w:r>
+              <w:rPr>
+                <w:bCs/>
+                <w:szCs w:val="24"/>
+              </w:rPr>
+              <w:t xml:space="preserve"> del Software</w:t>
+            </w:r>
+          </w:p>
+        </w:tc>
+      </w:tr>
+      <w:tr>
+        <w:tc>
+          <w:tcPr>
+            <w:tcW w:w="2410" w:type="dxa"/>
+            <w:tcBorders>
+              <w:top w:val="single" w:sz="4" w:space="0" w:color="auto"/>
+              <w:left w:val="single" w:sz="4" w:space="0" w:color="auto"/>
+              <w:bottom w:val="single" w:sz="4" w:space="0" w:color="auto"/>
+              <w:right w:val="single" w:sz="4" w:space="0" w:color="auto"/>
+            </w:tcBorders>
+            <w:hideMark/>
+          </w:tcPr>
+          <w:p>
+            <w:pPr>
+              <w:jc w:val="center"/>
+              <w:rPr>
+                <w:bCs/>
+                <w:szCs w:val="24"/>
+              </w:rPr>
+            </w:pPr>
+            <w:r>
+              <w:rPr>
+                <w:bCs/>
+                <w:szCs w:val="24"/>
+              </w:rPr>
+              <w:t>6</w:t>
+            </w:r>
+          </w:p>
+        </w:tc>
+        <w:tc>
+          <w:tcPr>
+            <w:tcW w:w="5387" w:type="dxa"/>
+            <w:tcBorders>
+              <w:top w:val="single" w:sz="4" w:space="0" w:color="auto"/>
+              <w:left w:val="single" w:sz="4" w:space="0" w:color="auto"/>
+              <w:bottom w:val="single" w:sz="4" w:space="0" w:color="auto"/>
+              <w:right w:val="single" w:sz="4" w:space="0" w:color="auto"/>
+            </w:tcBorders>
+            <w:hideMark/>
+          </w:tcPr>
+          <w:p>
+            <w:pPr>
+              <w:rPr>
+                <w:bCs/>
+                <w:szCs w:val="24"/>
+                <w:lang w:val="es-DO"/>
+              </w:rPr>
+            </w:pPr>
+            <w:r>
+              <w:rPr>
+                <w:bCs/>
+                <w:szCs w:val="24"/>
+                <w:lang w:val="es-DO"/>
+              </w:rPr>
+              <w:t>Diseño de la base de datos</w:t>
+            </w:r>
+          </w:p>
+        </w:tc>
+      </w:tr>
+      <w:tr>
+        <w:tc>
+          <w:tcPr>
+            <w:tcW w:w="2410" w:type="dxa"/>
+            <w:tcBorders>
+              <w:top w:val="single" w:sz="4" w:space="0" w:color="auto"/>
+              <w:left w:val="single" w:sz="4" w:space="0" w:color="auto"/>
+              <w:bottom w:val="single" w:sz="4" w:space="0" w:color="auto"/>
+              <w:right w:val="single" w:sz="4" w:space="0" w:color="auto"/>
+            </w:tcBorders>
+            <w:hideMark/>
+          </w:tcPr>
+          <w:p>
+            <w:pPr>
+              <w:jc w:val="center"/>
+              <w:rPr>
+                <w:bCs/>
+                <w:szCs w:val="24"/>
+                <w:lang w:val="es-ES"/>
+              </w:rPr>
+            </w:pPr>
+            <w:r>
+              <w:rPr>
+                <w:bCs/>
+                <w:szCs w:val="24"/>
+                <w:lang w:val="es-ES"/>
+              </w:rPr>
+              <w:t>7</w:t>
+            </w:r>
+          </w:p>
+        </w:tc>
+        <w:tc>
+          <w:tcPr>
+            <w:tcW w:w="5387" w:type="dxa"/>
+            <w:tcBorders>
+              <w:top w:val="single" w:sz="4" w:space="0" w:color="auto"/>
+              <w:left w:val="single" w:sz="4" w:space="0" w:color="auto"/>
+              <w:bottom w:val="single" w:sz="4" w:space="0" w:color="auto"/>
+              <w:right w:val="single" w:sz="4" w:space="0" w:color="auto"/>
+            </w:tcBorders>
+            <w:hideMark/>
+          </w:tcPr>
+          <w:p>
+            <w:pPr>
+              <w:rPr>
+                <w:bCs/>
+                <w:szCs w:val="24"/>
+                <w:lang w:val="es-DO"/>
+              </w:rPr>
+            </w:pPr>
+            <w:r>
+              <w:rPr>
+                <w:bCs/>
+                <w:szCs w:val="24"/>
+                <w:lang w:val="es-DO"/>
+              </w:rPr>
+              <w:t>Elaboración de formularios y reportes</w:t>
+            </w:r>
+          </w:p>
+        </w:tc>
+      </w:tr>
+      <w:tr>
+        <w:tc>
+          <w:tcPr>
+            <w:tcW w:w="2410" w:type="dxa"/>
+            <w:tcBorders>
+              <w:top w:val="single" w:sz="4" w:space="0" w:color="auto"/>
+              <w:left w:val="single" w:sz="4" w:space="0" w:color="auto"/>
+              <w:bottom w:val="single" w:sz="4" w:space="0" w:color="auto"/>
+              <w:right w:val="single" w:sz="4" w:space="0" w:color="auto"/>
+            </w:tcBorders>
+            <w:hideMark/>
+          </w:tcPr>
+          <w:p>
+            <w:pPr>
+              <w:jc w:val="center"/>
+              <w:rPr>
+                <w:bCs/>
+                <w:szCs w:val="24"/>
+                <w:lang w:val="es-ES"/>
+              </w:rPr>
+            </w:pPr>
+            <w:r>
+              <w:rPr>
+                <w:bCs/>
+                <w:szCs w:val="24"/>
+                <w:lang w:val="es-ES"/>
+              </w:rPr>
+              <w:t>8</w:t>
+            </w:r>
+          </w:p>
+        </w:tc>
+        <w:tc>
+          <w:tcPr>
+            <w:tcW w:w="5387" w:type="dxa"/>
+            <w:tcBorders>
+              <w:top w:val="single" w:sz="4" w:space="0" w:color="auto"/>
+              <w:left w:val="single" w:sz="4" w:space="0" w:color="auto"/>
+              <w:bottom w:val="single" w:sz="4" w:space="0" w:color="auto"/>
+              <w:right w:val="single" w:sz="4" w:space="0" w:color="auto"/>
+            </w:tcBorders>
+            <w:hideMark/>
+          </w:tcPr>
+          <w:p>
+            <w:pPr>
+              <w:rPr>
+                <w:bCs/>
+                <w:szCs w:val="24"/>
+              </w:rPr>
+            </w:pPr>
+            <w:r>
+              <w:rPr>
+                <w:bCs/>
+                <w:szCs w:val="24"/>
+              </w:rPr>
+              <w:t>Desarrollo del software</w:t>
+            </w:r>
+          </w:p>
+        </w:tc>
+      </w:tr>
+      <w:tr>
+        <w:tc>
+          <w:tcPr>
+            <w:tcW w:w="2410" w:type="dxa"/>
+            <w:tcBorders>
+              <w:top w:val="single" w:sz="4" w:space="0" w:color="auto"/>
+              <w:left w:val="single" w:sz="4" w:space="0" w:color="auto"/>
+              <w:bottom w:val="single" w:sz="4" w:space="0" w:color="auto"/>
+              <w:right w:val="single" w:sz="4" w:space="0" w:color="auto"/>
+            </w:tcBorders>
+            <w:hideMark/>
+          </w:tcPr>
+          <w:p>
+            <w:pPr>
+              <w:jc w:val="center"/>
+              <w:rPr>
+                <w:bCs/>
+                <w:szCs w:val="24"/>
+              </w:rPr>
+            </w:pPr>
+            <w:r>
+              <w:rPr>
+                <w:bCs/>
+                <w:szCs w:val="24"/>
+              </w:rPr>
+              <w:t>9</w:t>
+            </w:r>
+          </w:p>
+        </w:tc>
+        <w:tc>
+          <w:tcPr>
+            <w:tcW w:w="5387" w:type="dxa"/>
+            <w:tcBorders>
+              <w:top w:val="single" w:sz="4" w:space="0" w:color="auto"/>
+              <w:left w:val="single" w:sz="4" w:space="0" w:color="auto"/>
+              <w:bottom w:val="single" w:sz="4" w:space="0" w:color="auto"/>
+              <w:right w:val="single" w:sz="4" w:space="0" w:color="auto"/>
+            </w:tcBorders>
+            <w:hideMark/>
+          </w:tcPr>
+          <w:p>
+            <w:pPr>
+              <w:rPr>
+                <w:bCs/>
+                <w:szCs w:val="24"/>
+              </w:rPr>
+            </w:pPr>
+            <w:proofErr w:type="spellStart"/>
+            <w:r>
+              <w:rPr>
+                <w:bCs/>
+                <w:szCs w:val="24"/>
+              </w:rPr>
+              <w:t>Codificación</w:t>
+            </w:r>
+            <w:proofErr w:type="spellEnd"/>
+            <w:r>
+              <w:rPr>
+                <w:bCs/>
+                <w:szCs w:val="24"/>
+              </w:rPr>
+              <w:t xml:space="preserve"> del </w:t>
+            </w:r>
+            <w:proofErr w:type="spellStart"/>
+            <w:r>
+              <w:rPr>
+                <w:bCs/>
+                <w:szCs w:val="24"/>
+              </w:rPr>
+              <w:t>sistema</w:t>
+            </w:r>
+            <w:proofErr w:type="spellEnd"/>
+          </w:p>
+        </w:tc>
+      </w:tr>
+      <w:tr>
+        <w:tc>
+          <w:tcPr>
+            <w:tcW w:w="2410" w:type="dxa"/>
+            <w:tcBorders>
+              <w:top w:val="single" w:sz="4" w:space="0" w:color="auto"/>
+              <w:left w:val="single" w:sz="4" w:space="0" w:color="auto"/>
+              <w:bottom w:val="single" w:sz="4" w:space="0" w:color="auto"/>
+              <w:right w:val="single" w:sz="4" w:space="0" w:color="auto"/>
+            </w:tcBorders>
+            <w:hideMark/>
+          </w:tcPr>
+          <w:p>
+            <w:pPr>
+              <w:jc w:val="center"/>
+              <w:rPr>
+                <w:bCs/>
+                <w:szCs w:val="24"/>
+              </w:rPr>
+            </w:pPr>
+            <w:r>
+              <w:rPr>
+                <w:bCs/>
+                <w:szCs w:val="24"/>
+              </w:rPr>
+              <w:t>10</w:t>
+            </w:r>
+          </w:p>
+        </w:tc>
+        <w:tc>
+          <w:tcPr>
+            <w:tcW w:w="5387" w:type="dxa"/>
+            <w:tcBorders>
+              <w:top w:val="single" w:sz="4" w:space="0" w:color="auto"/>
+              <w:left w:val="single" w:sz="4" w:space="0" w:color="auto"/>
+              <w:bottom w:val="single" w:sz="4" w:space="0" w:color="auto"/>
+              <w:right w:val="single" w:sz="4" w:space="0" w:color="auto"/>
+            </w:tcBorders>
+            <w:hideMark/>
+          </w:tcPr>
+          <w:p>
+            <w:pPr>
+              <w:rPr>
+                <w:bCs/>
+                <w:szCs w:val="24"/>
+              </w:rPr>
+            </w:pPr>
+            <w:proofErr w:type="spellStart"/>
+            <w:r>
+              <w:rPr>
+                <w:bCs/>
+                <w:szCs w:val="24"/>
+              </w:rPr>
+              <w:t>Formación</w:t>
+            </w:r>
+            <w:proofErr w:type="spellEnd"/>
+            <w:r>
+              <w:rPr>
+                <w:bCs/>
+                <w:szCs w:val="24"/>
+              </w:rPr>
+              <w:t xml:space="preserve"> de </w:t>
+            </w:r>
+            <w:proofErr w:type="spellStart"/>
+            <w:r>
+              <w:rPr>
+                <w:bCs/>
+                <w:szCs w:val="24"/>
+              </w:rPr>
+              <w:t>Usuarios</w:t>
+            </w:r>
+            <w:proofErr w:type="spellEnd"/>
+          </w:p>
+        </w:tc>
+      </w:tr>
+      <w:tr>
+        <w:tc>
+          <w:tcPr>
+            <w:tcW w:w="2410" w:type="dxa"/>
+            <w:tcBorders>
+              <w:top w:val="single" w:sz="4" w:space="0" w:color="auto"/>
+              <w:left w:val="single" w:sz="4" w:space="0" w:color="auto"/>
+              <w:bottom w:val="single" w:sz="4" w:space="0" w:color="auto"/>
+              <w:right w:val="single" w:sz="4" w:space="0" w:color="auto"/>
+            </w:tcBorders>
+            <w:hideMark/>
+          </w:tcPr>
+          <w:p>
+            <w:pPr>
+              <w:jc w:val="center"/>
+              <w:rPr>
+                <w:bCs/>
+                <w:szCs w:val="24"/>
+              </w:rPr>
+            </w:pPr>
+            <w:r>
+              <w:rPr>
+                <w:bCs/>
+                <w:szCs w:val="24"/>
+              </w:rPr>
+              <w:t>11</w:t>
+            </w:r>
+          </w:p>
+        </w:tc>
+        <w:tc>
+          <w:tcPr>
+            <w:tcW w:w="5387" w:type="dxa"/>
+            <w:tcBorders>
+              <w:top w:val="single" w:sz="4" w:space="0" w:color="auto"/>
+              <w:left w:val="single" w:sz="4" w:space="0" w:color="auto"/>
+              <w:bottom w:val="single" w:sz="4" w:space="0" w:color="auto"/>
+              <w:right w:val="single" w:sz="4" w:space="0" w:color="auto"/>
+            </w:tcBorders>
+            <w:hideMark/>
+          </w:tcPr>
+          <w:p>
+            <w:pPr>
+              <w:rPr>
+                <w:bCs/>
+                <w:szCs w:val="24"/>
+              </w:rPr>
+            </w:pPr>
+            <w:proofErr w:type="spellStart"/>
+            <w:r>
+              <w:rPr>
+                <w:bCs/>
+                <w:szCs w:val="24"/>
+              </w:rPr>
+              <w:t>Prueba</w:t>
+            </w:r>
+            <w:proofErr w:type="spellEnd"/>
+            <w:r>
+              <w:rPr>
+                <w:bCs/>
+                <w:szCs w:val="24"/>
+              </w:rPr>
+              <w:t xml:space="preserve"> del Sistema</w:t>
+            </w:r>
+          </w:p>
+        </w:tc>
+      </w:tr>
+      <w:tr>
+        <w:tc>
+          <w:tcPr>
+            <w:tcW w:w="2410" w:type="dxa"/>
+            <w:tcBorders>
+              <w:top w:val="single" w:sz="4" w:space="0" w:color="auto"/>
+              <w:left w:val="single" w:sz="4" w:space="0" w:color="auto"/>
+              <w:bottom w:val="single" w:sz="4" w:space="0" w:color="auto"/>
+              <w:right w:val="single" w:sz="4" w:space="0" w:color="auto"/>
+            </w:tcBorders>
+            <w:hideMark/>
+          </w:tcPr>
+          <w:p>
+            <w:pPr>
+              <w:jc w:val="center"/>
+              <w:rPr>
+                <w:bCs/>
+                <w:szCs w:val="24"/>
+              </w:rPr>
+            </w:pPr>
+            <w:r>
+              <w:rPr>
+                <w:bCs/>
+                <w:szCs w:val="24"/>
+              </w:rPr>
+              <w:t>12</w:t>
+            </w:r>
+          </w:p>
+        </w:tc>
+        <w:tc>
+          <w:tcPr>
+            <w:tcW w:w="5387" w:type="dxa"/>
+            <w:tcBorders>
+              <w:top w:val="single" w:sz="4" w:space="0" w:color="auto"/>
+              <w:left w:val="single" w:sz="4" w:space="0" w:color="auto"/>
+              <w:bottom w:val="single" w:sz="4" w:space="0" w:color="auto"/>
+              <w:right w:val="single" w:sz="4" w:space="0" w:color="auto"/>
+            </w:tcBorders>
+            <w:hideMark/>
+          </w:tcPr>
+          <w:p>
+            <w:pPr>
+              <w:rPr>
+                <w:bCs/>
+                <w:szCs w:val="24"/>
+              </w:rPr>
+            </w:pPr>
+            <w:proofErr w:type="spellStart"/>
+            <w:r>
+              <w:rPr>
+                <w:bCs/>
+                <w:szCs w:val="24"/>
+              </w:rPr>
+              <w:t>Implementación</w:t>
+            </w:r>
+            <w:proofErr w:type="spellEnd"/>
+            <w:r>
+              <w:rPr>
+                <w:bCs/>
+                <w:szCs w:val="24"/>
+              </w:rPr>
+              <w:t xml:space="preserve"> y </w:t>
+            </w:r>
+            <w:proofErr w:type="spellStart"/>
+            <w:r>
+              <w:rPr>
+                <w:bCs/>
+                <w:szCs w:val="24"/>
+              </w:rPr>
+              <w:t>Evaluación</w:t>
+            </w:r>
+            <w:proofErr w:type="spellEnd"/>
+          </w:p>
+        </w:tc>
+      </w:tr>
+      <w:tr>
+        <w:tc>
+          <w:tcPr>
+            <w:tcW w:w="2410" w:type="dxa"/>
+            <w:tcBorders>
+              <w:top w:val="single" w:sz="4" w:space="0" w:color="auto"/>
+              <w:left w:val="single" w:sz="4" w:space="0" w:color="auto"/>
+              <w:bottom w:val="single" w:sz="4" w:space="0" w:color="auto"/>
+              <w:right w:val="single" w:sz="4" w:space="0" w:color="auto"/>
+            </w:tcBorders>
+            <w:hideMark/>
+          </w:tcPr>
+          <w:p>
+            <w:pPr>
+              <w:jc w:val="center"/>
+              <w:rPr>
+                <w:bCs/>
+                <w:szCs w:val="24"/>
+              </w:rPr>
+            </w:pPr>
+            <w:r>
+              <w:rPr>
+                <w:bCs/>
+                <w:szCs w:val="24"/>
+              </w:rPr>
+              <w:t>13</w:t>
+            </w:r>
+          </w:p>
+        </w:tc>
+        <w:tc>
+          <w:tcPr>
+            <w:tcW w:w="5387" w:type="dxa"/>
+            <w:tcBorders>
+              <w:top w:val="single" w:sz="4" w:space="0" w:color="auto"/>
+              <w:left w:val="single" w:sz="4" w:space="0" w:color="auto"/>
+              <w:bottom w:val="single" w:sz="4" w:space="0" w:color="auto"/>
+              <w:right w:val="single" w:sz="4" w:space="0" w:color="auto"/>
+            </w:tcBorders>
+            <w:hideMark/>
+          </w:tcPr>
+          <w:p>
+            <w:pPr>
+              <w:rPr>
+                <w:bCs/>
+                <w:szCs w:val="24"/>
+              </w:rPr>
+            </w:pPr>
+            <w:proofErr w:type="spellStart"/>
+            <w:r>
+              <w:rPr>
+                <w:bCs/>
+                <w:szCs w:val="24"/>
+              </w:rPr>
+              <w:t>Implementación</w:t>
+            </w:r>
+            <w:proofErr w:type="spellEnd"/>
+            <w:r>
+              <w:rPr>
+                <w:bCs/>
+                <w:szCs w:val="24"/>
+              </w:rPr>
+              <w:t xml:space="preserve"> del </w:t>
+            </w:r>
+            <w:proofErr w:type="spellStart"/>
+            <w:r>
+              <w:rPr>
+                <w:bCs/>
+                <w:szCs w:val="24"/>
+              </w:rPr>
+              <w:t>sistema</w:t>
+            </w:r>
+            <w:proofErr w:type="spellEnd"/>
+          </w:p>
+        </w:tc>
+      </w:tr>
+      <w:tr>
+        <w:tc>
+          <w:tcPr>
+            <w:tcW w:w="2410" w:type="dxa"/>
+            <w:tcBorders>
+              <w:top w:val="single" w:sz="4" w:space="0" w:color="auto"/>
+              <w:left w:val="single" w:sz="4" w:space="0" w:color="auto"/>
+              <w:bottom w:val="single" w:sz="4" w:space="0" w:color="auto"/>
+              <w:right w:val="single" w:sz="4" w:space="0" w:color="auto"/>
+            </w:tcBorders>
+            <w:hideMark/>
+          </w:tcPr>
+          <w:p>
+            <w:pPr>
+              <w:jc w:val="center"/>
+              <w:rPr>
+                <w:bCs/>
+                <w:szCs w:val="24"/>
+              </w:rPr>
+            </w:pPr>
+            <w:r>
+              <w:rPr>
+                <w:bCs/>
+                <w:szCs w:val="24"/>
+              </w:rPr>
+              <w:t>14</w:t>
+            </w:r>
+          </w:p>
+        </w:tc>
+        <w:tc>
+          <w:tcPr>
+            <w:tcW w:w="5387" w:type="dxa"/>
+            <w:tcBorders>
+              <w:top w:val="single" w:sz="4" w:space="0" w:color="auto"/>
+              <w:left w:val="single" w:sz="4" w:space="0" w:color="auto"/>
+              <w:bottom w:val="single" w:sz="4" w:space="0" w:color="auto"/>
+              <w:right w:val="single" w:sz="4" w:space="0" w:color="auto"/>
+            </w:tcBorders>
+            <w:hideMark/>
+          </w:tcPr>
+          <w:p>
+            <w:pPr>
+              <w:rPr>
+                <w:bCs/>
+                <w:szCs w:val="24"/>
+                <w:lang w:val="es-DO"/>
+              </w:rPr>
+            </w:pPr>
+            <w:r>
+              <w:rPr>
+                <w:bCs/>
+                <w:szCs w:val="24"/>
+                <w:lang w:val="es-DO"/>
+              </w:rPr>
+              <w:t>Entrega del producto final al cliente</w:t>
+            </w:r>
+          </w:p>
+        </w:tc>
+      </w:tr>
+      <w:tr>
+        <w:tc>
+          <w:tcPr>
+            <w:tcW w:w="2410" w:type="dxa"/>
+            <w:tcBorders>
+              <w:top w:val="single" w:sz="4" w:space="0" w:color="auto"/>
+              <w:left w:val="single" w:sz="4" w:space="0" w:color="auto"/>
+              <w:bottom w:val="single" w:sz="4" w:space="0" w:color="auto"/>
+              <w:right w:val="single" w:sz="4" w:space="0" w:color="auto"/>
+            </w:tcBorders>
+            <w:shd w:val="clear" w:color="auto" w:fill="A6A6A6"/>
+          </w:tcPr>
+          <w:p>
+            <w:pPr>
+              <w:rPr>
+                <w:szCs w:val="24"/>
+                <w:lang w:val="es-ES"/>
+              </w:rPr>
+            </w:pPr>
+          </w:p>
+        </w:tc>
+        <w:tc>
+          <w:tcPr>
+            <w:tcW w:w="5387" w:type="dxa"/>
+            <w:tcBorders>
+              <w:top w:val="single" w:sz="4" w:space="0" w:color="auto"/>
+              <w:left w:val="single" w:sz="4" w:space="0" w:color="auto"/>
+              <w:bottom w:val="single" w:sz="4" w:space="0" w:color="auto"/>
+              <w:right w:val="single" w:sz="4" w:space="0" w:color="auto"/>
+            </w:tcBorders>
+            <w:shd w:val="clear" w:color="auto" w:fill="A6A6A6"/>
+          </w:tcPr>
+          <w:p>
+            <w:pPr>
+              <w:rPr>
+                <w:szCs w:val="24"/>
+                <w:lang w:val="es-DO"/>
+              </w:rPr>
+            </w:pPr>
+          </w:p>
+        </w:tc>
+      </w:tr>
+    </w:tbl>
+    <w:p>
+      <w:pPr>
+        <w:rPr>
+          <w:color w:val="000000"/>
         </w:rPr>
       </w:pPr>
     </w:p>
@@ -7555,139 +9744,483 @@
       <w:pPr>
         <w:pStyle w:val="Ttulo1"/>
       </w:pPr>
-      <w:bookmarkStart w:id="79" w:name="_Toc81158225"/>
+      <w:bookmarkStart w:id="81" w:name="_Toc80820599"/>
+      <w:bookmarkStart w:id="82" w:name="_Toc81583392"/>
       <w:r>
-        <w:t>6.  Lista de Actividades</w:t>
+        <w:t>8</w:t>
       </w:r>
-      <w:bookmarkEnd w:id="79"/>
+      <w:r>
+        <w:t>.  Descripción de actividades</w:t>
+      </w:r>
+      <w:bookmarkEnd w:id="81"/>
+      <w:bookmarkEnd w:id="82"/>
+    </w:p>
+    <w:p>
+      <w:pPr>
+        <w:pStyle w:val="Ttulo2"/>
+      </w:pPr>
+      <w:bookmarkStart w:id="83" w:name="_Toc81583393"/>
+      <w:r>
+        <w:t>Definición de requerimientos</w:t>
+      </w:r>
+      <w:bookmarkEnd w:id="83"/>
+    </w:p>
+    <w:p>
+      <w:r>
+        <w:t xml:space="preserve">     En esta actividad, se realiza un análisis exhaustivo del sistema que se va a desarrollar.  Se definirán y aplicarán técnicas que permitan analizar los requisitos necesarios para su buen desarrollo.</w:t>
+      </w:r>
+    </w:p>
+    <w:p/>
+    <w:p>
+      <w:pPr>
+        <w:pStyle w:val="Ttulo2"/>
+      </w:pPr>
+      <w:bookmarkStart w:id="84" w:name="_Toc81583394"/>
+      <w:r>
+        <w:t>Recopilación de información</w:t>
+      </w:r>
+      <w:bookmarkEnd w:id="84"/>
+    </w:p>
+    <w:p>
+      <w:r>
+        <w:t xml:space="preserve">     En esta actividad se procederá a recopilar la información necesaria sobre los requerimientos y reglas del negocio que nos permita comprender cuales son las necesidades del cliente y como satisfacerlas a través del software a desarrollar.</w:t>
+      </w:r>
+    </w:p>
+    <w:p>
+      <w:pPr>
+        <w:pStyle w:val="Ttulo2"/>
+      </w:pPr>
+      <w:bookmarkStart w:id="85" w:name="_Toc81583395"/>
+      <w:r>
+        <w:lastRenderedPageBreak/>
+        <w:t>Análisis de la información</w:t>
+      </w:r>
+      <w:bookmarkEnd w:id="85"/>
+    </w:p>
+    <w:p>
+      <w:r>
+        <w:t xml:space="preserve">     Esta actividad consiste en inspeccionar, limpiar y transformar los datos obtenidos en la recopilación de la información con el objetivo de resaltar información útil, para la construcción de sistema a desarrollar.</w:t>
+      </w:r>
+    </w:p>
+    <w:p/>
+    <w:p>
+      <w:pPr>
+        <w:pStyle w:val="Ttulo2"/>
+      </w:pPr>
+      <w:bookmarkStart w:id="86" w:name="_Toc81583396"/>
+      <w:r>
+        <w:t>Diseño del Sistema</w:t>
+      </w:r>
+      <w:bookmarkEnd w:id="86"/>
+    </w:p>
+    <w:p>
+      <w:r>
+        <w:t xml:space="preserve">     En esta actividad se procede a definir </w:t>
+      </w:r>
+      <w:r>
+        <w:t>cuál</w:t>
+      </w:r>
+      <w:r>
+        <w:t xml:space="preserve"> será la arquitectura, módulos, interfaces y datos del sistema a desarrollar para satisfacer los requerimientos previamente especificados por el cliente.</w:t>
+      </w:r>
+    </w:p>
+    <w:p/>
+    <w:p>
+      <w:pPr>
+        <w:pStyle w:val="Ttulo2"/>
+      </w:pPr>
+      <w:bookmarkStart w:id="87" w:name="_Toc81583397"/>
+      <w:r>
+        <w:t>Arquitectura del Software</w:t>
+      </w:r>
+      <w:bookmarkEnd w:id="87"/>
+    </w:p>
+    <w:p>
+      <w:r>
+        <w:t xml:space="preserve">     En esta actividad se aportarán los elementos que ayuden a la toma de decisiones sobre la construcción del software y, al mismo tiempo, proporcionar conceptos y un lenguaje común que permitan la comunicación entre los equipos que participarán en el proyecto, las interfaces y el diseño de la base de datos.</w:t>
+      </w:r>
+    </w:p>
+    <w:p/>
+    <w:p>
+      <w:pPr>
+        <w:pStyle w:val="Ttulo2"/>
+      </w:pPr>
+      <w:bookmarkStart w:id="88" w:name="_Toc81583398"/>
+      <w:r>
+        <w:t>Diseño de la base de datos</w:t>
+      </w:r>
+      <w:bookmarkEnd w:id="88"/>
+    </w:p>
+    <w:p>
+      <w:r>
+        <w:t xml:space="preserve">     </w:t>
+      </w:r>
+      <w:r>
+        <w:t xml:space="preserve">En esta actividad se </w:t>
+      </w:r>
+      <w:r>
+        <w:t>procederá</w:t>
+      </w:r>
+      <w:r>
+        <w:t xml:space="preserve"> al diseño y </w:t>
+      </w:r>
+      <w:r>
+        <w:t>construcción</w:t>
+      </w:r>
+      <w:r>
+        <w:t xml:space="preserve"> de la base de datos, definiendo las tablas, los campos y consultas que sean neces</w:t>
+      </w:r>
+      <w:r>
+        <w:t xml:space="preserve">arias para el almacenamiento de los datos del sistema en </w:t>
+      </w:r>
+      <w:r>
+        <w:t>cuestión</w:t>
+      </w:r>
+      <w:r>
+        <w:t>.</w:t>
+      </w:r>
+    </w:p>
+    <w:p/>
+    <w:p>
+      <w:pPr>
+        <w:pStyle w:val="Ttulo2"/>
+      </w:pPr>
+      <w:bookmarkStart w:id="89" w:name="_Toc81583399"/>
+      <w:r>
+        <w:t>Elaboración de formularios y reportes</w:t>
+      </w:r>
+      <w:bookmarkEnd w:id="89"/>
+    </w:p>
+    <w:p>
+      <w:r>
+        <w:t xml:space="preserve">     </w:t>
+      </w:r>
+      <w:r>
+        <w:t xml:space="preserve">En esta actividad se </w:t>
+      </w:r>
+      <w:r>
+        <w:t>procederá</w:t>
+      </w:r>
+      <w:r>
+        <w:t xml:space="preserve"> a la elaboración de formularios y reportes que permitan </w:t>
+      </w:r>
+      <w:r>
+        <w:t>la recolección y obtención de los datos que alimentaran el sistema con información útil para la posterior toma de decisiones.</w:t>
+      </w:r>
+    </w:p>
+    <w:p/>
+    <w:p>
+      <w:pPr>
+        <w:pStyle w:val="Ttulo2"/>
+      </w:pPr>
+      <w:bookmarkStart w:id="90" w:name="_Toc81583400"/>
+      <w:r>
+        <w:t>Desarrollo del software</w:t>
+      </w:r>
+      <w:bookmarkEnd w:id="90"/>
+    </w:p>
+    <w:p>
+      <w:r>
+        <w:t xml:space="preserve">     En esta actividad con la información antes </w:t>
+      </w:r>
+      <w:r>
+        <w:t>obtenida</w:t>
+      </w:r>
+      <w:r>
+        <w:t xml:space="preserve"> se </w:t>
+      </w:r>
+      <w:r>
+        <w:t>procederá</w:t>
+      </w:r>
+      <w:r>
+        <w:t xml:space="preserve"> a desarrollar el software cumpliendo con todos los requerimientos aprobados por el cliente.</w:t>
+      </w:r>
+    </w:p>
+    <w:p>
+      <w:pPr>
+        <w:pStyle w:val="Ttulo2"/>
+      </w:pPr>
+      <w:bookmarkStart w:id="91" w:name="_Toc81583401"/>
+      <w:r>
+        <w:lastRenderedPageBreak/>
+        <w:t>Codificación del sistema</w:t>
+      </w:r>
+      <w:bookmarkEnd w:id="91"/>
+    </w:p>
+    <w:p>
+      <w:r>
+        <w:t xml:space="preserve">     </w:t>
+      </w:r>
+      <w:r>
+        <w:t xml:space="preserve">Durante esta </w:t>
+      </w:r>
+      <w:r>
+        <w:t>actividad</w:t>
+      </w:r>
+      <w:r>
+        <w:t xml:space="preserve"> se realizan las tareas que comúnmente se conocen como programación; que consiste, esencialmente, en llevar a código fuente, en el lenguaje de programación elegido, todo lo diseñado en la fase anterior. Esta tarea la realiza el programador, siguiendo por completo los lineamientos impuestos en el diseño y en consideración siempre a los requisitos funcionales y no </w:t>
+      </w:r>
+      <w:r>
+        <w:t>funcionales</w:t>
+      </w:r>
+      <w:r>
+        <w:t xml:space="preserve"> </w:t>
+      </w:r>
+      <w:r>
+        <w:t>especificados</w:t>
+      </w:r>
+      <w:r>
+        <w:t xml:space="preserve"> en la primera etapa.</w:t>
+      </w:r>
+    </w:p>
+    <w:p/>
+    <w:p>
+      <w:pPr>
+        <w:pStyle w:val="Ttulo2"/>
+      </w:pPr>
+      <w:bookmarkStart w:id="92" w:name="_Toc81583402"/>
+      <w:r>
+        <w:t>Formación de Usuarios</w:t>
+      </w:r>
+      <w:bookmarkEnd w:id="92"/>
+    </w:p>
+    <w:p>
+      <w:r>
+        <w:t xml:space="preserve">     En esta actividad se procederá a capacitar a los usuarios en el manejo adecuado del sistema desarrollado.</w:t>
+      </w:r>
+    </w:p>
+    <w:p/>
+    <w:p>
+      <w:pPr>
+        <w:pStyle w:val="Ttulo2"/>
+      </w:pPr>
+      <w:bookmarkStart w:id="93" w:name="_Toc81583403"/>
+      <w:r>
+        <w:t>Prueba del Sistema</w:t>
+      </w:r>
+      <w:bookmarkEnd w:id="93"/>
+    </w:p>
+    <w:p>
+      <w:r>
+        <w:t xml:space="preserve">     </w:t>
+      </w:r>
+      <w:r>
+        <w:t>En esta actividad se procederá a hacer las pruebas de funcionalidad al sistema desarrollado para comprobar que el sistema cumpla con los requisitos propuestos por el cliente y además de corregir los errores que surjan durante las pruebas.</w:t>
+      </w:r>
+    </w:p>
+    <w:p/>
+    <w:p>
+      <w:pPr>
+        <w:pStyle w:val="Ttulo2"/>
+      </w:pPr>
+      <w:bookmarkStart w:id="94" w:name="_Toc81583404"/>
+      <w:r>
+        <w:t>Implementación y Evaluación</w:t>
+      </w:r>
+      <w:bookmarkEnd w:id="94"/>
+    </w:p>
+    <w:p>
+      <w:r>
+        <w:t xml:space="preserve">     En esta actividad se procederá a la puesta en marcha del sistema desarrollado y se evaluará el correcto funcionamiento del mismo para garantizar que cumple con todos los requerimientos a probados por el cliente.</w:t>
+      </w:r>
+    </w:p>
+    <w:p/>
+    <w:p>
+      <w:pPr>
+        <w:pStyle w:val="Ttulo2"/>
+      </w:pPr>
+      <w:bookmarkStart w:id="95" w:name="_Toc81583405"/>
+      <w:r>
+        <w:t>Implementación del sistema</w:t>
+      </w:r>
+      <w:bookmarkEnd w:id="95"/>
+    </w:p>
+    <w:p>
+      <w:r>
+        <w:t xml:space="preserve">     </w:t>
+      </w:r>
+      <w:r>
+        <w:t xml:space="preserve">En esta actividad se procederá a la puesta en marcha del sistema </w:t>
+      </w:r>
+      <w:r>
+        <w:t>diseñado para la</w:t>
+      </w:r>
+      <w:r>
+        <w:t xml:space="preserve"> empresa, cumpliendo con los </w:t>
+      </w:r>
+      <w:r>
+        <w:t>requerimientos aprobados</w:t>
+      </w:r>
+      <w:r>
+        <w:t xml:space="preserve"> por el cliente.</w:t>
+      </w:r>
+    </w:p>
+    <w:p/>
+    <w:p>
+      <w:pPr>
+        <w:pStyle w:val="Ttulo2"/>
+      </w:pPr>
+      <w:bookmarkStart w:id="96" w:name="_Toc81583406"/>
+      <w:r>
+        <w:lastRenderedPageBreak/>
+        <w:t>Entrega del producto final al cliente</w:t>
+      </w:r>
+      <w:bookmarkEnd w:id="96"/>
+    </w:p>
+    <w:p>
+      <w:r>
+        <w:t xml:space="preserve">     </w:t>
+      </w:r>
+      <w:r>
+        <w:t xml:space="preserve">En esta activa se procederá a entregar el software desarrollado y la documentación generada durante el proceso de desarrollo del sistema </w:t>
+      </w:r>
+      <w:r>
+        <w:t xml:space="preserve">en </w:t>
+      </w:r>
+      <w:r>
+        <w:t>cuestión</w:t>
+      </w:r>
+      <w:r>
+        <w:t xml:space="preserve"> a conformidad con los requerimientos del cliente.</w:t>
+      </w:r>
     </w:p>
     <w:p/>
     <w:p>
       <w:pPr>
         <w:pStyle w:val="Ttulo1"/>
       </w:pPr>
-      <w:bookmarkStart w:id="80" w:name="_Toc81158226"/>
+      <w:bookmarkStart w:id="97" w:name="_Toc80820600"/>
+      <w:bookmarkStart w:id="98" w:name="_Toc81583407"/>
       <w:r>
-        <w:t xml:space="preserve">7.  </w:t>
+        <w:t>8.  Matriz de secuencia</w:t>
       </w:r>
-      <w:r>
-        <w:t>Descripción de</w:t>
-      </w:r>
-      <w:r>
-        <w:t xml:space="preserve"> actividades</w:t>
-      </w:r>
-      <w:bookmarkEnd w:id="80"/>
+      <w:bookmarkEnd w:id="97"/>
+      <w:bookmarkEnd w:id="98"/>
     </w:p>
     <w:p/>
     <w:p>
       <w:pPr>
         <w:pStyle w:val="Ttulo1"/>
       </w:pPr>
-      <w:bookmarkStart w:id="81" w:name="_Toc81158227"/>
+      <w:bookmarkStart w:id="99" w:name="_Toc80820601"/>
+      <w:bookmarkStart w:id="100" w:name="_Toc81583408"/>
       <w:r>
-        <w:t>8.  Matriz de secuencia</w:t>
+        <w:t>9.  Matriz de Tiempo</w:t>
       </w:r>
-      <w:bookmarkEnd w:id="81"/>
+      <w:bookmarkEnd w:id="99"/>
+      <w:bookmarkEnd w:id="100"/>
     </w:p>
     <w:p/>
     <w:p>
       <w:pPr>
         <w:pStyle w:val="Ttulo1"/>
       </w:pPr>
-      <w:bookmarkStart w:id="82" w:name="_Toc81158228"/>
+      <w:bookmarkStart w:id="101" w:name="_Toc80820602"/>
+      <w:bookmarkStart w:id="102" w:name="_Toc81583409"/>
       <w:r>
-        <w:t>9.  Matriz de Tiempo</w:t>
+        <w:t>10.Matriz de información</w:t>
       </w:r>
-      <w:bookmarkEnd w:id="82"/>
+      <w:bookmarkEnd w:id="101"/>
+      <w:bookmarkEnd w:id="102"/>
     </w:p>
     <w:p/>
     <w:p>
       <w:pPr>
         <w:pStyle w:val="Ttulo1"/>
       </w:pPr>
-      <w:bookmarkStart w:id="83" w:name="_Toc81158229"/>
+      <w:bookmarkStart w:id="103" w:name="_Toc80820603"/>
+      <w:bookmarkStart w:id="104" w:name="_Toc81583410"/>
       <w:r>
-        <w:t>10.Matriz de información</w:t>
+        <w:t>11.Matriz de Riesgos</w:t>
       </w:r>
-      <w:bookmarkEnd w:id="83"/>
+      <w:bookmarkEnd w:id="103"/>
+      <w:bookmarkEnd w:id="104"/>
     </w:p>
     <w:p/>
     <w:p>
       <w:pPr>
         <w:pStyle w:val="Ttulo1"/>
       </w:pPr>
-      <w:bookmarkStart w:id="84" w:name="_Toc81158230"/>
+      <w:bookmarkStart w:id="105" w:name="_Toc80820604"/>
+      <w:bookmarkStart w:id="106" w:name="_Toc81583411"/>
       <w:r>
-        <w:lastRenderedPageBreak/>
-        <w:t>11.Matriz de Riesgos</w:t>
+        <w:t>12.Matriz de Costos</w:t>
       </w:r>
-      <w:bookmarkEnd w:id="84"/>
+      <w:bookmarkEnd w:id="105"/>
+      <w:bookmarkEnd w:id="106"/>
     </w:p>
     <w:p/>
     <w:p>
       <w:pPr>
         <w:pStyle w:val="Ttulo1"/>
       </w:pPr>
-      <w:bookmarkStart w:id="85" w:name="_Toc81158231"/>
+      <w:bookmarkStart w:id="107" w:name="_Toc80820605"/>
+      <w:bookmarkStart w:id="108" w:name="_Toc81583412"/>
       <w:r>
-        <w:t>12.Matriz de Costos</w:t>
+        <w:t>13. Descripción de las limitaciones de recursos</w:t>
       </w:r>
-      <w:bookmarkEnd w:id="85"/>
+      <w:bookmarkEnd w:id="107"/>
+      <w:bookmarkEnd w:id="108"/>
     </w:p>
     <w:p/>
     <w:p>
       <w:pPr>
         <w:pStyle w:val="Ttulo1"/>
       </w:pPr>
-      <w:bookmarkStart w:id="86" w:name="_Toc81158232"/>
+      <w:bookmarkStart w:id="109" w:name="_Toc80820606"/>
+      <w:bookmarkStart w:id="110" w:name="_Toc81583413"/>
       <w:r>
-        <w:t>13. Descripción de las limitaciones de recursos</w:t>
+        <w:t>14. Calendario de ejecución del proyecto</w:t>
       </w:r>
-      <w:bookmarkEnd w:id="86"/>
+      <w:bookmarkEnd w:id="109"/>
+      <w:bookmarkEnd w:id="110"/>
     </w:p>
     <w:p/>
     <w:p>
       <w:pPr>
         <w:pStyle w:val="Ttulo1"/>
       </w:pPr>
-      <w:bookmarkStart w:id="87" w:name="_Toc81158233"/>
+      <w:bookmarkStart w:id="111" w:name="_Toc80820607"/>
+      <w:bookmarkStart w:id="112" w:name="_Toc81583414"/>
       <w:r>
-        <w:t>14. Calendario de ejecución del proyecto</w:t>
+        <w:t>15. Diagrama de Gantt (MS Proyect)</w:t>
       </w:r>
-      <w:bookmarkEnd w:id="87"/>
+      <w:bookmarkEnd w:id="111"/>
+      <w:bookmarkEnd w:id="112"/>
     </w:p>
     <w:p/>
     <w:p>
       <w:pPr>
         <w:pStyle w:val="Ttulo1"/>
       </w:pPr>
-      <w:bookmarkStart w:id="88" w:name="_Toc81158234"/>
+      <w:bookmarkStart w:id="113" w:name="_Toc80820608"/>
+      <w:bookmarkStart w:id="114" w:name="_Toc81583415"/>
       <w:r>
-        <w:t>15. Diagrama de Gantt (MS Proyect)</w:t>
+        <w:t>16. Herramientas de seguimientos y control</w:t>
       </w:r>
-      <w:bookmarkEnd w:id="88"/>
+      <w:bookmarkEnd w:id="113"/>
+      <w:bookmarkEnd w:id="114"/>
     </w:p>
     <w:p/>
     <w:p>
       <w:pPr>
         <w:pStyle w:val="Ttulo1"/>
       </w:pPr>
-      <w:bookmarkStart w:id="89" w:name="_Toc81158235"/>
+      <w:bookmarkStart w:id="115" w:name="_Toc80820609"/>
+      <w:bookmarkStart w:id="116" w:name="_Toc81583416"/>
       <w:r>
-        <w:t>16. Herramientas de seguimientos y control</w:t>
+        <w:t>17. Anexos</w:t>
       </w:r>
-      <w:bookmarkEnd w:id="89"/>
+      <w:bookmarkEnd w:id="115"/>
+      <w:bookmarkEnd w:id="116"/>
     </w:p>
     <w:p/>
     <w:p>
       <w:pPr>
-        <w:pStyle w:val="Ttulo1"/>
+        <w:rPr>
+          <w:b/>
+        </w:rPr>
       </w:pPr>
-      <w:bookmarkStart w:id="90" w:name="_Toc81158236"/>
-      <w:r>
-        <w:t>17. Anexos</w:t>
-      </w:r>
-      <w:bookmarkEnd w:id="90"/>
     </w:p>
     <w:sectPr>
       <w:pgSz w:w="11906" w:h="16838"/>
@@ -8390,7 +10923,7 @@
     <w:lsdException w:name="Table Web 2" w:semiHidden="1" w:unhideWhenUsed="1"/>
     <w:lsdException w:name="Table Web 3" w:semiHidden="1" w:unhideWhenUsed="1"/>
     <w:lsdException w:name="Balloon Text" w:semiHidden="1" w:unhideWhenUsed="1"/>
-    <w:lsdException w:name="Table Grid" w:uiPriority="39"/>
+    <w:lsdException w:name="Table Grid" w:uiPriority="59"/>
     <w:lsdException w:name="Table Theme" w:semiHidden="1" w:unhideWhenUsed="1"/>
     <w:lsdException w:name="Placeholder Text" w:semiHidden="1"/>
     <w:lsdException w:name="No Spacing" w:uiPriority="1" w:qFormat="1"/>
@@ -8672,6 +11205,7 @@
   <w:style w:type="character" w:default="1" w:styleId="Fuentedeprrafopredeter">
     <w:name w:val="Default Paragraph Font"/>
     <w:uiPriority w:val="1"/>
+    <w:semiHidden/>
     <w:unhideWhenUsed/>
   </w:style>
   <w:style w:type="table" w:default="1" w:styleId="Tablanormal">
@@ -8877,6 +11411,32 @@
       <w:sz w:val="22"/>
       <w:lang w:eastAsia="es-DO"/>
     </w:rPr>
+  </w:style>
+  <w:style w:type="table" w:styleId="Tablaconcuadrcula">
+    <w:name w:val="Table Grid"/>
+    <w:basedOn w:val="Tablanormal"/>
+    <w:uiPriority w:val="59"/>
+    <w:rsid w:val="003D2BCE"/>
+    <w:pPr>
+      <w:spacing w:after="0" w:line="240" w:lineRule="auto"/>
+    </w:pPr>
+    <w:rPr>
+      <w:rFonts w:ascii="Times New Roman" w:eastAsia="Times New Roman" w:hAnsi="Times New Roman" w:cs="Times New Roman"/>
+      <w:sz w:val="20"/>
+      <w:szCs w:val="20"/>
+      <w:lang w:val="en-US" w:eastAsia="es-DO"/>
+    </w:rPr>
+    <w:tblPr>
+      <w:tblInd w:w="0" w:type="nil"/>
+      <w:tblBorders>
+        <w:top w:val="single" w:sz="4" w:space="0" w:color="auto"/>
+        <w:left w:val="single" w:sz="4" w:space="0" w:color="auto"/>
+        <w:bottom w:val="single" w:sz="4" w:space="0" w:color="auto"/>
+        <w:right w:val="single" w:sz="4" w:space="0" w:color="auto"/>
+        <w:insideH w:val="single" w:sz="4" w:space="0" w:color="auto"/>
+        <w:insideV w:val="single" w:sz="4" w:space="0" w:color="auto"/>
+      </w:tblBorders>
+    </w:tblPr>
   </w:style>
 </w:styles>
 </file>

</xml_diff>

<commit_message>
Se le agrego la matriz de informacion
</commit_message>
<xml_diff>
--- a/Proyecto de prueba-M47-G8.docx
+++ b/Proyecto de prueba-M47-G8.docx
@@ -9796,7 +9796,13 @@
     </w:p>
     <w:p>
       <w:r>
-        <w:t xml:space="preserve">     Esta actividad consiste en inspeccionar, limpiar y transformar los datos obtenidos en la recopilación de la información con el objetivo de resaltar información útil, para la construcción de sistema a desarrollar.</w:t>
+        <w:t xml:space="preserve">     Esta actividad consiste en inspeccionar, limpiar y transformar los datos obtenidos en la recopilación de la información con el objetivo de resaltar información útil, para la construcción de</w:t>
+      </w:r>
+      <w:r>
+        <w:t>l</w:t>
+      </w:r>
+      <w:r>
+        <w:t xml:space="preserve"> sistema a desarrollar.</w:t>
       </w:r>
     </w:p>
     <w:p/>
@@ -11321,6 +11327,7 @@
       <w:bookmarkEnd w:id="99"/>
       <w:bookmarkEnd w:id="100"/>
     </w:p>
+    <w:p/>
     <w:tbl>
       <w:tblPr>
         <w:tblStyle w:val="Tablaconcuadrcula"/>
@@ -13379,13 +13386,55 @@
                 <w:bCs/>
                 <w:szCs w:val="24"/>
               </w:rPr>
+              <w:t>0</w:t>
+            </w:r>
+          </w:p>
+        </w:tc>
+        <w:tc>
+          <w:tcPr>
+            <w:tcW w:w="417" w:type="pct"/>
+          </w:tcPr>
+          <w:p>
+            <w:pPr>
+              <w:jc w:val="center"/>
+              <w:rPr>
+                <w:bCs/>
+                <w:szCs w:val="24"/>
+              </w:rPr>
+            </w:pPr>
+            <w:r>
+              <w:rPr>
+                <w:bCs/>
+                <w:szCs w:val="24"/>
+              </w:rPr>
+              <w:t>1</w:t>
+            </w:r>
+          </w:p>
+        </w:tc>
+        <w:tc>
+          <w:tcPr>
+            <w:tcW w:w="417" w:type="pct"/>
+          </w:tcPr>
+          <w:p>
+            <w:pPr>
+              <w:jc w:val="center"/>
+              <w:rPr>
+                <w:bCs/>
+                <w:szCs w:val="24"/>
+              </w:rPr>
+            </w:pPr>
+            <w:r>
+              <w:rPr>
+                <w:bCs/>
+                <w:szCs w:val="24"/>
+              </w:rPr>
               <w:t>2</w:t>
             </w:r>
           </w:p>
         </w:tc>
         <w:tc>
           <w:tcPr>
-            <w:tcW w:w="417" w:type="pct"/>
+            <w:tcW w:w="414" w:type="pct"/>
           </w:tcPr>
           <w:p>
             <w:pPr>
@@ -13400,49 +13449,7 @@
                 <w:bCs/>
                 <w:szCs w:val="24"/>
               </w:rPr>
-              <w:t>3</w:t>
-            </w:r>
-          </w:p>
-        </w:tc>
-        <w:tc>
-          <w:tcPr>
-            <w:tcW w:w="417" w:type="pct"/>
-          </w:tcPr>
-          <w:p>
-            <w:pPr>
-              <w:jc w:val="center"/>
-              <w:rPr>
-                <w:bCs/>
-                <w:szCs w:val="24"/>
-              </w:rPr>
-            </w:pPr>
-            <w:r>
-              <w:rPr>
-                <w:bCs/>
-                <w:szCs w:val="24"/>
-              </w:rPr>
-              <w:t>4</w:t>
-            </w:r>
-          </w:p>
-        </w:tc>
-        <w:tc>
-          <w:tcPr>
-            <w:tcW w:w="414" w:type="pct"/>
-          </w:tcPr>
-          <w:p>
-            <w:pPr>
-              <w:jc w:val="center"/>
-              <w:rPr>
-                <w:bCs/>
-                <w:szCs w:val="24"/>
-              </w:rPr>
-            </w:pPr>
-            <w:r>
-              <w:rPr>
-                <w:bCs/>
-                <w:szCs w:val="24"/>
-              </w:rPr>
-              <w:t>3</w:t>
+              <w:t>1</w:t>
             </w:r>
           </w:p>
         </w:tc>
@@ -13535,6 +13542,15 @@
       </w:tr>
     </w:tbl>
     <w:p/>
+    <w:p>
+      <w:pPr>
+        <w:spacing w:line="259" w:lineRule="auto"/>
+        <w:jc w:val="left"/>
+      </w:pPr>
+      <w:r>
+        <w:br w:type="page"/>
+      </w:r>
+    </w:p>
     <w:p>
       <w:pPr>
         <w:pStyle w:val="Ttulo1"/>
@@ -13542,11 +13558,1558 @@
       <w:bookmarkStart w:id="101" w:name="_Toc80820602"/>
       <w:bookmarkStart w:id="102" w:name="_Toc81583409"/>
       <w:r>
+        <w:lastRenderedPageBreak/>
         <w:t>10.Matriz de información</w:t>
       </w:r>
       <w:bookmarkEnd w:id="101"/>
       <w:bookmarkEnd w:id="102"/>
     </w:p>
+    <w:p/>
+    <w:tbl>
+      <w:tblPr>
+        <w:tblStyle w:val="Tablaconcuadrcula"/>
+        <w:tblW w:w="5000" w:type="pct"/>
+        <w:tblInd w:w="0" w:type="dxa"/>
+        <w:tblLayout w:type="fixed"/>
+        <w:tblLook w:val="04A0" w:firstRow="1" w:lastRow="0" w:firstColumn="1" w:lastColumn="0" w:noHBand="0" w:noVBand="1"/>
+      </w:tblPr>
+      <w:tblGrid>
+        <w:gridCol w:w="2265"/>
+        <w:gridCol w:w="3401"/>
+        <w:gridCol w:w="1559"/>
+        <w:gridCol w:w="1269"/>
+      </w:tblGrid>
+      <w:tr>
+        <w:trPr>
+          <w:trHeight w:val="390"/>
+        </w:trPr>
+        <w:tc>
+          <w:tcPr>
+            <w:tcW w:w="5000" w:type="pct"/>
+            <w:gridSpan w:val="4"/>
+            <w:shd w:val="clear" w:color="auto" w:fill="FFFFFF" w:themeFill="background1"/>
+          </w:tcPr>
+          <w:p>
+            <w:pPr>
+              <w:jc w:val="center"/>
+              <w:rPr>
+                <w:b/>
+                <w:szCs w:val="24"/>
+                <w:lang w:val="es-ES"/>
+              </w:rPr>
+            </w:pPr>
+            <w:r>
+              <w:rPr>
+                <w:b/>
+                <w:szCs w:val="24"/>
+                <w:lang w:val="es-ES"/>
+              </w:rPr>
+              <w:t xml:space="preserve">MATRIZ DE </w:t>
+            </w:r>
+            <w:r>
+              <w:rPr>
+                <w:b/>
+                <w:szCs w:val="24"/>
+                <w:lang w:val="es-ES"/>
+              </w:rPr>
+              <w:t>IFORMACION</w:t>
+            </w:r>
+            <w:r>
+              <w:rPr>
+                <w:b/>
+                <w:szCs w:val="24"/>
+                <w:lang w:val="es-ES"/>
+              </w:rPr>
+              <w:t xml:space="preserve"> SISTEMA</w:t>
+            </w:r>
+            <w:r>
+              <w:rPr>
+                <w:b/>
+                <w:szCs w:val="24"/>
+                <w:lang w:val="es-ES"/>
+              </w:rPr>
+              <w:t xml:space="preserve"> PARKING</w:t>
+            </w:r>
+          </w:p>
+        </w:tc>
+      </w:tr>
+      <w:tr>
+        <w:trPr>
+          <w:trHeight w:val="390"/>
+        </w:trPr>
+        <w:tc>
+          <w:tcPr>
+            <w:tcW w:w="1333" w:type="pct"/>
+            <w:shd w:val="clear" w:color="auto" w:fill="BFBFBF" w:themeFill="background1" w:themeFillShade="BF"/>
+          </w:tcPr>
+          <w:p>
+            <w:pPr>
+              <w:rPr>
+                <w:b/>
+                <w:szCs w:val="24"/>
+              </w:rPr>
+            </w:pPr>
+            <w:r>
+              <w:rPr>
+                <w:b/>
+                <w:szCs w:val="24"/>
+                <w:lang w:val="es-DO"/>
+              </w:rPr>
+              <w:t>Numero</w:t>
+            </w:r>
+            <w:r>
+              <w:rPr>
+                <w:b/>
+                <w:szCs w:val="24"/>
+              </w:rPr>
+              <w:t xml:space="preserve"> </w:t>
+            </w:r>
+            <w:proofErr w:type="spellStart"/>
+            <w:r>
+              <w:rPr>
+                <w:b/>
+                <w:szCs w:val="24"/>
+              </w:rPr>
+              <w:t>Actividad</w:t>
+            </w:r>
+            <w:proofErr w:type="spellEnd"/>
+          </w:p>
+        </w:tc>
+        <w:tc>
+          <w:tcPr>
+            <w:tcW w:w="2002" w:type="pct"/>
+            <w:shd w:val="clear" w:color="auto" w:fill="BFBFBF" w:themeFill="background1" w:themeFillShade="BF"/>
+          </w:tcPr>
+          <w:p>
+            <w:pPr>
+              <w:rPr>
+                <w:b/>
+                <w:szCs w:val="24"/>
+              </w:rPr>
+            </w:pPr>
+            <w:r>
+              <w:rPr>
+                <w:b/>
+                <w:szCs w:val="24"/>
+                <w:lang w:val="es-DO"/>
+              </w:rPr>
+              <w:t>Descripción</w:t>
+            </w:r>
+            <w:r>
+              <w:rPr>
+                <w:b/>
+                <w:szCs w:val="24"/>
+              </w:rPr>
+              <w:t xml:space="preserve"> </w:t>
+            </w:r>
+            <w:r>
+              <w:rPr>
+                <w:b/>
+                <w:szCs w:val="24"/>
+                <w:lang w:val="es-DO"/>
+              </w:rPr>
+              <w:t>Actividad</w:t>
+            </w:r>
+          </w:p>
+        </w:tc>
+        <w:tc>
+          <w:tcPr>
+            <w:tcW w:w="918" w:type="pct"/>
+            <w:shd w:val="clear" w:color="auto" w:fill="BFBFBF" w:themeFill="background1" w:themeFillShade="BF"/>
+          </w:tcPr>
+          <w:p>
+            <w:pPr>
+              <w:jc w:val="center"/>
+              <w:rPr>
+                <w:b/>
+                <w:szCs w:val="24"/>
+              </w:rPr>
+            </w:pPr>
+            <w:proofErr w:type="spellStart"/>
+            <w:r>
+              <w:rPr>
+                <w:b/>
+                <w:szCs w:val="24"/>
+              </w:rPr>
+              <w:t>Secuencia</w:t>
+            </w:r>
+            <w:proofErr w:type="spellEnd"/>
+          </w:p>
+        </w:tc>
+        <w:tc>
+          <w:tcPr>
+            <w:tcW w:w="747" w:type="pct"/>
+            <w:shd w:val="clear" w:color="auto" w:fill="BFBFBF" w:themeFill="background1" w:themeFillShade="BF"/>
+          </w:tcPr>
+          <w:p>
+            <w:pPr>
+              <w:jc w:val="center"/>
+              <w:rPr>
+                <w:b/>
+                <w:szCs w:val="24"/>
+              </w:rPr>
+            </w:pPr>
+            <w:proofErr w:type="spellStart"/>
+            <w:r>
+              <w:rPr>
+                <w:b/>
+                <w:szCs w:val="24"/>
+              </w:rPr>
+              <w:t>Tiempo</w:t>
+            </w:r>
+            <w:proofErr w:type="spellEnd"/>
+          </w:p>
+        </w:tc>
+      </w:tr>
+      <w:tr>
+        <w:tc>
+          <w:tcPr>
+            <w:tcW w:w="1333" w:type="pct"/>
+          </w:tcPr>
+          <w:p>
+            <w:pPr>
+              <w:jc w:val="center"/>
+              <w:rPr>
+                <w:bCs/>
+                <w:szCs w:val="24"/>
+              </w:rPr>
+            </w:pPr>
+            <w:r>
+              <w:rPr>
+                <w:bCs/>
+                <w:szCs w:val="24"/>
+              </w:rPr>
+              <w:t>1</w:t>
+            </w:r>
+          </w:p>
+        </w:tc>
+        <w:tc>
+          <w:tcPr>
+            <w:tcW w:w="2002" w:type="pct"/>
+          </w:tcPr>
+          <w:p>
+            <w:pPr>
+              <w:rPr>
+                <w:bCs/>
+                <w:szCs w:val="24"/>
+              </w:rPr>
+            </w:pPr>
+            <w:proofErr w:type="spellStart"/>
+            <w:r>
+              <w:rPr>
+                <w:bCs/>
+                <w:szCs w:val="24"/>
+              </w:rPr>
+              <w:t>Definición</w:t>
+            </w:r>
+            <w:proofErr w:type="spellEnd"/>
+            <w:r>
+              <w:rPr>
+                <w:bCs/>
+                <w:szCs w:val="24"/>
+              </w:rPr>
+              <w:t xml:space="preserve"> de </w:t>
+            </w:r>
+            <w:proofErr w:type="spellStart"/>
+            <w:r>
+              <w:rPr>
+                <w:bCs/>
+                <w:szCs w:val="24"/>
+              </w:rPr>
+              <w:t>requerimientos</w:t>
+            </w:r>
+            <w:proofErr w:type="spellEnd"/>
+          </w:p>
+        </w:tc>
+        <w:tc>
+          <w:tcPr>
+            <w:tcW w:w="918" w:type="pct"/>
+          </w:tcPr>
+          <w:p>
+            <w:pPr>
+              <w:jc w:val="center"/>
+              <w:rPr>
+                <w:bCs/>
+                <w:szCs w:val="24"/>
+              </w:rPr>
+            </w:pPr>
+            <w:r>
+              <w:rPr>
+                <w:bCs/>
+                <w:szCs w:val="24"/>
+              </w:rPr>
+              <w:t>2</w:t>
+            </w:r>
+          </w:p>
+        </w:tc>
+        <w:tc>
+          <w:tcPr>
+            <w:tcW w:w="747" w:type="pct"/>
+          </w:tcPr>
+          <w:p>
+            <w:pPr>
+              <w:jc w:val="center"/>
+              <w:rPr>
+                <w:bCs/>
+                <w:szCs w:val="24"/>
+              </w:rPr>
+            </w:pPr>
+            <w:r>
+              <w:rPr>
+                <w:bCs/>
+                <w:szCs w:val="24"/>
+              </w:rPr>
+              <w:t>3</w:t>
+            </w:r>
+          </w:p>
+        </w:tc>
+      </w:tr>
+      <w:tr>
+        <w:tc>
+          <w:tcPr>
+            <w:tcW w:w="1333" w:type="pct"/>
+          </w:tcPr>
+          <w:p>
+            <w:pPr>
+              <w:jc w:val="center"/>
+              <w:rPr>
+                <w:bCs/>
+                <w:szCs w:val="24"/>
+              </w:rPr>
+            </w:pPr>
+            <w:r>
+              <w:rPr>
+                <w:bCs/>
+                <w:szCs w:val="24"/>
+              </w:rPr>
+              <w:t>2</w:t>
+            </w:r>
+          </w:p>
+        </w:tc>
+        <w:tc>
+          <w:tcPr>
+            <w:tcW w:w="2002" w:type="pct"/>
+          </w:tcPr>
+          <w:p>
+            <w:pPr>
+              <w:rPr>
+                <w:bCs/>
+                <w:szCs w:val="24"/>
+              </w:rPr>
+            </w:pPr>
+            <w:proofErr w:type="spellStart"/>
+            <w:r>
+              <w:rPr>
+                <w:bCs/>
+                <w:szCs w:val="24"/>
+              </w:rPr>
+              <w:t>Recopilación</w:t>
+            </w:r>
+            <w:proofErr w:type="spellEnd"/>
+            <w:r>
+              <w:rPr>
+                <w:bCs/>
+                <w:szCs w:val="24"/>
+              </w:rPr>
+              <w:t xml:space="preserve"> de </w:t>
+            </w:r>
+            <w:proofErr w:type="spellStart"/>
+            <w:r>
+              <w:rPr>
+                <w:bCs/>
+                <w:szCs w:val="24"/>
+              </w:rPr>
+              <w:t>información</w:t>
+            </w:r>
+            <w:proofErr w:type="spellEnd"/>
+          </w:p>
+        </w:tc>
+        <w:tc>
+          <w:tcPr>
+            <w:tcW w:w="918" w:type="pct"/>
+          </w:tcPr>
+          <w:p>
+            <w:pPr>
+              <w:jc w:val="center"/>
+              <w:rPr>
+                <w:bCs/>
+                <w:szCs w:val="24"/>
+              </w:rPr>
+            </w:pPr>
+            <w:r>
+              <w:rPr>
+                <w:bCs/>
+                <w:szCs w:val="24"/>
+              </w:rPr>
+              <w:t>3</w:t>
+            </w:r>
+          </w:p>
+        </w:tc>
+        <w:tc>
+          <w:tcPr>
+            <w:tcW w:w="747" w:type="pct"/>
+          </w:tcPr>
+          <w:p>
+            <w:pPr>
+              <w:jc w:val="center"/>
+              <w:rPr>
+                <w:bCs/>
+                <w:szCs w:val="24"/>
+              </w:rPr>
+            </w:pPr>
+            <w:r>
+              <w:rPr>
+                <w:bCs/>
+                <w:szCs w:val="24"/>
+              </w:rPr>
+              <w:t>6</w:t>
+            </w:r>
+          </w:p>
+        </w:tc>
+      </w:tr>
+      <w:tr>
+        <w:tc>
+          <w:tcPr>
+            <w:tcW w:w="1333" w:type="pct"/>
+          </w:tcPr>
+          <w:p>
+            <w:pPr>
+              <w:jc w:val="center"/>
+              <w:rPr>
+                <w:bCs/>
+                <w:szCs w:val="24"/>
+              </w:rPr>
+            </w:pPr>
+            <w:r>
+              <w:rPr>
+                <w:bCs/>
+                <w:szCs w:val="24"/>
+              </w:rPr>
+              <w:t>3</w:t>
+            </w:r>
+          </w:p>
+        </w:tc>
+        <w:tc>
+          <w:tcPr>
+            <w:tcW w:w="2002" w:type="pct"/>
+          </w:tcPr>
+          <w:p>
+            <w:pPr>
+              <w:rPr>
+                <w:bCs/>
+                <w:szCs w:val="24"/>
+              </w:rPr>
+            </w:pPr>
+            <w:proofErr w:type="spellStart"/>
+            <w:r>
+              <w:rPr>
+                <w:bCs/>
+                <w:szCs w:val="24"/>
+              </w:rPr>
+              <w:t>Analisis</w:t>
+            </w:r>
+            <w:proofErr w:type="spellEnd"/>
+            <w:r>
+              <w:rPr>
+                <w:bCs/>
+                <w:szCs w:val="24"/>
+              </w:rPr>
+              <w:t xml:space="preserve"> de la </w:t>
+            </w:r>
+            <w:proofErr w:type="spellStart"/>
+            <w:r>
+              <w:rPr>
+                <w:bCs/>
+                <w:szCs w:val="24"/>
+              </w:rPr>
+              <w:t>información</w:t>
+            </w:r>
+            <w:proofErr w:type="spellEnd"/>
+          </w:p>
+        </w:tc>
+        <w:tc>
+          <w:tcPr>
+            <w:tcW w:w="918" w:type="pct"/>
+          </w:tcPr>
+          <w:p>
+            <w:pPr>
+              <w:jc w:val="center"/>
+              <w:rPr>
+                <w:bCs/>
+                <w:szCs w:val="24"/>
+              </w:rPr>
+            </w:pPr>
+            <w:r>
+              <w:rPr>
+                <w:bCs/>
+                <w:szCs w:val="24"/>
+              </w:rPr>
+              <w:t>4</w:t>
+            </w:r>
+          </w:p>
+        </w:tc>
+        <w:tc>
+          <w:tcPr>
+            <w:tcW w:w="747" w:type="pct"/>
+          </w:tcPr>
+          <w:p>
+            <w:pPr>
+              <w:jc w:val="center"/>
+              <w:rPr>
+                <w:bCs/>
+                <w:szCs w:val="24"/>
+              </w:rPr>
+            </w:pPr>
+            <w:r>
+              <w:rPr>
+                <w:bCs/>
+                <w:szCs w:val="24"/>
+              </w:rPr>
+              <w:t>3</w:t>
+            </w:r>
+          </w:p>
+        </w:tc>
+      </w:tr>
+      <w:tr>
+        <w:tc>
+          <w:tcPr>
+            <w:tcW w:w="1333" w:type="pct"/>
+          </w:tcPr>
+          <w:p>
+            <w:pPr>
+              <w:jc w:val="center"/>
+              <w:rPr>
+                <w:bCs/>
+                <w:szCs w:val="24"/>
+              </w:rPr>
+            </w:pPr>
+            <w:r>
+              <w:rPr>
+                <w:bCs/>
+                <w:szCs w:val="24"/>
+              </w:rPr>
+              <w:t>4</w:t>
+            </w:r>
+          </w:p>
+        </w:tc>
+        <w:tc>
+          <w:tcPr>
+            <w:tcW w:w="2002" w:type="pct"/>
+          </w:tcPr>
+          <w:p>
+            <w:pPr>
+              <w:rPr>
+                <w:bCs/>
+                <w:szCs w:val="24"/>
+              </w:rPr>
+            </w:pPr>
+            <w:proofErr w:type="spellStart"/>
+            <w:r>
+              <w:rPr>
+                <w:bCs/>
+                <w:szCs w:val="24"/>
+              </w:rPr>
+              <w:t>Diseño</w:t>
+            </w:r>
+            <w:proofErr w:type="spellEnd"/>
+            <w:r>
+              <w:rPr>
+                <w:bCs/>
+                <w:szCs w:val="24"/>
+              </w:rPr>
+              <w:t xml:space="preserve"> del Sistema</w:t>
+            </w:r>
+          </w:p>
+        </w:tc>
+        <w:tc>
+          <w:tcPr>
+            <w:tcW w:w="918" w:type="pct"/>
+          </w:tcPr>
+          <w:p>
+            <w:pPr>
+              <w:jc w:val="center"/>
+              <w:rPr>
+                <w:bCs/>
+                <w:szCs w:val="24"/>
+              </w:rPr>
+            </w:pPr>
+            <w:r>
+              <w:rPr>
+                <w:bCs/>
+                <w:szCs w:val="24"/>
+              </w:rPr>
+              <w:t>5;6</w:t>
+            </w:r>
+          </w:p>
+        </w:tc>
+        <w:tc>
+          <w:tcPr>
+            <w:tcW w:w="747" w:type="pct"/>
+          </w:tcPr>
+          <w:p>
+            <w:pPr>
+              <w:jc w:val="center"/>
+              <w:rPr>
+                <w:bCs/>
+                <w:szCs w:val="24"/>
+              </w:rPr>
+            </w:pPr>
+            <w:r>
+              <w:rPr>
+                <w:bCs/>
+                <w:szCs w:val="24"/>
+              </w:rPr>
+              <w:t>5</w:t>
+            </w:r>
+          </w:p>
+        </w:tc>
+      </w:tr>
+      <w:tr>
+        <w:tc>
+          <w:tcPr>
+            <w:tcW w:w="1333" w:type="pct"/>
+          </w:tcPr>
+          <w:p>
+            <w:pPr>
+              <w:jc w:val="center"/>
+              <w:rPr>
+                <w:bCs/>
+                <w:szCs w:val="24"/>
+              </w:rPr>
+            </w:pPr>
+            <w:r>
+              <w:rPr>
+                <w:bCs/>
+                <w:szCs w:val="24"/>
+              </w:rPr>
+              <w:t>5</w:t>
+            </w:r>
+          </w:p>
+        </w:tc>
+        <w:tc>
+          <w:tcPr>
+            <w:tcW w:w="2002" w:type="pct"/>
+          </w:tcPr>
+          <w:p>
+            <w:pPr>
+              <w:rPr>
+                <w:bCs/>
+                <w:szCs w:val="24"/>
+              </w:rPr>
+            </w:pPr>
+            <w:proofErr w:type="spellStart"/>
+            <w:r>
+              <w:rPr>
+                <w:bCs/>
+                <w:szCs w:val="24"/>
+              </w:rPr>
+              <w:t>Arquitectura</w:t>
+            </w:r>
+            <w:proofErr w:type="spellEnd"/>
+            <w:r>
+              <w:rPr>
+                <w:bCs/>
+                <w:szCs w:val="24"/>
+              </w:rPr>
+              <w:t xml:space="preserve"> del Software</w:t>
+            </w:r>
+          </w:p>
+        </w:tc>
+        <w:tc>
+          <w:tcPr>
+            <w:tcW w:w="918" w:type="pct"/>
+          </w:tcPr>
+          <w:p>
+            <w:pPr>
+              <w:jc w:val="center"/>
+              <w:rPr>
+                <w:bCs/>
+                <w:szCs w:val="24"/>
+              </w:rPr>
+            </w:pPr>
+            <w:r>
+              <w:rPr>
+                <w:bCs/>
+                <w:szCs w:val="24"/>
+              </w:rPr>
+              <w:t>7</w:t>
+            </w:r>
+          </w:p>
+        </w:tc>
+        <w:tc>
+          <w:tcPr>
+            <w:tcW w:w="747" w:type="pct"/>
+          </w:tcPr>
+          <w:p>
+            <w:pPr>
+              <w:jc w:val="center"/>
+              <w:rPr>
+                <w:bCs/>
+                <w:szCs w:val="24"/>
+              </w:rPr>
+            </w:pPr>
+            <w:r>
+              <w:rPr>
+                <w:bCs/>
+                <w:szCs w:val="24"/>
+              </w:rPr>
+              <w:t>5</w:t>
+            </w:r>
+          </w:p>
+        </w:tc>
+      </w:tr>
+      <w:tr>
+        <w:tc>
+          <w:tcPr>
+            <w:tcW w:w="1333" w:type="pct"/>
+          </w:tcPr>
+          <w:p>
+            <w:pPr>
+              <w:jc w:val="center"/>
+              <w:rPr>
+                <w:bCs/>
+                <w:szCs w:val="24"/>
+              </w:rPr>
+            </w:pPr>
+            <w:r>
+              <w:rPr>
+                <w:bCs/>
+                <w:szCs w:val="24"/>
+              </w:rPr>
+              <w:t>6</w:t>
+            </w:r>
+          </w:p>
+        </w:tc>
+        <w:tc>
+          <w:tcPr>
+            <w:tcW w:w="2002" w:type="pct"/>
+          </w:tcPr>
+          <w:p>
+            <w:pPr>
+              <w:rPr>
+                <w:bCs/>
+                <w:szCs w:val="24"/>
+                <w:lang w:val="es-DO"/>
+              </w:rPr>
+            </w:pPr>
+            <w:r>
+              <w:rPr>
+                <w:bCs/>
+                <w:szCs w:val="24"/>
+                <w:lang w:val="es-DO"/>
+              </w:rPr>
+              <w:t>Diseño de la base de datos</w:t>
+            </w:r>
+          </w:p>
+        </w:tc>
+        <w:tc>
+          <w:tcPr>
+            <w:tcW w:w="918" w:type="pct"/>
+          </w:tcPr>
+          <w:p>
+            <w:pPr>
+              <w:jc w:val="center"/>
+              <w:rPr>
+                <w:bCs/>
+                <w:szCs w:val="24"/>
+                <w:lang w:val="es-DO"/>
+              </w:rPr>
+            </w:pPr>
+            <w:r>
+              <w:rPr>
+                <w:bCs/>
+                <w:szCs w:val="24"/>
+                <w:lang w:val="es-DO"/>
+              </w:rPr>
+              <w:t>7</w:t>
+            </w:r>
+          </w:p>
+        </w:tc>
+        <w:tc>
+          <w:tcPr>
+            <w:tcW w:w="747" w:type="pct"/>
+          </w:tcPr>
+          <w:p>
+            <w:pPr>
+              <w:jc w:val="center"/>
+              <w:rPr>
+                <w:bCs/>
+                <w:szCs w:val="24"/>
+              </w:rPr>
+            </w:pPr>
+            <w:r>
+              <w:rPr>
+                <w:bCs/>
+                <w:szCs w:val="24"/>
+                <w:lang w:val="es-DO"/>
+              </w:rPr>
+              <w:t>5</w:t>
+            </w:r>
+          </w:p>
+        </w:tc>
+      </w:tr>
+      <w:tr>
+        <w:tc>
+          <w:tcPr>
+            <w:tcW w:w="1333" w:type="pct"/>
+          </w:tcPr>
+          <w:p>
+            <w:pPr>
+              <w:jc w:val="center"/>
+              <w:rPr>
+                <w:bCs/>
+                <w:szCs w:val="24"/>
+                <w:lang w:val="es-ES"/>
+              </w:rPr>
+            </w:pPr>
+            <w:r>
+              <w:rPr>
+                <w:bCs/>
+                <w:szCs w:val="24"/>
+                <w:lang w:val="es-ES"/>
+              </w:rPr>
+              <w:t>7</w:t>
+            </w:r>
+          </w:p>
+        </w:tc>
+        <w:tc>
+          <w:tcPr>
+            <w:tcW w:w="2002" w:type="pct"/>
+          </w:tcPr>
+          <w:p>
+            <w:pPr>
+              <w:rPr>
+                <w:bCs/>
+                <w:szCs w:val="24"/>
+                <w:lang w:val="es-DO"/>
+              </w:rPr>
+            </w:pPr>
+            <w:r>
+              <w:rPr>
+                <w:bCs/>
+                <w:szCs w:val="24"/>
+                <w:lang w:val="es-DO"/>
+              </w:rPr>
+              <w:t>Elaboración de formularios y reportes</w:t>
+            </w:r>
+          </w:p>
+        </w:tc>
+        <w:tc>
+          <w:tcPr>
+            <w:tcW w:w="918" w:type="pct"/>
+          </w:tcPr>
+          <w:p>
+            <w:pPr>
+              <w:jc w:val="center"/>
+              <w:rPr>
+                <w:bCs/>
+                <w:szCs w:val="24"/>
+                <w:lang w:val="es-DO"/>
+              </w:rPr>
+            </w:pPr>
+            <w:r>
+              <w:rPr>
+                <w:bCs/>
+                <w:szCs w:val="24"/>
+                <w:lang w:val="es-DO"/>
+              </w:rPr>
+              <w:t>8</w:t>
+            </w:r>
+          </w:p>
+        </w:tc>
+        <w:tc>
+          <w:tcPr>
+            <w:tcW w:w="747" w:type="pct"/>
+          </w:tcPr>
+          <w:p>
+            <w:pPr>
+              <w:jc w:val="center"/>
+              <w:rPr>
+                <w:bCs/>
+                <w:szCs w:val="24"/>
+              </w:rPr>
+            </w:pPr>
+            <w:r>
+              <w:rPr>
+                <w:bCs/>
+                <w:szCs w:val="24"/>
+                <w:lang w:val="es-DO"/>
+              </w:rPr>
+              <w:t>4</w:t>
+            </w:r>
+          </w:p>
+        </w:tc>
+      </w:tr>
+      <w:tr>
+        <w:tc>
+          <w:tcPr>
+            <w:tcW w:w="1333" w:type="pct"/>
+          </w:tcPr>
+          <w:p>
+            <w:pPr>
+              <w:jc w:val="center"/>
+              <w:rPr>
+                <w:bCs/>
+                <w:szCs w:val="24"/>
+                <w:lang w:val="es-ES"/>
+              </w:rPr>
+            </w:pPr>
+            <w:r>
+              <w:rPr>
+                <w:bCs/>
+                <w:szCs w:val="24"/>
+                <w:lang w:val="es-ES"/>
+              </w:rPr>
+              <w:t>8</w:t>
+            </w:r>
+          </w:p>
+        </w:tc>
+        <w:tc>
+          <w:tcPr>
+            <w:tcW w:w="2002" w:type="pct"/>
+          </w:tcPr>
+          <w:p>
+            <w:pPr>
+              <w:rPr>
+                <w:bCs/>
+                <w:szCs w:val="24"/>
+                <w:lang w:val="es-DO"/>
+              </w:rPr>
+            </w:pPr>
+            <w:r>
+              <w:rPr>
+                <w:bCs/>
+                <w:szCs w:val="24"/>
+                <w:lang w:val="es-DO"/>
+              </w:rPr>
+              <w:t>Desarrollo del software</w:t>
+            </w:r>
+          </w:p>
+        </w:tc>
+        <w:tc>
+          <w:tcPr>
+            <w:tcW w:w="918" w:type="pct"/>
+          </w:tcPr>
+          <w:p>
+            <w:pPr>
+              <w:jc w:val="center"/>
+              <w:rPr>
+                <w:bCs/>
+                <w:szCs w:val="24"/>
+              </w:rPr>
+            </w:pPr>
+            <w:r>
+              <w:rPr>
+                <w:bCs/>
+                <w:szCs w:val="24"/>
+              </w:rPr>
+              <w:t>9;10</w:t>
+            </w:r>
+          </w:p>
+        </w:tc>
+        <w:tc>
+          <w:tcPr>
+            <w:tcW w:w="747" w:type="pct"/>
+          </w:tcPr>
+          <w:p>
+            <w:pPr>
+              <w:jc w:val="center"/>
+              <w:rPr>
+                <w:bCs/>
+                <w:szCs w:val="24"/>
+              </w:rPr>
+            </w:pPr>
+            <w:r>
+              <w:rPr>
+                <w:bCs/>
+                <w:szCs w:val="24"/>
+              </w:rPr>
+              <w:t>10</w:t>
+            </w:r>
+          </w:p>
+        </w:tc>
+      </w:tr>
+      <w:tr>
+        <w:tc>
+          <w:tcPr>
+            <w:tcW w:w="1333" w:type="pct"/>
+          </w:tcPr>
+          <w:p>
+            <w:pPr>
+              <w:jc w:val="center"/>
+              <w:rPr>
+                <w:bCs/>
+                <w:szCs w:val="24"/>
+              </w:rPr>
+            </w:pPr>
+            <w:r>
+              <w:rPr>
+                <w:bCs/>
+                <w:szCs w:val="24"/>
+              </w:rPr>
+              <w:t>9</w:t>
+            </w:r>
+          </w:p>
+        </w:tc>
+        <w:tc>
+          <w:tcPr>
+            <w:tcW w:w="2002" w:type="pct"/>
+          </w:tcPr>
+          <w:p>
+            <w:pPr>
+              <w:rPr>
+                <w:bCs/>
+                <w:szCs w:val="24"/>
+                <w:lang w:val="es-DO"/>
+              </w:rPr>
+            </w:pPr>
+            <w:r>
+              <w:rPr>
+                <w:bCs/>
+                <w:szCs w:val="24"/>
+                <w:lang w:val="es-DO"/>
+              </w:rPr>
+              <w:t>Codificación del sistema</w:t>
+            </w:r>
+          </w:p>
+        </w:tc>
+        <w:tc>
+          <w:tcPr>
+            <w:tcW w:w="918" w:type="pct"/>
+          </w:tcPr>
+          <w:p>
+            <w:pPr>
+              <w:jc w:val="center"/>
+              <w:rPr>
+                <w:bCs/>
+                <w:szCs w:val="24"/>
+              </w:rPr>
+            </w:pPr>
+            <w:r>
+              <w:rPr>
+                <w:bCs/>
+                <w:szCs w:val="24"/>
+              </w:rPr>
+              <w:t>10</w:t>
+            </w:r>
+          </w:p>
+        </w:tc>
+        <w:tc>
+          <w:tcPr>
+            <w:tcW w:w="747" w:type="pct"/>
+          </w:tcPr>
+          <w:p>
+            <w:pPr>
+              <w:jc w:val="center"/>
+              <w:rPr>
+                <w:bCs/>
+                <w:szCs w:val="24"/>
+              </w:rPr>
+            </w:pPr>
+            <w:r>
+              <w:rPr>
+                <w:bCs/>
+                <w:szCs w:val="24"/>
+              </w:rPr>
+              <w:t>3</w:t>
+            </w:r>
+          </w:p>
+        </w:tc>
+      </w:tr>
+      <w:tr>
+        <w:tc>
+          <w:tcPr>
+            <w:tcW w:w="1333" w:type="pct"/>
+          </w:tcPr>
+          <w:p>
+            <w:pPr>
+              <w:jc w:val="center"/>
+              <w:rPr>
+                <w:bCs/>
+                <w:szCs w:val="24"/>
+              </w:rPr>
+            </w:pPr>
+            <w:r>
+              <w:rPr>
+                <w:bCs/>
+                <w:szCs w:val="24"/>
+              </w:rPr>
+              <w:t>10</w:t>
+            </w:r>
+          </w:p>
+        </w:tc>
+        <w:tc>
+          <w:tcPr>
+            <w:tcW w:w="2002" w:type="pct"/>
+          </w:tcPr>
+          <w:p>
+            <w:pPr>
+              <w:rPr>
+                <w:bCs/>
+                <w:szCs w:val="24"/>
+                <w:lang w:val="es-DO"/>
+              </w:rPr>
+            </w:pPr>
+            <w:r>
+              <w:rPr>
+                <w:bCs/>
+                <w:szCs w:val="24"/>
+                <w:lang w:val="es-DO"/>
+              </w:rPr>
+              <w:t>Formación de usuarios</w:t>
+            </w:r>
+          </w:p>
+        </w:tc>
+        <w:tc>
+          <w:tcPr>
+            <w:tcW w:w="918" w:type="pct"/>
+          </w:tcPr>
+          <w:p>
+            <w:pPr>
+              <w:jc w:val="center"/>
+              <w:rPr>
+                <w:bCs/>
+                <w:szCs w:val="24"/>
+              </w:rPr>
+            </w:pPr>
+            <w:r>
+              <w:rPr>
+                <w:bCs/>
+                <w:szCs w:val="24"/>
+              </w:rPr>
+              <w:t>11</w:t>
+            </w:r>
+          </w:p>
+        </w:tc>
+        <w:tc>
+          <w:tcPr>
+            <w:tcW w:w="747" w:type="pct"/>
+          </w:tcPr>
+          <w:p>
+            <w:pPr>
+              <w:jc w:val="center"/>
+              <w:rPr>
+                <w:bCs/>
+                <w:szCs w:val="24"/>
+              </w:rPr>
+            </w:pPr>
+            <w:r>
+              <w:rPr>
+                <w:bCs/>
+                <w:szCs w:val="24"/>
+              </w:rPr>
+              <w:t>4</w:t>
+            </w:r>
+          </w:p>
+        </w:tc>
+      </w:tr>
+      <w:tr>
+        <w:tc>
+          <w:tcPr>
+            <w:tcW w:w="1333" w:type="pct"/>
+          </w:tcPr>
+          <w:p>
+            <w:pPr>
+              <w:jc w:val="center"/>
+              <w:rPr>
+                <w:bCs/>
+                <w:szCs w:val="24"/>
+              </w:rPr>
+            </w:pPr>
+            <w:r>
+              <w:rPr>
+                <w:bCs/>
+                <w:szCs w:val="24"/>
+              </w:rPr>
+              <w:t>11</w:t>
+            </w:r>
+          </w:p>
+        </w:tc>
+        <w:tc>
+          <w:tcPr>
+            <w:tcW w:w="2002" w:type="pct"/>
+          </w:tcPr>
+          <w:p>
+            <w:pPr>
+              <w:rPr>
+                <w:bCs/>
+                <w:szCs w:val="24"/>
+                <w:lang w:val="es-DO"/>
+              </w:rPr>
+            </w:pPr>
+            <w:r>
+              <w:rPr>
+                <w:bCs/>
+                <w:szCs w:val="24"/>
+                <w:lang w:val="es-DO"/>
+              </w:rPr>
+              <w:t>Prueba del Sistema</w:t>
+            </w:r>
+          </w:p>
+        </w:tc>
+        <w:tc>
+          <w:tcPr>
+            <w:tcW w:w="918" w:type="pct"/>
+          </w:tcPr>
+          <w:p>
+            <w:pPr>
+              <w:jc w:val="center"/>
+              <w:rPr>
+                <w:bCs/>
+                <w:szCs w:val="24"/>
+              </w:rPr>
+            </w:pPr>
+            <w:r>
+              <w:rPr>
+                <w:bCs/>
+                <w:szCs w:val="24"/>
+              </w:rPr>
+              <w:t>12</w:t>
+            </w:r>
+          </w:p>
+        </w:tc>
+        <w:tc>
+          <w:tcPr>
+            <w:tcW w:w="747" w:type="pct"/>
+          </w:tcPr>
+          <w:p>
+            <w:pPr>
+              <w:jc w:val="center"/>
+              <w:rPr>
+                <w:bCs/>
+                <w:szCs w:val="24"/>
+              </w:rPr>
+            </w:pPr>
+            <w:r>
+              <w:rPr>
+                <w:bCs/>
+                <w:szCs w:val="24"/>
+              </w:rPr>
+              <w:t>4</w:t>
+            </w:r>
+          </w:p>
+        </w:tc>
+      </w:tr>
+      <w:tr>
+        <w:tc>
+          <w:tcPr>
+            <w:tcW w:w="1333" w:type="pct"/>
+          </w:tcPr>
+          <w:p>
+            <w:pPr>
+              <w:jc w:val="center"/>
+              <w:rPr>
+                <w:bCs/>
+                <w:szCs w:val="24"/>
+              </w:rPr>
+            </w:pPr>
+            <w:r>
+              <w:rPr>
+                <w:bCs/>
+                <w:szCs w:val="24"/>
+              </w:rPr>
+              <w:t>12</w:t>
+            </w:r>
+          </w:p>
+        </w:tc>
+        <w:tc>
+          <w:tcPr>
+            <w:tcW w:w="2002" w:type="pct"/>
+          </w:tcPr>
+          <w:p>
+            <w:pPr>
+              <w:rPr>
+                <w:bCs/>
+                <w:szCs w:val="24"/>
+                <w:lang w:val="es-DO"/>
+              </w:rPr>
+            </w:pPr>
+            <w:r>
+              <w:rPr>
+                <w:bCs/>
+                <w:szCs w:val="24"/>
+                <w:lang w:val="es-DO"/>
+              </w:rPr>
+              <w:t>Implementación y Evaluación</w:t>
+            </w:r>
+          </w:p>
+        </w:tc>
+        <w:tc>
+          <w:tcPr>
+            <w:tcW w:w="918" w:type="pct"/>
+          </w:tcPr>
+          <w:p>
+            <w:pPr>
+              <w:jc w:val="center"/>
+              <w:rPr>
+                <w:bCs/>
+                <w:szCs w:val="24"/>
+              </w:rPr>
+            </w:pPr>
+            <w:r>
+              <w:rPr>
+                <w:bCs/>
+                <w:szCs w:val="24"/>
+              </w:rPr>
+              <w:t>13</w:t>
+            </w:r>
+          </w:p>
+        </w:tc>
+        <w:tc>
+          <w:tcPr>
+            <w:tcW w:w="747" w:type="pct"/>
+          </w:tcPr>
+          <w:p>
+            <w:pPr>
+              <w:jc w:val="center"/>
+              <w:rPr>
+                <w:bCs/>
+                <w:szCs w:val="24"/>
+              </w:rPr>
+            </w:pPr>
+            <w:r>
+              <w:rPr>
+                <w:bCs/>
+                <w:szCs w:val="24"/>
+              </w:rPr>
+              <w:t>4</w:t>
+            </w:r>
+          </w:p>
+        </w:tc>
+      </w:tr>
+      <w:tr>
+        <w:tc>
+          <w:tcPr>
+            <w:tcW w:w="1333" w:type="pct"/>
+          </w:tcPr>
+          <w:p>
+            <w:pPr>
+              <w:jc w:val="center"/>
+              <w:rPr>
+                <w:bCs/>
+                <w:szCs w:val="24"/>
+              </w:rPr>
+            </w:pPr>
+            <w:r>
+              <w:rPr>
+                <w:bCs/>
+                <w:szCs w:val="24"/>
+              </w:rPr>
+              <w:t>13</w:t>
+            </w:r>
+          </w:p>
+        </w:tc>
+        <w:tc>
+          <w:tcPr>
+            <w:tcW w:w="2002" w:type="pct"/>
+          </w:tcPr>
+          <w:p>
+            <w:pPr>
+              <w:rPr>
+                <w:bCs/>
+                <w:szCs w:val="24"/>
+                <w:lang w:val="es-DO"/>
+              </w:rPr>
+            </w:pPr>
+            <w:r>
+              <w:rPr>
+                <w:bCs/>
+                <w:szCs w:val="24"/>
+                <w:lang w:val="es-DO"/>
+              </w:rPr>
+              <w:t>Implementación del sistema</w:t>
+            </w:r>
+          </w:p>
+        </w:tc>
+        <w:tc>
+          <w:tcPr>
+            <w:tcW w:w="918" w:type="pct"/>
+          </w:tcPr>
+          <w:p>
+            <w:pPr>
+              <w:jc w:val="center"/>
+              <w:rPr>
+                <w:bCs/>
+                <w:szCs w:val="24"/>
+              </w:rPr>
+            </w:pPr>
+            <w:r>
+              <w:rPr>
+                <w:bCs/>
+                <w:szCs w:val="24"/>
+              </w:rPr>
+              <w:t>14</w:t>
+            </w:r>
+          </w:p>
+        </w:tc>
+        <w:tc>
+          <w:tcPr>
+            <w:tcW w:w="747" w:type="pct"/>
+          </w:tcPr>
+          <w:p>
+            <w:pPr>
+              <w:jc w:val="center"/>
+              <w:rPr>
+                <w:bCs/>
+                <w:szCs w:val="24"/>
+              </w:rPr>
+            </w:pPr>
+            <w:r>
+              <w:rPr>
+                <w:bCs/>
+                <w:szCs w:val="24"/>
+              </w:rPr>
+              <w:t>3</w:t>
+            </w:r>
+          </w:p>
+        </w:tc>
+      </w:tr>
+      <w:tr>
+        <w:tc>
+          <w:tcPr>
+            <w:tcW w:w="1333" w:type="pct"/>
+          </w:tcPr>
+          <w:p>
+            <w:pPr>
+              <w:jc w:val="center"/>
+              <w:rPr>
+                <w:bCs/>
+                <w:szCs w:val="24"/>
+              </w:rPr>
+            </w:pPr>
+            <w:r>
+              <w:rPr>
+                <w:bCs/>
+                <w:szCs w:val="24"/>
+              </w:rPr>
+              <w:t>14</w:t>
+            </w:r>
+          </w:p>
+        </w:tc>
+        <w:tc>
+          <w:tcPr>
+            <w:tcW w:w="2002" w:type="pct"/>
+          </w:tcPr>
+          <w:p>
+            <w:pPr>
+              <w:rPr>
+                <w:bCs/>
+                <w:szCs w:val="24"/>
+                <w:lang w:val="es-DO"/>
+              </w:rPr>
+            </w:pPr>
+            <w:r>
+              <w:rPr>
+                <w:bCs/>
+                <w:szCs w:val="24"/>
+                <w:lang w:val="es-DO"/>
+              </w:rPr>
+              <w:t>Entrega del producto final al cliente</w:t>
+            </w:r>
+          </w:p>
+        </w:tc>
+        <w:tc>
+          <w:tcPr>
+            <w:tcW w:w="918" w:type="pct"/>
+          </w:tcPr>
+          <w:p>
+            <w:pPr>
+              <w:jc w:val="center"/>
+              <w:rPr>
+                <w:bCs/>
+                <w:szCs w:val="24"/>
+              </w:rPr>
+            </w:pPr>
+            <w:r>
+              <w:rPr>
+                <w:bCs/>
+                <w:szCs w:val="24"/>
+              </w:rPr>
+              <w:t>--</w:t>
+            </w:r>
+          </w:p>
+        </w:tc>
+        <w:tc>
+          <w:tcPr>
+            <w:tcW w:w="747" w:type="pct"/>
+          </w:tcPr>
+          <w:p>
+            <w:pPr>
+              <w:jc w:val="center"/>
+              <w:rPr>
+                <w:bCs/>
+                <w:szCs w:val="24"/>
+              </w:rPr>
+            </w:pPr>
+            <w:r>
+              <w:rPr>
+                <w:bCs/>
+                <w:szCs w:val="24"/>
+              </w:rPr>
+              <w:t>1</w:t>
+            </w:r>
+          </w:p>
+        </w:tc>
+      </w:tr>
+      <w:tr>
+        <w:tc>
+          <w:tcPr>
+            <w:tcW w:w="1333" w:type="pct"/>
+            <w:shd w:val="clear" w:color="auto" w:fill="A6A6A6" w:themeFill="background1" w:themeFillShade="A6"/>
+          </w:tcPr>
+          <w:p>
+            <w:pPr>
+              <w:rPr>
+                <w:szCs w:val="24"/>
+                <w:lang w:val="es-ES"/>
+              </w:rPr>
+            </w:pPr>
+          </w:p>
+        </w:tc>
+        <w:tc>
+          <w:tcPr>
+            <w:tcW w:w="2002" w:type="pct"/>
+            <w:shd w:val="clear" w:color="auto" w:fill="A6A6A6" w:themeFill="background1" w:themeFillShade="A6"/>
+          </w:tcPr>
+          <w:p>
+            <w:pPr>
+              <w:rPr>
+                <w:szCs w:val="24"/>
+                <w:lang w:val="es-DO"/>
+              </w:rPr>
+            </w:pPr>
+          </w:p>
+        </w:tc>
+        <w:tc>
+          <w:tcPr>
+            <w:tcW w:w="918" w:type="pct"/>
+            <w:shd w:val="clear" w:color="auto" w:fill="A6A6A6" w:themeFill="background1" w:themeFillShade="A6"/>
+          </w:tcPr>
+          <w:p>
+            <w:pPr>
+              <w:jc w:val="center"/>
+              <w:rPr>
+                <w:szCs w:val="24"/>
+              </w:rPr>
+            </w:pPr>
+          </w:p>
+        </w:tc>
+        <w:tc>
+          <w:tcPr>
+            <w:tcW w:w="747" w:type="pct"/>
+            <w:shd w:val="clear" w:color="auto" w:fill="A6A6A6" w:themeFill="background1" w:themeFillShade="A6"/>
+          </w:tcPr>
+          <w:p>
+            <w:pPr>
+              <w:jc w:val="center"/>
+              <w:rPr>
+                <w:szCs w:val="24"/>
+              </w:rPr>
+            </w:pPr>
+          </w:p>
+        </w:tc>
+      </w:tr>
+    </w:tbl>
     <w:p/>
     <w:p>
       <w:pPr>
@@ -14480,6 +16043,9 @@
     </w:p>
     <w:p>
       <w:r>
+        <w:rPr>
+          <w:noProof/>
+        </w:rPr>
         <mc:AlternateContent>
           <mc:Choice Requires="wps">
             <w:drawing>
@@ -14612,6 +16178,9 @@
     </w:p>
     <w:p>
       <w:r>
+        <w:rPr>
+          <w:noProof/>
+        </w:rPr>
         <mc:AlternateContent>
           <mc:Choice Requires="wps">
             <w:drawing>
@@ -20460,6 +22029,9 @@
               </w:rPr>
             </w:pPr>
             <w:r>
+              <w:rPr>
+                <w:noProof/>
+              </w:rPr>
               <mc:AlternateContent>
                 <mc:Choice Requires="wps">
                   <w:drawing>
@@ -20705,6 +22277,9 @@
     </w:tbl>
     <w:p>
       <w:r>
+        <w:rPr>
+          <w:noProof/>
+        </w:rPr>
         <mc:AlternateContent>
           <mc:Choice Requires="wps">
             <w:drawing>

</xml_diff>

<commit_message>
Se le agrego un borron de la matriz de costos, un boron de la descripcion de las limitaciones, el anexo A Modelo de datos, anexo B Capturas de pantalla y la Bibliografia.
</commit_message>
<xml_diff>
--- a/Proyecto de prueba-M47-G8.docx
+++ b/Proyecto de prueba-M47-G8.docx
@@ -759,7 +759,7 @@
           <w:r>
             <w:fldChar w:fldCharType="separate"/>
           </w:r>
-          <w:hyperlink w:anchor="_Toc81583361" w:history="1">
+          <w:hyperlink w:anchor="_Toc81701301" w:history="1">
             <w:r>
               <w:rPr>
                 <w:rStyle w:val="Hipervnculo"/>
@@ -786,7 +786,7 @@
                 <w:noProof/>
                 <w:webHidden/>
               </w:rPr>
-              <w:instrText xml:space="preserve"> PAGEREF _Toc81583361 \h </w:instrText>
+              <w:instrText xml:space="preserve"> PAGEREF _Toc81701301 \h </w:instrText>
             </w:r>
             <w:r>
               <w:rPr>
@@ -831,7 +831,7 @@
               <w:lang w:eastAsia="es-DO"/>
             </w:rPr>
           </w:pPr>
-          <w:hyperlink w:anchor="_Toc81583362" w:history="1">
+          <w:hyperlink w:anchor="_Toc81701302" w:history="1">
             <w:r>
               <w:rPr>
                 <w:rStyle w:val="Hipervnculo"/>
@@ -858,7 +858,7 @@
                 <w:noProof/>
                 <w:webHidden/>
               </w:rPr>
-              <w:instrText xml:space="preserve"> PAGEREF _Toc81583362 \h </w:instrText>
+              <w:instrText xml:space="preserve"> PAGEREF _Toc81701302 \h </w:instrText>
             </w:r>
             <w:r>
               <w:rPr>
@@ -903,7 +903,7 @@
               <w:lang w:eastAsia="es-DO"/>
             </w:rPr>
           </w:pPr>
-          <w:hyperlink w:anchor="_Toc81583363" w:history="1">
+          <w:hyperlink w:anchor="_Toc81701303" w:history="1">
             <w:r>
               <w:rPr>
                 <w:rStyle w:val="Hipervnculo"/>
@@ -930,7 +930,7 @@
                 <w:noProof/>
                 <w:webHidden/>
               </w:rPr>
-              <w:instrText xml:space="preserve"> PAGEREF _Toc81583363 \h </w:instrText>
+              <w:instrText xml:space="preserve"> PAGEREF _Toc81701303 \h </w:instrText>
             </w:r>
             <w:r>
               <w:rPr>
@@ -975,7 +975,7 @@
               <w:lang w:eastAsia="es-DO"/>
             </w:rPr>
           </w:pPr>
-          <w:hyperlink w:anchor="_Toc81583364" w:history="1">
+          <w:hyperlink w:anchor="_Toc81701304" w:history="1">
             <w:r>
               <w:rPr>
                 <w:rStyle w:val="Hipervnculo"/>
@@ -1002,7 +1002,7 @@
                 <w:noProof/>
                 <w:webHidden/>
               </w:rPr>
-              <w:instrText xml:space="preserve"> PAGEREF _Toc81583364 \h </w:instrText>
+              <w:instrText xml:space="preserve"> PAGEREF _Toc81701304 \h </w:instrText>
             </w:r>
             <w:r>
               <w:rPr>
@@ -1047,7 +1047,7 @@
               <w:lang w:eastAsia="es-DO"/>
             </w:rPr>
           </w:pPr>
-          <w:hyperlink w:anchor="_Toc81583365" w:history="1">
+          <w:hyperlink w:anchor="_Toc81701305" w:history="1">
             <w:r>
               <w:rPr>
                 <w:rStyle w:val="Hipervnculo"/>
@@ -1074,7 +1074,7 @@
                 <w:noProof/>
                 <w:webHidden/>
               </w:rPr>
-              <w:instrText xml:space="preserve"> PAGEREF _Toc81583365 \h </w:instrText>
+              <w:instrText xml:space="preserve"> PAGEREF _Toc81701305 \h </w:instrText>
             </w:r>
             <w:r>
               <w:rPr>
@@ -1119,7 +1119,7 @@
               <w:lang w:eastAsia="es-DO"/>
             </w:rPr>
           </w:pPr>
-          <w:hyperlink w:anchor="_Toc81583366" w:history="1">
+          <w:hyperlink w:anchor="_Toc81701306" w:history="1">
             <w:r>
               <w:rPr>
                 <w:rStyle w:val="Hipervnculo"/>
@@ -1146,7 +1146,7 @@
                 <w:noProof/>
                 <w:webHidden/>
               </w:rPr>
-              <w:instrText xml:space="preserve"> PAGEREF _Toc81583366 \h </w:instrText>
+              <w:instrText xml:space="preserve"> PAGEREF _Toc81701306 \h </w:instrText>
             </w:r>
             <w:r>
               <w:rPr>
@@ -1191,7 +1191,7 @@
               <w:lang w:eastAsia="es-DO"/>
             </w:rPr>
           </w:pPr>
-          <w:hyperlink w:anchor="_Toc81583367" w:history="1">
+          <w:hyperlink w:anchor="_Toc81701307" w:history="1">
             <w:r>
               <w:rPr>
                 <w:rStyle w:val="Hipervnculo"/>
@@ -1218,7 +1218,7 @@
                 <w:noProof/>
                 <w:webHidden/>
               </w:rPr>
-              <w:instrText xml:space="preserve"> PAGEREF _Toc81583367 \h </w:instrText>
+              <w:instrText xml:space="preserve"> PAGEREF _Toc81701307 \h </w:instrText>
             </w:r>
             <w:r>
               <w:rPr>
@@ -1263,7 +1263,7 @@
               <w:lang w:eastAsia="es-DO"/>
             </w:rPr>
           </w:pPr>
-          <w:hyperlink w:anchor="_Toc81583368" w:history="1">
+          <w:hyperlink w:anchor="_Toc81701308" w:history="1">
             <w:r>
               <w:rPr>
                 <w:rStyle w:val="Hipervnculo"/>
@@ -1290,7 +1290,7 @@
                 <w:noProof/>
                 <w:webHidden/>
               </w:rPr>
-              <w:instrText xml:space="preserve"> PAGEREF _Toc81583368 \h </w:instrText>
+              <w:instrText xml:space="preserve"> PAGEREF _Toc81701308 \h </w:instrText>
             </w:r>
             <w:r>
               <w:rPr>
@@ -1335,7 +1335,7 @@
               <w:lang w:eastAsia="es-DO"/>
             </w:rPr>
           </w:pPr>
-          <w:hyperlink w:anchor="_Toc81583369" w:history="1">
+          <w:hyperlink w:anchor="_Toc81701309" w:history="1">
             <w:r>
               <w:rPr>
                 <w:rStyle w:val="Hipervnculo"/>
@@ -1362,7 +1362,7 @@
                 <w:noProof/>
                 <w:webHidden/>
               </w:rPr>
-              <w:instrText xml:space="preserve"> PAGEREF _Toc81583369 \h </w:instrText>
+              <w:instrText xml:space="preserve"> PAGEREF _Toc81701309 \h </w:instrText>
             </w:r>
             <w:r>
               <w:rPr>
@@ -1407,7 +1407,7 @@
               <w:lang w:eastAsia="es-DO"/>
             </w:rPr>
           </w:pPr>
-          <w:hyperlink w:anchor="_Toc81583370" w:history="1">
+          <w:hyperlink w:anchor="_Toc81701310" w:history="1">
             <w:r>
               <w:rPr>
                 <w:rStyle w:val="Hipervnculo"/>
@@ -1434,7 +1434,7 @@
                 <w:noProof/>
                 <w:webHidden/>
               </w:rPr>
-              <w:instrText xml:space="preserve"> PAGEREF _Toc81583370 \h </w:instrText>
+              <w:instrText xml:space="preserve"> PAGEREF _Toc81701310 \h </w:instrText>
             </w:r>
             <w:r>
               <w:rPr>
@@ -1479,7 +1479,7 @@
               <w:lang w:eastAsia="es-DO"/>
             </w:rPr>
           </w:pPr>
-          <w:hyperlink w:anchor="_Toc81583371" w:history="1">
+          <w:hyperlink w:anchor="_Toc81701311" w:history="1">
             <w:r>
               <w:rPr>
                 <w:rStyle w:val="Hipervnculo"/>
@@ -1506,7 +1506,7 @@
                 <w:noProof/>
                 <w:webHidden/>
               </w:rPr>
-              <w:instrText xml:space="preserve"> PAGEREF _Toc81583371 \h </w:instrText>
+              <w:instrText xml:space="preserve"> PAGEREF _Toc81701311 \h </w:instrText>
             </w:r>
             <w:r>
               <w:rPr>
@@ -1551,7 +1551,7 @@
               <w:lang w:eastAsia="es-DO"/>
             </w:rPr>
           </w:pPr>
-          <w:hyperlink w:anchor="_Toc81583372" w:history="1">
+          <w:hyperlink w:anchor="_Toc81701312" w:history="1">
             <w:r>
               <w:rPr>
                 <w:rStyle w:val="Hipervnculo"/>
@@ -1578,7 +1578,7 @@
                 <w:noProof/>
                 <w:webHidden/>
               </w:rPr>
-              <w:instrText xml:space="preserve"> PAGEREF _Toc81583372 \h </w:instrText>
+              <w:instrText xml:space="preserve"> PAGEREF _Toc81701312 \h </w:instrText>
             </w:r>
             <w:r>
               <w:rPr>
@@ -1623,7 +1623,7 @@
               <w:lang w:eastAsia="es-DO"/>
             </w:rPr>
           </w:pPr>
-          <w:hyperlink w:anchor="_Toc81583373" w:history="1">
+          <w:hyperlink w:anchor="_Toc81701313" w:history="1">
             <w:r>
               <w:rPr>
                 <w:rStyle w:val="Hipervnculo"/>
@@ -1650,7 +1650,7 @@
                 <w:noProof/>
                 <w:webHidden/>
               </w:rPr>
-              <w:instrText xml:space="preserve"> PAGEREF _Toc81583373 \h </w:instrText>
+              <w:instrText xml:space="preserve"> PAGEREF _Toc81701313 \h </w:instrText>
             </w:r>
             <w:r>
               <w:rPr>
@@ -1695,7 +1695,7 @@
               <w:lang w:eastAsia="es-DO"/>
             </w:rPr>
           </w:pPr>
-          <w:hyperlink w:anchor="_Toc81583374" w:history="1">
+          <w:hyperlink w:anchor="_Toc81701314" w:history="1">
             <w:r>
               <w:rPr>
                 <w:rStyle w:val="Hipervnculo"/>
@@ -1722,7 +1722,7 @@
                 <w:noProof/>
                 <w:webHidden/>
               </w:rPr>
-              <w:instrText xml:space="preserve"> PAGEREF _Toc81583374 \h </w:instrText>
+              <w:instrText xml:space="preserve"> PAGEREF _Toc81701314 \h </w:instrText>
             </w:r>
             <w:r>
               <w:rPr>
@@ -1767,7 +1767,7 @@
               <w:lang w:eastAsia="es-DO"/>
             </w:rPr>
           </w:pPr>
-          <w:hyperlink w:anchor="_Toc81583375" w:history="1">
+          <w:hyperlink w:anchor="_Toc81701315" w:history="1">
             <w:r>
               <w:rPr>
                 <w:rStyle w:val="Hipervnculo"/>
@@ -1794,7 +1794,7 @@
                 <w:noProof/>
                 <w:webHidden/>
               </w:rPr>
-              <w:instrText xml:space="preserve"> PAGEREF _Toc81583375 \h </w:instrText>
+              <w:instrText xml:space="preserve"> PAGEREF _Toc81701315 \h </w:instrText>
             </w:r>
             <w:r>
               <w:rPr>
@@ -1839,7 +1839,7 @@
               <w:lang w:eastAsia="es-DO"/>
             </w:rPr>
           </w:pPr>
-          <w:hyperlink w:anchor="_Toc81583376" w:history="1">
+          <w:hyperlink w:anchor="_Toc81701316" w:history="1">
             <w:r>
               <w:rPr>
                 <w:rStyle w:val="Hipervnculo"/>
@@ -1874,7 +1874,7 @@
                 <w:noProof/>
                 <w:webHidden/>
               </w:rPr>
-              <w:instrText xml:space="preserve"> PAGEREF _Toc81583376 \h </w:instrText>
+              <w:instrText xml:space="preserve"> PAGEREF _Toc81701316 \h </w:instrText>
             </w:r>
             <w:r>
               <w:rPr>
@@ -1919,7 +1919,7 @@
               <w:lang w:eastAsia="es-DO"/>
             </w:rPr>
           </w:pPr>
-          <w:hyperlink w:anchor="_Toc81583377" w:history="1">
+          <w:hyperlink w:anchor="_Toc81701317" w:history="1">
             <w:r>
               <w:rPr>
                 <w:rStyle w:val="Hipervnculo"/>
@@ -1946,7 +1946,7 @@
                 <w:noProof/>
                 <w:webHidden/>
               </w:rPr>
-              <w:instrText xml:space="preserve"> PAGEREF _Toc81583377 \h </w:instrText>
+              <w:instrText xml:space="preserve"> PAGEREF _Toc81701317 \h </w:instrText>
             </w:r>
             <w:r>
               <w:rPr>
@@ -1991,7 +1991,7 @@
               <w:lang w:eastAsia="es-DO"/>
             </w:rPr>
           </w:pPr>
-          <w:hyperlink w:anchor="_Toc81583378" w:history="1">
+          <w:hyperlink w:anchor="_Toc81701318" w:history="1">
             <w:r>
               <w:rPr>
                 <w:rStyle w:val="Hipervnculo"/>
@@ -2018,7 +2018,7 @@
                 <w:noProof/>
                 <w:webHidden/>
               </w:rPr>
-              <w:instrText xml:space="preserve"> PAGEREF _Toc81583378 \h </w:instrText>
+              <w:instrText xml:space="preserve"> PAGEREF _Toc81701318 \h </w:instrText>
             </w:r>
             <w:r>
               <w:rPr>
@@ -2063,7 +2063,7 @@
               <w:lang w:eastAsia="es-DO"/>
             </w:rPr>
           </w:pPr>
-          <w:hyperlink w:anchor="_Toc81583379" w:history="1">
+          <w:hyperlink w:anchor="_Toc81701319" w:history="1">
             <w:r>
               <w:rPr>
                 <w:rStyle w:val="Hipervnculo"/>
@@ -2090,7 +2090,7 @@
                 <w:noProof/>
                 <w:webHidden/>
               </w:rPr>
-              <w:instrText xml:space="preserve"> PAGEREF _Toc81583379 \h </w:instrText>
+              <w:instrText xml:space="preserve"> PAGEREF _Toc81701319 \h </w:instrText>
             </w:r>
             <w:r>
               <w:rPr>
@@ -2135,7 +2135,7 @@
               <w:lang w:eastAsia="es-DO"/>
             </w:rPr>
           </w:pPr>
-          <w:hyperlink w:anchor="_Toc81583380" w:history="1">
+          <w:hyperlink w:anchor="_Toc81701320" w:history="1">
             <w:r>
               <w:rPr>
                 <w:rStyle w:val="Hipervnculo"/>
@@ -2170,7 +2170,7 @@
                 <w:noProof/>
                 <w:webHidden/>
               </w:rPr>
-              <w:instrText xml:space="preserve"> PAGEREF _Toc81583380 \h </w:instrText>
+              <w:instrText xml:space="preserve"> PAGEREF _Toc81701320 \h </w:instrText>
             </w:r>
             <w:r>
               <w:rPr>
@@ -2215,7 +2215,7 @@
               <w:lang w:eastAsia="es-DO"/>
             </w:rPr>
           </w:pPr>
-          <w:hyperlink w:anchor="_Toc81583381" w:history="1">
+          <w:hyperlink w:anchor="_Toc81701321" w:history="1">
             <w:r>
               <w:rPr>
                 <w:rStyle w:val="Hipervnculo"/>
@@ -2242,7 +2242,7 @@
                 <w:noProof/>
                 <w:webHidden/>
               </w:rPr>
-              <w:instrText xml:space="preserve"> PAGEREF _Toc81583381 \h </w:instrText>
+              <w:instrText xml:space="preserve"> PAGEREF _Toc81701321 \h </w:instrText>
             </w:r>
             <w:r>
               <w:rPr>
@@ -2287,7 +2287,7 @@
               <w:lang w:eastAsia="es-DO"/>
             </w:rPr>
           </w:pPr>
-          <w:hyperlink w:anchor="_Toc81583382" w:history="1">
+          <w:hyperlink w:anchor="_Toc81701322" w:history="1">
             <w:r>
               <w:rPr>
                 <w:rStyle w:val="Hipervnculo"/>
@@ -2316,7 +2316,7 @@
                 <w:noProof/>
                 <w:webHidden/>
               </w:rPr>
-              <w:instrText xml:space="preserve"> PAGEREF _Toc81583382 \h </w:instrText>
+              <w:instrText xml:space="preserve"> PAGEREF _Toc81701322 \h </w:instrText>
             </w:r>
             <w:r>
               <w:rPr>
@@ -2361,7 +2361,7 @@
               <w:lang w:eastAsia="es-DO"/>
             </w:rPr>
           </w:pPr>
-          <w:hyperlink w:anchor="_Toc81583383" w:history="1">
+          <w:hyperlink w:anchor="_Toc81701323" w:history="1">
             <w:r>
               <w:rPr>
                 <w:rStyle w:val="Hipervnculo"/>
@@ -2388,7 +2388,7 @@
                 <w:noProof/>
                 <w:webHidden/>
               </w:rPr>
-              <w:instrText xml:space="preserve"> PAGEREF _Toc81583383 \h </w:instrText>
+              <w:instrText xml:space="preserve"> PAGEREF _Toc81701323 \h </w:instrText>
             </w:r>
             <w:r>
               <w:rPr>
@@ -2433,7 +2433,7 @@
               <w:lang w:eastAsia="es-DO"/>
             </w:rPr>
           </w:pPr>
-          <w:hyperlink w:anchor="_Toc81583384" w:history="1">
+          <w:hyperlink w:anchor="_Toc81701324" w:history="1">
             <w:r>
               <w:rPr>
                 <w:rStyle w:val="Hipervnculo"/>
@@ -2462,7 +2462,7 @@
                 <w:noProof/>
                 <w:webHidden/>
               </w:rPr>
-              <w:instrText xml:space="preserve"> PAGEREF _Toc81583384 \h </w:instrText>
+              <w:instrText xml:space="preserve"> PAGEREF _Toc81701324 \h </w:instrText>
             </w:r>
             <w:r>
               <w:rPr>
@@ -2507,7 +2507,7 @@
               <w:lang w:eastAsia="es-DO"/>
             </w:rPr>
           </w:pPr>
-          <w:hyperlink w:anchor="_Toc81583385" w:history="1">
+          <w:hyperlink w:anchor="_Toc81701325" w:history="1">
             <w:r>
               <w:rPr>
                 <w:rStyle w:val="Hipervnculo"/>
@@ -2534,7 +2534,7 @@
                 <w:noProof/>
                 <w:webHidden/>
               </w:rPr>
-              <w:instrText xml:space="preserve"> PAGEREF _Toc81583385 \h </w:instrText>
+              <w:instrText xml:space="preserve"> PAGEREF _Toc81701325 \h </w:instrText>
             </w:r>
             <w:r>
               <w:rPr>
@@ -2579,7 +2579,7 @@
               <w:lang w:eastAsia="es-DO"/>
             </w:rPr>
           </w:pPr>
-          <w:hyperlink w:anchor="_Toc81583386" w:history="1">
+          <w:hyperlink w:anchor="_Toc81701326" w:history="1">
             <w:r>
               <w:rPr>
                 <w:rStyle w:val="Hipervnculo"/>
@@ -2606,7 +2606,7 @@
                 <w:noProof/>
                 <w:webHidden/>
               </w:rPr>
-              <w:instrText xml:space="preserve"> PAGEREF _Toc81583386 \h </w:instrText>
+              <w:instrText xml:space="preserve"> PAGEREF _Toc81701326 \h </w:instrText>
             </w:r>
             <w:r>
               <w:rPr>
@@ -2651,7 +2651,7 @@
               <w:lang w:eastAsia="es-DO"/>
             </w:rPr>
           </w:pPr>
-          <w:hyperlink w:anchor="_Toc81583387" w:history="1">
+          <w:hyperlink w:anchor="_Toc81701327" w:history="1">
             <w:r>
               <w:rPr>
                 <w:rStyle w:val="Hipervnculo"/>
@@ -2678,7 +2678,7 @@
                 <w:noProof/>
                 <w:webHidden/>
               </w:rPr>
-              <w:instrText xml:space="preserve"> PAGEREF _Toc81583387 \h </w:instrText>
+              <w:instrText xml:space="preserve"> PAGEREF _Toc81701327 \h </w:instrText>
             </w:r>
             <w:r>
               <w:rPr>
@@ -2723,7 +2723,7 @@
               <w:lang w:eastAsia="es-DO"/>
             </w:rPr>
           </w:pPr>
-          <w:hyperlink w:anchor="_Toc81583388" w:history="1">
+          <w:hyperlink w:anchor="_Toc81701328" w:history="1">
             <w:r>
               <w:rPr>
                 <w:noProof/>
@@ -2743,7 +2743,7 @@
                 <w:noProof/>
                 <w:webHidden/>
               </w:rPr>
-              <w:instrText xml:space="preserve"> PAGEREF _Toc81583388 \h </w:instrText>
+              <w:instrText xml:space="preserve"> PAGEREF _Toc81701328 \h </w:instrText>
             </w:r>
             <w:r>
               <w:rPr>
@@ -2788,7 +2788,7 @@
               <w:lang w:eastAsia="es-DO"/>
             </w:rPr>
           </w:pPr>
-          <w:hyperlink w:anchor="_Toc81583389" w:history="1">
+          <w:hyperlink w:anchor="_Toc81701329" w:history="1">
             <w:r>
               <w:rPr>
                 <w:rStyle w:val="Hipervnculo"/>
@@ -2815,7 +2815,7 @@
                 <w:noProof/>
                 <w:webHidden/>
               </w:rPr>
-              <w:instrText xml:space="preserve"> PAGEREF _Toc81583389 \h </w:instrText>
+              <w:instrText xml:space="preserve"> PAGEREF _Toc81701329 \h </w:instrText>
             </w:r>
             <w:r>
               <w:rPr>
@@ -2860,7 +2860,7 @@
               <w:lang w:eastAsia="es-DO"/>
             </w:rPr>
           </w:pPr>
-          <w:hyperlink w:anchor="_Toc81583390" w:history="1">
+          <w:hyperlink w:anchor="_Toc81701330" w:history="1">
             <w:r>
               <w:rPr>
                 <w:rStyle w:val="Hipervnculo"/>
@@ -2895,7 +2895,7 @@
                 <w:noProof/>
                 <w:webHidden/>
               </w:rPr>
-              <w:instrText xml:space="preserve"> PAGEREF _Toc81583390 \h </w:instrText>
+              <w:instrText xml:space="preserve"> PAGEREF _Toc81701330 \h </w:instrText>
             </w:r>
             <w:r>
               <w:rPr>
@@ -2940,7 +2940,7 @@
               <w:lang w:eastAsia="es-DO"/>
             </w:rPr>
           </w:pPr>
-          <w:hyperlink w:anchor="_Toc81583391" w:history="1">
+          <w:hyperlink w:anchor="_Toc81701331" w:history="1">
             <w:r>
               <w:rPr>
                 <w:rStyle w:val="Hipervnculo"/>
@@ -2967,7 +2967,7 @@
                 <w:noProof/>
                 <w:webHidden/>
               </w:rPr>
-              <w:instrText xml:space="preserve"> PAGEREF _Toc81583391 \h </w:instrText>
+              <w:instrText xml:space="preserve"> PAGEREF _Toc81701331 \h </w:instrText>
             </w:r>
             <w:r>
               <w:rPr>
@@ -3012,7 +3012,7 @@
               <w:lang w:eastAsia="es-DO"/>
             </w:rPr>
           </w:pPr>
-          <w:hyperlink w:anchor="_Toc81583392" w:history="1">
+          <w:hyperlink w:anchor="_Toc81701332" w:history="1">
             <w:r>
               <w:rPr>
                 <w:rStyle w:val="Hipervnculo"/>
@@ -3039,7 +3039,7 @@
                 <w:noProof/>
                 <w:webHidden/>
               </w:rPr>
-              <w:instrText xml:space="preserve"> PAGEREF _Toc81583392 \h </w:instrText>
+              <w:instrText xml:space="preserve"> PAGEREF _Toc81701332 \h </w:instrText>
             </w:r>
             <w:r>
               <w:rPr>
@@ -3084,7 +3084,7 @@
               <w:lang w:eastAsia="es-DO"/>
             </w:rPr>
           </w:pPr>
-          <w:hyperlink w:anchor="_Toc81583393" w:history="1">
+          <w:hyperlink w:anchor="_Toc81701333" w:history="1">
             <w:r>
               <w:rPr>
                 <w:rStyle w:val="Hipervnculo"/>
@@ -3111,7 +3111,7 @@
                 <w:noProof/>
                 <w:webHidden/>
               </w:rPr>
-              <w:instrText xml:space="preserve"> PAGEREF _Toc81583393 \h </w:instrText>
+              <w:instrText xml:space="preserve"> PAGEREF _Toc81701333 \h </w:instrText>
             </w:r>
             <w:r>
               <w:rPr>
@@ -3156,7 +3156,7 @@
               <w:lang w:eastAsia="es-DO"/>
             </w:rPr>
           </w:pPr>
-          <w:hyperlink w:anchor="_Toc81583394" w:history="1">
+          <w:hyperlink w:anchor="_Toc81701334" w:history="1">
             <w:r>
               <w:rPr>
                 <w:rStyle w:val="Hipervnculo"/>
@@ -3183,7 +3183,7 @@
                 <w:noProof/>
                 <w:webHidden/>
               </w:rPr>
-              <w:instrText xml:space="preserve"> PAGEREF _Toc81583394 \h </w:instrText>
+              <w:instrText xml:space="preserve"> PAGEREF _Toc81701334 \h </w:instrText>
             </w:r>
             <w:r>
               <w:rPr>
@@ -3228,7 +3228,7 @@
               <w:lang w:eastAsia="es-DO"/>
             </w:rPr>
           </w:pPr>
-          <w:hyperlink w:anchor="_Toc81583395" w:history="1">
+          <w:hyperlink w:anchor="_Toc81701335" w:history="1">
             <w:r>
               <w:rPr>
                 <w:rStyle w:val="Hipervnculo"/>
@@ -3255,7 +3255,7 @@
                 <w:noProof/>
                 <w:webHidden/>
               </w:rPr>
-              <w:instrText xml:space="preserve"> PAGEREF _Toc81583395 \h </w:instrText>
+              <w:instrText xml:space="preserve"> PAGEREF _Toc81701335 \h </w:instrText>
             </w:r>
             <w:r>
               <w:rPr>
@@ -3300,7 +3300,7 @@
               <w:lang w:eastAsia="es-DO"/>
             </w:rPr>
           </w:pPr>
-          <w:hyperlink w:anchor="_Toc81583396" w:history="1">
+          <w:hyperlink w:anchor="_Toc81701336" w:history="1">
             <w:r>
               <w:rPr>
                 <w:rStyle w:val="Hipervnculo"/>
@@ -3327,7 +3327,7 @@
                 <w:noProof/>
                 <w:webHidden/>
               </w:rPr>
-              <w:instrText xml:space="preserve"> PAGEREF _Toc81583396 \h </w:instrText>
+              <w:instrText xml:space="preserve"> PAGEREF _Toc81701336 \h </w:instrText>
             </w:r>
             <w:r>
               <w:rPr>
@@ -3372,7 +3372,7 @@
               <w:lang w:eastAsia="es-DO"/>
             </w:rPr>
           </w:pPr>
-          <w:hyperlink w:anchor="_Toc81583397" w:history="1">
+          <w:hyperlink w:anchor="_Toc81701337" w:history="1">
             <w:r>
               <w:rPr>
                 <w:rStyle w:val="Hipervnculo"/>
@@ -3399,7 +3399,7 @@
                 <w:noProof/>
                 <w:webHidden/>
               </w:rPr>
-              <w:instrText xml:space="preserve"> PAGEREF _Toc81583397 \h </w:instrText>
+              <w:instrText xml:space="preserve"> PAGEREF _Toc81701337 \h </w:instrText>
             </w:r>
             <w:r>
               <w:rPr>
@@ -3444,7 +3444,7 @@
               <w:lang w:eastAsia="es-DO"/>
             </w:rPr>
           </w:pPr>
-          <w:hyperlink w:anchor="_Toc81583398" w:history="1">
+          <w:hyperlink w:anchor="_Toc81701338" w:history="1">
             <w:r>
               <w:rPr>
                 <w:rStyle w:val="Hipervnculo"/>
@@ -3471,7 +3471,7 @@
                 <w:noProof/>
                 <w:webHidden/>
               </w:rPr>
-              <w:instrText xml:space="preserve"> PAGEREF _Toc81583398 \h </w:instrText>
+              <w:instrText xml:space="preserve"> PAGEREF _Toc81701338 \h </w:instrText>
             </w:r>
             <w:r>
               <w:rPr>
@@ -3516,7 +3516,7 @@
               <w:lang w:eastAsia="es-DO"/>
             </w:rPr>
           </w:pPr>
-          <w:hyperlink w:anchor="_Toc81583399" w:history="1">
+          <w:hyperlink w:anchor="_Toc81701339" w:history="1">
             <w:r>
               <w:rPr>
                 <w:rStyle w:val="Hipervnculo"/>
@@ -3543,7 +3543,7 @@
                 <w:noProof/>
                 <w:webHidden/>
               </w:rPr>
-              <w:instrText xml:space="preserve"> PAGEREF _Toc81583399 \h </w:instrText>
+              <w:instrText xml:space="preserve"> PAGEREF _Toc81701339 \h </w:instrText>
             </w:r>
             <w:r>
               <w:rPr>
@@ -3588,7 +3588,7 @@
               <w:lang w:eastAsia="es-DO"/>
             </w:rPr>
           </w:pPr>
-          <w:hyperlink w:anchor="_Toc81583400" w:history="1">
+          <w:hyperlink w:anchor="_Toc81701340" w:history="1">
             <w:r>
               <w:rPr>
                 <w:rStyle w:val="Hipervnculo"/>
@@ -3615,7 +3615,7 @@
                 <w:noProof/>
                 <w:webHidden/>
               </w:rPr>
-              <w:instrText xml:space="preserve"> PAGEREF _Toc81583400 \h </w:instrText>
+              <w:instrText xml:space="preserve"> PAGEREF _Toc81701340 \h </w:instrText>
             </w:r>
             <w:r>
               <w:rPr>
@@ -3660,7 +3660,7 @@
               <w:lang w:eastAsia="es-DO"/>
             </w:rPr>
           </w:pPr>
-          <w:hyperlink w:anchor="_Toc81583401" w:history="1">
+          <w:hyperlink w:anchor="_Toc81701341" w:history="1">
             <w:r>
               <w:rPr>
                 <w:rStyle w:val="Hipervnculo"/>
@@ -3687,7 +3687,7 @@
                 <w:noProof/>
                 <w:webHidden/>
               </w:rPr>
-              <w:instrText xml:space="preserve"> PAGEREF _Toc81583401 \h </w:instrText>
+              <w:instrText xml:space="preserve"> PAGEREF _Toc81701341 \h </w:instrText>
             </w:r>
             <w:r>
               <w:rPr>
@@ -3732,7 +3732,7 @@
               <w:lang w:eastAsia="es-DO"/>
             </w:rPr>
           </w:pPr>
-          <w:hyperlink w:anchor="_Toc81583402" w:history="1">
+          <w:hyperlink w:anchor="_Toc81701342" w:history="1">
             <w:r>
               <w:rPr>
                 <w:rStyle w:val="Hipervnculo"/>
@@ -3759,7 +3759,7 @@
                 <w:noProof/>
                 <w:webHidden/>
               </w:rPr>
-              <w:instrText xml:space="preserve"> PAGEREF _Toc81583402 \h </w:instrText>
+              <w:instrText xml:space="preserve"> PAGEREF _Toc81701342 \h </w:instrText>
             </w:r>
             <w:r>
               <w:rPr>
@@ -3804,7 +3804,7 @@
               <w:lang w:eastAsia="es-DO"/>
             </w:rPr>
           </w:pPr>
-          <w:hyperlink w:anchor="_Toc81583403" w:history="1">
+          <w:hyperlink w:anchor="_Toc81701343" w:history="1">
             <w:r>
               <w:rPr>
                 <w:rStyle w:val="Hipervnculo"/>
@@ -3831,7 +3831,7 @@
                 <w:noProof/>
                 <w:webHidden/>
               </w:rPr>
-              <w:instrText xml:space="preserve"> PAGEREF _Toc81583403 \h </w:instrText>
+              <w:instrText xml:space="preserve"> PAGEREF _Toc81701343 \h </w:instrText>
             </w:r>
             <w:r>
               <w:rPr>
@@ -3876,7 +3876,7 @@
               <w:lang w:eastAsia="es-DO"/>
             </w:rPr>
           </w:pPr>
-          <w:hyperlink w:anchor="_Toc81583404" w:history="1">
+          <w:hyperlink w:anchor="_Toc81701344" w:history="1">
             <w:r>
               <w:rPr>
                 <w:rStyle w:val="Hipervnculo"/>
@@ -3903,7 +3903,7 @@
                 <w:noProof/>
                 <w:webHidden/>
               </w:rPr>
-              <w:instrText xml:space="preserve"> PAGEREF _Toc81583404 \h </w:instrText>
+              <w:instrText xml:space="preserve"> PAGEREF _Toc81701344 \h </w:instrText>
             </w:r>
             <w:r>
               <w:rPr>
@@ -3948,7 +3948,7 @@
               <w:lang w:eastAsia="es-DO"/>
             </w:rPr>
           </w:pPr>
-          <w:hyperlink w:anchor="_Toc81583405" w:history="1">
+          <w:hyperlink w:anchor="_Toc81701345" w:history="1">
             <w:r>
               <w:rPr>
                 <w:rStyle w:val="Hipervnculo"/>
@@ -3975,7 +3975,7 @@
                 <w:noProof/>
                 <w:webHidden/>
               </w:rPr>
-              <w:instrText xml:space="preserve"> PAGEREF _Toc81583405 \h </w:instrText>
+              <w:instrText xml:space="preserve"> PAGEREF _Toc81701345 \h </w:instrText>
             </w:r>
             <w:r>
               <w:rPr>
@@ -4020,7 +4020,7 @@
               <w:lang w:eastAsia="es-DO"/>
             </w:rPr>
           </w:pPr>
-          <w:hyperlink w:anchor="_Toc81583406" w:history="1">
+          <w:hyperlink w:anchor="_Toc81701346" w:history="1">
             <w:r>
               <w:rPr>
                 <w:rStyle w:val="Hipervnculo"/>
@@ -4047,7 +4047,7 @@
                 <w:noProof/>
                 <w:webHidden/>
               </w:rPr>
-              <w:instrText xml:space="preserve"> PAGEREF _Toc81583406 \h </w:instrText>
+              <w:instrText xml:space="preserve"> PAGEREF _Toc81701346 \h </w:instrText>
             </w:r>
             <w:r>
               <w:rPr>
@@ -4092,7 +4092,7 @@
               <w:lang w:eastAsia="es-DO"/>
             </w:rPr>
           </w:pPr>
-          <w:hyperlink w:anchor="_Toc81583407" w:history="1">
+          <w:hyperlink w:anchor="_Toc81701347" w:history="1">
             <w:r>
               <w:rPr>
                 <w:rStyle w:val="Hipervnculo"/>
@@ -4119,7 +4119,7 @@
                 <w:noProof/>
                 <w:webHidden/>
               </w:rPr>
-              <w:instrText xml:space="preserve"> PAGEREF _Toc81583407 \h </w:instrText>
+              <w:instrText xml:space="preserve"> PAGEREF _Toc81701347 \h </w:instrText>
             </w:r>
             <w:r>
               <w:rPr>
@@ -4164,7 +4164,7 @@
               <w:lang w:eastAsia="es-DO"/>
             </w:rPr>
           </w:pPr>
-          <w:hyperlink w:anchor="_Toc81583408" w:history="1">
+          <w:hyperlink w:anchor="_Toc81701348" w:history="1">
             <w:r>
               <w:rPr>
                 <w:rStyle w:val="Hipervnculo"/>
@@ -4191,7 +4191,7 @@
                 <w:noProof/>
                 <w:webHidden/>
               </w:rPr>
-              <w:instrText xml:space="preserve"> PAGEREF _Toc81583408 \h </w:instrText>
+              <w:instrText xml:space="preserve"> PAGEREF _Toc81701348 \h </w:instrText>
             </w:r>
             <w:r>
               <w:rPr>
@@ -4211,7 +4211,7 @@
                 <w:noProof/>
                 <w:webHidden/>
               </w:rPr>
-              <w:t>14</w:t>
+              <w:t>15</w:t>
             </w:r>
             <w:r>
               <w:rPr>
@@ -4236,7 +4236,7 @@
               <w:lang w:eastAsia="es-DO"/>
             </w:rPr>
           </w:pPr>
-          <w:hyperlink w:anchor="_Toc81583409" w:history="1">
+          <w:hyperlink w:anchor="_Toc81701349" w:history="1">
             <w:r>
               <w:rPr>
                 <w:rStyle w:val="Hipervnculo"/>
@@ -4263,7 +4263,7 @@
                 <w:noProof/>
                 <w:webHidden/>
               </w:rPr>
-              <w:instrText xml:space="preserve"> PAGEREF _Toc81583409 \h </w:instrText>
+              <w:instrText xml:space="preserve"> PAGEREF _Toc81701349 \h </w:instrText>
             </w:r>
             <w:r>
               <w:rPr>
@@ -4283,7 +4283,7 @@
                 <w:noProof/>
                 <w:webHidden/>
               </w:rPr>
-              <w:t>14</w:t>
+              <w:t>16</w:t>
             </w:r>
             <w:r>
               <w:rPr>
@@ -4308,7 +4308,7 @@
               <w:lang w:eastAsia="es-DO"/>
             </w:rPr>
           </w:pPr>
-          <w:hyperlink w:anchor="_Toc81583410" w:history="1">
+          <w:hyperlink w:anchor="_Toc81701350" w:history="1">
             <w:r>
               <w:rPr>
                 <w:rStyle w:val="Hipervnculo"/>
@@ -4335,7 +4335,7 @@
                 <w:noProof/>
                 <w:webHidden/>
               </w:rPr>
-              <w:instrText xml:space="preserve"> PAGEREF _Toc81583410 \h </w:instrText>
+              <w:instrText xml:space="preserve"> PAGEREF _Toc81701350 \h </w:instrText>
             </w:r>
             <w:r>
               <w:rPr>
@@ -4355,7 +4355,7 @@
                 <w:noProof/>
                 <w:webHidden/>
               </w:rPr>
-              <w:t>14</w:t>
+              <w:t>17</w:t>
             </w:r>
             <w:r>
               <w:rPr>
@@ -4380,7 +4380,7 @@
               <w:lang w:eastAsia="es-DO"/>
             </w:rPr>
           </w:pPr>
-          <w:hyperlink w:anchor="_Toc81583411" w:history="1">
+          <w:hyperlink w:anchor="_Toc81701351" w:history="1">
             <w:r>
               <w:rPr>
                 <w:rStyle w:val="Hipervnculo"/>
@@ -4407,7 +4407,7 @@
                 <w:noProof/>
                 <w:webHidden/>
               </w:rPr>
-              <w:instrText xml:space="preserve"> PAGEREF _Toc81583411 \h </w:instrText>
+              <w:instrText xml:space="preserve"> PAGEREF _Toc81701351 \h </w:instrText>
             </w:r>
             <w:r>
               <w:rPr>
@@ -4427,7 +4427,7 @@
                 <w:noProof/>
                 <w:webHidden/>
               </w:rPr>
-              <w:t>14</w:t>
+              <w:t>18</w:t>
             </w:r>
             <w:r>
               <w:rPr>
@@ -4452,7 +4452,7 @@
               <w:lang w:eastAsia="es-DO"/>
             </w:rPr>
           </w:pPr>
-          <w:hyperlink w:anchor="_Toc81583412" w:history="1">
+          <w:hyperlink w:anchor="_Toc81701352" w:history="1">
             <w:r>
               <w:rPr>
                 <w:rStyle w:val="Hipervnculo"/>
@@ -4479,7 +4479,7 @@
                 <w:noProof/>
                 <w:webHidden/>
               </w:rPr>
-              <w:instrText xml:space="preserve"> PAGEREF _Toc81583412 \h </w:instrText>
+              <w:instrText xml:space="preserve"> PAGEREF _Toc81701352 \h </w:instrText>
             </w:r>
             <w:r>
               <w:rPr>
@@ -4499,7 +4499,7 @@
                 <w:noProof/>
                 <w:webHidden/>
               </w:rPr>
-              <w:t>14</w:t>
+              <w:t>18</w:t>
             </w:r>
             <w:r>
               <w:rPr>
@@ -4524,7 +4524,7 @@
               <w:lang w:eastAsia="es-DO"/>
             </w:rPr>
           </w:pPr>
-          <w:hyperlink w:anchor="_Toc81583413" w:history="1">
+          <w:hyperlink w:anchor="_Toc81701353" w:history="1">
             <w:r>
               <w:rPr>
                 <w:rStyle w:val="Hipervnculo"/>
@@ -4551,7 +4551,7 @@
                 <w:noProof/>
                 <w:webHidden/>
               </w:rPr>
-              <w:instrText xml:space="preserve"> PAGEREF _Toc81583413 \h </w:instrText>
+              <w:instrText xml:space="preserve"> PAGEREF _Toc81701353 \h </w:instrText>
             </w:r>
             <w:r>
               <w:rPr>
@@ -4571,7 +4571,7 @@
                 <w:noProof/>
                 <w:webHidden/>
               </w:rPr>
-              <w:t>14</w:t>
+              <w:t>18</w:t>
             </w:r>
             <w:r>
               <w:rPr>
@@ -4596,7 +4596,7 @@
               <w:lang w:eastAsia="es-DO"/>
             </w:rPr>
           </w:pPr>
-          <w:hyperlink w:anchor="_Toc81583414" w:history="1">
+          <w:hyperlink w:anchor="_Toc81701354" w:history="1">
             <w:r>
               <w:rPr>
                 <w:rStyle w:val="Hipervnculo"/>
@@ -4623,7 +4623,7 @@
                 <w:noProof/>
                 <w:webHidden/>
               </w:rPr>
-              <w:instrText xml:space="preserve"> PAGEREF _Toc81583414 \h </w:instrText>
+              <w:instrText xml:space="preserve"> PAGEREF _Toc81701354 \h </w:instrText>
             </w:r>
             <w:r>
               <w:rPr>
@@ -4643,7 +4643,7 @@
                 <w:noProof/>
                 <w:webHidden/>
               </w:rPr>
-              <w:t>14</w:t>
+              <w:t>20</w:t>
             </w:r>
             <w:r>
               <w:rPr>
@@ -4668,7 +4668,7 @@
               <w:lang w:eastAsia="es-DO"/>
             </w:rPr>
           </w:pPr>
-          <w:hyperlink w:anchor="_Toc81583415" w:history="1">
+          <w:hyperlink w:anchor="_Toc81701355" w:history="1">
             <w:r>
               <w:rPr>
                 <w:rStyle w:val="Hipervnculo"/>
@@ -4695,7 +4695,7 @@
                 <w:noProof/>
                 <w:webHidden/>
               </w:rPr>
-              <w:instrText xml:space="preserve"> PAGEREF _Toc81583415 \h </w:instrText>
+              <w:instrText xml:space="preserve"> PAGEREF _Toc81701355 \h </w:instrText>
             </w:r>
             <w:r>
               <w:rPr>
@@ -4715,7 +4715,7 @@
                 <w:noProof/>
                 <w:webHidden/>
               </w:rPr>
-              <w:t>14</w:t>
+              <w:t>20</w:t>
             </w:r>
             <w:r>
               <w:rPr>
@@ -4740,11 +4740,12 @@
               <w:lang w:eastAsia="es-DO"/>
             </w:rPr>
           </w:pPr>
-          <w:hyperlink w:anchor="_Toc81583416" w:history="1">
+          <w:hyperlink w:anchor="_Toc81701356" w:history="1">
             <w:r>
               <w:rPr>
                 <w:rStyle w:val="Hipervnculo"/>
                 <w:noProof/>
+                <w:lang w:val="en-US"/>
               </w:rPr>
               <w:t>17. Anexos</w:t>
             </w:r>
@@ -4767,7 +4768,7 @@
                 <w:noProof/>
                 <w:webHidden/>
               </w:rPr>
-              <w:instrText xml:space="preserve"> PAGEREF _Toc81583416 \h </w:instrText>
+              <w:instrText xml:space="preserve"> PAGEREF _Toc81701356 \h </w:instrText>
             </w:r>
             <w:r>
               <w:rPr>
@@ -4787,7 +4788,80 @@
                 <w:noProof/>
                 <w:webHidden/>
               </w:rPr>
-              <w:t>14</w:t>
+              <w:t>21</w:t>
+            </w:r>
+            <w:r>
+              <w:rPr>
+                <w:noProof/>
+                <w:webHidden/>
+              </w:rPr>
+              <w:fldChar w:fldCharType="end"/>
+            </w:r>
+          </w:hyperlink>
+        </w:p>
+        <w:p>
+          <w:pPr>
+            <w:pStyle w:val="TDC1"/>
+            <w:tabs>
+              <w:tab w:val="right" w:leader="dot" w:pos="8494"/>
+            </w:tabs>
+            <w:rPr>
+              <w:rFonts w:asciiTheme="minorHAnsi" w:eastAsiaTheme="minorEastAsia" w:hAnsiTheme="minorHAnsi"/>
+              <w:noProof/>
+              <w:color w:val="auto"/>
+              <w:sz w:val="22"/>
+              <w:lang w:eastAsia="es-DO"/>
+            </w:rPr>
+          </w:pPr>
+          <w:hyperlink w:anchor="_Toc81701357" w:history="1">
+            <w:r>
+              <w:rPr>
+                <w:rStyle w:val="Hipervnculo"/>
+                <w:noProof/>
+                <w:lang w:val="en-US"/>
+              </w:rPr>
+              <w:t>18. Bibliografia</w:t>
+            </w:r>
+            <w:r>
+              <w:rPr>
+                <w:noProof/>
+                <w:webHidden/>
+              </w:rPr>
+              <w:tab/>
+            </w:r>
+            <w:r>
+              <w:rPr>
+                <w:noProof/>
+                <w:webHidden/>
+              </w:rPr>
+              <w:fldChar w:fldCharType="begin"/>
+            </w:r>
+            <w:r>
+              <w:rPr>
+                <w:noProof/>
+                <w:webHidden/>
+              </w:rPr>
+              <w:instrText xml:space="preserve"> PAGEREF _Toc81701357 \h </w:instrText>
+            </w:r>
+            <w:r>
+              <w:rPr>
+                <w:noProof/>
+                <w:webHidden/>
+              </w:rPr>
+            </w:r>
+            <w:r>
+              <w:rPr>
+                <w:noProof/>
+                <w:webHidden/>
+              </w:rPr>
+              <w:fldChar w:fldCharType="separate"/>
+            </w:r>
+            <w:r>
+              <w:rPr>
+                <w:noProof/>
+                <w:webHidden/>
+              </w:rPr>
+              <w:t>21</w:t>
             </w:r>
             <w:r>
               <w:rPr>
@@ -4827,7 +4901,7 @@
       </w:pPr>
       <w:bookmarkStart w:id="0" w:name="_Toc81003172"/>
       <w:bookmarkStart w:id="1" w:name="_Toc81083056"/>
-      <w:bookmarkStart w:id="2" w:name="_Toc81583361"/>
+      <w:bookmarkStart w:id="2" w:name="_Toc81701301"/>
       <w:r>
         <w:lastRenderedPageBreak/>
         <w:t>1.  Resumen ejecutivo</w:t>
@@ -4863,7 +4937,7 @@
         <w:pStyle w:val="Ttulo2"/>
       </w:pPr>
       <w:bookmarkStart w:id="3" w:name="_Toc81083057"/>
-      <w:bookmarkStart w:id="4" w:name="_Toc81583362"/>
+      <w:bookmarkStart w:id="4" w:name="_Toc81701302"/>
       <w:r>
         <w:t>a). Planteamiento del problema</w:t>
       </w:r>
@@ -4894,7 +4968,7 @@
         <w:pStyle w:val="Ttulo2"/>
       </w:pPr>
       <w:bookmarkStart w:id="5" w:name="_Toc81083058"/>
-      <w:bookmarkStart w:id="6" w:name="_Toc81583363"/>
+      <w:bookmarkStart w:id="6" w:name="_Toc81701303"/>
       <w:r>
         <w:t>b). Solución propuesta</w:t>
       </w:r>
@@ -4938,7 +5012,7 @@
         <w:pStyle w:val="Ttulo2"/>
       </w:pPr>
       <w:bookmarkStart w:id="7" w:name="_Toc81083059"/>
-      <w:bookmarkStart w:id="8" w:name="_Toc81583364"/>
+      <w:bookmarkStart w:id="8" w:name="_Toc81701304"/>
       <w:r>
         <w:lastRenderedPageBreak/>
         <w:t>c.) Valor</w:t>
@@ -5035,7 +5109,7 @@
         <w:pStyle w:val="Ttulo2"/>
       </w:pPr>
       <w:bookmarkStart w:id="9" w:name="_Toc81083060"/>
-      <w:bookmarkStart w:id="10" w:name="_Toc81583365"/>
+      <w:bookmarkStart w:id="10" w:name="_Toc81701305"/>
       <w:r>
         <w:t>d). Pensamientos finales y próximos pasos</w:t>
       </w:r>
@@ -5137,7 +5211,7 @@
       </w:pPr>
       <w:bookmarkStart w:id="11" w:name="_Toc81003173"/>
       <w:bookmarkStart w:id="12" w:name="_Toc81083061"/>
-      <w:bookmarkStart w:id="13" w:name="_Toc81583366"/>
+      <w:bookmarkStart w:id="13" w:name="_Toc81701306"/>
       <w:r>
         <w:rPr>
           <w:rStyle w:val="Ttulo1Car"/>
@@ -5157,7 +5231,7 @@
       </w:pPr>
       <w:bookmarkStart w:id="14" w:name="_Toc81003174"/>
       <w:bookmarkStart w:id="15" w:name="_Toc81083062"/>
-      <w:bookmarkStart w:id="16" w:name="_Toc81583367"/>
+      <w:bookmarkStart w:id="16" w:name="_Toc81701307"/>
       <w:r>
         <w:t>Descripción del Proyecto</w:t>
       </w:r>
@@ -5197,7 +5271,7 @@
       </w:pPr>
       <w:bookmarkStart w:id="17" w:name="_Toc81003175"/>
       <w:bookmarkStart w:id="18" w:name="_Toc81083063"/>
-      <w:bookmarkStart w:id="19" w:name="_Toc81583368"/>
+      <w:bookmarkStart w:id="19" w:name="_Toc81701308"/>
       <w:r>
         <w:t>Objetivo General</w:t>
       </w:r>
@@ -5221,7 +5295,7 @@
       </w:pPr>
       <w:bookmarkStart w:id="20" w:name="_Toc81003176"/>
       <w:bookmarkStart w:id="21" w:name="_Toc81083064"/>
-      <w:bookmarkStart w:id="22" w:name="_Toc81583369"/>
+      <w:bookmarkStart w:id="22" w:name="_Toc81701309"/>
       <w:r>
         <w:t>Objetivos Específicos</w:t>
       </w:r>
@@ -5248,7 +5322,7 @@
       </w:pPr>
       <w:bookmarkStart w:id="23" w:name="_Toc81003177"/>
       <w:bookmarkStart w:id="24" w:name="_Toc81083065"/>
-      <w:bookmarkStart w:id="25" w:name="_Toc81583370"/>
+      <w:bookmarkStart w:id="25" w:name="_Toc81701310"/>
       <w:r>
         <w:t>Necesidad del Proyecto</w:t>
       </w:r>
@@ -5275,7 +5349,7 @@
         <w:pStyle w:val="Ttulo2"/>
       </w:pPr>
       <w:bookmarkStart w:id="26" w:name="_Toc81083066"/>
-      <w:bookmarkStart w:id="27" w:name="_Toc81583371"/>
+      <w:bookmarkStart w:id="27" w:name="_Toc81701311"/>
       <w:r>
         <w:lastRenderedPageBreak/>
         <w:t>Antecedentes del Proyecto</w:t>
@@ -5349,7 +5423,7 @@
         <w:pStyle w:val="Ttulo2"/>
       </w:pPr>
       <w:bookmarkStart w:id="28" w:name="_Toc81083067"/>
-      <w:bookmarkStart w:id="29" w:name="_Toc81583372"/>
+      <w:bookmarkStart w:id="29" w:name="_Toc81701312"/>
       <w:r>
         <w:t>Objetivo general</w:t>
       </w:r>
@@ -5382,7 +5456,7 @@
         <w:pStyle w:val="Ttulo2"/>
       </w:pPr>
       <w:bookmarkStart w:id="30" w:name="_Toc81083068"/>
-      <w:bookmarkStart w:id="31" w:name="_Toc81583373"/>
+      <w:bookmarkStart w:id="31" w:name="_Toc81701313"/>
       <w:r>
         <w:t>Objetivos específicos</w:t>
       </w:r>
@@ -5442,7 +5516,7 @@
       </w:pPr>
       <w:bookmarkStart w:id="32" w:name="_Toc81003178"/>
       <w:bookmarkStart w:id="33" w:name="_Toc81083069"/>
-      <w:bookmarkStart w:id="34" w:name="_Toc81583374"/>
+      <w:bookmarkStart w:id="34" w:name="_Toc81701314"/>
       <w:r>
         <w:lastRenderedPageBreak/>
         <w:t>Alcance del Proyecto</w:t>
@@ -5478,7 +5552,7 @@
       </w:pPr>
       <w:bookmarkStart w:id="35" w:name="_Toc81003179"/>
       <w:bookmarkStart w:id="36" w:name="_Toc81083070"/>
-      <w:bookmarkStart w:id="37" w:name="_Toc81583375"/>
+      <w:bookmarkStart w:id="37" w:name="_Toc81701315"/>
       <w:r>
         <w:t>Descripción de los entregables del proyecto</w:t>
       </w:r>
@@ -6528,7 +6602,7 @@
           <w:b w:val="0"/>
         </w:rPr>
       </w:pPr>
-      <w:bookmarkStart w:id="40" w:name="_Toc81583376"/>
+      <w:bookmarkStart w:id="40" w:name="_Toc81701316"/>
       <w:r>
         <w:rPr>
           <w:bCs/>
@@ -6552,7 +6626,7 @@
       </w:pPr>
       <w:bookmarkStart w:id="41" w:name="_Toc81003181"/>
       <w:bookmarkStart w:id="42" w:name="_Toc81083072"/>
-      <w:bookmarkStart w:id="43" w:name="_Toc81583377"/>
+      <w:bookmarkStart w:id="43" w:name="_Toc81701317"/>
       <w:r>
         <w:t>Miembros del Proyecto</w:t>
       </w:r>
@@ -6603,7 +6677,7 @@
       </w:pPr>
       <w:bookmarkStart w:id="44" w:name="_Toc81003182"/>
       <w:bookmarkStart w:id="45" w:name="_Toc81083073"/>
-      <w:bookmarkStart w:id="46" w:name="_Toc81583378"/>
+      <w:bookmarkStart w:id="46" w:name="_Toc81701318"/>
       <w:r>
         <w:rPr>
           <w:noProof/>
@@ -6656,7 +6730,7 @@
         <w:pStyle w:val="Ttulo2"/>
       </w:pPr>
       <w:bookmarkStart w:id="47" w:name="_Toc81083074"/>
-      <w:bookmarkStart w:id="48" w:name="_Toc81583379"/>
+      <w:bookmarkStart w:id="48" w:name="_Toc81701319"/>
       <w:r>
         <w:lastRenderedPageBreak/>
         <w:t>Descripción de las Funciones y responsabilidades</w:t>
@@ -7690,7 +7764,7 @@
       </w:pPr>
       <w:bookmarkStart w:id="50" w:name="_Toc81003183"/>
       <w:bookmarkStart w:id="51" w:name="_Toc81083075"/>
-      <w:bookmarkStart w:id="52" w:name="_Toc81583380"/>
+      <w:bookmarkStart w:id="52" w:name="_Toc81701320"/>
       <w:r>
         <w:rPr>
           <w:bCs/>
@@ -7713,7 +7787,7 @@
         <w:pStyle w:val="Ttulo2"/>
       </w:pPr>
       <w:bookmarkStart w:id="53" w:name="_Toc81083076"/>
-      <w:bookmarkStart w:id="54" w:name="_Toc81583381"/>
+      <w:bookmarkStart w:id="54" w:name="_Toc81701321"/>
       <w:r>
         <w:t>Requerimiento de Hardware</w:t>
       </w:r>
@@ -7784,7 +7858,7 @@
         </w:rPr>
       </w:pPr>
       <w:bookmarkStart w:id="55" w:name="_Toc81083077"/>
-      <w:bookmarkStart w:id="56" w:name="_Toc81583382"/>
+      <w:bookmarkStart w:id="56" w:name="_Toc81701322"/>
       <w:r>
         <w:rPr>
           <w:rFonts w:eastAsia="Arial"/>
@@ -7833,7 +7907,7 @@
         <w:pStyle w:val="Ttulo2"/>
       </w:pPr>
       <w:bookmarkStart w:id="57" w:name="_Toc81083078"/>
-      <w:bookmarkStart w:id="58" w:name="_Toc81583383"/>
+      <w:bookmarkStart w:id="58" w:name="_Toc81701323"/>
       <w:r>
         <w:t>Requerimiento de Software</w:t>
       </w:r>
@@ -7954,7 +8028,7 @@
         </w:rPr>
       </w:pPr>
       <w:bookmarkStart w:id="59" w:name="_Toc81083079"/>
-      <w:bookmarkStart w:id="60" w:name="_Toc81583384"/>
+      <w:bookmarkStart w:id="60" w:name="_Toc81701324"/>
       <w:r>
         <w:rPr>
           <w:rFonts w:eastAsia="Arial"/>
@@ -8087,7 +8161,7 @@
       </w:pPr>
       <w:bookmarkStart w:id="61" w:name="_Toc81003184"/>
       <w:bookmarkStart w:id="62" w:name="_Toc81083080"/>
-      <w:bookmarkStart w:id="63" w:name="_Toc81583385"/>
+      <w:bookmarkStart w:id="63" w:name="_Toc81701325"/>
       <w:r>
         <w:lastRenderedPageBreak/>
         <w:t>5. Arquitectura técnica del Proyecto</w:t>
@@ -8109,7 +8183,7 @@
       </w:pPr>
       <w:bookmarkStart w:id="64" w:name="_Toc81003185"/>
       <w:bookmarkStart w:id="65" w:name="_Toc81083081"/>
-      <w:bookmarkStart w:id="66" w:name="_Toc81583386"/>
+      <w:bookmarkStart w:id="66" w:name="_Toc81701326"/>
       <w:r>
         <w:t>Diseño de la conexión de la Red</w:t>
       </w:r>
@@ -8191,7 +8265,7 @@
       </w:pPr>
       <w:bookmarkStart w:id="67" w:name="_Toc81003186"/>
       <w:bookmarkStart w:id="68" w:name="_Toc81083082"/>
-      <w:bookmarkStart w:id="69" w:name="_Toc81583387"/>
+      <w:bookmarkStart w:id="69" w:name="_Toc81701327"/>
       <w:r>
         <w:t>Diagramas de conexión eléctrica</w:t>
       </w:r>
@@ -8275,7 +8349,7 @@
       <w:bookmarkStart w:id="70" w:name="_Toc81009586"/>
       <w:bookmarkStart w:id="71" w:name="_Toc81009652"/>
       <w:bookmarkStart w:id="72" w:name="_Toc81083083"/>
-      <w:bookmarkStart w:id="73" w:name="_Toc81583388"/>
+      <w:bookmarkStart w:id="73" w:name="_Toc81701328"/>
       <w:r>
         <w:rPr>
           <w:noProof/>
@@ -8368,7 +8442,7 @@
         <w:pStyle w:val="Ttulo2"/>
       </w:pPr>
       <w:bookmarkStart w:id="74" w:name="_Toc81083084"/>
-      <w:bookmarkStart w:id="75" w:name="_Toc81583389"/>
+      <w:bookmarkStart w:id="75" w:name="_Toc81701329"/>
       <w:r>
         <w:t>Diseño de conexión ADSL</w:t>
       </w:r>
@@ -8460,7 +8534,7 @@
       </w:pPr>
       <w:bookmarkStart w:id="76" w:name="_Toc81003187"/>
       <w:bookmarkStart w:id="77" w:name="_Toc81083085"/>
-      <w:bookmarkStart w:id="78" w:name="_Toc81583390"/>
+      <w:bookmarkStart w:id="78" w:name="_Toc81701330"/>
       <w:r>
         <w:rPr>
           <w:bCs/>
@@ -8574,7 +8648,7 @@
         </w:rPr>
       </w:pPr>
       <w:bookmarkStart w:id="79" w:name="_Toc80820598"/>
-      <w:bookmarkStart w:id="80" w:name="_Toc81583391"/>
+      <w:bookmarkStart w:id="80" w:name="_Toc81701331"/>
       <w:r>
         <w:lastRenderedPageBreak/>
         <w:t>7.  Lista de Actividades</w:t>
@@ -9745,7 +9819,7 @@
         <w:pStyle w:val="Ttulo1"/>
       </w:pPr>
       <w:bookmarkStart w:id="81" w:name="_Toc80820599"/>
-      <w:bookmarkStart w:id="82" w:name="_Toc81583392"/>
+      <w:bookmarkStart w:id="82" w:name="_Toc81701332"/>
       <w:r>
         <w:t>8.  Descripción de actividades</w:t>
       </w:r>
@@ -9756,7 +9830,7 @@
       <w:pPr>
         <w:pStyle w:val="Ttulo2"/>
       </w:pPr>
-      <w:bookmarkStart w:id="83" w:name="_Toc81583393"/>
+      <w:bookmarkStart w:id="83" w:name="_Toc81701333"/>
       <w:r>
         <w:t>Definición de requerimientos</w:t>
       </w:r>
@@ -9772,7 +9846,7 @@
       <w:pPr>
         <w:pStyle w:val="Ttulo2"/>
       </w:pPr>
-      <w:bookmarkStart w:id="84" w:name="_Toc81583394"/>
+      <w:bookmarkStart w:id="84" w:name="_Toc81701334"/>
       <w:r>
         <w:t>Recopilación de información</w:t>
       </w:r>
@@ -9787,7 +9861,7 @@
       <w:pPr>
         <w:pStyle w:val="Ttulo2"/>
       </w:pPr>
-      <w:bookmarkStart w:id="85" w:name="_Toc81583395"/>
+      <w:bookmarkStart w:id="85" w:name="_Toc81701335"/>
       <w:r>
         <w:lastRenderedPageBreak/>
         <w:t>Análisis de la información</w:t>
@@ -9810,7 +9884,7 @@
       <w:pPr>
         <w:pStyle w:val="Ttulo2"/>
       </w:pPr>
-      <w:bookmarkStart w:id="86" w:name="_Toc81583396"/>
+      <w:bookmarkStart w:id="86" w:name="_Toc81701336"/>
       <w:r>
         <w:t>Diseño del Sistema</w:t>
       </w:r>
@@ -9832,7 +9906,7 @@
       <w:pPr>
         <w:pStyle w:val="Ttulo2"/>
       </w:pPr>
-      <w:bookmarkStart w:id="87" w:name="_Toc81583397"/>
+      <w:bookmarkStart w:id="87" w:name="_Toc81701337"/>
       <w:r>
         <w:t>Arquitectura del Software</w:t>
       </w:r>
@@ -9848,7 +9922,7 @@
       <w:pPr>
         <w:pStyle w:val="Ttulo2"/>
       </w:pPr>
-      <w:bookmarkStart w:id="88" w:name="_Toc81583398"/>
+      <w:bookmarkStart w:id="88" w:name="_Toc81701338"/>
       <w:r>
         <w:t>Diseño de la base de datos</w:t>
       </w:r>
@@ -9888,7 +9962,7 @@
       <w:pPr>
         <w:pStyle w:val="Ttulo2"/>
       </w:pPr>
-      <w:bookmarkStart w:id="89" w:name="_Toc81583399"/>
+      <w:bookmarkStart w:id="89" w:name="_Toc81701339"/>
       <w:r>
         <w:t>Elaboración de formularios y reportes</w:t>
       </w:r>
@@ -9916,7 +9990,7 @@
       <w:pPr>
         <w:pStyle w:val="Ttulo2"/>
       </w:pPr>
-      <w:bookmarkStart w:id="90" w:name="_Toc81583400"/>
+      <w:bookmarkStart w:id="90" w:name="_Toc81701340"/>
       <w:r>
         <w:t>Desarrollo del software</w:t>
       </w:r>
@@ -9943,7 +10017,7 @@
       <w:pPr>
         <w:pStyle w:val="Ttulo2"/>
       </w:pPr>
-      <w:bookmarkStart w:id="91" w:name="_Toc81583401"/>
+      <w:bookmarkStart w:id="91" w:name="_Toc81701341"/>
       <w:r>
         <w:lastRenderedPageBreak/>
         <w:t>Codificación del sistema</w:t>
@@ -9975,7 +10049,7 @@
       <w:pPr>
         <w:pStyle w:val="Ttulo2"/>
       </w:pPr>
-      <w:bookmarkStart w:id="92" w:name="_Toc81583402"/>
+      <w:bookmarkStart w:id="92" w:name="_Toc81701342"/>
       <w:r>
         <w:t>Formación de Usuarios</w:t>
       </w:r>
@@ -9991,7 +10065,7 @@
       <w:pPr>
         <w:pStyle w:val="Ttulo2"/>
       </w:pPr>
-      <w:bookmarkStart w:id="93" w:name="_Toc81583403"/>
+      <w:bookmarkStart w:id="93" w:name="_Toc81701343"/>
       <w:r>
         <w:t>Prueba del Sistema</w:t>
       </w:r>
@@ -10010,7 +10084,7 @@
       <w:pPr>
         <w:pStyle w:val="Ttulo2"/>
       </w:pPr>
-      <w:bookmarkStart w:id="94" w:name="_Toc81583404"/>
+      <w:bookmarkStart w:id="94" w:name="_Toc81701344"/>
       <w:r>
         <w:t>Implementación y Evaluación</w:t>
       </w:r>
@@ -10026,7 +10100,7 @@
       <w:pPr>
         <w:pStyle w:val="Ttulo2"/>
       </w:pPr>
-      <w:bookmarkStart w:id="95" w:name="_Toc81583405"/>
+      <w:bookmarkStart w:id="95" w:name="_Toc81701345"/>
       <w:r>
         <w:t>Implementación del sistema</w:t>
       </w:r>
@@ -10057,7 +10131,7 @@
       <w:pPr>
         <w:pStyle w:val="Ttulo2"/>
       </w:pPr>
-      <w:bookmarkStart w:id="96" w:name="_Toc81583406"/>
+      <w:bookmarkStart w:id="96" w:name="_Toc81701346"/>
       <w:r>
         <w:lastRenderedPageBreak/>
         <w:t>Entrega del producto final al cliente</w:t>
@@ -10087,7 +10161,7 @@
         <w:pStyle w:val="Ttulo1"/>
       </w:pPr>
       <w:bookmarkStart w:id="97" w:name="_Toc80820600"/>
-      <w:bookmarkStart w:id="98" w:name="_Toc81583407"/>
+      <w:bookmarkStart w:id="98" w:name="_Toc81701347"/>
       <w:r>
         <w:t>8.  Matriz de secuencia</w:t>
       </w:r>
@@ -11319,7 +11393,7 @@
         <w:pStyle w:val="Ttulo1"/>
       </w:pPr>
       <w:bookmarkStart w:id="99" w:name="_Toc80820601"/>
-      <w:bookmarkStart w:id="100" w:name="_Toc81583408"/>
+      <w:bookmarkStart w:id="100" w:name="_Toc81701348"/>
       <w:r>
         <w:lastRenderedPageBreak/>
         <w:t>9.  Matriz de Tiempo</w:t>
@@ -13556,7 +13630,7 @@
         <w:pStyle w:val="Ttulo1"/>
       </w:pPr>
       <w:bookmarkStart w:id="101" w:name="_Toc80820602"/>
-      <w:bookmarkStart w:id="102" w:name="_Toc81583409"/>
+      <w:bookmarkStart w:id="102" w:name="_Toc81701349"/>
       <w:r>
         <w:lastRenderedPageBreak/>
         <w:t>10.Matriz de información</w:t>
@@ -13604,23 +13678,7 @@
                 <w:szCs w:val="24"/>
                 <w:lang w:val="es-ES"/>
               </w:rPr>
-              <w:t xml:space="preserve">MATRIZ DE </w:t>
-            </w:r>
-            <w:r>
-              <w:rPr>
-                <w:b/>
-                <w:szCs w:val="24"/>
-                <w:lang w:val="es-ES"/>
-              </w:rPr>
-              <w:t>IFORMACION</w:t>
-            </w:r>
-            <w:r>
-              <w:rPr>
-                <w:b/>
-                <w:szCs w:val="24"/>
-                <w:lang w:val="es-ES"/>
-              </w:rPr>
-              <w:t xml:space="preserve"> SISTEMA</w:t>
+              <w:t>MATRIZ DE IFORMACION SISTEMA</w:t>
             </w:r>
             <w:r>
               <w:rPr>
@@ -15125,7 +15183,7 @@
         <w:pStyle w:val="Ttulo1"/>
       </w:pPr>
       <w:bookmarkStart w:id="103" w:name="_Toc80820603"/>
-      <w:bookmarkStart w:id="104" w:name="_Toc81583410"/>
+      <w:bookmarkStart w:id="104" w:name="_Toc81701350"/>
       <w:r>
         <w:lastRenderedPageBreak/>
         <w:t>11.Matriz de Riesgos</w:t>
@@ -16008,20 +16066,160 @@
         <w:pStyle w:val="Ttulo1"/>
       </w:pPr>
       <w:bookmarkStart w:id="105" w:name="_Toc80820604"/>
-      <w:bookmarkStart w:id="106" w:name="_Toc81583411"/>
+      <w:bookmarkStart w:id="106" w:name="_Toc81701351"/>
       <w:r>
         <w:t>12.Matriz de Costos</w:t>
       </w:r>
       <w:bookmarkEnd w:id="105"/>
       <w:bookmarkEnd w:id="106"/>
     </w:p>
+    <w:tbl>
+      <w:tblPr>
+        <w:tblStyle w:val="Tablaconcuadrcula"/>
+        <w:tblW w:w="0" w:type="auto"/>
+        <w:tblInd w:w="0" w:type="dxa"/>
+        <w:tblLook w:val="04A0" w:firstRow="1" w:lastRow="0" w:firstColumn="1" w:lastColumn="0" w:noHBand="0" w:noVBand="1"/>
+      </w:tblPr>
+      <w:tblGrid>
+        <w:gridCol w:w="2123"/>
+        <w:gridCol w:w="2123"/>
+        <w:gridCol w:w="2124"/>
+        <w:gridCol w:w="2124"/>
+      </w:tblGrid>
+      <w:tr>
+        <w:tc>
+          <w:tcPr>
+            <w:tcW w:w="2123" w:type="dxa"/>
+          </w:tcPr>
+          <w:p>
+            <w:r>
+              <w:t>Id</w:t>
+            </w:r>
+          </w:p>
+        </w:tc>
+        <w:tc>
+          <w:tcPr>
+            <w:tcW w:w="2123" w:type="dxa"/>
+          </w:tcPr>
+          <w:p>
+            <w:proofErr w:type="spellStart"/>
+            <w:r>
+              <w:t>Descripcion</w:t>
+            </w:r>
+            <w:proofErr w:type="spellEnd"/>
+          </w:p>
+        </w:tc>
+        <w:tc>
+          <w:tcPr>
+            <w:tcW w:w="2124" w:type="dxa"/>
+          </w:tcPr>
+          <w:p>
+            <w:proofErr w:type="spellStart"/>
+            <w:r>
+              <w:t>Cantidad</w:t>
+            </w:r>
+            <w:proofErr w:type="spellEnd"/>
+          </w:p>
+        </w:tc>
+        <w:tc>
+          <w:tcPr>
+            <w:tcW w:w="2124" w:type="dxa"/>
+          </w:tcPr>
+          <w:p>
+            <w:proofErr w:type="spellStart"/>
+            <w:r>
+              <w:t>Precio</w:t>
+            </w:r>
+            <w:proofErr w:type="spellEnd"/>
+          </w:p>
+        </w:tc>
+      </w:tr>
+      <w:tr>
+        <w:tc>
+          <w:tcPr>
+            <w:tcW w:w="2123" w:type="dxa"/>
+          </w:tcPr>
+          <w:p/>
+        </w:tc>
+        <w:tc>
+          <w:tcPr>
+            <w:tcW w:w="2123" w:type="dxa"/>
+          </w:tcPr>
+          <w:p/>
+        </w:tc>
+        <w:tc>
+          <w:tcPr>
+            <w:tcW w:w="2124" w:type="dxa"/>
+          </w:tcPr>
+          <w:p/>
+        </w:tc>
+        <w:tc>
+          <w:tcPr>
+            <w:tcW w:w="2124" w:type="dxa"/>
+          </w:tcPr>
+          <w:p/>
+        </w:tc>
+      </w:tr>
+      <w:tr>
+        <w:tc>
+          <w:tcPr>
+            <w:tcW w:w="2123" w:type="dxa"/>
+          </w:tcPr>
+          <w:p/>
+        </w:tc>
+        <w:tc>
+          <w:tcPr>
+            <w:tcW w:w="2123" w:type="dxa"/>
+          </w:tcPr>
+          <w:p/>
+        </w:tc>
+        <w:tc>
+          <w:tcPr>
+            <w:tcW w:w="2124" w:type="dxa"/>
+          </w:tcPr>
+          <w:p/>
+        </w:tc>
+        <w:tc>
+          <w:tcPr>
+            <w:tcW w:w="2124" w:type="dxa"/>
+          </w:tcPr>
+          <w:p/>
+        </w:tc>
+      </w:tr>
+      <w:tr>
+        <w:tc>
+          <w:tcPr>
+            <w:tcW w:w="2123" w:type="dxa"/>
+          </w:tcPr>
+          <w:p/>
+        </w:tc>
+        <w:tc>
+          <w:tcPr>
+            <w:tcW w:w="2123" w:type="dxa"/>
+          </w:tcPr>
+          <w:p/>
+        </w:tc>
+        <w:tc>
+          <w:tcPr>
+            <w:tcW w:w="2124" w:type="dxa"/>
+          </w:tcPr>
+          <w:p/>
+        </w:tc>
+        <w:tc>
+          <w:tcPr>
+            <w:tcW w:w="2124" w:type="dxa"/>
+          </w:tcPr>
+          <w:p/>
+        </w:tc>
+      </w:tr>
+    </w:tbl>
     <w:p/>
     <w:p>
       <w:pPr>
         <w:pStyle w:val="Ttulo1"/>
       </w:pPr>
       <w:bookmarkStart w:id="107" w:name="_Toc80820605"/>
-      <w:bookmarkStart w:id="108" w:name="_Toc81583412"/>
+      <w:bookmarkStart w:id="108" w:name="_Toc81701352"/>
       <w:r>
         <w:t>13. Descripción de las limitaciones de recursos</w:t>
       </w:r>
@@ -16030,11 +16228,24 @@
     </w:p>
     <w:p/>
     <w:p>
+      <w:r>
+        <w:t xml:space="preserve">La falta de alguno de los equipos, </w:t>
+      </w:r>
+      <w:proofErr w:type="spellStart"/>
+      <w:r>
+        <w:t>Fenomeno</w:t>
+      </w:r>
+      <w:proofErr w:type="spellEnd"/>
+      <w:r>
+        <w:t xml:space="preserve"> natural, retrasos en la compra de recursos, Falta de preparación de las instalaciones, etc.</w:t>
+      </w:r>
+    </w:p>
+    <w:p>
       <w:pPr>
         <w:pStyle w:val="Ttulo1"/>
       </w:pPr>
       <w:bookmarkStart w:id="109" w:name="_Toc80820606"/>
-      <w:bookmarkStart w:id="110" w:name="_Toc81583413"/>
+      <w:bookmarkStart w:id="110" w:name="_Toc81701353"/>
       <w:r>
         <w:t>14. Calendario de ejecución del proyecto</w:t>
       </w:r>
@@ -16685,6 +16896,7 @@
                 <w:szCs w:val="24"/>
                 <w:lang w:eastAsia="es-DO"/>
               </w:rPr>
+              <w:lastRenderedPageBreak/>
               <w:t>30</w:t>
             </w:r>
           </w:p>
@@ -18302,7 +18514,6 @@
                 <w:szCs w:val="28"/>
                 <w:lang w:eastAsia="es-DO"/>
               </w:rPr>
-              <w:lastRenderedPageBreak/>
               <w:t>octubre    2021</w:t>
             </w:r>
           </w:p>
@@ -22400,7 +22611,7 @@
         <w:pStyle w:val="Ttulo1"/>
       </w:pPr>
       <w:bookmarkStart w:id="111" w:name="_Toc80820607"/>
-      <w:bookmarkStart w:id="112" w:name="_Toc81583414"/>
+      <w:bookmarkStart w:id="112" w:name="_Toc81701354"/>
       <w:r>
         <w:rPr>
           <w:noProof/>
@@ -22481,27 +22692,1518 @@
         <w:pStyle w:val="Ttulo1"/>
       </w:pPr>
       <w:bookmarkStart w:id="113" w:name="_Toc80820608"/>
-      <w:bookmarkStart w:id="114" w:name="_Toc81583415"/>
+      <w:bookmarkStart w:id="114" w:name="_Toc81701355"/>
       <w:r>
         <w:t>16. Herramientas de seguimientos y control</w:t>
       </w:r>
       <w:bookmarkEnd w:id="113"/>
       <w:bookmarkEnd w:id="114"/>
     </w:p>
+    <w:p>
+      <w:bookmarkStart w:id="115" w:name="_Toc80820609"/>
+    </w:p>
+    <w:p>
+      <w:r>
+        <w:t>TeamViewer</w:t>
+      </w:r>
+      <w:r>
+        <w:t>.</w:t>
+      </w:r>
+    </w:p>
+    <w:p>
+      <w:pPr>
+        <w:rPr>
+          <w:lang w:val="en-US"/>
+        </w:rPr>
+      </w:pPr>
+      <w:r>
+        <w:rPr>
+          <w:lang w:val="en-US"/>
+        </w:rPr>
+        <w:t>Git / GitHub.</w:t>
+      </w:r>
+    </w:p>
+    <w:p>
+      <w:pPr>
+        <w:rPr>
+          <w:lang w:val="en-US"/>
+        </w:rPr>
+      </w:pPr>
+      <w:r>
+        <w:rPr>
+          <w:lang w:val="en-US"/>
+        </w:rPr>
+        <w:t>Hamachi</w:t>
+      </w:r>
+      <w:r>
+        <w:rPr>
+          <w:lang w:val="en-US"/>
+        </w:rPr>
+        <w:t>.</w:t>
+      </w:r>
+    </w:p>
+    <w:p>
+      <w:pPr>
+        <w:rPr>
+          <w:lang w:val="en-US"/>
+        </w:rPr>
+      </w:pPr>
+      <w:proofErr w:type="spellStart"/>
+      <w:r>
+        <w:rPr>
+          <w:lang w:val="en-US"/>
+        </w:rPr>
+        <w:t>Logmein</w:t>
+      </w:r>
+      <w:proofErr w:type="spellEnd"/>
+      <w:r>
+        <w:rPr>
+          <w:lang w:val="en-US"/>
+        </w:rPr>
+        <w:t>.</w:t>
+      </w:r>
+    </w:p>
+    <w:p>
+      <w:pPr>
+        <w:rPr>
+          <w:lang w:val="en-US"/>
+        </w:rPr>
+      </w:pPr>
+      <w:r>
+        <w:rPr>
+          <w:lang w:val="en-US"/>
+        </w:rPr>
+        <w:t>Backup.</w:t>
+      </w:r>
+    </w:p>
+    <w:p>
+      <w:pPr>
+        <w:rPr>
+          <w:lang w:val="en-US"/>
+        </w:rPr>
+      </w:pPr>
+      <w:r>
+        <w:rPr>
+          <w:lang w:val="en-US"/>
+        </w:rPr>
+        <w:t>Google Drive</w:t>
+      </w:r>
+    </w:p>
+    <w:p>
+      <w:pPr>
+        <w:rPr>
+          <w:lang w:val="en-US"/>
+        </w:rPr>
+      </w:pPr>
+    </w:p>
+    <w:p>
+      <w:pPr>
+        <w:pStyle w:val="Ttulo1"/>
+        <w:rPr>
+          <w:lang w:val="en-US"/>
+        </w:rPr>
+      </w:pPr>
+      <w:bookmarkStart w:id="116" w:name="_Toc81701356"/>
+      <w:r>
+        <w:rPr>
+          <w:lang w:val="en-US"/>
+        </w:rPr>
+        <w:lastRenderedPageBreak/>
+        <w:t xml:space="preserve">17. </w:t>
+      </w:r>
+      <w:proofErr w:type="spellStart"/>
+      <w:r>
+        <w:rPr>
+          <w:lang w:val="en-US"/>
+        </w:rPr>
+        <w:t>Anexos</w:t>
+      </w:r>
+      <w:bookmarkEnd w:id="115"/>
+      <w:bookmarkEnd w:id="116"/>
+      <w:proofErr w:type="spellEnd"/>
+    </w:p>
+    <w:p>
+      <w:pPr>
+        <w:rPr>
+          <w:lang w:val="en-US"/>
+        </w:rPr>
+      </w:pPr>
+    </w:p>
+    <w:p>
+      <w:pPr>
+        <w:rPr>
+          <w:b/>
+          <w:bCs/>
+        </w:rPr>
+      </w:pPr>
+      <w:r>
+        <w:rPr>
+          <w:b/>
+          <w:bCs/>
+        </w:rPr>
+        <w:t xml:space="preserve">Anexo </w:t>
+      </w:r>
+      <w:r>
+        <w:rPr>
+          <w:b/>
+          <w:bCs/>
+        </w:rPr>
+        <w:t>A</w:t>
+      </w:r>
+      <w:r>
+        <w:rPr>
+          <w:b/>
+          <w:bCs/>
+        </w:rPr>
+        <w:t xml:space="preserve">, </w:t>
+      </w:r>
+      <w:bookmarkStart w:id="117" w:name="_Toc59900865"/>
+      <w:r>
+        <w:rPr>
+          <w:b/>
+          <w:bCs/>
+        </w:rPr>
+        <w:t>Modelo de datos (Diagrama de Datos)</w:t>
+      </w:r>
+      <w:bookmarkEnd w:id="117"/>
+    </w:p>
+    <w:p>
+      <w:r>
+        <w:rPr>
+          <w:rFonts w:cstheme="minorHAnsi"/>
+          <w:noProof/>
+          <w:sz w:val="28"/>
+          <w:szCs w:val="28"/>
+          <w:lang w:val="es-ES" w:eastAsia="es-ES"/>
+        </w:rPr>
+        <w:drawing>
+          <wp:inline distT="0" distB="0" distL="0" distR="0" wp14:anchorId="0533D15B" wp14:editId="2FF3470F">
+            <wp:extent cx="5612130" cy="4371469"/>
+            <wp:effectExtent l="0" t="0" r="7620" b="0"/>
+            <wp:docPr id="38" name="Imagen 38" descr="C:\Users\djfrank48\Downloads\Diagrama-de-Clases-UML-del-MCD (2).jpg"/>
+            <wp:cNvGraphicFramePr>
+              <a:graphicFrameLocks xmlns:a="http://schemas.openxmlformats.org/drawingml/2006/main" noChangeAspect="1"/>
+            </wp:cNvGraphicFramePr>
+            <a:graphic xmlns:a="http://schemas.openxmlformats.org/drawingml/2006/main">
+              <a:graphicData uri="http://schemas.openxmlformats.org/drawingml/2006/picture">
+                <pic:pic xmlns:pic="http://schemas.openxmlformats.org/drawingml/2006/picture">
+                  <pic:nvPicPr>
+                    <pic:cNvPr id="0" name="Picture 18" descr="C:\Users\djfrank48\Downloads\Diagrama-de-Clases-UML-del-MCD (2).jpg"/>
+                    <pic:cNvPicPr>
+                      <a:picLocks noChangeAspect="1" noChangeArrowheads="1"/>
+                    </pic:cNvPicPr>
+                  </pic:nvPicPr>
+                  <pic:blipFill>
+                    <a:blip r:embed="rId23" cstate="email">
+                      <a:extLst>
+                        <a:ext uri="{28A0092B-C50C-407E-A947-70E740481C1C}">
+                          <a14:useLocalDpi xmlns:a14="http://schemas.microsoft.com/office/drawing/2010/main"/>
+                        </a:ext>
+                      </a:extLst>
+                    </a:blip>
+                    <a:srcRect/>
+                    <a:stretch>
+                      <a:fillRect/>
+                    </a:stretch>
+                  </pic:blipFill>
+                  <pic:spPr bwMode="auto">
+                    <a:xfrm>
+                      <a:off x="0" y="0"/>
+                      <a:ext cx="5612130" cy="4371469"/>
+                    </a:xfrm>
+                    <a:prstGeom prst="rect">
+                      <a:avLst/>
+                    </a:prstGeom>
+                    <a:noFill/>
+                    <a:ln>
+                      <a:noFill/>
+                    </a:ln>
+                  </pic:spPr>
+                </pic:pic>
+              </a:graphicData>
+            </a:graphic>
+          </wp:inline>
+        </w:drawing>
+      </w:r>
+    </w:p>
+    <w:p/>
+    <w:p/>
+    <w:p/>
+    <w:p>
+      <w:pPr>
+        <w:spacing w:line="259" w:lineRule="auto"/>
+        <w:jc w:val="left"/>
+      </w:pPr>
+      <w:r>
+        <w:br w:type="page"/>
+      </w:r>
+    </w:p>
+    <w:p>
+      <w:pPr>
+        <w:rPr>
+          <w:b/>
+          <w:bCs/>
+        </w:rPr>
+      </w:pPr>
+      <w:r>
+        <w:rPr>
+          <w:b/>
+          <w:bCs/>
+        </w:rPr>
+        <w:lastRenderedPageBreak/>
+        <w:t>Anexo B, Capturas de Pantallas.</w:t>
+      </w:r>
+    </w:p>
+    <w:p>
+      <w:pPr>
+        <w:rPr>
+          <w:b/>
+          <w:sz w:val="28"/>
+          <w:szCs w:val="28"/>
+        </w:rPr>
+      </w:pPr>
+      <w:proofErr w:type="spellStart"/>
+      <w:r>
+        <w:rPr>
+          <w:b/>
+          <w:sz w:val="28"/>
+          <w:szCs w:val="28"/>
+        </w:rPr>
+        <w:t>Login</w:t>
+      </w:r>
+      <w:proofErr w:type="spellEnd"/>
+    </w:p>
+    <w:p>
+      <w:r>
+        <w:rPr>
+          <w:noProof/>
+          <w:lang w:val="es-ES" w:eastAsia="es-ES"/>
+        </w:rPr>
+        <w:drawing>
+          <wp:inline distT="0" distB="0" distL="0" distR="0" wp14:anchorId="1098E1C7" wp14:editId="77208964">
+            <wp:extent cx="3356969" cy="2593298"/>
+            <wp:effectExtent l="0" t="0" r="0" b="0"/>
+            <wp:docPr id="10" name="Imagen 10"/>
+            <wp:cNvGraphicFramePr>
+              <a:graphicFrameLocks xmlns:a="http://schemas.openxmlformats.org/drawingml/2006/main" noChangeAspect="1"/>
+            </wp:cNvGraphicFramePr>
+            <a:graphic xmlns:a="http://schemas.openxmlformats.org/drawingml/2006/main">
+              <a:graphicData uri="http://schemas.openxmlformats.org/drawingml/2006/picture">
+                <pic:pic xmlns:pic="http://schemas.openxmlformats.org/drawingml/2006/picture">
+                  <pic:nvPicPr>
+                    <pic:cNvPr id="1" name=""/>
+                    <pic:cNvPicPr/>
+                  </pic:nvPicPr>
+                  <pic:blipFill>
+                    <a:blip r:embed="rId24"/>
+                    <a:stretch>
+                      <a:fillRect/>
+                    </a:stretch>
+                  </pic:blipFill>
+                  <pic:spPr>
+                    <a:xfrm>
+                      <a:off x="0" y="0"/>
+                      <a:ext cx="3370141" cy="2603473"/>
+                    </a:xfrm>
+                    <a:prstGeom prst="rect">
+                      <a:avLst/>
+                    </a:prstGeom>
+                  </pic:spPr>
+                </pic:pic>
+              </a:graphicData>
+            </a:graphic>
+          </wp:inline>
+        </w:drawing>
+      </w:r>
+    </w:p>
+    <w:p>
+      <w:pPr>
+        <w:rPr>
+          <w:b/>
+          <w:sz w:val="28"/>
+          <w:szCs w:val="28"/>
+        </w:rPr>
+      </w:pPr>
+    </w:p>
+    <w:p>
+      <w:pPr>
+        <w:rPr>
+          <w:b/>
+          <w:sz w:val="28"/>
+          <w:szCs w:val="28"/>
+        </w:rPr>
+      </w:pPr>
+      <w:r>
+        <w:rPr>
+          <w:b/>
+          <w:sz w:val="28"/>
+          <w:szCs w:val="28"/>
+        </w:rPr>
+        <w:t>Registro de usuarios:</w:t>
+      </w:r>
+    </w:p>
+    <w:p>
+      <w:r>
+        <w:rPr>
+          <w:noProof/>
+          <w:lang w:val="es-ES" w:eastAsia="es-ES"/>
+        </w:rPr>
+        <w:drawing>
+          <wp:inline distT="0" distB="0" distL="0" distR="0" wp14:anchorId="0D891C5D" wp14:editId="7BA6026D">
+            <wp:extent cx="3378523" cy="3267856"/>
+            <wp:effectExtent l="0" t="0" r="0" b="8890"/>
+            <wp:docPr id="11" name="Imagen 11"/>
+            <wp:cNvGraphicFramePr>
+              <a:graphicFrameLocks xmlns:a="http://schemas.openxmlformats.org/drawingml/2006/main" noChangeAspect="1"/>
+            </wp:cNvGraphicFramePr>
+            <a:graphic xmlns:a="http://schemas.openxmlformats.org/drawingml/2006/main">
+              <a:graphicData uri="http://schemas.openxmlformats.org/drawingml/2006/picture">
+                <pic:pic xmlns:pic="http://schemas.openxmlformats.org/drawingml/2006/picture">
+                  <pic:nvPicPr>
+                    <pic:cNvPr id="1" name=""/>
+                    <pic:cNvPicPr/>
+                  </pic:nvPicPr>
+                  <pic:blipFill>
+                    <a:blip r:embed="rId25"/>
+                    <a:stretch>
+                      <a:fillRect/>
+                    </a:stretch>
+                  </pic:blipFill>
+                  <pic:spPr>
+                    <a:xfrm>
+                      <a:off x="0" y="0"/>
+                      <a:ext cx="3444048" cy="3331235"/>
+                    </a:xfrm>
+                    <a:prstGeom prst="rect">
+                      <a:avLst/>
+                    </a:prstGeom>
+                  </pic:spPr>
+                </pic:pic>
+              </a:graphicData>
+            </a:graphic>
+          </wp:inline>
+        </w:drawing>
+      </w:r>
+    </w:p>
+    <w:p>
+      <w:pPr>
+        <w:rPr>
+          <w:b/>
+        </w:rPr>
+      </w:pPr>
+      <w:r>
+        <w:rPr>
+          <w:b/>
+        </w:rPr>
+        <w:t>Menú Principal:</w:t>
+      </w:r>
+    </w:p>
+    <w:p>
+      <w:r>
+        <w:rPr>
+          <w:noProof/>
+          <w:lang w:val="es-ES" w:eastAsia="es-ES"/>
+        </w:rPr>
+        <w:lastRenderedPageBreak/>
+        <w:drawing>
+          <wp:inline distT="0" distB="0" distL="0" distR="0" wp14:anchorId="27968003" wp14:editId="53B9BACC">
+            <wp:extent cx="5347252" cy="3022729"/>
+            <wp:effectExtent l="0" t="0" r="6350" b="6350"/>
+            <wp:docPr id="21" name="Imagen 21"/>
+            <wp:cNvGraphicFramePr>
+              <a:graphicFrameLocks xmlns:a="http://schemas.openxmlformats.org/drawingml/2006/main" noChangeAspect="1"/>
+            </wp:cNvGraphicFramePr>
+            <a:graphic xmlns:a="http://schemas.openxmlformats.org/drawingml/2006/main">
+              <a:graphicData uri="http://schemas.openxmlformats.org/drawingml/2006/picture">
+                <pic:pic xmlns:pic="http://schemas.openxmlformats.org/drawingml/2006/picture">
+                  <pic:nvPicPr>
+                    <pic:cNvPr id="1" name=""/>
+                    <pic:cNvPicPr/>
+                  </pic:nvPicPr>
+                  <pic:blipFill>
+                    <a:blip r:embed="rId26"/>
+                    <a:stretch>
+                      <a:fillRect/>
+                    </a:stretch>
+                  </pic:blipFill>
+                  <pic:spPr>
+                    <a:xfrm>
+                      <a:off x="0" y="0"/>
+                      <a:ext cx="5398353" cy="3051616"/>
+                    </a:xfrm>
+                    <a:prstGeom prst="rect">
+                      <a:avLst/>
+                    </a:prstGeom>
+                  </pic:spPr>
+                </pic:pic>
+              </a:graphicData>
+            </a:graphic>
+          </wp:inline>
+        </w:drawing>
+      </w:r>
+    </w:p>
+    <w:p/>
+    <w:p>
+      <w:pPr>
+        <w:rPr>
+          <w:b/>
+        </w:rPr>
+      </w:pPr>
+      <w:r>
+        <w:rPr>
+          <w:b/>
+        </w:rPr>
+        <w:t>Retirar vehículos:</w:t>
+      </w:r>
+    </w:p>
+    <w:p>
+      <w:r>
+        <w:rPr>
+          <w:noProof/>
+          <w:lang w:val="es-ES" w:eastAsia="es-ES"/>
+        </w:rPr>
+        <w:drawing>
+          <wp:inline distT="0" distB="0" distL="0" distR="0" wp14:anchorId="173FF76F" wp14:editId="0C041034">
+            <wp:extent cx="5347252" cy="3022729"/>
+            <wp:effectExtent l="0" t="0" r="6350" b="6350"/>
+            <wp:docPr id="14" name="Imagen 14"/>
+            <wp:cNvGraphicFramePr>
+              <a:graphicFrameLocks xmlns:a="http://schemas.openxmlformats.org/drawingml/2006/main" noChangeAspect="1"/>
+            </wp:cNvGraphicFramePr>
+            <a:graphic xmlns:a="http://schemas.openxmlformats.org/drawingml/2006/main">
+              <a:graphicData uri="http://schemas.openxmlformats.org/drawingml/2006/picture">
+                <pic:pic xmlns:pic="http://schemas.openxmlformats.org/drawingml/2006/picture">
+                  <pic:nvPicPr>
+                    <pic:cNvPr id="1" name=""/>
+                    <pic:cNvPicPr/>
+                  </pic:nvPicPr>
+                  <pic:blipFill>
+                    <a:blip r:embed="rId26"/>
+                    <a:stretch>
+                      <a:fillRect/>
+                    </a:stretch>
+                  </pic:blipFill>
+                  <pic:spPr>
+                    <a:xfrm>
+                      <a:off x="0" y="0"/>
+                      <a:ext cx="5398353" cy="3051616"/>
+                    </a:xfrm>
+                    <a:prstGeom prst="rect">
+                      <a:avLst/>
+                    </a:prstGeom>
+                  </pic:spPr>
+                </pic:pic>
+              </a:graphicData>
+            </a:graphic>
+          </wp:inline>
+        </w:drawing>
+      </w:r>
+    </w:p>
+    <w:p/>
+    <w:p/>
+    <w:p/>
+    <w:p/>
+    <w:p>
+      <w:pPr>
+        <w:rPr>
+          <w:b/>
+        </w:rPr>
+      </w:pPr>
+      <w:r>
+        <w:rPr>
+          <w:b/>
+        </w:rPr>
+        <w:t>Listar Vehículos:</w:t>
+      </w:r>
+    </w:p>
+    <w:p>
+      <w:r>
+        <w:rPr>
+          <w:noProof/>
+          <w:lang w:val="es-ES" w:eastAsia="es-ES"/>
+        </w:rPr>
+        <w:lastRenderedPageBreak/>
+        <w:drawing>
+          <wp:inline distT="0" distB="0" distL="0" distR="0" wp14:anchorId="12EE5B2F" wp14:editId="5D2CC7B4">
+            <wp:extent cx="5612130" cy="2269490"/>
+            <wp:effectExtent l="0" t="0" r="7620" b="0"/>
+            <wp:docPr id="34" name="Imagen 34"/>
+            <wp:cNvGraphicFramePr>
+              <a:graphicFrameLocks xmlns:a="http://schemas.openxmlformats.org/drawingml/2006/main" noChangeAspect="1"/>
+            </wp:cNvGraphicFramePr>
+            <a:graphic xmlns:a="http://schemas.openxmlformats.org/drawingml/2006/main">
+              <a:graphicData uri="http://schemas.openxmlformats.org/drawingml/2006/picture">
+                <pic:pic xmlns:pic="http://schemas.openxmlformats.org/drawingml/2006/picture">
+                  <pic:nvPicPr>
+                    <pic:cNvPr id="1" name=""/>
+                    <pic:cNvPicPr/>
+                  </pic:nvPicPr>
+                  <pic:blipFill>
+                    <a:blip r:embed="rId27"/>
+                    <a:stretch>
+                      <a:fillRect/>
+                    </a:stretch>
+                  </pic:blipFill>
+                  <pic:spPr>
+                    <a:xfrm>
+                      <a:off x="0" y="0"/>
+                      <a:ext cx="5612130" cy="2269490"/>
+                    </a:xfrm>
+                    <a:prstGeom prst="rect">
+                      <a:avLst/>
+                    </a:prstGeom>
+                  </pic:spPr>
+                </pic:pic>
+              </a:graphicData>
+            </a:graphic>
+          </wp:inline>
+        </w:drawing>
+      </w:r>
+    </w:p>
+    <w:p/>
+    <w:p/>
+    <w:p/>
+    <w:p>
+      <w:pPr>
+        <w:pStyle w:val="Ttulo2"/>
+      </w:pPr>
+      <w:bookmarkStart w:id="118" w:name="_Toc59900875"/>
+      <w:r>
+        <w:t>b. Todas las entradas del sistema (pantallas que llama el sistema en los diferentes programas).</w:t>
+      </w:r>
+      <w:bookmarkEnd w:id="118"/>
+    </w:p>
+    <w:p>
+      <w:r>
+        <w:rPr>
+          <w:noProof/>
+          <w:lang w:val="es-ES" w:eastAsia="es-ES"/>
+        </w:rPr>
+        <w:drawing>
+          <wp:inline distT="0" distB="0" distL="0" distR="0" wp14:anchorId="19F635FC" wp14:editId="1581C61D">
+            <wp:extent cx="5610225" cy="3181350"/>
+            <wp:effectExtent l="0" t="0" r="9525" b="0"/>
+            <wp:docPr id="12" name="Imagen 12" descr="C:\Users\User\Downloads\WhatsApp Image 2020-12-19 at 1.17.34 AM.jpeg"/>
+            <wp:cNvGraphicFramePr>
+              <a:graphicFrameLocks xmlns:a="http://schemas.openxmlformats.org/drawingml/2006/main" noChangeAspect="1"/>
+            </wp:cNvGraphicFramePr>
+            <a:graphic xmlns:a="http://schemas.openxmlformats.org/drawingml/2006/main">
+              <a:graphicData uri="http://schemas.openxmlformats.org/drawingml/2006/picture">
+                <pic:pic xmlns:pic="http://schemas.openxmlformats.org/drawingml/2006/picture">
+                  <pic:nvPicPr>
+                    <pic:cNvPr id="0" name="Picture 4" descr="C:\Users\User\Downloads\WhatsApp Image 2020-12-19 at 1.17.34 AM.jpeg"/>
+                    <pic:cNvPicPr>
+                      <a:picLocks noChangeAspect="1" noChangeArrowheads="1"/>
+                    </pic:cNvPicPr>
+                  </pic:nvPicPr>
+                  <pic:blipFill>
+                    <a:blip r:embed="rId28">
+                      <a:extLst>
+                        <a:ext uri="{28A0092B-C50C-407E-A947-70E740481C1C}">
+                          <a14:useLocalDpi xmlns:a14="http://schemas.microsoft.com/office/drawing/2010/main" val="0"/>
+                        </a:ext>
+                      </a:extLst>
+                    </a:blip>
+                    <a:srcRect/>
+                    <a:stretch>
+                      <a:fillRect/>
+                    </a:stretch>
+                  </pic:blipFill>
+                  <pic:spPr bwMode="auto">
+                    <a:xfrm>
+                      <a:off x="0" y="0"/>
+                      <a:ext cx="5610225" cy="3181350"/>
+                    </a:xfrm>
+                    <a:prstGeom prst="rect">
+                      <a:avLst/>
+                    </a:prstGeom>
+                    <a:noFill/>
+                    <a:ln>
+                      <a:noFill/>
+                    </a:ln>
+                  </pic:spPr>
+                </pic:pic>
+              </a:graphicData>
+            </a:graphic>
+          </wp:inline>
+        </w:drawing>
+      </w:r>
+    </w:p>
+    <w:p>
+      <w:r>
+        <w:rPr>
+          <w:noProof/>
+          <w:lang w:val="es-ES" w:eastAsia="es-ES"/>
+        </w:rPr>
+        <w:lastRenderedPageBreak/>
+        <w:drawing>
+          <wp:inline distT="0" distB="0" distL="0" distR="0" wp14:anchorId="2E99F78A" wp14:editId="63BA3B07">
+            <wp:extent cx="5610225" cy="3162300"/>
+            <wp:effectExtent l="0" t="0" r="9525" b="0"/>
+            <wp:docPr id="13" name="Imagen 13" descr="C:\Users\User\Downloads\WhatsApp Image 2020-12-19 at 1.18.12 AM.jpeg"/>
+            <wp:cNvGraphicFramePr>
+              <a:graphicFrameLocks xmlns:a="http://schemas.openxmlformats.org/drawingml/2006/main" noChangeAspect="1"/>
+            </wp:cNvGraphicFramePr>
+            <a:graphic xmlns:a="http://schemas.openxmlformats.org/drawingml/2006/main">
+              <a:graphicData uri="http://schemas.openxmlformats.org/drawingml/2006/picture">
+                <pic:pic xmlns:pic="http://schemas.openxmlformats.org/drawingml/2006/picture">
+                  <pic:nvPicPr>
+                    <pic:cNvPr id="0" name="Picture 5" descr="C:\Users\User\Downloads\WhatsApp Image 2020-12-19 at 1.18.12 AM.jpeg"/>
+                    <pic:cNvPicPr>
+                      <a:picLocks noChangeAspect="1" noChangeArrowheads="1"/>
+                    </pic:cNvPicPr>
+                  </pic:nvPicPr>
+                  <pic:blipFill>
+                    <a:blip r:embed="rId29">
+                      <a:extLst>
+                        <a:ext uri="{28A0092B-C50C-407E-A947-70E740481C1C}">
+                          <a14:useLocalDpi xmlns:a14="http://schemas.microsoft.com/office/drawing/2010/main" val="0"/>
+                        </a:ext>
+                      </a:extLst>
+                    </a:blip>
+                    <a:srcRect/>
+                    <a:stretch>
+                      <a:fillRect/>
+                    </a:stretch>
+                  </pic:blipFill>
+                  <pic:spPr bwMode="auto">
+                    <a:xfrm>
+                      <a:off x="0" y="0"/>
+                      <a:ext cx="5610225" cy="3162300"/>
+                    </a:xfrm>
+                    <a:prstGeom prst="rect">
+                      <a:avLst/>
+                    </a:prstGeom>
+                    <a:noFill/>
+                    <a:ln>
+                      <a:noFill/>
+                    </a:ln>
+                  </pic:spPr>
+                </pic:pic>
+              </a:graphicData>
+            </a:graphic>
+          </wp:inline>
+        </w:drawing>
+      </w:r>
+    </w:p>
+    <w:p>
+      <w:pPr>
+        <w:pStyle w:val="Ttulo2"/>
+      </w:pPr>
+    </w:p>
+    <w:p>
+      <w:pPr>
+        <w:pStyle w:val="Ttulo2"/>
+      </w:pPr>
+      <w:bookmarkStart w:id="119" w:name="_Toc59900876"/>
+      <w:r>
+        <w:t xml:space="preserve">c. Todas las salidas del sistema, representar </w:t>
+      </w:r>
+      <w:proofErr w:type="gramStart"/>
+      <w:r>
+        <w:t>la salidas</w:t>
+      </w:r>
+      <w:proofErr w:type="gramEnd"/>
+      <w:r>
+        <w:t xml:space="preserve"> usando pantallas.</w:t>
+      </w:r>
+      <w:bookmarkEnd w:id="119"/>
+    </w:p>
+    <w:p>
+      <w:r>
+        <w:rPr>
+          <w:noProof/>
+          <w:lang w:val="es-ES" w:eastAsia="es-ES"/>
+        </w:rPr>
+        <w:drawing>
+          <wp:inline distT="0" distB="0" distL="0" distR="0" wp14:anchorId="7A7769D6" wp14:editId="52241EF7">
+            <wp:extent cx="5612130" cy="3167380"/>
+            <wp:effectExtent l="0" t="0" r="7620" b="0"/>
+            <wp:docPr id="35" name="Imagen 35"/>
+            <wp:cNvGraphicFramePr>
+              <a:graphicFrameLocks xmlns:a="http://schemas.openxmlformats.org/drawingml/2006/main" noChangeAspect="1"/>
+            </wp:cNvGraphicFramePr>
+            <a:graphic xmlns:a="http://schemas.openxmlformats.org/drawingml/2006/main">
+              <a:graphicData uri="http://schemas.openxmlformats.org/drawingml/2006/picture">
+                <pic:pic xmlns:pic="http://schemas.openxmlformats.org/drawingml/2006/picture">
+                  <pic:nvPicPr>
+                    <pic:cNvPr id="1" name=""/>
+                    <pic:cNvPicPr/>
+                  </pic:nvPicPr>
+                  <pic:blipFill>
+                    <a:blip r:embed="rId30"/>
+                    <a:stretch>
+                      <a:fillRect/>
+                    </a:stretch>
+                  </pic:blipFill>
+                  <pic:spPr>
+                    <a:xfrm>
+                      <a:off x="0" y="0"/>
+                      <a:ext cx="5612130" cy="3167380"/>
+                    </a:xfrm>
+                    <a:prstGeom prst="rect">
+                      <a:avLst/>
+                    </a:prstGeom>
+                  </pic:spPr>
+                </pic:pic>
+              </a:graphicData>
+            </a:graphic>
+          </wp:inline>
+        </w:drawing>
+      </w:r>
+    </w:p>
+    <w:p>
+      <w:pPr>
+        <w:pStyle w:val="Ttulo2"/>
+      </w:pPr>
+    </w:p>
+    <w:p>
+      <w:r>
+        <w:rPr>
+          <w:noProof/>
+          <w:lang w:val="es-ES" w:eastAsia="es-ES"/>
+        </w:rPr>
+        <w:drawing>
+          <wp:inline distT="0" distB="0" distL="0" distR="0" wp14:anchorId="4EC4DD0B" wp14:editId="7160DDBD">
+            <wp:extent cx="5610225" cy="3181350"/>
+            <wp:effectExtent l="0" t="0" r="9525" b="0"/>
+            <wp:docPr id="15" name="Imagen 15" descr="C:\Users\User\Downloads\WhatsApp Image 2020-12-19 at 1.17.38 AM.jpeg"/>
+            <wp:cNvGraphicFramePr>
+              <a:graphicFrameLocks xmlns:a="http://schemas.openxmlformats.org/drawingml/2006/main" noChangeAspect="1"/>
+            </wp:cNvGraphicFramePr>
+            <a:graphic xmlns:a="http://schemas.openxmlformats.org/drawingml/2006/main">
+              <a:graphicData uri="http://schemas.openxmlformats.org/drawingml/2006/picture">
+                <pic:pic xmlns:pic="http://schemas.openxmlformats.org/drawingml/2006/picture">
+                  <pic:nvPicPr>
+                    <pic:cNvPr id="0" name="Picture 7" descr="C:\Users\User\Downloads\WhatsApp Image 2020-12-19 at 1.17.38 AM.jpeg"/>
+                    <pic:cNvPicPr>
+                      <a:picLocks noChangeAspect="1" noChangeArrowheads="1"/>
+                    </pic:cNvPicPr>
+                  </pic:nvPicPr>
+                  <pic:blipFill>
+                    <a:blip r:embed="rId31">
+                      <a:extLst>
+                        <a:ext uri="{28A0092B-C50C-407E-A947-70E740481C1C}">
+                          <a14:useLocalDpi xmlns:a14="http://schemas.microsoft.com/office/drawing/2010/main" val="0"/>
+                        </a:ext>
+                      </a:extLst>
+                    </a:blip>
+                    <a:srcRect/>
+                    <a:stretch>
+                      <a:fillRect/>
+                    </a:stretch>
+                  </pic:blipFill>
+                  <pic:spPr bwMode="auto">
+                    <a:xfrm>
+                      <a:off x="0" y="0"/>
+                      <a:ext cx="5610225" cy="3181350"/>
+                    </a:xfrm>
+                    <a:prstGeom prst="rect">
+                      <a:avLst/>
+                    </a:prstGeom>
+                    <a:noFill/>
+                    <a:ln>
+                      <a:noFill/>
+                    </a:ln>
+                  </pic:spPr>
+                </pic:pic>
+              </a:graphicData>
+            </a:graphic>
+          </wp:inline>
+        </w:drawing>
+      </w:r>
+    </w:p>
+    <w:p>
+      <w:r>
+        <w:rPr>
+          <w:noProof/>
+          <w:lang w:val="es-ES" w:eastAsia="es-ES"/>
+        </w:rPr>
+        <w:drawing>
+          <wp:inline distT="0" distB="0" distL="0" distR="0" wp14:anchorId="2C278755" wp14:editId="037FA279">
+            <wp:extent cx="3442447" cy="4114571"/>
+            <wp:effectExtent l="0" t="0" r="5715" b="635"/>
+            <wp:docPr id="16" name="Imagen 16" descr="C:\Users\User\Downloads\WhatsApp Image 2020-12-19 at 1.18.01 AM.jpeg"/>
+            <wp:cNvGraphicFramePr>
+              <a:graphicFrameLocks xmlns:a="http://schemas.openxmlformats.org/drawingml/2006/main" noChangeAspect="1"/>
+            </wp:cNvGraphicFramePr>
+            <a:graphic xmlns:a="http://schemas.openxmlformats.org/drawingml/2006/main">
+              <a:graphicData uri="http://schemas.openxmlformats.org/drawingml/2006/picture">
+                <pic:pic xmlns:pic="http://schemas.openxmlformats.org/drawingml/2006/picture">
+                  <pic:nvPicPr>
+                    <pic:cNvPr id="0" name="Picture 8" descr="C:\Users\User\Downloads\WhatsApp Image 2020-12-19 at 1.18.01 AM.jpeg"/>
+                    <pic:cNvPicPr>
+                      <a:picLocks noChangeAspect="1" noChangeArrowheads="1"/>
+                    </pic:cNvPicPr>
+                  </pic:nvPicPr>
+                  <pic:blipFill>
+                    <a:blip r:embed="rId32">
+                      <a:extLst>
+                        <a:ext uri="{28A0092B-C50C-407E-A947-70E740481C1C}">
+                          <a14:useLocalDpi xmlns:a14="http://schemas.microsoft.com/office/drawing/2010/main" val="0"/>
+                        </a:ext>
+                      </a:extLst>
+                    </a:blip>
+                    <a:srcRect/>
+                    <a:stretch>
+                      <a:fillRect/>
+                    </a:stretch>
+                  </pic:blipFill>
+                  <pic:spPr bwMode="auto">
+                    <a:xfrm>
+                      <a:off x="0" y="0"/>
+                      <a:ext cx="3456415" cy="4131266"/>
+                    </a:xfrm>
+                    <a:prstGeom prst="rect">
+                      <a:avLst/>
+                    </a:prstGeom>
+                    <a:noFill/>
+                    <a:ln>
+                      <a:noFill/>
+                    </a:ln>
+                  </pic:spPr>
+                </pic:pic>
+              </a:graphicData>
+            </a:graphic>
+          </wp:inline>
+        </w:drawing>
+      </w:r>
+    </w:p>
+    <w:p/>
+    <w:p>
+      <w:r>
+        <w:rPr>
+          <w:noProof/>
+          <w:lang w:val="es-ES" w:eastAsia="es-ES"/>
+        </w:rPr>
+        <w:lastRenderedPageBreak/>
+        <w:drawing>
+          <wp:inline distT="0" distB="0" distL="0" distR="0" wp14:anchorId="5288A039" wp14:editId="5E77813F">
+            <wp:extent cx="5608955" cy="2246630"/>
+            <wp:effectExtent l="0" t="0" r="0" b="1270"/>
+            <wp:docPr id="17" name="Imagen 17" descr="C:\Users\User\Downloads\WhatsApp Image 2020-12-19 at 1.18.05 AM.jpeg"/>
+            <wp:cNvGraphicFramePr>
+              <a:graphicFrameLocks xmlns:a="http://schemas.openxmlformats.org/drawingml/2006/main" noChangeAspect="1"/>
+            </wp:cNvGraphicFramePr>
+            <a:graphic xmlns:a="http://schemas.openxmlformats.org/drawingml/2006/main">
+              <a:graphicData uri="http://schemas.openxmlformats.org/drawingml/2006/picture">
+                <pic:pic xmlns:pic="http://schemas.openxmlformats.org/drawingml/2006/picture">
+                  <pic:nvPicPr>
+                    <pic:cNvPr id="0" name="Picture 9" descr="C:\Users\User\Downloads\WhatsApp Image 2020-12-19 at 1.18.05 AM.jpeg"/>
+                    <pic:cNvPicPr>
+                      <a:picLocks noChangeAspect="1" noChangeArrowheads="1"/>
+                    </pic:cNvPicPr>
+                  </pic:nvPicPr>
+                  <pic:blipFill>
+                    <a:blip r:embed="rId33">
+                      <a:extLst>
+                        <a:ext uri="{28A0092B-C50C-407E-A947-70E740481C1C}">
+                          <a14:useLocalDpi xmlns:a14="http://schemas.microsoft.com/office/drawing/2010/main" val="0"/>
+                        </a:ext>
+                      </a:extLst>
+                    </a:blip>
+                    <a:srcRect/>
+                    <a:stretch>
+                      <a:fillRect/>
+                    </a:stretch>
+                  </pic:blipFill>
+                  <pic:spPr bwMode="auto">
+                    <a:xfrm>
+                      <a:off x="0" y="0"/>
+                      <a:ext cx="5608955" cy="2246630"/>
+                    </a:xfrm>
+                    <a:prstGeom prst="rect">
+                      <a:avLst/>
+                    </a:prstGeom>
+                    <a:noFill/>
+                    <a:ln>
+                      <a:noFill/>
+                    </a:ln>
+                  </pic:spPr>
+                </pic:pic>
+              </a:graphicData>
+            </a:graphic>
+          </wp:inline>
+        </w:drawing>
+      </w:r>
+    </w:p>
+    <w:p/>
+    <w:p/>
+    <w:p>
+      <w:r>
+        <w:rPr>
+          <w:noProof/>
+          <w:lang w:val="es-ES" w:eastAsia="es-ES"/>
+        </w:rPr>
+        <w:drawing>
+          <wp:inline distT="0" distB="0" distL="0" distR="0" wp14:anchorId="29A64639" wp14:editId="6AE0C79B">
+            <wp:extent cx="5608955" cy="3168015"/>
+            <wp:effectExtent l="0" t="0" r="0" b="0"/>
+            <wp:docPr id="18" name="Imagen 18" descr="C:\Users\User\Downloads\WhatsApp Image 2020-12-19 at 1.18.19 AM.jpeg"/>
+            <wp:cNvGraphicFramePr>
+              <a:graphicFrameLocks xmlns:a="http://schemas.openxmlformats.org/drawingml/2006/main" noChangeAspect="1"/>
+            </wp:cNvGraphicFramePr>
+            <a:graphic xmlns:a="http://schemas.openxmlformats.org/drawingml/2006/main">
+              <a:graphicData uri="http://schemas.openxmlformats.org/drawingml/2006/picture">
+                <pic:pic xmlns:pic="http://schemas.openxmlformats.org/drawingml/2006/picture">
+                  <pic:nvPicPr>
+                    <pic:cNvPr id="0" name="Picture 10" descr="C:\Users\User\Downloads\WhatsApp Image 2020-12-19 at 1.18.19 AM.jpeg"/>
+                    <pic:cNvPicPr>
+                      <a:picLocks noChangeAspect="1" noChangeArrowheads="1"/>
+                    </pic:cNvPicPr>
+                  </pic:nvPicPr>
+                  <pic:blipFill>
+                    <a:blip r:embed="rId34">
+                      <a:extLst>
+                        <a:ext uri="{28A0092B-C50C-407E-A947-70E740481C1C}">
+                          <a14:useLocalDpi xmlns:a14="http://schemas.microsoft.com/office/drawing/2010/main" val="0"/>
+                        </a:ext>
+                      </a:extLst>
+                    </a:blip>
+                    <a:srcRect/>
+                    <a:stretch>
+                      <a:fillRect/>
+                    </a:stretch>
+                  </pic:blipFill>
+                  <pic:spPr bwMode="auto">
+                    <a:xfrm>
+                      <a:off x="0" y="0"/>
+                      <a:ext cx="5608955" cy="3168015"/>
+                    </a:xfrm>
+                    <a:prstGeom prst="rect">
+                      <a:avLst/>
+                    </a:prstGeom>
+                    <a:noFill/>
+                    <a:ln>
+                      <a:noFill/>
+                    </a:ln>
+                  </pic:spPr>
+                </pic:pic>
+              </a:graphicData>
+            </a:graphic>
+          </wp:inline>
+        </w:drawing>
+      </w:r>
+      <w:r>
+        <w:br w:type="page"/>
+      </w:r>
+    </w:p>
+    <w:p>
+      <w:r>
+        <w:rPr>
+          <w:noProof/>
+          <w:lang w:val="es-ES" w:eastAsia="es-ES"/>
+        </w:rPr>
+        <w:lastRenderedPageBreak/>
+        <w:drawing>
+          <wp:inline distT="0" distB="0" distL="0" distR="0" wp14:anchorId="4C56696A" wp14:editId="2A16D4C3">
+            <wp:extent cx="5608955" cy="3189605"/>
+            <wp:effectExtent l="0" t="0" r="0" b="0"/>
+            <wp:docPr id="19" name="Imagen 19" descr="C:\Users\User\Downloads\WhatsApp Image 2020-12-19 at 1.18.28 AM.jpeg"/>
+            <wp:cNvGraphicFramePr>
+              <a:graphicFrameLocks xmlns:a="http://schemas.openxmlformats.org/drawingml/2006/main" noChangeAspect="1"/>
+            </wp:cNvGraphicFramePr>
+            <a:graphic xmlns:a="http://schemas.openxmlformats.org/drawingml/2006/main">
+              <a:graphicData uri="http://schemas.openxmlformats.org/drawingml/2006/picture">
+                <pic:pic xmlns:pic="http://schemas.openxmlformats.org/drawingml/2006/picture">
+                  <pic:nvPicPr>
+                    <pic:cNvPr id="0" name="Picture 11" descr="C:\Users\User\Downloads\WhatsApp Image 2020-12-19 at 1.18.28 AM.jpeg"/>
+                    <pic:cNvPicPr>
+                      <a:picLocks noChangeAspect="1" noChangeArrowheads="1"/>
+                    </pic:cNvPicPr>
+                  </pic:nvPicPr>
+                  <pic:blipFill>
+                    <a:blip r:embed="rId35">
+                      <a:extLst>
+                        <a:ext uri="{28A0092B-C50C-407E-A947-70E740481C1C}">
+                          <a14:useLocalDpi xmlns:a14="http://schemas.microsoft.com/office/drawing/2010/main" val="0"/>
+                        </a:ext>
+                      </a:extLst>
+                    </a:blip>
+                    <a:srcRect/>
+                    <a:stretch>
+                      <a:fillRect/>
+                    </a:stretch>
+                  </pic:blipFill>
+                  <pic:spPr bwMode="auto">
+                    <a:xfrm>
+                      <a:off x="0" y="0"/>
+                      <a:ext cx="5608955" cy="3189605"/>
+                    </a:xfrm>
+                    <a:prstGeom prst="rect">
+                      <a:avLst/>
+                    </a:prstGeom>
+                    <a:noFill/>
+                    <a:ln>
+                      <a:noFill/>
+                    </a:ln>
+                  </pic:spPr>
+                </pic:pic>
+              </a:graphicData>
+            </a:graphic>
+          </wp:inline>
+        </w:drawing>
+      </w:r>
+    </w:p>
+    <w:p>
+      <w:r>
+        <w:rPr>
+          <w:noProof/>
+          <w:lang w:val="es-ES" w:eastAsia="es-ES"/>
+        </w:rPr>
+        <w:drawing>
+          <wp:inline distT="0" distB="0" distL="0" distR="0" wp14:anchorId="48ECFABB" wp14:editId="465BB31F">
+            <wp:extent cx="3550023" cy="4269834"/>
+            <wp:effectExtent l="0" t="0" r="0" b="0"/>
+            <wp:docPr id="20" name="Imagen 20" descr="C:\Users\User\Downloads\WhatsApp Image 2020-12-19 at 1.18.36 AM.jpeg"/>
+            <wp:cNvGraphicFramePr>
+              <a:graphicFrameLocks xmlns:a="http://schemas.openxmlformats.org/drawingml/2006/main" noChangeAspect="1"/>
+            </wp:cNvGraphicFramePr>
+            <a:graphic xmlns:a="http://schemas.openxmlformats.org/drawingml/2006/main">
+              <a:graphicData uri="http://schemas.openxmlformats.org/drawingml/2006/picture">
+                <pic:pic xmlns:pic="http://schemas.openxmlformats.org/drawingml/2006/picture">
+                  <pic:nvPicPr>
+                    <pic:cNvPr id="0" name="Picture 12" descr="C:\Users\User\Downloads\WhatsApp Image 2020-12-19 at 1.18.36 AM.jpeg"/>
+                    <pic:cNvPicPr>
+                      <a:picLocks noChangeAspect="1" noChangeArrowheads="1"/>
+                    </pic:cNvPicPr>
+                  </pic:nvPicPr>
+                  <pic:blipFill>
+                    <a:blip r:embed="rId36">
+                      <a:extLst>
+                        <a:ext uri="{28A0092B-C50C-407E-A947-70E740481C1C}">
+                          <a14:useLocalDpi xmlns:a14="http://schemas.microsoft.com/office/drawing/2010/main" val="0"/>
+                        </a:ext>
+                      </a:extLst>
+                    </a:blip>
+                    <a:srcRect/>
+                    <a:stretch>
+                      <a:fillRect/>
+                    </a:stretch>
+                  </pic:blipFill>
+                  <pic:spPr bwMode="auto">
+                    <a:xfrm>
+                      <a:off x="0" y="0"/>
+                      <a:ext cx="3560971" cy="4283002"/>
+                    </a:xfrm>
+                    <a:prstGeom prst="rect">
+                      <a:avLst/>
+                    </a:prstGeom>
+                    <a:noFill/>
+                    <a:ln>
+                      <a:noFill/>
+                    </a:ln>
+                  </pic:spPr>
+                </pic:pic>
+              </a:graphicData>
+            </a:graphic>
+          </wp:inline>
+        </w:drawing>
+      </w:r>
+    </w:p>
+    <w:p>
+      <w:r>
+        <w:rPr>
+          <w:noProof/>
+          <w:lang w:val="es-ES" w:eastAsia="es-ES"/>
+        </w:rPr>
+        <w:lastRenderedPageBreak/>
+        <w:drawing>
+          <wp:inline distT="0" distB="0" distL="0" distR="0" wp14:anchorId="46F38846" wp14:editId="07BFC15F">
+            <wp:extent cx="5612130" cy="3155315"/>
+            <wp:effectExtent l="0" t="0" r="7620" b="6985"/>
+            <wp:docPr id="27" name="Imagen 27" descr="C:\Users\User\Downloads\WhatsApp Image 2020-12-19 at 1.18.40 AM.jpeg"/>
+            <wp:cNvGraphicFramePr>
+              <a:graphicFrameLocks xmlns:a="http://schemas.openxmlformats.org/drawingml/2006/main" noChangeAspect="1"/>
+            </wp:cNvGraphicFramePr>
+            <a:graphic xmlns:a="http://schemas.openxmlformats.org/drawingml/2006/main">
+              <a:graphicData uri="http://schemas.openxmlformats.org/drawingml/2006/picture">
+                <pic:pic xmlns:pic="http://schemas.openxmlformats.org/drawingml/2006/picture">
+                  <pic:nvPicPr>
+                    <pic:cNvPr id="0" name="Picture 13" descr="C:\Users\User\Downloads\WhatsApp Image 2020-12-19 at 1.18.40 AM.jpeg"/>
+                    <pic:cNvPicPr>
+                      <a:picLocks noChangeAspect="1" noChangeArrowheads="1"/>
+                    </pic:cNvPicPr>
+                  </pic:nvPicPr>
+                  <pic:blipFill>
+                    <a:blip r:embed="rId37">
+                      <a:extLst>
+                        <a:ext uri="{28A0092B-C50C-407E-A947-70E740481C1C}">
+                          <a14:useLocalDpi xmlns:a14="http://schemas.microsoft.com/office/drawing/2010/main" val="0"/>
+                        </a:ext>
+                      </a:extLst>
+                    </a:blip>
+                    <a:srcRect/>
+                    <a:stretch>
+                      <a:fillRect/>
+                    </a:stretch>
+                  </pic:blipFill>
+                  <pic:spPr bwMode="auto">
+                    <a:xfrm>
+                      <a:off x="0" y="0"/>
+                      <a:ext cx="5612130" cy="3155315"/>
+                    </a:xfrm>
+                    <a:prstGeom prst="rect">
+                      <a:avLst/>
+                    </a:prstGeom>
+                    <a:noFill/>
+                    <a:ln>
+                      <a:noFill/>
+                    </a:ln>
+                  </pic:spPr>
+                </pic:pic>
+              </a:graphicData>
+            </a:graphic>
+          </wp:inline>
+        </w:drawing>
+      </w:r>
+    </w:p>
+    <w:p>
+      <w:r>
+        <w:rPr>
+          <w:noProof/>
+          <w:lang w:val="es-ES" w:eastAsia="es-ES"/>
+        </w:rPr>
+        <w:drawing>
+          <wp:inline distT="0" distB="0" distL="0" distR="0" wp14:anchorId="626A081E" wp14:editId="18C63FFE">
+            <wp:extent cx="5612130" cy="3181985"/>
+            <wp:effectExtent l="0" t="0" r="7620" b="0"/>
+            <wp:docPr id="36" name="Imagen 36"/>
+            <wp:cNvGraphicFramePr>
+              <a:graphicFrameLocks xmlns:a="http://schemas.openxmlformats.org/drawingml/2006/main" noChangeAspect="1"/>
+            </wp:cNvGraphicFramePr>
+            <a:graphic xmlns:a="http://schemas.openxmlformats.org/drawingml/2006/main">
+              <a:graphicData uri="http://schemas.openxmlformats.org/drawingml/2006/picture">
+                <pic:pic xmlns:pic="http://schemas.openxmlformats.org/drawingml/2006/picture">
+                  <pic:nvPicPr>
+                    <pic:cNvPr id="1" name=""/>
+                    <pic:cNvPicPr/>
+                  </pic:nvPicPr>
+                  <pic:blipFill>
+                    <a:blip r:embed="rId38"/>
+                    <a:stretch>
+                      <a:fillRect/>
+                    </a:stretch>
+                  </pic:blipFill>
+                  <pic:spPr>
+                    <a:xfrm>
+                      <a:off x="0" y="0"/>
+                      <a:ext cx="5612130" cy="3181985"/>
+                    </a:xfrm>
+                    <a:prstGeom prst="rect">
+                      <a:avLst/>
+                    </a:prstGeom>
+                  </pic:spPr>
+                </pic:pic>
+              </a:graphicData>
+            </a:graphic>
+          </wp:inline>
+        </w:drawing>
+      </w:r>
+    </w:p>
+    <w:p/>
+    <w:p/>
+    <w:p/>
+    <w:p/>
+    <w:p/>
+    <w:p>
+      <w:r>
+        <w:rPr>
+          <w:noProof/>
+          <w:lang w:val="es-ES" w:eastAsia="es-ES"/>
+        </w:rPr>
+        <w:lastRenderedPageBreak/>
+        <w:drawing>
+          <wp:inline distT="0" distB="0" distL="0" distR="0" wp14:anchorId="0891A5A1" wp14:editId="568BC75C">
+            <wp:extent cx="5612130" cy="3176905"/>
+            <wp:effectExtent l="0" t="0" r="7620" b="4445"/>
+            <wp:docPr id="39" name="Imagen 39"/>
+            <wp:cNvGraphicFramePr>
+              <a:graphicFrameLocks xmlns:a="http://schemas.openxmlformats.org/drawingml/2006/main" noChangeAspect="1"/>
+            </wp:cNvGraphicFramePr>
+            <a:graphic xmlns:a="http://schemas.openxmlformats.org/drawingml/2006/main">
+              <a:graphicData uri="http://schemas.openxmlformats.org/drawingml/2006/picture">
+                <pic:pic xmlns:pic="http://schemas.openxmlformats.org/drawingml/2006/picture">
+                  <pic:nvPicPr>
+                    <pic:cNvPr id="1" name=""/>
+                    <pic:cNvPicPr/>
+                  </pic:nvPicPr>
+                  <pic:blipFill>
+                    <a:blip r:embed="rId39"/>
+                    <a:stretch>
+                      <a:fillRect/>
+                    </a:stretch>
+                  </pic:blipFill>
+                  <pic:spPr>
+                    <a:xfrm>
+                      <a:off x="0" y="0"/>
+                      <a:ext cx="5612130" cy="3176905"/>
+                    </a:xfrm>
+                    <a:prstGeom prst="rect">
+                      <a:avLst/>
+                    </a:prstGeom>
+                  </pic:spPr>
+                </pic:pic>
+              </a:graphicData>
+            </a:graphic>
+          </wp:inline>
+        </w:drawing>
+      </w:r>
+    </w:p>
+    <w:p/>
+    <w:p>
+      <w:r>
+        <w:rPr>
+          <w:noProof/>
+          <w:lang w:val="es-ES" w:eastAsia="es-ES"/>
+        </w:rPr>
+        <w:drawing>
+          <wp:inline distT="0" distB="0" distL="0" distR="0" wp14:anchorId="4B6C0543" wp14:editId="0A12CA50">
+            <wp:extent cx="6052175" cy="2765234"/>
+            <wp:effectExtent l="0" t="0" r="6350" b="0"/>
+            <wp:docPr id="48" name="Imagen 48"/>
+            <wp:cNvGraphicFramePr>
+              <a:graphicFrameLocks xmlns:a="http://schemas.openxmlformats.org/drawingml/2006/main" noChangeAspect="1"/>
+            </wp:cNvGraphicFramePr>
+            <a:graphic xmlns:a="http://schemas.openxmlformats.org/drawingml/2006/main">
+              <a:graphicData uri="http://schemas.openxmlformats.org/drawingml/2006/picture">
+                <pic:pic xmlns:pic="http://schemas.openxmlformats.org/drawingml/2006/picture">
+                  <pic:nvPicPr>
+                    <pic:cNvPr id="1" name=""/>
+                    <pic:cNvPicPr/>
+                  </pic:nvPicPr>
+                  <pic:blipFill>
+                    <a:blip r:embed="rId40"/>
+                    <a:stretch>
+                      <a:fillRect/>
+                    </a:stretch>
+                  </pic:blipFill>
+                  <pic:spPr>
+                    <a:xfrm>
+                      <a:off x="0" y="0"/>
+                      <a:ext cx="6079367" cy="2777658"/>
+                    </a:xfrm>
+                    <a:prstGeom prst="rect">
+                      <a:avLst/>
+                    </a:prstGeom>
+                  </pic:spPr>
+                </pic:pic>
+              </a:graphicData>
+            </a:graphic>
+          </wp:inline>
+        </w:drawing>
+      </w:r>
+    </w:p>
+    <w:p>
+      <w:r>
+        <w:rPr>
+          <w:noProof/>
+          <w:lang w:val="es-ES" w:eastAsia="es-ES"/>
+        </w:rPr>
+        <w:lastRenderedPageBreak/>
+        <w:drawing>
+          <wp:inline distT="0" distB="0" distL="0" distR="0" wp14:anchorId="0DE812EB" wp14:editId="1B2A6929">
+            <wp:extent cx="4562475" cy="3133725"/>
+            <wp:effectExtent l="0" t="0" r="9525" b="9525"/>
+            <wp:docPr id="40" name="Imagen 40"/>
+            <wp:cNvGraphicFramePr>
+              <a:graphicFrameLocks xmlns:a="http://schemas.openxmlformats.org/drawingml/2006/main" noChangeAspect="1"/>
+            </wp:cNvGraphicFramePr>
+            <a:graphic xmlns:a="http://schemas.openxmlformats.org/drawingml/2006/main">
+              <a:graphicData uri="http://schemas.openxmlformats.org/drawingml/2006/picture">
+                <pic:pic xmlns:pic="http://schemas.openxmlformats.org/drawingml/2006/picture">
+                  <pic:nvPicPr>
+                    <pic:cNvPr id="1" name=""/>
+                    <pic:cNvPicPr/>
+                  </pic:nvPicPr>
+                  <pic:blipFill>
+                    <a:blip r:embed="rId41"/>
+                    <a:stretch>
+                      <a:fillRect/>
+                    </a:stretch>
+                  </pic:blipFill>
+                  <pic:spPr>
+                    <a:xfrm>
+                      <a:off x="0" y="0"/>
+                      <a:ext cx="4562475" cy="3133725"/>
+                    </a:xfrm>
+                    <a:prstGeom prst="rect">
+                      <a:avLst/>
+                    </a:prstGeom>
+                  </pic:spPr>
+                </pic:pic>
+              </a:graphicData>
+            </a:graphic>
+          </wp:inline>
+        </w:drawing>
+      </w:r>
+    </w:p>
+    <w:p/>
+    <w:p>
+      <w:r>
+        <w:rPr>
+          <w:noProof/>
+          <w:lang w:val="es-ES" w:eastAsia="es-ES"/>
+        </w:rPr>
+        <w:drawing>
+          <wp:inline distT="0" distB="0" distL="0" distR="0" wp14:anchorId="45110EAE" wp14:editId="3A6CF94F">
+            <wp:extent cx="4038600" cy="3105150"/>
+            <wp:effectExtent l="0" t="0" r="0" b="0"/>
+            <wp:docPr id="41" name="Imagen 41"/>
+            <wp:cNvGraphicFramePr>
+              <a:graphicFrameLocks xmlns:a="http://schemas.openxmlformats.org/drawingml/2006/main" noChangeAspect="1"/>
+            </wp:cNvGraphicFramePr>
+            <a:graphic xmlns:a="http://schemas.openxmlformats.org/drawingml/2006/main">
+              <a:graphicData uri="http://schemas.openxmlformats.org/drawingml/2006/picture">
+                <pic:pic xmlns:pic="http://schemas.openxmlformats.org/drawingml/2006/picture">
+                  <pic:nvPicPr>
+                    <pic:cNvPr id="1" name=""/>
+                    <pic:cNvPicPr/>
+                  </pic:nvPicPr>
+                  <pic:blipFill>
+                    <a:blip r:embed="rId42"/>
+                    <a:stretch>
+                      <a:fillRect/>
+                    </a:stretch>
+                  </pic:blipFill>
+                  <pic:spPr>
+                    <a:xfrm>
+                      <a:off x="0" y="0"/>
+                      <a:ext cx="4038600" cy="3105150"/>
+                    </a:xfrm>
+                    <a:prstGeom prst="rect">
+                      <a:avLst/>
+                    </a:prstGeom>
+                  </pic:spPr>
+                </pic:pic>
+              </a:graphicData>
+            </a:graphic>
+          </wp:inline>
+        </w:drawing>
+      </w:r>
+    </w:p>
+    <w:p/>
+    <w:p/>
+    <w:p/>
+    <w:p/>
+    <w:p>
+      <w:r>
+        <w:rPr>
+          <w:noProof/>
+          <w:lang w:val="es-ES" w:eastAsia="es-ES"/>
+        </w:rPr>
+        <w:lastRenderedPageBreak/>
+        <w:drawing>
+          <wp:inline distT="0" distB="0" distL="0" distR="0" wp14:anchorId="01A52C36" wp14:editId="389DC54C">
+            <wp:extent cx="4010025" cy="3105150"/>
+            <wp:effectExtent l="0" t="0" r="9525" b="0"/>
+            <wp:docPr id="47" name="Imagen 47"/>
+            <wp:cNvGraphicFramePr>
+              <a:graphicFrameLocks xmlns:a="http://schemas.openxmlformats.org/drawingml/2006/main" noChangeAspect="1"/>
+            </wp:cNvGraphicFramePr>
+            <a:graphic xmlns:a="http://schemas.openxmlformats.org/drawingml/2006/main">
+              <a:graphicData uri="http://schemas.openxmlformats.org/drawingml/2006/picture">
+                <pic:pic xmlns:pic="http://schemas.openxmlformats.org/drawingml/2006/picture">
+                  <pic:nvPicPr>
+                    <pic:cNvPr id="1" name=""/>
+                    <pic:cNvPicPr/>
+                  </pic:nvPicPr>
+                  <pic:blipFill>
+                    <a:blip r:embed="rId43"/>
+                    <a:stretch>
+                      <a:fillRect/>
+                    </a:stretch>
+                  </pic:blipFill>
+                  <pic:spPr>
+                    <a:xfrm>
+                      <a:off x="0" y="0"/>
+                      <a:ext cx="4010025" cy="3105150"/>
+                    </a:xfrm>
+                    <a:prstGeom prst="rect">
+                      <a:avLst/>
+                    </a:prstGeom>
+                  </pic:spPr>
+                </pic:pic>
+              </a:graphicData>
+            </a:graphic>
+          </wp:inline>
+        </w:drawing>
+      </w:r>
+    </w:p>
+    <w:p/>
+    <w:p>
+      <w:r>
+        <w:rPr>
+          <w:noProof/>
+          <w:lang w:val="es-ES" w:eastAsia="es-ES"/>
+        </w:rPr>
+        <w:drawing>
+          <wp:inline distT="0" distB="0" distL="0" distR="0" wp14:anchorId="17A6B880" wp14:editId="7200B4CE">
+            <wp:extent cx="5612130" cy="3170555"/>
+            <wp:effectExtent l="0" t="0" r="7620" b="0"/>
+            <wp:docPr id="49" name="Imagen 49"/>
+            <wp:cNvGraphicFramePr>
+              <a:graphicFrameLocks xmlns:a="http://schemas.openxmlformats.org/drawingml/2006/main" noChangeAspect="1"/>
+            </wp:cNvGraphicFramePr>
+            <a:graphic xmlns:a="http://schemas.openxmlformats.org/drawingml/2006/main">
+              <a:graphicData uri="http://schemas.openxmlformats.org/drawingml/2006/picture">
+                <pic:pic xmlns:pic="http://schemas.openxmlformats.org/drawingml/2006/picture">
+                  <pic:nvPicPr>
+                    <pic:cNvPr id="1" name=""/>
+                    <pic:cNvPicPr/>
+                  </pic:nvPicPr>
+                  <pic:blipFill>
+                    <a:blip r:embed="rId44"/>
+                    <a:stretch>
+                      <a:fillRect/>
+                    </a:stretch>
+                  </pic:blipFill>
+                  <pic:spPr>
+                    <a:xfrm>
+                      <a:off x="0" y="0"/>
+                      <a:ext cx="5612130" cy="3170555"/>
+                    </a:xfrm>
+                    <a:prstGeom prst="rect">
+                      <a:avLst/>
+                    </a:prstGeom>
+                  </pic:spPr>
+                </pic:pic>
+              </a:graphicData>
+            </a:graphic>
+          </wp:inline>
+        </w:drawing>
+      </w:r>
+    </w:p>
+    <w:p/>
+    <w:p/>
+    <w:p/>
+    <w:p/>
     <w:p/>
     <w:p>
       <w:pPr>
         <w:pStyle w:val="Ttulo1"/>
       </w:pPr>
-      <w:bookmarkStart w:id="115" w:name="_Toc80820609"/>
-      <w:bookmarkStart w:id="116" w:name="_Toc81583416"/>
+      <w:bookmarkStart w:id="120" w:name="_Toc81701357"/>
       <w:r>
-        <w:t>17. Anexos</w:t>
+        <w:lastRenderedPageBreak/>
+        <w:t xml:space="preserve">18. </w:t>
       </w:r>
-      <w:bookmarkEnd w:id="115"/>
-      <w:bookmarkEnd w:id="116"/>
+      <w:proofErr w:type="spellStart"/>
+      <w:r>
+        <w:t>Bibliografia</w:t>
+      </w:r>
+      <w:bookmarkEnd w:id="120"/>
+      <w:proofErr w:type="spellEnd"/>
     </w:p>
     <w:p/>
+    <w:p>
+      <w:r>
+        <w:t>-</w:t>
+      </w:r>
+      <w:r>
+        <w:t>Ingeniería de Software un enfoque práctico 7ma Edición, Por: Roger S. Pressman.</w:t>
+      </w:r>
+    </w:p>
     <w:p>
       <w:pPr>
         <w:rPr>

</xml_diff>

<commit_message>
Proyecto Completo Version 1.0
</commit_message>
<xml_diff>
--- a/Proyecto de prueba-M47-G8.docx
+++ b/Proyecto de prueba-M47-G8.docx
@@ -759,7 +759,7 @@
           <w:r>
             <w:fldChar w:fldCharType="separate"/>
           </w:r>
-          <w:hyperlink w:anchor="_Toc81701301" w:history="1">
+          <w:hyperlink w:anchor="_Toc81770697" w:history="1">
             <w:r>
               <w:rPr>
                 <w:rStyle w:val="Hipervnculo"/>
@@ -786,7 +786,7 @@
                 <w:noProof/>
                 <w:webHidden/>
               </w:rPr>
-              <w:instrText xml:space="preserve"> PAGEREF _Toc81701301 \h </w:instrText>
+              <w:instrText xml:space="preserve"> PAGEREF _Toc81770697 \h </w:instrText>
             </w:r>
             <w:r>
               <w:rPr>
@@ -831,7 +831,7 @@
               <w:lang w:eastAsia="es-DO"/>
             </w:rPr>
           </w:pPr>
-          <w:hyperlink w:anchor="_Toc81701302" w:history="1">
+          <w:hyperlink w:anchor="_Toc81770698" w:history="1">
             <w:r>
               <w:rPr>
                 <w:rStyle w:val="Hipervnculo"/>
@@ -858,7 +858,7 @@
                 <w:noProof/>
                 <w:webHidden/>
               </w:rPr>
-              <w:instrText xml:space="preserve"> PAGEREF _Toc81701302 \h </w:instrText>
+              <w:instrText xml:space="preserve"> PAGEREF _Toc81770698 \h </w:instrText>
             </w:r>
             <w:r>
               <w:rPr>
@@ -903,7 +903,7 @@
               <w:lang w:eastAsia="es-DO"/>
             </w:rPr>
           </w:pPr>
-          <w:hyperlink w:anchor="_Toc81701303" w:history="1">
+          <w:hyperlink w:anchor="_Toc81770699" w:history="1">
             <w:r>
               <w:rPr>
                 <w:rStyle w:val="Hipervnculo"/>
@@ -930,7 +930,7 @@
                 <w:noProof/>
                 <w:webHidden/>
               </w:rPr>
-              <w:instrText xml:space="preserve"> PAGEREF _Toc81701303 \h </w:instrText>
+              <w:instrText xml:space="preserve"> PAGEREF _Toc81770699 \h </w:instrText>
             </w:r>
             <w:r>
               <w:rPr>
@@ -975,7 +975,7 @@
               <w:lang w:eastAsia="es-DO"/>
             </w:rPr>
           </w:pPr>
-          <w:hyperlink w:anchor="_Toc81701304" w:history="1">
+          <w:hyperlink w:anchor="_Toc81770700" w:history="1">
             <w:r>
               <w:rPr>
                 <w:rStyle w:val="Hipervnculo"/>
@@ -1002,7 +1002,7 @@
                 <w:noProof/>
                 <w:webHidden/>
               </w:rPr>
-              <w:instrText xml:space="preserve"> PAGEREF _Toc81701304 \h </w:instrText>
+              <w:instrText xml:space="preserve"> PAGEREF _Toc81770700 \h </w:instrText>
             </w:r>
             <w:r>
               <w:rPr>
@@ -1047,7 +1047,7 @@
               <w:lang w:eastAsia="es-DO"/>
             </w:rPr>
           </w:pPr>
-          <w:hyperlink w:anchor="_Toc81701305" w:history="1">
+          <w:hyperlink w:anchor="_Toc81770701" w:history="1">
             <w:r>
               <w:rPr>
                 <w:rStyle w:val="Hipervnculo"/>
@@ -1074,7 +1074,7 @@
                 <w:noProof/>
                 <w:webHidden/>
               </w:rPr>
-              <w:instrText xml:space="preserve"> PAGEREF _Toc81701305 \h </w:instrText>
+              <w:instrText xml:space="preserve"> PAGEREF _Toc81770701 \h </w:instrText>
             </w:r>
             <w:r>
               <w:rPr>
@@ -1119,7 +1119,7 @@
               <w:lang w:eastAsia="es-DO"/>
             </w:rPr>
           </w:pPr>
-          <w:hyperlink w:anchor="_Toc81701306" w:history="1">
+          <w:hyperlink w:anchor="_Toc81770702" w:history="1">
             <w:r>
               <w:rPr>
                 <w:rStyle w:val="Hipervnculo"/>
@@ -1146,7 +1146,7 @@
                 <w:noProof/>
                 <w:webHidden/>
               </w:rPr>
-              <w:instrText xml:space="preserve"> PAGEREF _Toc81701306 \h </w:instrText>
+              <w:instrText xml:space="preserve"> PAGEREF _Toc81770702 \h </w:instrText>
             </w:r>
             <w:r>
               <w:rPr>
@@ -1191,7 +1191,7 @@
               <w:lang w:eastAsia="es-DO"/>
             </w:rPr>
           </w:pPr>
-          <w:hyperlink w:anchor="_Toc81701307" w:history="1">
+          <w:hyperlink w:anchor="_Toc81770703" w:history="1">
             <w:r>
               <w:rPr>
                 <w:rStyle w:val="Hipervnculo"/>
@@ -1218,7 +1218,7 @@
                 <w:noProof/>
                 <w:webHidden/>
               </w:rPr>
-              <w:instrText xml:space="preserve"> PAGEREF _Toc81701307 \h </w:instrText>
+              <w:instrText xml:space="preserve"> PAGEREF _Toc81770703 \h </w:instrText>
             </w:r>
             <w:r>
               <w:rPr>
@@ -1263,7 +1263,7 @@
               <w:lang w:eastAsia="es-DO"/>
             </w:rPr>
           </w:pPr>
-          <w:hyperlink w:anchor="_Toc81701308" w:history="1">
+          <w:hyperlink w:anchor="_Toc81770704" w:history="1">
             <w:r>
               <w:rPr>
                 <w:rStyle w:val="Hipervnculo"/>
@@ -1290,7 +1290,7 @@
                 <w:noProof/>
                 <w:webHidden/>
               </w:rPr>
-              <w:instrText xml:space="preserve"> PAGEREF _Toc81701308 \h </w:instrText>
+              <w:instrText xml:space="preserve"> PAGEREF _Toc81770704 \h </w:instrText>
             </w:r>
             <w:r>
               <w:rPr>
@@ -1335,7 +1335,7 @@
               <w:lang w:eastAsia="es-DO"/>
             </w:rPr>
           </w:pPr>
-          <w:hyperlink w:anchor="_Toc81701309" w:history="1">
+          <w:hyperlink w:anchor="_Toc81770705" w:history="1">
             <w:r>
               <w:rPr>
                 <w:rStyle w:val="Hipervnculo"/>
@@ -1362,7 +1362,7 @@
                 <w:noProof/>
                 <w:webHidden/>
               </w:rPr>
-              <w:instrText xml:space="preserve"> PAGEREF _Toc81701309 \h </w:instrText>
+              <w:instrText xml:space="preserve"> PAGEREF _Toc81770705 \h </w:instrText>
             </w:r>
             <w:r>
               <w:rPr>
@@ -1407,7 +1407,7 @@
               <w:lang w:eastAsia="es-DO"/>
             </w:rPr>
           </w:pPr>
-          <w:hyperlink w:anchor="_Toc81701310" w:history="1">
+          <w:hyperlink w:anchor="_Toc81770706" w:history="1">
             <w:r>
               <w:rPr>
                 <w:rStyle w:val="Hipervnculo"/>
@@ -1434,7 +1434,7 @@
                 <w:noProof/>
                 <w:webHidden/>
               </w:rPr>
-              <w:instrText xml:space="preserve"> PAGEREF _Toc81701310 \h </w:instrText>
+              <w:instrText xml:space="preserve"> PAGEREF _Toc81770706 \h </w:instrText>
             </w:r>
             <w:r>
               <w:rPr>
@@ -1479,7 +1479,7 @@
               <w:lang w:eastAsia="es-DO"/>
             </w:rPr>
           </w:pPr>
-          <w:hyperlink w:anchor="_Toc81701311" w:history="1">
+          <w:hyperlink w:anchor="_Toc81770707" w:history="1">
             <w:r>
               <w:rPr>
                 <w:rStyle w:val="Hipervnculo"/>
@@ -1506,7 +1506,7 @@
                 <w:noProof/>
                 <w:webHidden/>
               </w:rPr>
-              <w:instrText xml:space="preserve"> PAGEREF _Toc81701311 \h </w:instrText>
+              <w:instrText xml:space="preserve"> PAGEREF _Toc81770707 \h </w:instrText>
             </w:r>
             <w:r>
               <w:rPr>
@@ -1551,7 +1551,7 @@
               <w:lang w:eastAsia="es-DO"/>
             </w:rPr>
           </w:pPr>
-          <w:hyperlink w:anchor="_Toc81701312" w:history="1">
+          <w:hyperlink w:anchor="_Toc81770708" w:history="1">
             <w:r>
               <w:rPr>
                 <w:rStyle w:val="Hipervnculo"/>
@@ -1578,7 +1578,7 @@
                 <w:noProof/>
                 <w:webHidden/>
               </w:rPr>
-              <w:instrText xml:space="preserve"> PAGEREF _Toc81701312 \h </w:instrText>
+              <w:instrText xml:space="preserve"> PAGEREF _Toc81770708 \h </w:instrText>
             </w:r>
             <w:r>
               <w:rPr>
@@ -1623,7 +1623,7 @@
               <w:lang w:eastAsia="es-DO"/>
             </w:rPr>
           </w:pPr>
-          <w:hyperlink w:anchor="_Toc81701313" w:history="1">
+          <w:hyperlink w:anchor="_Toc81770709" w:history="1">
             <w:r>
               <w:rPr>
                 <w:rStyle w:val="Hipervnculo"/>
@@ -1650,7 +1650,7 @@
                 <w:noProof/>
                 <w:webHidden/>
               </w:rPr>
-              <w:instrText xml:space="preserve"> PAGEREF _Toc81701313 \h </w:instrText>
+              <w:instrText xml:space="preserve"> PAGEREF _Toc81770709 \h </w:instrText>
             </w:r>
             <w:r>
               <w:rPr>
@@ -1695,7 +1695,7 @@
               <w:lang w:eastAsia="es-DO"/>
             </w:rPr>
           </w:pPr>
-          <w:hyperlink w:anchor="_Toc81701314" w:history="1">
+          <w:hyperlink w:anchor="_Toc81770710" w:history="1">
             <w:r>
               <w:rPr>
                 <w:rStyle w:val="Hipervnculo"/>
@@ -1722,7 +1722,7 @@
                 <w:noProof/>
                 <w:webHidden/>
               </w:rPr>
-              <w:instrText xml:space="preserve"> PAGEREF _Toc81701314 \h </w:instrText>
+              <w:instrText xml:space="preserve"> PAGEREF _Toc81770710 \h </w:instrText>
             </w:r>
             <w:r>
               <w:rPr>
@@ -1767,7 +1767,7 @@
               <w:lang w:eastAsia="es-DO"/>
             </w:rPr>
           </w:pPr>
-          <w:hyperlink w:anchor="_Toc81701315" w:history="1">
+          <w:hyperlink w:anchor="_Toc81770711" w:history="1">
             <w:r>
               <w:rPr>
                 <w:rStyle w:val="Hipervnculo"/>
@@ -1794,7 +1794,7 @@
                 <w:noProof/>
                 <w:webHidden/>
               </w:rPr>
-              <w:instrText xml:space="preserve"> PAGEREF _Toc81701315 \h </w:instrText>
+              <w:instrText xml:space="preserve"> PAGEREF _Toc81770711 \h </w:instrText>
             </w:r>
             <w:r>
               <w:rPr>
@@ -1839,7 +1839,7 @@
               <w:lang w:eastAsia="es-DO"/>
             </w:rPr>
           </w:pPr>
-          <w:hyperlink w:anchor="_Toc81701316" w:history="1">
+          <w:hyperlink w:anchor="_Toc81770712" w:history="1">
             <w:r>
               <w:rPr>
                 <w:rStyle w:val="Hipervnculo"/>
@@ -1874,7 +1874,7 @@
                 <w:noProof/>
                 <w:webHidden/>
               </w:rPr>
-              <w:instrText xml:space="preserve"> PAGEREF _Toc81701316 \h </w:instrText>
+              <w:instrText xml:space="preserve"> PAGEREF _Toc81770712 \h </w:instrText>
             </w:r>
             <w:r>
               <w:rPr>
@@ -1919,7 +1919,7 @@
               <w:lang w:eastAsia="es-DO"/>
             </w:rPr>
           </w:pPr>
-          <w:hyperlink w:anchor="_Toc81701317" w:history="1">
+          <w:hyperlink w:anchor="_Toc81770713" w:history="1">
             <w:r>
               <w:rPr>
                 <w:rStyle w:val="Hipervnculo"/>
@@ -1946,7 +1946,7 @@
                 <w:noProof/>
                 <w:webHidden/>
               </w:rPr>
-              <w:instrText xml:space="preserve"> PAGEREF _Toc81701317 \h </w:instrText>
+              <w:instrText xml:space="preserve"> PAGEREF _Toc81770713 \h </w:instrText>
             </w:r>
             <w:r>
               <w:rPr>
@@ -1991,7 +1991,7 @@
               <w:lang w:eastAsia="es-DO"/>
             </w:rPr>
           </w:pPr>
-          <w:hyperlink w:anchor="_Toc81701318" w:history="1">
+          <w:hyperlink w:anchor="_Toc81770714" w:history="1">
             <w:r>
               <w:rPr>
                 <w:rStyle w:val="Hipervnculo"/>
@@ -2018,7 +2018,7 @@
                 <w:noProof/>
                 <w:webHidden/>
               </w:rPr>
-              <w:instrText xml:space="preserve"> PAGEREF _Toc81701318 \h </w:instrText>
+              <w:instrText xml:space="preserve"> PAGEREF _Toc81770714 \h </w:instrText>
             </w:r>
             <w:r>
               <w:rPr>
@@ -2063,7 +2063,7 @@
               <w:lang w:eastAsia="es-DO"/>
             </w:rPr>
           </w:pPr>
-          <w:hyperlink w:anchor="_Toc81701319" w:history="1">
+          <w:hyperlink w:anchor="_Toc81770715" w:history="1">
             <w:r>
               <w:rPr>
                 <w:rStyle w:val="Hipervnculo"/>
@@ -2090,7 +2090,7 @@
                 <w:noProof/>
                 <w:webHidden/>
               </w:rPr>
-              <w:instrText xml:space="preserve"> PAGEREF _Toc81701319 \h </w:instrText>
+              <w:instrText xml:space="preserve"> PAGEREF _Toc81770715 \h </w:instrText>
             </w:r>
             <w:r>
               <w:rPr>
@@ -2135,7 +2135,7 @@
               <w:lang w:eastAsia="es-DO"/>
             </w:rPr>
           </w:pPr>
-          <w:hyperlink w:anchor="_Toc81701320" w:history="1">
+          <w:hyperlink w:anchor="_Toc81770716" w:history="1">
             <w:r>
               <w:rPr>
                 <w:rStyle w:val="Hipervnculo"/>
@@ -2170,7 +2170,7 @@
                 <w:noProof/>
                 <w:webHidden/>
               </w:rPr>
-              <w:instrText xml:space="preserve"> PAGEREF _Toc81701320 \h </w:instrText>
+              <w:instrText xml:space="preserve"> PAGEREF _Toc81770716 \h </w:instrText>
             </w:r>
             <w:r>
               <w:rPr>
@@ -2215,7 +2215,7 @@
               <w:lang w:eastAsia="es-DO"/>
             </w:rPr>
           </w:pPr>
-          <w:hyperlink w:anchor="_Toc81701321" w:history="1">
+          <w:hyperlink w:anchor="_Toc81770717" w:history="1">
             <w:r>
               <w:rPr>
                 <w:rStyle w:val="Hipervnculo"/>
@@ -2242,7 +2242,7 @@
                 <w:noProof/>
                 <w:webHidden/>
               </w:rPr>
-              <w:instrText xml:space="preserve"> PAGEREF _Toc81701321 \h </w:instrText>
+              <w:instrText xml:space="preserve"> PAGEREF _Toc81770717 \h </w:instrText>
             </w:r>
             <w:r>
               <w:rPr>
@@ -2287,7 +2287,7 @@
               <w:lang w:eastAsia="es-DO"/>
             </w:rPr>
           </w:pPr>
-          <w:hyperlink w:anchor="_Toc81701322" w:history="1">
+          <w:hyperlink w:anchor="_Toc81770718" w:history="1">
             <w:r>
               <w:rPr>
                 <w:rStyle w:val="Hipervnculo"/>
@@ -2316,7 +2316,7 @@
                 <w:noProof/>
                 <w:webHidden/>
               </w:rPr>
-              <w:instrText xml:space="preserve"> PAGEREF _Toc81701322 \h </w:instrText>
+              <w:instrText xml:space="preserve"> PAGEREF _Toc81770718 \h </w:instrText>
             </w:r>
             <w:r>
               <w:rPr>
@@ -2361,7 +2361,7 @@
               <w:lang w:eastAsia="es-DO"/>
             </w:rPr>
           </w:pPr>
-          <w:hyperlink w:anchor="_Toc81701323" w:history="1">
+          <w:hyperlink w:anchor="_Toc81770719" w:history="1">
             <w:r>
               <w:rPr>
                 <w:rStyle w:val="Hipervnculo"/>
@@ -2388,7 +2388,7 @@
                 <w:noProof/>
                 <w:webHidden/>
               </w:rPr>
-              <w:instrText xml:space="preserve"> PAGEREF _Toc81701323 \h </w:instrText>
+              <w:instrText xml:space="preserve"> PAGEREF _Toc81770719 \h </w:instrText>
             </w:r>
             <w:r>
               <w:rPr>
@@ -2433,7 +2433,7 @@
               <w:lang w:eastAsia="es-DO"/>
             </w:rPr>
           </w:pPr>
-          <w:hyperlink w:anchor="_Toc81701324" w:history="1">
+          <w:hyperlink w:anchor="_Toc81770720" w:history="1">
             <w:r>
               <w:rPr>
                 <w:rStyle w:val="Hipervnculo"/>
@@ -2462,7 +2462,7 @@
                 <w:noProof/>
                 <w:webHidden/>
               </w:rPr>
-              <w:instrText xml:space="preserve"> PAGEREF _Toc81701324 \h </w:instrText>
+              <w:instrText xml:space="preserve"> PAGEREF _Toc81770720 \h </w:instrText>
             </w:r>
             <w:r>
               <w:rPr>
@@ -2507,7 +2507,7 @@
               <w:lang w:eastAsia="es-DO"/>
             </w:rPr>
           </w:pPr>
-          <w:hyperlink w:anchor="_Toc81701325" w:history="1">
+          <w:hyperlink w:anchor="_Toc81770721" w:history="1">
             <w:r>
               <w:rPr>
                 <w:rStyle w:val="Hipervnculo"/>
@@ -2534,7 +2534,7 @@
                 <w:noProof/>
                 <w:webHidden/>
               </w:rPr>
-              <w:instrText xml:space="preserve"> PAGEREF _Toc81701325 \h </w:instrText>
+              <w:instrText xml:space="preserve"> PAGEREF _Toc81770721 \h </w:instrText>
             </w:r>
             <w:r>
               <w:rPr>
@@ -2579,7 +2579,7 @@
               <w:lang w:eastAsia="es-DO"/>
             </w:rPr>
           </w:pPr>
-          <w:hyperlink w:anchor="_Toc81701326" w:history="1">
+          <w:hyperlink w:anchor="_Toc81770722" w:history="1">
             <w:r>
               <w:rPr>
                 <w:rStyle w:val="Hipervnculo"/>
@@ -2606,7 +2606,7 @@
                 <w:noProof/>
                 <w:webHidden/>
               </w:rPr>
-              <w:instrText xml:space="preserve"> PAGEREF _Toc81701326 \h </w:instrText>
+              <w:instrText xml:space="preserve"> PAGEREF _Toc81770722 \h </w:instrText>
             </w:r>
             <w:r>
               <w:rPr>
@@ -2651,7 +2651,7 @@
               <w:lang w:eastAsia="es-DO"/>
             </w:rPr>
           </w:pPr>
-          <w:hyperlink w:anchor="_Toc81701327" w:history="1">
+          <w:hyperlink w:anchor="_Toc81770723" w:history="1">
             <w:r>
               <w:rPr>
                 <w:rStyle w:val="Hipervnculo"/>
@@ -2678,7 +2678,7 @@
                 <w:noProof/>
                 <w:webHidden/>
               </w:rPr>
-              <w:instrText xml:space="preserve"> PAGEREF _Toc81701327 \h </w:instrText>
+              <w:instrText xml:space="preserve"> PAGEREF _Toc81770723 \h </w:instrText>
             </w:r>
             <w:r>
               <w:rPr>
@@ -2723,7 +2723,7 @@
               <w:lang w:eastAsia="es-DO"/>
             </w:rPr>
           </w:pPr>
-          <w:hyperlink w:anchor="_Toc81701328" w:history="1">
+          <w:hyperlink w:anchor="_Toc81770724" w:history="1">
             <w:r>
               <w:rPr>
                 <w:noProof/>
@@ -2743,7 +2743,7 @@
                 <w:noProof/>
                 <w:webHidden/>
               </w:rPr>
-              <w:instrText xml:space="preserve"> PAGEREF _Toc81701328 \h </w:instrText>
+              <w:instrText xml:space="preserve"> PAGEREF _Toc81770724 \h </w:instrText>
             </w:r>
             <w:r>
               <w:rPr>
@@ -2788,7 +2788,7 @@
               <w:lang w:eastAsia="es-DO"/>
             </w:rPr>
           </w:pPr>
-          <w:hyperlink w:anchor="_Toc81701329" w:history="1">
+          <w:hyperlink w:anchor="_Toc81770725" w:history="1">
             <w:r>
               <w:rPr>
                 <w:rStyle w:val="Hipervnculo"/>
@@ -2815,7 +2815,7 @@
                 <w:noProof/>
                 <w:webHidden/>
               </w:rPr>
-              <w:instrText xml:space="preserve"> PAGEREF _Toc81701329 \h </w:instrText>
+              <w:instrText xml:space="preserve"> PAGEREF _Toc81770725 \h </w:instrText>
             </w:r>
             <w:r>
               <w:rPr>
@@ -2860,7 +2860,7 @@
               <w:lang w:eastAsia="es-DO"/>
             </w:rPr>
           </w:pPr>
-          <w:hyperlink w:anchor="_Toc81701330" w:history="1">
+          <w:hyperlink w:anchor="_Toc81770726" w:history="1">
             <w:r>
               <w:rPr>
                 <w:rStyle w:val="Hipervnculo"/>
@@ -2895,7 +2895,7 @@
                 <w:noProof/>
                 <w:webHidden/>
               </w:rPr>
-              <w:instrText xml:space="preserve"> PAGEREF _Toc81701330 \h </w:instrText>
+              <w:instrText xml:space="preserve"> PAGEREF _Toc81770726 \h </w:instrText>
             </w:r>
             <w:r>
               <w:rPr>
@@ -2940,7 +2940,7 @@
               <w:lang w:eastAsia="es-DO"/>
             </w:rPr>
           </w:pPr>
-          <w:hyperlink w:anchor="_Toc81701331" w:history="1">
+          <w:hyperlink w:anchor="_Toc81770727" w:history="1">
             <w:r>
               <w:rPr>
                 <w:rStyle w:val="Hipervnculo"/>
@@ -2967,7 +2967,7 @@
                 <w:noProof/>
                 <w:webHidden/>
               </w:rPr>
-              <w:instrText xml:space="preserve"> PAGEREF _Toc81701331 \h </w:instrText>
+              <w:instrText xml:space="preserve"> PAGEREF _Toc81770727 \h </w:instrText>
             </w:r>
             <w:r>
               <w:rPr>
@@ -3012,7 +3012,7 @@
               <w:lang w:eastAsia="es-DO"/>
             </w:rPr>
           </w:pPr>
-          <w:hyperlink w:anchor="_Toc81701332" w:history="1">
+          <w:hyperlink w:anchor="_Toc81770728" w:history="1">
             <w:r>
               <w:rPr>
                 <w:rStyle w:val="Hipervnculo"/>
@@ -3039,7 +3039,7 @@
                 <w:noProof/>
                 <w:webHidden/>
               </w:rPr>
-              <w:instrText xml:space="preserve"> PAGEREF _Toc81701332 \h </w:instrText>
+              <w:instrText xml:space="preserve"> PAGEREF _Toc81770728 \h </w:instrText>
             </w:r>
             <w:r>
               <w:rPr>
@@ -3084,7 +3084,7 @@
               <w:lang w:eastAsia="es-DO"/>
             </w:rPr>
           </w:pPr>
-          <w:hyperlink w:anchor="_Toc81701333" w:history="1">
+          <w:hyperlink w:anchor="_Toc81770729" w:history="1">
             <w:r>
               <w:rPr>
                 <w:rStyle w:val="Hipervnculo"/>
@@ -3111,7 +3111,7 @@
                 <w:noProof/>
                 <w:webHidden/>
               </w:rPr>
-              <w:instrText xml:space="preserve"> PAGEREF _Toc81701333 \h </w:instrText>
+              <w:instrText xml:space="preserve"> PAGEREF _Toc81770729 \h </w:instrText>
             </w:r>
             <w:r>
               <w:rPr>
@@ -3156,7 +3156,7 @@
               <w:lang w:eastAsia="es-DO"/>
             </w:rPr>
           </w:pPr>
-          <w:hyperlink w:anchor="_Toc81701334" w:history="1">
+          <w:hyperlink w:anchor="_Toc81770730" w:history="1">
             <w:r>
               <w:rPr>
                 <w:rStyle w:val="Hipervnculo"/>
@@ -3183,7 +3183,7 @@
                 <w:noProof/>
                 <w:webHidden/>
               </w:rPr>
-              <w:instrText xml:space="preserve"> PAGEREF _Toc81701334 \h </w:instrText>
+              <w:instrText xml:space="preserve"> PAGEREF _Toc81770730 \h </w:instrText>
             </w:r>
             <w:r>
               <w:rPr>
@@ -3228,7 +3228,7 @@
               <w:lang w:eastAsia="es-DO"/>
             </w:rPr>
           </w:pPr>
-          <w:hyperlink w:anchor="_Toc81701335" w:history="1">
+          <w:hyperlink w:anchor="_Toc81770731" w:history="1">
             <w:r>
               <w:rPr>
                 <w:rStyle w:val="Hipervnculo"/>
@@ -3255,7 +3255,7 @@
                 <w:noProof/>
                 <w:webHidden/>
               </w:rPr>
-              <w:instrText xml:space="preserve"> PAGEREF _Toc81701335 \h </w:instrText>
+              <w:instrText xml:space="preserve"> PAGEREF _Toc81770731 \h </w:instrText>
             </w:r>
             <w:r>
               <w:rPr>
@@ -3300,7 +3300,7 @@
               <w:lang w:eastAsia="es-DO"/>
             </w:rPr>
           </w:pPr>
-          <w:hyperlink w:anchor="_Toc81701336" w:history="1">
+          <w:hyperlink w:anchor="_Toc81770732" w:history="1">
             <w:r>
               <w:rPr>
                 <w:rStyle w:val="Hipervnculo"/>
@@ -3327,7 +3327,7 @@
                 <w:noProof/>
                 <w:webHidden/>
               </w:rPr>
-              <w:instrText xml:space="preserve"> PAGEREF _Toc81701336 \h </w:instrText>
+              <w:instrText xml:space="preserve"> PAGEREF _Toc81770732 \h </w:instrText>
             </w:r>
             <w:r>
               <w:rPr>
@@ -3372,7 +3372,7 @@
               <w:lang w:eastAsia="es-DO"/>
             </w:rPr>
           </w:pPr>
-          <w:hyperlink w:anchor="_Toc81701337" w:history="1">
+          <w:hyperlink w:anchor="_Toc81770733" w:history="1">
             <w:r>
               <w:rPr>
                 <w:rStyle w:val="Hipervnculo"/>
@@ -3399,7 +3399,7 @@
                 <w:noProof/>
                 <w:webHidden/>
               </w:rPr>
-              <w:instrText xml:space="preserve"> PAGEREF _Toc81701337 \h </w:instrText>
+              <w:instrText xml:space="preserve"> PAGEREF _Toc81770733 \h </w:instrText>
             </w:r>
             <w:r>
               <w:rPr>
@@ -3444,7 +3444,7 @@
               <w:lang w:eastAsia="es-DO"/>
             </w:rPr>
           </w:pPr>
-          <w:hyperlink w:anchor="_Toc81701338" w:history="1">
+          <w:hyperlink w:anchor="_Toc81770734" w:history="1">
             <w:r>
               <w:rPr>
                 <w:rStyle w:val="Hipervnculo"/>
@@ -3471,7 +3471,7 @@
                 <w:noProof/>
                 <w:webHidden/>
               </w:rPr>
-              <w:instrText xml:space="preserve"> PAGEREF _Toc81701338 \h </w:instrText>
+              <w:instrText xml:space="preserve"> PAGEREF _Toc81770734 \h </w:instrText>
             </w:r>
             <w:r>
               <w:rPr>
@@ -3516,7 +3516,7 @@
               <w:lang w:eastAsia="es-DO"/>
             </w:rPr>
           </w:pPr>
-          <w:hyperlink w:anchor="_Toc81701339" w:history="1">
+          <w:hyperlink w:anchor="_Toc81770735" w:history="1">
             <w:r>
               <w:rPr>
                 <w:rStyle w:val="Hipervnculo"/>
@@ -3543,7 +3543,7 @@
                 <w:noProof/>
                 <w:webHidden/>
               </w:rPr>
-              <w:instrText xml:space="preserve"> PAGEREF _Toc81701339 \h </w:instrText>
+              <w:instrText xml:space="preserve"> PAGEREF _Toc81770735 \h </w:instrText>
             </w:r>
             <w:r>
               <w:rPr>
@@ -3588,7 +3588,7 @@
               <w:lang w:eastAsia="es-DO"/>
             </w:rPr>
           </w:pPr>
-          <w:hyperlink w:anchor="_Toc81701340" w:history="1">
+          <w:hyperlink w:anchor="_Toc81770736" w:history="1">
             <w:r>
               <w:rPr>
                 <w:rStyle w:val="Hipervnculo"/>
@@ -3615,7 +3615,7 @@
                 <w:noProof/>
                 <w:webHidden/>
               </w:rPr>
-              <w:instrText xml:space="preserve"> PAGEREF _Toc81701340 \h </w:instrText>
+              <w:instrText xml:space="preserve"> PAGEREF _Toc81770736 \h </w:instrText>
             </w:r>
             <w:r>
               <w:rPr>
@@ -3660,7 +3660,7 @@
               <w:lang w:eastAsia="es-DO"/>
             </w:rPr>
           </w:pPr>
-          <w:hyperlink w:anchor="_Toc81701341" w:history="1">
+          <w:hyperlink w:anchor="_Toc81770737" w:history="1">
             <w:r>
               <w:rPr>
                 <w:rStyle w:val="Hipervnculo"/>
@@ -3687,7 +3687,7 @@
                 <w:noProof/>
                 <w:webHidden/>
               </w:rPr>
-              <w:instrText xml:space="preserve"> PAGEREF _Toc81701341 \h </w:instrText>
+              <w:instrText xml:space="preserve"> PAGEREF _Toc81770737 \h </w:instrText>
             </w:r>
             <w:r>
               <w:rPr>
@@ -3732,7 +3732,7 @@
               <w:lang w:eastAsia="es-DO"/>
             </w:rPr>
           </w:pPr>
-          <w:hyperlink w:anchor="_Toc81701342" w:history="1">
+          <w:hyperlink w:anchor="_Toc81770738" w:history="1">
             <w:r>
               <w:rPr>
                 <w:rStyle w:val="Hipervnculo"/>
@@ -3759,7 +3759,7 @@
                 <w:noProof/>
                 <w:webHidden/>
               </w:rPr>
-              <w:instrText xml:space="preserve"> PAGEREF _Toc81701342 \h </w:instrText>
+              <w:instrText xml:space="preserve"> PAGEREF _Toc81770738 \h </w:instrText>
             </w:r>
             <w:r>
               <w:rPr>
@@ -3804,7 +3804,7 @@
               <w:lang w:eastAsia="es-DO"/>
             </w:rPr>
           </w:pPr>
-          <w:hyperlink w:anchor="_Toc81701343" w:history="1">
+          <w:hyperlink w:anchor="_Toc81770739" w:history="1">
             <w:r>
               <w:rPr>
                 <w:rStyle w:val="Hipervnculo"/>
@@ -3831,7 +3831,7 @@
                 <w:noProof/>
                 <w:webHidden/>
               </w:rPr>
-              <w:instrText xml:space="preserve"> PAGEREF _Toc81701343 \h </w:instrText>
+              <w:instrText xml:space="preserve"> PAGEREF _Toc81770739 \h </w:instrText>
             </w:r>
             <w:r>
               <w:rPr>
@@ -3876,7 +3876,7 @@
               <w:lang w:eastAsia="es-DO"/>
             </w:rPr>
           </w:pPr>
-          <w:hyperlink w:anchor="_Toc81701344" w:history="1">
+          <w:hyperlink w:anchor="_Toc81770740" w:history="1">
             <w:r>
               <w:rPr>
                 <w:rStyle w:val="Hipervnculo"/>
@@ -3903,7 +3903,7 @@
                 <w:noProof/>
                 <w:webHidden/>
               </w:rPr>
-              <w:instrText xml:space="preserve"> PAGEREF _Toc81701344 \h </w:instrText>
+              <w:instrText xml:space="preserve"> PAGEREF _Toc81770740 \h </w:instrText>
             </w:r>
             <w:r>
               <w:rPr>
@@ -3948,7 +3948,7 @@
               <w:lang w:eastAsia="es-DO"/>
             </w:rPr>
           </w:pPr>
-          <w:hyperlink w:anchor="_Toc81701345" w:history="1">
+          <w:hyperlink w:anchor="_Toc81770741" w:history="1">
             <w:r>
               <w:rPr>
                 <w:rStyle w:val="Hipervnculo"/>
@@ -3975,7 +3975,7 @@
                 <w:noProof/>
                 <w:webHidden/>
               </w:rPr>
-              <w:instrText xml:space="preserve"> PAGEREF _Toc81701345 \h </w:instrText>
+              <w:instrText xml:space="preserve"> PAGEREF _Toc81770741 \h </w:instrText>
             </w:r>
             <w:r>
               <w:rPr>
@@ -4020,7 +4020,7 @@
               <w:lang w:eastAsia="es-DO"/>
             </w:rPr>
           </w:pPr>
-          <w:hyperlink w:anchor="_Toc81701346" w:history="1">
+          <w:hyperlink w:anchor="_Toc81770742" w:history="1">
             <w:r>
               <w:rPr>
                 <w:rStyle w:val="Hipervnculo"/>
@@ -4047,7 +4047,7 @@
                 <w:noProof/>
                 <w:webHidden/>
               </w:rPr>
-              <w:instrText xml:space="preserve"> PAGEREF _Toc81701346 \h </w:instrText>
+              <w:instrText xml:space="preserve"> PAGEREF _Toc81770742 \h </w:instrText>
             </w:r>
             <w:r>
               <w:rPr>
@@ -4092,7 +4092,7 @@
               <w:lang w:eastAsia="es-DO"/>
             </w:rPr>
           </w:pPr>
-          <w:hyperlink w:anchor="_Toc81701347" w:history="1">
+          <w:hyperlink w:anchor="_Toc81770743" w:history="1">
             <w:r>
               <w:rPr>
                 <w:rStyle w:val="Hipervnculo"/>
@@ -4119,7 +4119,7 @@
                 <w:noProof/>
                 <w:webHidden/>
               </w:rPr>
-              <w:instrText xml:space="preserve"> PAGEREF _Toc81701347 \h </w:instrText>
+              <w:instrText xml:space="preserve"> PAGEREF _Toc81770743 \h </w:instrText>
             </w:r>
             <w:r>
               <w:rPr>
@@ -4164,7 +4164,7 @@
               <w:lang w:eastAsia="es-DO"/>
             </w:rPr>
           </w:pPr>
-          <w:hyperlink w:anchor="_Toc81701348" w:history="1">
+          <w:hyperlink w:anchor="_Toc81770744" w:history="1">
             <w:r>
               <w:rPr>
                 <w:rStyle w:val="Hipervnculo"/>
@@ -4191,7 +4191,7 @@
                 <w:noProof/>
                 <w:webHidden/>
               </w:rPr>
-              <w:instrText xml:space="preserve"> PAGEREF _Toc81701348 \h </w:instrText>
+              <w:instrText xml:space="preserve"> PAGEREF _Toc81770744 \h </w:instrText>
             </w:r>
             <w:r>
               <w:rPr>
@@ -4236,7 +4236,7 @@
               <w:lang w:eastAsia="es-DO"/>
             </w:rPr>
           </w:pPr>
-          <w:hyperlink w:anchor="_Toc81701349" w:history="1">
+          <w:hyperlink w:anchor="_Toc81770745" w:history="1">
             <w:r>
               <w:rPr>
                 <w:rStyle w:val="Hipervnculo"/>
@@ -4263,7 +4263,7 @@
                 <w:noProof/>
                 <w:webHidden/>
               </w:rPr>
-              <w:instrText xml:space="preserve"> PAGEREF _Toc81701349 \h </w:instrText>
+              <w:instrText xml:space="preserve"> PAGEREF _Toc81770745 \h </w:instrText>
             </w:r>
             <w:r>
               <w:rPr>
@@ -4308,7 +4308,7 @@
               <w:lang w:eastAsia="es-DO"/>
             </w:rPr>
           </w:pPr>
-          <w:hyperlink w:anchor="_Toc81701350" w:history="1">
+          <w:hyperlink w:anchor="_Toc81770746" w:history="1">
             <w:r>
               <w:rPr>
                 <w:rStyle w:val="Hipervnculo"/>
@@ -4335,7 +4335,7 @@
                 <w:noProof/>
                 <w:webHidden/>
               </w:rPr>
-              <w:instrText xml:space="preserve"> PAGEREF _Toc81701350 \h </w:instrText>
+              <w:instrText xml:space="preserve"> PAGEREF _Toc81770746 \h </w:instrText>
             </w:r>
             <w:r>
               <w:rPr>
@@ -4380,7 +4380,7 @@
               <w:lang w:eastAsia="es-DO"/>
             </w:rPr>
           </w:pPr>
-          <w:hyperlink w:anchor="_Toc81701351" w:history="1">
+          <w:hyperlink w:anchor="_Toc81770747" w:history="1">
             <w:r>
               <w:rPr>
                 <w:rStyle w:val="Hipervnculo"/>
@@ -4407,7 +4407,7 @@
                 <w:noProof/>
                 <w:webHidden/>
               </w:rPr>
-              <w:instrText xml:space="preserve"> PAGEREF _Toc81701351 \h </w:instrText>
+              <w:instrText xml:space="preserve"> PAGEREF _Toc81770747 \h </w:instrText>
             </w:r>
             <w:r>
               <w:rPr>
@@ -4452,7 +4452,7 @@
               <w:lang w:eastAsia="es-DO"/>
             </w:rPr>
           </w:pPr>
-          <w:hyperlink w:anchor="_Toc81701352" w:history="1">
+          <w:hyperlink w:anchor="_Toc81770748" w:history="1">
             <w:r>
               <w:rPr>
                 <w:rStyle w:val="Hipervnculo"/>
@@ -4479,7 +4479,7 @@
                 <w:noProof/>
                 <w:webHidden/>
               </w:rPr>
-              <w:instrText xml:space="preserve"> PAGEREF _Toc81701352 \h </w:instrText>
+              <w:instrText xml:space="preserve"> PAGEREF _Toc81770748 \h </w:instrText>
             </w:r>
             <w:r>
               <w:rPr>
@@ -4499,7 +4499,7 @@
                 <w:noProof/>
                 <w:webHidden/>
               </w:rPr>
-              <w:t>18</w:t>
+              <w:t>19</w:t>
             </w:r>
             <w:r>
               <w:rPr>
@@ -4524,7 +4524,7 @@
               <w:lang w:eastAsia="es-DO"/>
             </w:rPr>
           </w:pPr>
-          <w:hyperlink w:anchor="_Toc81701353" w:history="1">
+          <w:hyperlink w:anchor="_Toc81770749" w:history="1">
             <w:r>
               <w:rPr>
                 <w:rStyle w:val="Hipervnculo"/>
@@ -4551,7 +4551,7 @@
                 <w:noProof/>
                 <w:webHidden/>
               </w:rPr>
-              <w:instrText xml:space="preserve"> PAGEREF _Toc81701353 \h </w:instrText>
+              <w:instrText xml:space="preserve"> PAGEREF _Toc81770749 \h </w:instrText>
             </w:r>
             <w:r>
               <w:rPr>
@@ -4571,7 +4571,7 @@
                 <w:noProof/>
                 <w:webHidden/>
               </w:rPr>
-              <w:t>18</w:t>
+              <w:t>20</w:t>
             </w:r>
             <w:r>
               <w:rPr>
@@ -4596,7 +4596,7 @@
               <w:lang w:eastAsia="es-DO"/>
             </w:rPr>
           </w:pPr>
-          <w:hyperlink w:anchor="_Toc81701354" w:history="1">
+          <w:hyperlink w:anchor="_Toc81770750" w:history="1">
             <w:r>
               <w:rPr>
                 <w:rStyle w:val="Hipervnculo"/>
@@ -4623,7 +4623,7 @@
                 <w:noProof/>
                 <w:webHidden/>
               </w:rPr>
-              <w:instrText xml:space="preserve"> PAGEREF _Toc81701354 \h </w:instrText>
+              <w:instrText xml:space="preserve"> PAGEREF _Toc81770750 \h </w:instrText>
             </w:r>
             <w:r>
               <w:rPr>
@@ -4643,7 +4643,7 @@
                 <w:noProof/>
                 <w:webHidden/>
               </w:rPr>
-              <w:t>20</w:t>
+              <w:t>21</w:t>
             </w:r>
             <w:r>
               <w:rPr>
@@ -4668,7 +4668,7 @@
               <w:lang w:eastAsia="es-DO"/>
             </w:rPr>
           </w:pPr>
-          <w:hyperlink w:anchor="_Toc81701355" w:history="1">
+          <w:hyperlink w:anchor="_Toc81770751" w:history="1">
             <w:r>
               <w:rPr>
                 <w:rStyle w:val="Hipervnculo"/>
@@ -4695,7 +4695,7 @@
                 <w:noProof/>
                 <w:webHidden/>
               </w:rPr>
-              <w:instrText xml:space="preserve"> PAGEREF _Toc81701355 \h </w:instrText>
+              <w:instrText xml:space="preserve"> PAGEREF _Toc81770751 \h </w:instrText>
             </w:r>
             <w:r>
               <w:rPr>
@@ -4715,7 +4715,7 @@
                 <w:noProof/>
                 <w:webHidden/>
               </w:rPr>
-              <w:t>20</w:t>
+              <w:t>21</w:t>
             </w:r>
             <w:r>
               <w:rPr>
@@ -4740,12 +4740,11 @@
               <w:lang w:eastAsia="es-DO"/>
             </w:rPr>
           </w:pPr>
-          <w:hyperlink w:anchor="_Toc81701356" w:history="1">
+          <w:hyperlink w:anchor="_Toc81770752" w:history="1">
             <w:r>
               <w:rPr>
                 <w:rStyle w:val="Hipervnculo"/>
                 <w:noProof/>
-                <w:lang w:val="en-US"/>
               </w:rPr>
               <w:t>17. Anexos</w:t>
             </w:r>
@@ -4768,7 +4767,7 @@
                 <w:noProof/>
                 <w:webHidden/>
               </w:rPr>
-              <w:instrText xml:space="preserve"> PAGEREF _Toc81701356 \h </w:instrText>
+              <w:instrText xml:space="preserve"> PAGEREF _Toc81770752 \h </w:instrText>
             </w:r>
             <w:r>
               <w:rPr>
@@ -4788,7 +4787,151 @@
                 <w:noProof/>
                 <w:webHidden/>
               </w:rPr>
-              <w:t>21</w:t>
+              <w:t>22</w:t>
+            </w:r>
+            <w:r>
+              <w:rPr>
+                <w:noProof/>
+                <w:webHidden/>
+              </w:rPr>
+              <w:fldChar w:fldCharType="end"/>
+            </w:r>
+          </w:hyperlink>
+        </w:p>
+        <w:p>
+          <w:pPr>
+            <w:pStyle w:val="TDC2"/>
+            <w:tabs>
+              <w:tab w:val="right" w:leader="dot" w:pos="8494"/>
+            </w:tabs>
+            <w:rPr>
+              <w:rFonts w:asciiTheme="minorHAnsi" w:eastAsiaTheme="minorEastAsia" w:hAnsiTheme="minorHAnsi"/>
+              <w:noProof/>
+              <w:color w:val="auto"/>
+              <w:sz w:val="22"/>
+              <w:lang w:eastAsia="es-DO"/>
+            </w:rPr>
+          </w:pPr>
+          <w:hyperlink w:anchor="_Toc81770753" w:history="1">
+            <w:r>
+              <w:rPr>
+                <w:rStyle w:val="Hipervnculo"/>
+                <w:noProof/>
+              </w:rPr>
+              <w:t>b. Todas las entradas del sistema (pantallas que llama el sistema en los diferentes programas).</w:t>
+            </w:r>
+            <w:r>
+              <w:rPr>
+                <w:noProof/>
+                <w:webHidden/>
+              </w:rPr>
+              <w:tab/>
+            </w:r>
+            <w:r>
+              <w:rPr>
+                <w:noProof/>
+                <w:webHidden/>
+              </w:rPr>
+              <w:fldChar w:fldCharType="begin"/>
+            </w:r>
+            <w:r>
+              <w:rPr>
+                <w:noProof/>
+                <w:webHidden/>
+              </w:rPr>
+              <w:instrText xml:space="preserve"> PAGEREF _Toc81770753 \h </w:instrText>
+            </w:r>
+            <w:r>
+              <w:rPr>
+                <w:noProof/>
+                <w:webHidden/>
+              </w:rPr>
+            </w:r>
+            <w:r>
+              <w:rPr>
+                <w:noProof/>
+                <w:webHidden/>
+              </w:rPr>
+              <w:fldChar w:fldCharType="separate"/>
+            </w:r>
+            <w:r>
+              <w:rPr>
+                <w:noProof/>
+                <w:webHidden/>
+              </w:rPr>
+              <w:t>25</w:t>
+            </w:r>
+            <w:r>
+              <w:rPr>
+                <w:noProof/>
+                <w:webHidden/>
+              </w:rPr>
+              <w:fldChar w:fldCharType="end"/>
+            </w:r>
+          </w:hyperlink>
+        </w:p>
+        <w:p>
+          <w:pPr>
+            <w:pStyle w:val="TDC2"/>
+            <w:tabs>
+              <w:tab w:val="right" w:leader="dot" w:pos="8494"/>
+            </w:tabs>
+            <w:rPr>
+              <w:rFonts w:asciiTheme="minorHAnsi" w:eastAsiaTheme="minorEastAsia" w:hAnsiTheme="minorHAnsi"/>
+              <w:noProof/>
+              <w:color w:val="auto"/>
+              <w:sz w:val="22"/>
+              <w:lang w:eastAsia="es-DO"/>
+            </w:rPr>
+          </w:pPr>
+          <w:hyperlink w:anchor="_Toc81770754" w:history="1">
+            <w:r>
+              <w:rPr>
+                <w:rStyle w:val="Hipervnculo"/>
+                <w:noProof/>
+              </w:rPr>
+              <w:t>c. Todas las salidas del sistema, representar la salidas usando pantallas.</w:t>
+            </w:r>
+            <w:r>
+              <w:rPr>
+                <w:noProof/>
+                <w:webHidden/>
+              </w:rPr>
+              <w:tab/>
+            </w:r>
+            <w:r>
+              <w:rPr>
+                <w:noProof/>
+                <w:webHidden/>
+              </w:rPr>
+              <w:fldChar w:fldCharType="begin"/>
+            </w:r>
+            <w:r>
+              <w:rPr>
+                <w:noProof/>
+                <w:webHidden/>
+              </w:rPr>
+              <w:instrText xml:space="preserve"> PAGEREF _Toc81770754 \h </w:instrText>
+            </w:r>
+            <w:r>
+              <w:rPr>
+                <w:noProof/>
+                <w:webHidden/>
+              </w:rPr>
+            </w:r>
+            <w:r>
+              <w:rPr>
+                <w:noProof/>
+                <w:webHidden/>
+              </w:rPr>
+              <w:fldChar w:fldCharType="separate"/>
+            </w:r>
+            <w:r>
+              <w:rPr>
+                <w:noProof/>
+                <w:webHidden/>
+              </w:rPr>
+              <w:t>26</w:t>
             </w:r>
             <w:r>
               <w:rPr>
@@ -4813,12 +4956,11 @@
               <w:lang w:eastAsia="es-DO"/>
             </w:rPr>
           </w:pPr>
-          <w:hyperlink w:anchor="_Toc81701357" w:history="1">
+          <w:hyperlink w:anchor="_Toc81770755" w:history="1">
             <w:r>
               <w:rPr>
                 <w:rStyle w:val="Hipervnculo"/>
                 <w:noProof/>
-                <w:lang w:val="en-US"/>
               </w:rPr>
               <w:t>18. Bibliografia</w:t>
             </w:r>
@@ -4841,7 +4983,7 @@
                 <w:noProof/>
                 <w:webHidden/>
               </w:rPr>
-              <w:instrText xml:space="preserve"> PAGEREF _Toc81701357 \h </w:instrText>
+              <w:instrText xml:space="preserve"> PAGEREF _Toc81770755 \h </w:instrText>
             </w:r>
             <w:r>
               <w:rPr>
@@ -4861,7 +5003,7 @@
                 <w:noProof/>
                 <w:webHidden/>
               </w:rPr>
-              <w:t>21</w:t>
+              <w:t>34</w:t>
             </w:r>
             <w:r>
               <w:rPr>
@@ -4901,7 +5043,7 @@
       </w:pPr>
       <w:bookmarkStart w:id="0" w:name="_Toc81003172"/>
       <w:bookmarkStart w:id="1" w:name="_Toc81083056"/>
-      <w:bookmarkStart w:id="2" w:name="_Toc81701301"/>
+      <w:bookmarkStart w:id="2" w:name="_Toc81770697"/>
       <w:r>
         <w:lastRenderedPageBreak/>
         <w:t>1.  Resumen ejecutivo</w:t>
@@ -4937,7 +5079,7 @@
         <w:pStyle w:val="Ttulo2"/>
       </w:pPr>
       <w:bookmarkStart w:id="3" w:name="_Toc81083057"/>
-      <w:bookmarkStart w:id="4" w:name="_Toc81701302"/>
+      <w:bookmarkStart w:id="4" w:name="_Toc81770698"/>
       <w:r>
         <w:t>a). Planteamiento del problema</w:t>
       </w:r>
@@ -4968,7 +5110,7 @@
         <w:pStyle w:val="Ttulo2"/>
       </w:pPr>
       <w:bookmarkStart w:id="5" w:name="_Toc81083058"/>
-      <w:bookmarkStart w:id="6" w:name="_Toc81701303"/>
+      <w:bookmarkStart w:id="6" w:name="_Toc81770699"/>
       <w:r>
         <w:t>b). Solución propuesta</w:t>
       </w:r>
@@ -5012,7 +5154,7 @@
         <w:pStyle w:val="Ttulo2"/>
       </w:pPr>
       <w:bookmarkStart w:id="7" w:name="_Toc81083059"/>
-      <w:bookmarkStart w:id="8" w:name="_Toc81701304"/>
+      <w:bookmarkStart w:id="8" w:name="_Toc81770700"/>
       <w:r>
         <w:lastRenderedPageBreak/>
         <w:t>c.) Valor</w:t>
@@ -5109,7 +5251,7 @@
         <w:pStyle w:val="Ttulo2"/>
       </w:pPr>
       <w:bookmarkStart w:id="9" w:name="_Toc81083060"/>
-      <w:bookmarkStart w:id="10" w:name="_Toc81701305"/>
+      <w:bookmarkStart w:id="10" w:name="_Toc81770701"/>
       <w:r>
         <w:t>d). Pensamientos finales y próximos pasos</w:t>
       </w:r>
@@ -5211,7 +5353,7 @@
       </w:pPr>
       <w:bookmarkStart w:id="11" w:name="_Toc81003173"/>
       <w:bookmarkStart w:id="12" w:name="_Toc81083061"/>
-      <w:bookmarkStart w:id="13" w:name="_Toc81701306"/>
+      <w:bookmarkStart w:id="13" w:name="_Toc81770702"/>
       <w:r>
         <w:rPr>
           <w:rStyle w:val="Ttulo1Car"/>
@@ -5231,7 +5373,7 @@
       </w:pPr>
       <w:bookmarkStart w:id="14" w:name="_Toc81003174"/>
       <w:bookmarkStart w:id="15" w:name="_Toc81083062"/>
-      <w:bookmarkStart w:id="16" w:name="_Toc81701307"/>
+      <w:bookmarkStart w:id="16" w:name="_Toc81770703"/>
       <w:r>
         <w:t>Descripción del Proyecto</w:t>
       </w:r>
@@ -5271,7 +5413,7 @@
       </w:pPr>
       <w:bookmarkStart w:id="17" w:name="_Toc81003175"/>
       <w:bookmarkStart w:id="18" w:name="_Toc81083063"/>
-      <w:bookmarkStart w:id="19" w:name="_Toc81701308"/>
+      <w:bookmarkStart w:id="19" w:name="_Toc81770704"/>
       <w:r>
         <w:t>Objetivo General</w:t>
       </w:r>
@@ -5295,7 +5437,7 @@
       </w:pPr>
       <w:bookmarkStart w:id="20" w:name="_Toc81003176"/>
       <w:bookmarkStart w:id="21" w:name="_Toc81083064"/>
-      <w:bookmarkStart w:id="22" w:name="_Toc81701309"/>
+      <w:bookmarkStart w:id="22" w:name="_Toc81770705"/>
       <w:r>
         <w:t>Objetivos Específicos</w:t>
       </w:r>
@@ -5322,7 +5464,7 @@
       </w:pPr>
       <w:bookmarkStart w:id="23" w:name="_Toc81003177"/>
       <w:bookmarkStart w:id="24" w:name="_Toc81083065"/>
-      <w:bookmarkStart w:id="25" w:name="_Toc81701310"/>
+      <w:bookmarkStart w:id="25" w:name="_Toc81770706"/>
       <w:r>
         <w:t>Necesidad del Proyecto</w:t>
       </w:r>
@@ -5349,7 +5491,7 @@
         <w:pStyle w:val="Ttulo2"/>
       </w:pPr>
       <w:bookmarkStart w:id="26" w:name="_Toc81083066"/>
-      <w:bookmarkStart w:id="27" w:name="_Toc81701311"/>
+      <w:bookmarkStart w:id="27" w:name="_Toc81770707"/>
       <w:r>
         <w:lastRenderedPageBreak/>
         <w:t>Antecedentes del Proyecto</w:t>
@@ -5423,7 +5565,7 @@
         <w:pStyle w:val="Ttulo2"/>
       </w:pPr>
       <w:bookmarkStart w:id="28" w:name="_Toc81083067"/>
-      <w:bookmarkStart w:id="29" w:name="_Toc81701312"/>
+      <w:bookmarkStart w:id="29" w:name="_Toc81770708"/>
       <w:r>
         <w:t>Objetivo general</w:t>
       </w:r>
@@ -5456,7 +5598,7 @@
         <w:pStyle w:val="Ttulo2"/>
       </w:pPr>
       <w:bookmarkStart w:id="30" w:name="_Toc81083068"/>
-      <w:bookmarkStart w:id="31" w:name="_Toc81701313"/>
+      <w:bookmarkStart w:id="31" w:name="_Toc81770709"/>
       <w:r>
         <w:t>Objetivos específicos</w:t>
       </w:r>
@@ -5516,7 +5658,7 @@
       </w:pPr>
       <w:bookmarkStart w:id="32" w:name="_Toc81003178"/>
       <w:bookmarkStart w:id="33" w:name="_Toc81083069"/>
-      <w:bookmarkStart w:id="34" w:name="_Toc81701314"/>
+      <w:bookmarkStart w:id="34" w:name="_Toc81770710"/>
       <w:r>
         <w:lastRenderedPageBreak/>
         <w:t>Alcance del Proyecto</w:t>
@@ -5552,7 +5694,7 @@
       </w:pPr>
       <w:bookmarkStart w:id="35" w:name="_Toc81003179"/>
       <w:bookmarkStart w:id="36" w:name="_Toc81083070"/>
-      <w:bookmarkStart w:id="37" w:name="_Toc81701315"/>
+      <w:bookmarkStart w:id="37" w:name="_Toc81770711"/>
       <w:r>
         <w:t>Descripción de los entregables del proyecto</w:t>
       </w:r>
@@ -6602,7 +6744,7 @@
           <w:b w:val="0"/>
         </w:rPr>
       </w:pPr>
-      <w:bookmarkStart w:id="40" w:name="_Toc81701316"/>
+      <w:bookmarkStart w:id="40" w:name="_Toc81770712"/>
       <w:r>
         <w:rPr>
           <w:bCs/>
@@ -6626,7 +6768,7 @@
       </w:pPr>
       <w:bookmarkStart w:id="41" w:name="_Toc81003181"/>
       <w:bookmarkStart w:id="42" w:name="_Toc81083072"/>
-      <w:bookmarkStart w:id="43" w:name="_Toc81701317"/>
+      <w:bookmarkStart w:id="43" w:name="_Toc81770713"/>
       <w:r>
         <w:t>Miembros del Proyecto</w:t>
       </w:r>
@@ -6677,7 +6819,7 @@
       </w:pPr>
       <w:bookmarkStart w:id="44" w:name="_Toc81003182"/>
       <w:bookmarkStart w:id="45" w:name="_Toc81083073"/>
-      <w:bookmarkStart w:id="46" w:name="_Toc81701318"/>
+      <w:bookmarkStart w:id="46" w:name="_Toc81770714"/>
       <w:r>
         <w:rPr>
           <w:noProof/>
@@ -6730,7 +6872,7 @@
         <w:pStyle w:val="Ttulo2"/>
       </w:pPr>
       <w:bookmarkStart w:id="47" w:name="_Toc81083074"/>
-      <w:bookmarkStart w:id="48" w:name="_Toc81701319"/>
+      <w:bookmarkStart w:id="48" w:name="_Toc81770715"/>
       <w:r>
         <w:lastRenderedPageBreak/>
         <w:t>Descripción de las Funciones y responsabilidades</w:t>
@@ -7764,7 +7906,7 @@
       </w:pPr>
       <w:bookmarkStart w:id="50" w:name="_Toc81003183"/>
       <w:bookmarkStart w:id="51" w:name="_Toc81083075"/>
-      <w:bookmarkStart w:id="52" w:name="_Toc81701320"/>
+      <w:bookmarkStart w:id="52" w:name="_Toc81770716"/>
       <w:r>
         <w:rPr>
           <w:bCs/>
@@ -7787,7 +7929,7 @@
         <w:pStyle w:val="Ttulo2"/>
       </w:pPr>
       <w:bookmarkStart w:id="53" w:name="_Toc81083076"/>
-      <w:bookmarkStart w:id="54" w:name="_Toc81701321"/>
+      <w:bookmarkStart w:id="54" w:name="_Toc81770717"/>
       <w:r>
         <w:t>Requerimiento de Hardware</w:t>
       </w:r>
@@ -7858,7 +8000,7 @@
         </w:rPr>
       </w:pPr>
       <w:bookmarkStart w:id="55" w:name="_Toc81083077"/>
-      <w:bookmarkStart w:id="56" w:name="_Toc81701322"/>
+      <w:bookmarkStart w:id="56" w:name="_Toc81770718"/>
       <w:r>
         <w:rPr>
           <w:rFonts w:eastAsia="Arial"/>
@@ -7907,7 +8049,7 @@
         <w:pStyle w:val="Ttulo2"/>
       </w:pPr>
       <w:bookmarkStart w:id="57" w:name="_Toc81083078"/>
-      <w:bookmarkStart w:id="58" w:name="_Toc81701323"/>
+      <w:bookmarkStart w:id="58" w:name="_Toc81770719"/>
       <w:r>
         <w:t>Requerimiento de Software</w:t>
       </w:r>
@@ -8028,7 +8170,7 @@
         </w:rPr>
       </w:pPr>
       <w:bookmarkStart w:id="59" w:name="_Toc81083079"/>
-      <w:bookmarkStart w:id="60" w:name="_Toc81701324"/>
+      <w:bookmarkStart w:id="60" w:name="_Toc81770720"/>
       <w:r>
         <w:rPr>
           <w:rFonts w:eastAsia="Arial"/>
@@ -8161,7 +8303,7 @@
       </w:pPr>
       <w:bookmarkStart w:id="61" w:name="_Toc81003184"/>
       <w:bookmarkStart w:id="62" w:name="_Toc81083080"/>
-      <w:bookmarkStart w:id="63" w:name="_Toc81701325"/>
+      <w:bookmarkStart w:id="63" w:name="_Toc81770721"/>
       <w:r>
         <w:lastRenderedPageBreak/>
         <w:t>5. Arquitectura técnica del Proyecto</w:t>
@@ -8183,7 +8325,7 @@
       </w:pPr>
       <w:bookmarkStart w:id="64" w:name="_Toc81003185"/>
       <w:bookmarkStart w:id="65" w:name="_Toc81083081"/>
-      <w:bookmarkStart w:id="66" w:name="_Toc81701326"/>
+      <w:bookmarkStart w:id="66" w:name="_Toc81770722"/>
       <w:r>
         <w:t>Diseño de la conexión de la Red</w:t>
       </w:r>
@@ -8265,7 +8407,7 @@
       </w:pPr>
       <w:bookmarkStart w:id="67" w:name="_Toc81003186"/>
       <w:bookmarkStart w:id="68" w:name="_Toc81083082"/>
-      <w:bookmarkStart w:id="69" w:name="_Toc81701327"/>
+      <w:bookmarkStart w:id="69" w:name="_Toc81770723"/>
       <w:r>
         <w:t>Diagramas de conexión eléctrica</w:t>
       </w:r>
@@ -8349,7 +8491,7 @@
       <w:bookmarkStart w:id="70" w:name="_Toc81009586"/>
       <w:bookmarkStart w:id="71" w:name="_Toc81009652"/>
       <w:bookmarkStart w:id="72" w:name="_Toc81083083"/>
-      <w:bookmarkStart w:id="73" w:name="_Toc81701328"/>
+      <w:bookmarkStart w:id="73" w:name="_Toc81770724"/>
       <w:r>
         <w:rPr>
           <w:noProof/>
@@ -8442,7 +8584,7 @@
         <w:pStyle w:val="Ttulo2"/>
       </w:pPr>
       <w:bookmarkStart w:id="74" w:name="_Toc81083084"/>
-      <w:bookmarkStart w:id="75" w:name="_Toc81701329"/>
+      <w:bookmarkStart w:id="75" w:name="_Toc81770725"/>
       <w:r>
         <w:t>Diseño de conexión ADSL</w:t>
       </w:r>
@@ -8534,7 +8676,7 @@
       </w:pPr>
       <w:bookmarkStart w:id="76" w:name="_Toc81003187"/>
       <w:bookmarkStart w:id="77" w:name="_Toc81083085"/>
-      <w:bookmarkStart w:id="78" w:name="_Toc81701330"/>
+      <w:bookmarkStart w:id="78" w:name="_Toc81770726"/>
       <w:r>
         <w:rPr>
           <w:bCs/>
@@ -8648,7 +8790,7 @@
         </w:rPr>
       </w:pPr>
       <w:bookmarkStart w:id="79" w:name="_Toc80820598"/>
-      <w:bookmarkStart w:id="80" w:name="_Toc81701331"/>
+      <w:bookmarkStart w:id="80" w:name="_Toc81770727"/>
       <w:r>
         <w:lastRenderedPageBreak/>
         <w:t>7.  Lista de Actividades</w:t>
@@ -9819,7 +9961,7 @@
         <w:pStyle w:val="Ttulo1"/>
       </w:pPr>
       <w:bookmarkStart w:id="81" w:name="_Toc80820599"/>
-      <w:bookmarkStart w:id="82" w:name="_Toc81701332"/>
+      <w:bookmarkStart w:id="82" w:name="_Toc81770728"/>
       <w:r>
         <w:t>8.  Descripción de actividades</w:t>
       </w:r>
@@ -9830,7 +9972,7 @@
       <w:pPr>
         <w:pStyle w:val="Ttulo2"/>
       </w:pPr>
-      <w:bookmarkStart w:id="83" w:name="_Toc81701333"/>
+      <w:bookmarkStart w:id="83" w:name="_Toc81770729"/>
       <w:r>
         <w:t>Definición de requerimientos</w:t>
       </w:r>
@@ -9846,7 +9988,7 @@
       <w:pPr>
         <w:pStyle w:val="Ttulo2"/>
       </w:pPr>
-      <w:bookmarkStart w:id="84" w:name="_Toc81701334"/>
+      <w:bookmarkStart w:id="84" w:name="_Toc81770730"/>
       <w:r>
         <w:t>Recopilación de información</w:t>
       </w:r>
@@ -9861,7 +10003,7 @@
       <w:pPr>
         <w:pStyle w:val="Ttulo2"/>
       </w:pPr>
-      <w:bookmarkStart w:id="85" w:name="_Toc81701335"/>
+      <w:bookmarkStart w:id="85" w:name="_Toc81770731"/>
       <w:r>
         <w:lastRenderedPageBreak/>
         <w:t>Análisis de la información</w:t>
@@ -9884,7 +10026,7 @@
       <w:pPr>
         <w:pStyle w:val="Ttulo2"/>
       </w:pPr>
-      <w:bookmarkStart w:id="86" w:name="_Toc81701336"/>
+      <w:bookmarkStart w:id="86" w:name="_Toc81770732"/>
       <w:r>
         <w:t>Diseño del Sistema</w:t>
       </w:r>
@@ -9906,7 +10048,7 @@
       <w:pPr>
         <w:pStyle w:val="Ttulo2"/>
       </w:pPr>
-      <w:bookmarkStart w:id="87" w:name="_Toc81701337"/>
+      <w:bookmarkStart w:id="87" w:name="_Toc81770733"/>
       <w:r>
         <w:t>Arquitectura del Software</w:t>
       </w:r>
@@ -9922,7 +10064,7 @@
       <w:pPr>
         <w:pStyle w:val="Ttulo2"/>
       </w:pPr>
-      <w:bookmarkStart w:id="88" w:name="_Toc81701338"/>
+      <w:bookmarkStart w:id="88" w:name="_Toc81770734"/>
       <w:r>
         <w:t>Diseño de la base de datos</w:t>
       </w:r>
@@ -9962,7 +10104,7 @@
       <w:pPr>
         <w:pStyle w:val="Ttulo2"/>
       </w:pPr>
-      <w:bookmarkStart w:id="89" w:name="_Toc81701339"/>
+      <w:bookmarkStart w:id="89" w:name="_Toc81770735"/>
       <w:r>
         <w:t>Elaboración de formularios y reportes</w:t>
       </w:r>
@@ -9990,7 +10132,7 @@
       <w:pPr>
         <w:pStyle w:val="Ttulo2"/>
       </w:pPr>
-      <w:bookmarkStart w:id="90" w:name="_Toc81701340"/>
+      <w:bookmarkStart w:id="90" w:name="_Toc81770736"/>
       <w:r>
         <w:t>Desarrollo del software</w:t>
       </w:r>
@@ -10017,7 +10159,7 @@
       <w:pPr>
         <w:pStyle w:val="Ttulo2"/>
       </w:pPr>
-      <w:bookmarkStart w:id="91" w:name="_Toc81701341"/>
+      <w:bookmarkStart w:id="91" w:name="_Toc81770737"/>
       <w:r>
         <w:lastRenderedPageBreak/>
         <w:t>Codificación del sistema</w:t>
@@ -10049,7 +10191,7 @@
       <w:pPr>
         <w:pStyle w:val="Ttulo2"/>
       </w:pPr>
-      <w:bookmarkStart w:id="92" w:name="_Toc81701342"/>
+      <w:bookmarkStart w:id="92" w:name="_Toc81770738"/>
       <w:r>
         <w:t>Formación de Usuarios</w:t>
       </w:r>
@@ -10065,7 +10207,7 @@
       <w:pPr>
         <w:pStyle w:val="Ttulo2"/>
       </w:pPr>
-      <w:bookmarkStart w:id="93" w:name="_Toc81701343"/>
+      <w:bookmarkStart w:id="93" w:name="_Toc81770739"/>
       <w:r>
         <w:t>Prueba del Sistema</w:t>
       </w:r>
@@ -10084,7 +10226,7 @@
       <w:pPr>
         <w:pStyle w:val="Ttulo2"/>
       </w:pPr>
-      <w:bookmarkStart w:id="94" w:name="_Toc81701344"/>
+      <w:bookmarkStart w:id="94" w:name="_Toc81770740"/>
       <w:r>
         <w:t>Implementación y Evaluación</w:t>
       </w:r>
@@ -10100,7 +10242,7 @@
       <w:pPr>
         <w:pStyle w:val="Ttulo2"/>
       </w:pPr>
-      <w:bookmarkStart w:id="95" w:name="_Toc81701345"/>
+      <w:bookmarkStart w:id="95" w:name="_Toc81770741"/>
       <w:r>
         <w:t>Implementación del sistema</w:t>
       </w:r>
@@ -10131,7 +10273,7 @@
       <w:pPr>
         <w:pStyle w:val="Ttulo2"/>
       </w:pPr>
-      <w:bookmarkStart w:id="96" w:name="_Toc81701346"/>
+      <w:bookmarkStart w:id="96" w:name="_Toc81770742"/>
       <w:r>
         <w:lastRenderedPageBreak/>
         <w:t>Entrega del producto final al cliente</w:t>
@@ -10161,7 +10303,7 @@
         <w:pStyle w:val="Ttulo1"/>
       </w:pPr>
       <w:bookmarkStart w:id="97" w:name="_Toc80820600"/>
-      <w:bookmarkStart w:id="98" w:name="_Toc81701347"/>
+      <w:bookmarkStart w:id="98" w:name="_Toc81770743"/>
       <w:r>
         <w:t>8.  Matriz de secuencia</w:t>
       </w:r>
@@ -11393,7 +11535,7 @@
         <w:pStyle w:val="Ttulo1"/>
       </w:pPr>
       <w:bookmarkStart w:id="99" w:name="_Toc80820601"/>
-      <w:bookmarkStart w:id="100" w:name="_Toc81701348"/>
+      <w:bookmarkStart w:id="100" w:name="_Toc81770744"/>
       <w:r>
         <w:lastRenderedPageBreak/>
         <w:t>9.  Matriz de Tiempo</w:t>
@@ -13630,7 +13772,7 @@
         <w:pStyle w:val="Ttulo1"/>
       </w:pPr>
       <w:bookmarkStart w:id="101" w:name="_Toc80820602"/>
-      <w:bookmarkStart w:id="102" w:name="_Toc81701349"/>
+      <w:bookmarkStart w:id="102" w:name="_Toc81770745"/>
       <w:r>
         <w:lastRenderedPageBreak/>
         <w:t>10.Matriz de información</w:t>
@@ -15183,7 +15325,7 @@
         <w:pStyle w:val="Ttulo1"/>
       </w:pPr>
       <w:bookmarkStart w:id="103" w:name="_Toc80820603"/>
-      <w:bookmarkStart w:id="104" w:name="_Toc81701350"/>
+      <w:bookmarkStart w:id="104" w:name="_Toc81770746"/>
       <w:r>
         <w:lastRenderedPageBreak/>
         <w:t>11.Matriz de Riesgos</w:t>
@@ -15891,6 +16033,9 @@
         </w:tc>
       </w:tr>
       <w:tr>
+        <w:trPr>
+          <w:trHeight w:val="1851"/>
+        </w:trPr>
         <w:tc>
           <w:tcPr>
             <w:tcW w:w="2943" w:type="dxa"/>
@@ -15975,6 +16120,9 @@
         </w:tc>
       </w:tr>
       <w:tr>
+        <w:trPr>
+          <w:trHeight w:val="1059"/>
+        </w:trPr>
         <w:tc>
           <w:tcPr>
             <w:tcW w:w="2943" w:type="dxa"/>
@@ -16059,157 +16207,628 @@
         </w:tc>
       </w:tr>
     </w:tbl>
-    <w:p/>
-    <w:p/>
+    <w:p>
+      <w:pPr>
+        <w:tabs>
+          <w:tab w:val="left" w:pos="3240"/>
+        </w:tabs>
+      </w:pPr>
+    </w:p>
+    <w:p>
+      <w:pPr>
+        <w:tabs>
+          <w:tab w:val="left" w:pos="3240"/>
+        </w:tabs>
+      </w:pPr>
+      <w:r>
+        <w:tab/>
+      </w:r>
+    </w:p>
     <w:p>
       <w:pPr>
         <w:pStyle w:val="Ttulo1"/>
       </w:pPr>
       <w:bookmarkStart w:id="105" w:name="_Toc80820604"/>
-      <w:bookmarkStart w:id="106" w:name="_Toc81701351"/>
+      <w:bookmarkStart w:id="106" w:name="_Toc81770747"/>
       <w:r>
         <w:t>12.Matriz de Costos</w:t>
       </w:r>
       <w:bookmarkEnd w:id="105"/>
       <w:bookmarkEnd w:id="106"/>
     </w:p>
+    <w:p/>
     <w:tbl>
       <w:tblPr>
         <w:tblStyle w:val="Tablaconcuadrcula"/>
-        <w:tblW w:w="0" w:type="auto"/>
+        <w:tblW w:w="8926" w:type="dxa"/>
         <w:tblInd w:w="0" w:type="dxa"/>
         <w:tblLook w:val="04A0" w:firstRow="1" w:lastRow="0" w:firstColumn="1" w:lastColumn="0" w:noHBand="0" w:noVBand="1"/>
       </w:tblPr>
       <w:tblGrid>
-        <w:gridCol w:w="2123"/>
-        <w:gridCol w:w="2123"/>
-        <w:gridCol w:w="2124"/>
-        <w:gridCol w:w="2124"/>
+        <w:gridCol w:w="2064"/>
+        <w:gridCol w:w="3077"/>
+        <w:gridCol w:w="1243"/>
+        <w:gridCol w:w="2542"/>
       </w:tblGrid>
       <w:tr>
         <w:tc>
           <w:tcPr>
-            <w:tcW w:w="2123" w:type="dxa"/>
-          </w:tcPr>
-          <w:p>
-            <w:r>
-              <w:t>Id</w:t>
-            </w:r>
-          </w:p>
-        </w:tc>
-        <w:tc>
-          <w:tcPr>
-            <w:tcW w:w="2123" w:type="dxa"/>
-          </w:tcPr>
-          <w:p>
-            <w:proofErr w:type="spellStart"/>
-            <w:r>
-              <w:t>Descripcion</w:t>
-            </w:r>
-            <w:proofErr w:type="spellEnd"/>
-          </w:p>
-        </w:tc>
-        <w:tc>
-          <w:tcPr>
-            <w:tcW w:w="2124" w:type="dxa"/>
-          </w:tcPr>
-          <w:p>
-            <w:proofErr w:type="spellStart"/>
-            <w:r>
-              <w:t>Cantidad</w:t>
-            </w:r>
-            <w:proofErr w:type="spellEnd"/>
-          </w:p>
-        </w:tc>
-        <w:tc>
-          <w:tcPr>
-            <w:tcW w:w="2124" w:type="dxa"/>
-          </w:tcPr>
-          <w:p>
-            <w:proofErr w:type="spellStart"/>
-            <w:r>
-              <w:t>Precio</w:t>
-            </w:r>
-            <w:proofErr w:type="spellEnd"/>
+            <w:tcW w:w="8926" w:type="dxa"/>
+            <w:gridSpan w:val="4"/>
+          </w:tcPr>
+          <w:p>
+            <w:pPr>
+              <w:jc w:val="center"/>
+              <w:rPr>
+                <w:b/>
+                <w:bCs/>
+                <w:lang w:val="es-DO"/>
+              </w:rPr>
+            </w:pPr>
+            <w:r>
+              <w:rPr>
+                <w:b/>
+                <w:bCs/>
+                <w:lang w:val="es-DO"/>
+              </w:rPr>
+              <w:t>MATRIZ DE COSTO SISTEMA PARKING</w:t>
+            </w:r>
           </w:p>
         </w:tc>
       </w:tr>
       <w:tr>
         <w:tc>
           <w:tcPr>
-            <w:tcW w:w="2123" w:type="dxa"/>
-          </w:tcPr>
-          <w:p/>
-        </w:tc>
-        <w:tc>
-          <w:tcPr>
-            <w:tcW w:w="2123" w:type="dxa"/>
-          </w:tcPr>
-          <w:p/>
-        </w:tc>
-        <w:tc>
-          <w:tcPr>
-            <w:tcW w:w="2124" w:type="dxa"/>
-          </w:tcPr>
-          <w:p/>
-        </w:tc>
-        <w:tc>
-          <w:tcPr>
-            <w:tcW w:w="2124" w:type="dxa"/>
-          </w:tcPr>
-          <w:p/>
+            <w:tcW w:w="2064" w:type="dxa"/>
+            <w:shd w:val="clear" w:color="auto" w:fill="BFBFBF" w:themeFill="background1" w:themeFillShade="BF"/>
+          </w:tcPr>
+          <w:p>
+            <w:pPr>
+              <w:rPr>
+                <w:b/>
+                <w:bCs/>
+              </w:rPr>
+            </w:pPr>
+            <w:r>
+              <w:rPr>
+                <w:b/>
+                <w:bCs/>
+              </w:rPr>
+              <w:t>Id</w:t>
+            </w:r>
+          </w:p>
+        </w:tc>
+        <w:tc>
+          <w:tcPr>
+            <w:tcW w:w="3077" w:type="dxa"/>
+            <w:shd w:val="clear" w:color="auto" w:fill="BFBFBF" w:themeFill="background1" w:themeFillShade="BF"/>
+          </w:tcPr>
+          <w:p>
+            <w:pPr>
+              <w:rPr>
+                <w:b/>
+                <w:bCs/>
+              </w:rPr>
+            </w:pPr>
+            <w:proofErr w:type="spellStart"/>
+            <w:r>
+              <w:rPr>
+                <w:b/>
+                <w:bCs/>
+              </w:rPr>
+              <w:t>Descripci</w:t>
+            </w:r>
+            <w:r>
+              <w:rPr>
+                <w:b/>
+                <w:bCs/>
+              </w:rPr>
+              <w:t>ó</w:t>
+            </w:r>
+            <w:r>
+              <w:rPr>
+                <w:b/>
+                <w:bCs/>
+              </w:rPr>
+              <w:t>n</w:t>
+            </w:r>
+            <w:proofErr w:type="spellEnd"/>
+          </w:p>
+        </w:tc>
+        <w:tc>
+          <w:tcPr>
+            <w:tcW w:w="1243" w:type="dxa"/>
+            <w:shd w:val="clear" w:color="auto" w:fill="BFBFBF" w:themeFill="background1" w:themeFillShade="BF"/>
+          </w:tcPr>
+          <w:p>
+            <w:pPr>
+              <w:rPr>
+                <w:b/>
+                <w:bCs/>
+              </w:rPr>
+            </w:pPr>
+            <w:proofErr w:type="spellStart"/>
+            <w:r>
+              <w:rPr>
+                <w:b/>
+                <w:bCs/>
+              </w:rPr>
+              <w:t>Cantidad</w:t>
+            </w:r>
+            <w:proofErr w:type="spellEnd"/>
+          </w:p>
+        </w:tc>
+        <w:tc>
+          <w:tcPr>
+            <w:tcW w:w="2542" w:type="dxa"/>
+            <w:shd w:val="clear" w:color="auto" w:fill="BFBFBF" w:themeFill="background1" w:themeFillShade="BF"/>
+          </w:tcPr>
+          <w:p>
+            <w:pPr>
+              <w:rPr>
+                <w:b/>
+                <w:bCs/>
+              </w:rPr>
+            </w:pPr>
+            <w:proofErr w:type="spellStart"/>
+            <w:r>
+              <w:rPr>
+                <w:b/>
+                <w:bCs/>
+              </w:rPr>
+              <w:t>Precio</w:t>
+            </w:r>
+            <w:proofErr w:type="spellEnd"/>
+          </w:p>
         </w:tc>
       </w:tr>
       <w:tr>
         <w:tc>
           <w:tcPr>
-            <w:tcW w:w="2123" w:type="dxa"/>
-          </w:tcPr>
-          <w:p/>
-        </w:tc>
-        <w:tc>
-          <w:tcPr>
-            <w:tcW w:w="2123" w:type="dxa"/>
-          </w:tcPr>
-          <w:p/>
-        </w:tc>
-        <w:tc>
-          <w:tcPr>
-            <w:tcW w:w="2124" w:type="dxa"/>
-          </w:tcPr>
-          <w:p/>
-        </w:tc>
-        <w:tc>
-          <w:tcPr>
-            <w:tcW w:w="2124" w:type="dxa"/>
-          </w:tcPr>
-          <w:p/>
+            <w:tcW w:w="2064" w:type="dxa"/>
+          </w:tcPr>
+          <w:p>
+            <w:r>
+              <w:t>1</w:t>
+            </w:r>
+          </w:p>
+        </w:tc>
+        <w:tc>
+          <w:tcPr>
+            <w:tcW w:w="3077" w:type="dxa"/>
+          </w:tcPr>
+          <w:p>
+            <w:r>
+              <w:t xml:space="preserve">Switch </w:t>
+            </w:r>
+            <w:proofErr w:type="spellStart"/>
+            <w:r>
+              <w:t>Nexxt</w:t>
+            </w:r>
+            <w:proofErr w:type="spellEnd"/>
+            <w:r>
+              <w:t xml:space="preserve"> Vertex900+ 9 PRT (ASBDTPO4U1)</w:t>
+            </w:r>
+          </w:p>
+        </w:tc>
+        <w:tc>
+          <w:tcPr>
+            <w:tcW w:w="1243" w:type="dxa"/>
+          </w:tcPr>
+          <w:p>
+            <w:r>
+              <w:t>1</w:t>
+            </w:r>
+          </w:p>
+        </w:tc>
+        <w:tc>
+          <w:tcPr>
+            <w:tcW w:w="2542" w:type="dxa"/>
+          </w:tcPr>
+          <w:p>
+            <w:r>
+              <w:t>RD$3,068.00</w:t>
+            </w:r>
+          </w:p>
         </w:tc>
       </w:tr>
       <w:tr>
         <w:tc>
           <w:tcPr>
-            <w:tcW w:w="2123" w:type="dxa"/>
-          </w:tcPr>
-          <w:p/>
-        </w:tc>
-        <w:tc>
-          <w:tcPr>
-            <w:tcW w:w="2123" w:type="dxa"/>
-          </w:tcPr>
-          <w:p/>
-        </w:tc>
-        <w:tc>
-          <w:tcPr>
-            <w:tcW w:w="2124" w:type="dxa"/>
-          </w:tcPr>
-          <w:p/>
-        </w:tc>
-        <w:tc>
-          <w:tcPr>
-            <w:tcW w:w="2124" w:type="dxa"/>
-          </w:tcPr>
-          <w:p/>
+            <w:tcW w:w="2064" w:type="dxa"/>
+          </w:tcPr>
+          <w:p>
+            <w:r>
+              <w:t>2</w:t>
+            </w:r>
+          </w:p>
+        </w:tc>
+        <w:tc>
+          <w:tcPr>
+            <w:tcW w:w="3077" w:type="dxa"/>
+          </w:tcPr>
+          <w:p>
+            <w:r>
+              <w:t>Plan Internet 5 MB</w:t>
+            </w:r>
+          </w:p>
+        </w:tc>
+        <w:tc>
+          <w:tcPr>
+            <w:tcW w:w="1243" w:type="dxa"/>
+          </w:tcPr>
+          <w:p>
+            <w:r>
+              <w:t>1</w:t>
+            </w:r>
+          </w:p>
+        </w:tc>
+        <w:tc>
+          <w:tcPr>
+            <w:tcW w:w="2542" w:type="dxa"/>
+          </w:tcPr>
+          <w:p>
+            <w:r>
+              <w:t>RD$</w:t>
+            </w:r>
+            <w:r>
+              <w:t>1</w:t>
+            </w:r>
+            <w:r>
+              <w:t>,</w:t>
+            </w:r>
+            <w:r>
+              <w:t>150</w:t>
+            </w:r>
+            <w:r>
+              <w:t>.00</w:t>
+            </w:r>
+          </w:p>
+        </w:tc>
+      </w:tr>
+      <w:tr>
+        <w:tc>
+          <w:tcPr>
+            <w:tcW w:w="2064" w:type="dxa"/>
+          </w:tcPr>
+          <w:p>
+            <w:r>
+              <w:t>3</w:t>
+            </w:r>
+          </w:p>
+        </w:tc>
+        <w:tc>
+          <w:tcPr>
+            <w:tcW w:w="3077" w:type="dxa"/>
+          </w:tcPr>
+          <w:p>
+            <w:r>
+              <w:t xml:space="preserve">Microsoft Windows 10 Pro </w:t>
+            </w:r>
+            <w:proofErr w:type="spellStart"/>
+            <w:r>
+              <w:t>versión</w:t>
+            </w:r>
+            <w:proofErr w:type="spellEnd"/>
+            <w:r>
+              <w:t xml:space="preserve"> </w:t>
+            </w:r>
+            <w:proofErr w:type="spellStart"/>
+            <w:r>
+              <w:t>completa</w:t>
+            </w:r>
+            <w:proofErr w:type="spellEnd"/>
+            <w:r>
+              <w:t xml:space="preserve"> sb 64-bit + </w:t>
+            </w:r>
+            <w:proofErr w:type="spellStart"/>
+            <w:r>
+              <w:t>holograma</w:t>
+            </w:r>
+            <w:proofErr w:type="spellEnd"/>
+            <w:r>
+              <w:t xml:space="preserve">-DVD de </w:t>
+            </w:r>
+            <w:proofErr w:type="spellStart"/>
+            <w:r>
+              <w:t>embalaje</w:t>
+            </w:r>
+            <w:proofErr w:type="spellEnd"/>
+            <w:r>
+              <w:t xml:space="preserve"> original</w:t>
+            </w:r>
+          </w:p>
+        </w:tc>
+        <w:tc>
+          <w:tcPr>
+            <w:tcW w:w="1243" w:type="dxa"/>
+          </w:tcPr>
+          <w:p>
+            <w:r>
+              <w:t>1</w:t>
+            </w:r>
+          </w:p>
+        </w:tc>
+        <w:tc>
+          <w:tcPr>
+            <w:tcW w:w="2542" w:type="dxa"/>
+          </w:tcPr>
+          <w:p>
+            <w:r>
+              <w:t>RD$</w:t>
+            </w:r>
+            <w:r>
+              <w:t>11</w:t>
+            </w:r>
+            <w:r>
+              <w:t>,</w:t>
+            </w:r>
+            <w:r>
+              <w:t>204.25</w:t>
+            </w:r>
+          </w:p>
+        </w:tc>
+      </w:tr>
+      <w:tr>
+        <w:tc>
+          <w:tcPr>
+            <w:tcW w:w="2064" w:type="dxa"/>
+          </w:tcPr>
+          <w:p>
+            <w:r>
+              <w:t>4</w:t>
+            </w:r>
+          </w:p>
+        </w:tc>
+        <w:tc>
+          <w:tcPr>
+            <w:tcW w:w="3077" w:type="dxa"/>
+          </w:tcPr>
+          <w:p>
+            <w:proofErr w:type="spellStart"/>
+            <w:r>
+              <w:t>NComputing</w:t>
+            </w:r>
+            <w:proofErr w:type="spellEnd"/>
+            <w:r>
+              <w:t xml:space="preserve"> RX420 (HDX) Thin Client para Citrix; </w:t>
+            </w:r>
+            <w:proofErr w:type="spellStart"/>
+            <w:r>
+              <w:t>basada</w:t>
+            </w:r>
+            <w:proofErr w:type="spellEnd"/>
+            <w:r>
+              <w:t xml:space="preserve"> </w:t>
+            </w:r>
+            <w:proofErr w:type="spellStart"/>
+            <w:r>
+              <w:t>en</w:t>
+            </w:r>
+            <w:proofErr w:type="spellEnd"/>
+            <w:r>
+              <w:t xml:space="preserve"> Raspberry Pi 4</w:t>
+            </w:r>
+          </w:p>
+        </w:tc>
+        <w:tc>
+          <w:tcPr>
+            <w:tcW w:w="1243" w:type="dxa"/>
+          </w:tcPr>
+          <w:p>
+            <w:r>
+              <w:t>2</w:t>
+            </w:r>
+          </w:p>
+        </w:tc>
+        <w:tc>
+          <w:tcPr>
+            <w:tcW w:w="2542" w:type="dxa"/>
+          </w:tcPr>
+          <w:p>
+            <w:r>
+              <w:t>RD $7 825.23</w:t>
+            </w:r>
+          </w:p>
+        </w:tc>
+      </w:tr>
+      <w:tr>
+        <w:tc>
+          <w:tcPr>
+            <w:tcW w:w="2064" w:type="dxa"/>
+          </w:tcPr>
+          <w:p>
+            <w:r>
+              <w:t>5</w:t>
+            </w:r>
+          </w:p>
+        </w:tc>
+        <w:tc>
+          <w:tcPr>
+            <w:tcW w:w="3077" w:type="dxa"/>
+          </w:tcPr>
+          <w:p>
+            <w:pPr>
+              <w:rPr>
+                <w:lang w:val="es-DO"/>
+              </w:rPr>
+            </w:pPr>
+            <w:r>
+              <w:rPr>
+                <w:lang w:val="es-DO"/>
+              </w:rPr>
+              <w:t>Teclado USB con cable Dell KB216</w:t>
+            </w:r>
+          </w:p>
+        </w:tc>
+        <w:tc>
+          <w:tcPr>
+            <w:tcW w:w="1243" w:type="dxa"/>
+          </w:tcPr>
+          <w:p>
+            <w:pPr>
+              <w:rPr>
+                <w:lang w:val="es-DO"/>
+              </w:rPr>
+            </w:pPr>
+            <w:r>
+              <w:rPr>
+                <w:lang w:val="es-DO"/>
+              </w:rPr>
+              <w:t>3</w:t>
+            </w:r>
+          </w:p>
+        </w:tc>
+        <w:tc>
+          <w:tcPr>
+            <w:tcW w:w="2542" w:type="dxa"/>
+          </w:tcPr>
+          <w:p>
+            <w:pPr>
+              <w:rPr>
+                <w:lang w:val="es-DO"/>
+              </w:rPr>
+            </w:pPr>
+            <w:r>
+              <w:rPr>
+                <w:lang w:val="es-DO"/>
+              </w:rPr>
+              <w:t>RD $592.82</w:t>
+            </w:r>
+          </w:p>
+        </w:tc>
+      </w:tr>
+      <w:tr>
+        <w:tc>
+          <w:tcPr>
+            <w:tcW w:w="2064" w:type="dxa"/>
+          </w:tcPr>
+          <w:p>
+            <w:r>
+              <w:lastRenderedPageBreak/>
+              <w:t>6</w:t>
+            </w:r>
+          </w:p>
+        </w:tc>
+        <w:tc>
+          <w:tcPr>
+            <w:tcW w:w="3077" w:type="dxa"/>
+          </w:tcPr>
+          <w:p>
+            <w:pPr>
+              <w:rPr>
+                <w:lang w:val="es-DO"/>
+              </w:rPr>
+            </w:pPr>
+            <w:r>
+              <w:rPr>
+                <w:lang w:val="es-DO"/>
+              </w:rPr>
+              <w:t>Dell 1707FPt 17 pulgadas Monitor VGA DVI-D 1280x1024 con el soporte</w:t>
+            </w:r>
+          </w:p>
+        </w:tc>
+        <w:tc>
+          <w:tcPr>
+            <w:tcW w:w="1243" w:type="dxa"/>
+          </w:tcPr>
+          <w:p>
+            <w:pPr>
+              <w:rPr>
+                <w:lang w:val="es-DO"/>
+              </w:rPr>
+            </w:pPr>
+            <w:r>
+              <w:rPr>
+                <w:lang w:val="es-DO"/>
+              </w:rPr>
+              <w:t>3</w:t>
+            </w:r>
+          </w:p>
+        </w:tc>
+        <w:tc>
+          <w:tcPr>
+            <w:tcW w:w="2542" w:type="dxa"/>
+          </w:tcPr>
+          <w:p>
+            <w:pPr>
+              <w:rPr>
+                <w:lang w:val="es-DO"/>
+              </w:rPr>
+            </w:pPr>
+            <w:r>
+              <w:rPr>
+                <w:lang w:val="es-DO"/>
+              </w:rPr>
+              <w:t>RD $2 370.49</w:t>
+            </w:r>
+          </w:p>
+        </w:tc>
+      </w:tr>
+      <w:tr>
+        <w:tc>
+          <w:tcPr>
+            <w:tcW w:w="2064" w:type="dxa"/>
+          </w:tcPr>
+          <w:p>
+            <w:r>
+              <w:t>7</w:t>
+            </w:r>
+          </w:p>
+        </w:tc>
+        <w:tc>
+          <w:tcPr>
+            <w:tcW w:w="3077" w:type="dxa"/>
+          </w:tcPr>
+          <w:p>
+            <w:pPr>
+              <w:rPr>
+                <w:lang w:val="es-DO"/>
+              </w:rPr>
+            </w:pPr>
+            <w:r>
+              <w:rPr>
+                <w:lang w:val="es-DO"/>
+              </w:rPr>
+              <w:t>Dell MS116-BK con cable Mouse estándar</w:t>
+            </w:r>
+          </w:p>
+        </w:tc>
+        <w:tc>
+          <w:tcPr>
+            <w:tcW w:w="1243" w:type="dxa"/>
+          </w:tcPr>
+          <w:p>
+            <w:pPr>
+              <w:rPr>
+                <w:lang w:val="es-DO"/>
+              </w:rPr>
+            </w:pPr>
+            <w:r>
+              <w:rPr>
+                <w:lang w:val="es-DO"/>
+              </w:rPr>
+              <w:t>3</w:t>
+            </w:r>
+          </w:p>
+        </w:tc>
+        <w:tc>
+          <w:tcPr>
+            <w:tcW w:w="2542" w:type="dxa"/>
+          </w:tcPr>
+          <w:p>
+            <w:pPr>
+              <w:rPr>
+                <w:lang w:val="es-DO"/>
+              </w:rPr>
+            </w:pPr>
+            <w:r>
+              <w:rPr>
+                <w:lang w:val="es-DO"/>
+              </w:rPr>
+              <w:t>RD $592.82</w:t>
+            </w:r>
+          </w:p>
         </w:tc>
       </w:tr>
     </w:tbl>
@@ -16219,7 +16838,7 @@
         <w:pStyle w:val="Ttulo1"/>
       </w:pPr>
       <w:bookmarkStart w:id="107" w:name="_Toc80820605"/>
-      <w:bookmarkStart w:id="108" w:name="_Toc81701352"/>
+      <w:bookmarkStart w:id="108" w:name="_Toc81770748"/>
       <w:r>
         <w:t>13. Descripción de las limitaciones de recursos</w:t>
       </w:r>
@@ -16228,16 +16847,127 @@
     </w:p>
     <w:p/>
     <w:p>
+      <w:pPr>
+        <w:rPr>
+          <w:b/>
+          <w:bCs/>
+        </w:rPr>
+      </w:pPr>
       <w:r>
-        <w:t xml:space="preserve">La falta de alguno de los equipos, </w:t>
+        <w:rPr>
+          <w:b/>
+          <w:bCs/>
+        </w:rPr>
+        <w:t>Limitaciones por l</w:t>
       </w:r>
-      <w:proofErr w:type="spellStart"/>
       <w:r>
-        <w:t>Fenomeno</w:t>
+        <w:rPr>
+          <w:b/>
+          <w:bCs/>
+        </w:rPr>
+        <w:t>a falta de alguno de los equipos</w:t>
       </w:r>
-      <w:proofErr w:type="spellEnd"/>
+    </w:p>
+    <w:p>
       <w:r>
-        <w:t xml:space="preserve"> natural, retrasos en la compra de recursos, Falta de preparación de las instalaciones, etc.</w:t>
+        <w:t xml:space="preserve">     </w:t>
+      </w:r>
+      <w:r>
+        <w:t>En el caso de faltar o retrasos con algunos de los equipos solicitados para el proyecto esto podría ocasionar retrasos en la finalización del proyecto.</w:t>
+      </w:r>
+    </w:p>
+    <w:p>
+      <w:pPr>
+        <w:rPr>
+          <w:b/>
+          <w:bCs/>
+        </w:rPr>
+      </w:pPr>
+      <w:r>
+        <w:rPr>
+          <w:b/>
+          <w:bCs/>
+        </w:rPr>
+        <w:t>Limitaciones por Fenómeno</w:t>
+      </w:r>
+      <w:r>
+        <w:rPr>
+          <w:b/>
+          <w:bCs/>
+        </w:rPr>
+        <w:t xml:space="preserve"> natural</w:t>
+      </w:r>
+    </w:p>
+    <w:p>
+      <w:r>
+        <w:t xml:space="preserve">     </w:t>
+      </w:r>
+      <w:r>
+        <w:t xml:space="preserve">En caso de ocurrir algún tipo de fenómeno natural que afecte considerablemente las condiciones de los lugares designados para el trabajo de desarrollo del proyecto de tal manera que la infra estructura y los equipos </w:t>
+      </w:r>
+      <w:r>
+        <w:t>usados en el desarrollo del sistema se vieran afectados esto podría causar retrasos para la entrega en el tiempo designado para la finalización del proyecto.</w:t>
+      </w:r>
+    </w:p>
+    <w:p>
+      <w:pPr>
+        <w:rPr>
+          <w:b/>
+          <w:bCs/>
+        </w:rPr>
+      </w:pPr>
+      <w:r>
+        <w:rPr>
+          <w:b/>
+          <w:bCs/>
+        </w:rPr>
+        <w:t>Limitaciones por f</w:t>
+      </w:r>
+      <w:r>
+        <w:rPr>
+          <w:b/>
+          <w:bCs/>
+        </w:rPr>
+        <w:t xml:space="preserve">alta de </w:t>
+      </w:r>
+      <w:r>
+        <w:rPr>
+          <w:b/>
+          <w:bCs/>
+        </w:rPr>
+        <w:t xml:space="preserve">la </w:t>
+      </w:r>
+      <w:r>
+        <w:rPr>
+          <w:b/>
+          <w:bCs/>
+        </w:rPr>
+        <w:t>preparación de las instalaciones</w:t>
+      </w:r>
+      <w:r>
+        <w:rPr>
+          <w:b/>
+          <w:bCs/>
+        </w:rPr>
+        <w:t xml:space="preserve"> y servicios en la empresa</w:t>
+      </w:r>
+    </w:p>
+    <w:p>
+      <w:r>
+        <w:t xml:space="preserve">     </w:t>
+      </w:r>
+      <w:r>
+        <w:t>En el caso de que las instalaciones eléctricas, la red ethernet y el inmobiliario no se encuentren listas y debidamente colocados esto podría causar retrasos en la entrega del proyecto.</w:t>
+      </w:r>
+    </w:p>
+    <w:p/>
+    <w:p>
+      <w:pPr>
+        <w:spacing w:line="259" w:lineRule="auto"/>
+        <w:jc w:val="left"/>
+      </w:pPr>
+      <w:r>
+        <w:br w:type="page"/>
       </w:r>
     </w:p>
     <w:p>
@@ -16245,8 +16975,9 @@
         <w:pStyle w:val="Ttulo1"/>
       </w:pPr>
       <w:bookmarkStart w:id="109" w:name="_Toc80820606"/>
-      <w:bookmarkStart w:id="110" w:name="_Toc81701353"/>
+      <w:bookmarkStart w:id="110" w:name="_Toc81770749"/>
       <w:r>
+        <w:lastRenderedPageBreak/>
         <w:t>14. Calendario de ejecución del proyecto</w:t>
       </w:r>
       <w:bookmarkEnd w:id="109"/>
@@ -16896,7 +17627,6 @@
                 <w:szCs w:val="24"/>
                 <w:lang w:eastAsia="es-DO"/>
               </w:rPr>
-              <w:lastRenderedPageBreak/>
               <w:t>30</w:t>
             </w:r>
           </w:p>
@@ -22611,7 +23341,7 @@
         <w:pStyle w:val="Ttulo1"/>
       </w:pPr>
       <w:bookmarkStart w:id="111" w:name="_Toc80820607"/>
-      <w:bookmarkStart w:id="112" w:name="_Toc81701354"/>
+      <w:bookmarkStart w:id="112" w:name="_Toc81770750"/>
       <w:r>
         <w:rPr>
           <w:noProof/>
@@ -22692,7 +23422,7 @@
         <w:pStyle w:val="Ttulo1"/>
       </w:pPr>
       <w:bookmarkStart w:id="113" w:name="_Toc80820608"/>
-      <w:bookmarkStart w:id="114" w:name="_Toc81701355"/>
+      <w:bookmarkStart w:id="114" w:name="_Toc81770751"/>
       <w:r>
         <w:t>16. Herramientas de seguimientos y control</w:t>
       </w:r>
@@ -22777,58 +23507,24 @@
       </w:r>
     </w:p>
     <w:p>
-      <w:pPr>
-        <w:rPr>
-          <w:lang w:val="en-US"/>
-        </w:rPr>
-      </w:pPr>
       <w:r>
-        <w:rPr>
-          <w:lang w:val="en-US"/>
-        </w:rPr>
         <w:t>Google Drive</w:t>
       </w:r>
     </w:p>
-    <w:p>
-      <w:pPr>
-        <w:rPr>
-          <w:lang w:val="en-US"/>
-        </w:rPr>
-      </w:pPr>
-    </w:p>
+    <w:p/>
     <w:p>
       <w:pPr>
         <w:pStyle w:val="Ttulo1"/>
-        <w:rPr>
-          <w:lang w:val="en-US"/>
-        </w:rPr>
       </w:pPr>
-      <w:bookmarkStart w:id="116" w:name="_Toc81701356"/>
+      <w:bookmarkStart w:id="116" w:name="_Toc81770752"/>
       <w:r>
-        <w:rPr>
-          <w:lang w:val="en-US"/>
-        </w:rPr>
         <w:lastRenderedPageBreak/>
-        <w:t xml:space="preserve">17. </w:t>
-      </w:r>
-      <w:proofErr w:type="spellStart"/>
-      <w:r>
-        <w:rPr>
-          <w:lang w:val="en-US"/>
-        </w:rPr>
-        <w:t>Anexos</w:t>
+        <w:t>17. Anexos</w:t>
       </w:r>
       <w:bookmarkEnd w:id="115"/>
       <w:bookmarkEnd w:id="116"/>
-      <w:proofErr w:type="spellEnd"/>
     </w:p>
-    <w:p>
-      <w:pPr>
-        <w:rPr>
-          <w:lang w:val="en-US"/>
-        </w:rPr>
-      </w:pPr>
-    </w:p>
+    <w:p/>
     <w:p>
       <w:pPr>
         <w:rPr>
@@ -23268,10 +23964,12 @@
         <w:pStyle w:val="Ttulo2"/>
       </w:pPr>
       <w:bookmarkStart w:id="118" w:name="_Toc59900875"/>
+      <w:bookmarkStart w:id="119" w:name="_Toc81770753"/>
       <w:r>
         <w:t>b. Todas las entradas del sistema (pantallas que llama el sistema en los diferentes programas).</w:t>
       </w:r>
       <w:bookmarkEnd w:id="118"/>
+      <w:bookmarkEnd w:id="119"/>
     </w:p>
     <w:p>
       <w:r>
@@ -23395,19 +24093,13 @@
       <w:pPr>
         <w:pStyle w:val="Ttulo2"/>
       </w:pPr>
-      <w:bookmarkStart w:id="119" w:name="_Toc59900876"/>
+      <w:bookmarkStart w:id="120" w:name="_Toc59900876"/>
+      <w:bookmarkStart w:id="121" w:name="_Toc81770754"/>
       <w:r>
-        <w:t xml:space="preserve">c. Todas las salidas del sistema, representar </w:t>
+        <w:t>c. Todas las salidas del sistema, representar la salidas usando pantallas.</w:t>
       </w:r>
-      <w:proofErr w:type="gramStart"/>
-      <w:r>
-        <w:t>la salidas</w:t>
-      </w:r>
-      <w:proofErr w:type="gramEnd"/>
-      <w:r>
-        <w:t xml:space="preserve"> usando pantallas.</w:t>
-      </w:r>
-      <w:bookmarkEnd w:id="119"/>
+      <w:bookmarkEnd w:id="120"/>
+      <w:bookmarkEnd w:id="121"/>
     </w:p>
     <w:p>
       <w:r>
@@ -24183,17 +24875,15 @@
       <w:pPr>
         <w:pStyle w:val="Ttulo1"/>
       </w:pPr>
-      <w:bookmarkStart w:id="120" w:name="_Toc81701357"/>
+      <w:bookmarkStart w:id="122" w:name="_Toc81770755"/>
       <w:r>
         <w:lastRenderedPageBreak/>
         <w:t xml:space="preserve">18. </w:t>
       </w:r>
-      <w:proofErr w:type="spellStart"/>
+      <w:bookmarkEnd w:id="122"/>
       <w:r>
-        <w:t>Bibliografia</w:t>
+        <w:t>Bibliografía</w:t>
       </w:r>
-      <w:bookmarkEnd w:id="120"/>
-      <w:proofErr w:type="spellEnd"/>
     </w:p>
     <w:p/>
     <w:p>

</xml_diff>

<commit_message>
Se corrigio el error en la palabra infraestructura en la Descripcion de las limitaciones-en las limitaciones por fenomenos naturales.
</commit_message>
<xml_diff>
--- a/Proyecto de prueba-M47-G8.docx
+++ b/Proyecto de prueba-M47-G8.docx
@@ -8111,25 +8111,7 @@
           <w:w w:val="101"/>
           <w:szCs w:val="24"/>
         </w:rPr>
-        <w:t>-</w:t>
-      </w:r>
-      <w:proofErr w:type="spellStart"/>
-      <w:r>
-        <w:rPr>
-          <w:rFonts w:eastAsia="Arial" w:cs="Calibri"/>
-          <w:w w:val="101"/>
-          <w:szCs w:val="24"/>
-        </w:rPr>
-        <w:t>Xampp</w:t>
-      </w:r>
-      <w:proofErr w:type="spellEnd"/>
-      <w:r>
-        <w:rPr>
-          <w:rFonts w:eastAsia="Arial" w:cs="Calibri"/>
-          <w:w w:val="101"/>
-          <w:szCs w:val="24"/>
-        </w:rPr>
-        <w:t xml:space="preserve"> sistema gestor de base de datos.</w:t>
+        <w:t>-Xampp sistema gestor de base de datos.</w:t>
       </w:r>
     </w:p>
     <w:p>
@@ -8205,25 +8187,7 @@
           <w:w w:val="101"/>
           <w:szCs w:val="24"/>
         </w:rPr>
-        <w:t xml:space="preserve">-Sistema operativo Windows 7 o superior, Mac OS 10.7 Lion </w:t>
-      </w:r>
-      <w:proofErr w:type="spellStart"/>
-      <w:r>
-        <w:rPr>
-          <w:rFonts w:eastAsia="Arial" w:cs="Calibri"/>
-          <w:w w:val="101"/>
-          <w:szCs w:val="24"/>
-        </w:rPr>
-        <w:t>ó</w:t>
-      </w:r>
-      <w:proofErr w:type="spellEnd"/>
-      <w:r>
-        <w:rPr>
-          <w:rFonts w:eastAsia="Arial" w:cs="Calibri"/>
-          <w:w w:val="101"/>
-          <w:szCs w:val="24"/>
-        </w:rPr>
-        <w:t xml:space="preserve"> Linux Ubuntu 10.</w:t>
+        <w:t>-Sistema operativo Windows 7 o superior, Mac OS 10.7 Lion ó Linux Ubuntu 10.</w:t>
       </w:r>
     </w:p>
     <w:p>
@@ -8242,27 +8206,7 @@
           <w:szCs w:val="24"/>
           <w:lang w:val="en-US"/>
         </w:rPr>
-        <w:t>-</w:t>
-      </w:r>
-      <w:proofErr w:type="spellStart"/>
-      <w:r>
-        <w:rPr>
-          <w:rFonts w:eastAsia="Arial" w:cs="Calibri"/>
-          <w:w w:val="101"/>
-          <w:szCs w:val="24"/>
-          <w:lang w:val="en-US"/>
-        </w:rPr>
-        <w:t>Navegador</w:t>
-      </w:r>
-      <w:proofErr w:type="spellEnd"/>
-      <w:r>
-        <w:rPr>
-          <w:rFonts w:eastAsia="Arial" w:cs="Calibri"/>
-          <w:w w:val="101"/>
-          <w:szCs w:val="24"/>
-          <w:lang w:val="en-US"/>
-        </w:rPr>
-        <w:t xml:space="preserve"> Web: Microsoft Edge, Google Chrome ó Fire Fox.</w:t>
+        <w:t>-Navegador Web: Microsoft Edge, Google Chrome ó Fire Fox.</w:t>
       </w:r>
     </w:p>
     <w:p>
@@ -8871,31 +8815,13 @@
                 <w:szCs w:val="24"/>
               </w:rPr>
             </w:pPr>
-            <w:proofErr w:type="spellStart"/>
             <w:r>
               <w:rPr>
                 <w:b/>
                 <w:szCs w:val="24"/>
               </w:rPr>
-              <w:t>Numero</w:t>
-            </w:r>
-            <w:proofErr w:type="spellEnd"/>
-            <w:r>
-              <w:rPr>
-                <w:b/>
-                <w:szCs w:val="24"/>
-              </w:rPr>
-              <w:t xml:space="preserve"> </w:t>
-            </w:r>
-            <w:proofErr w:type="spellStart"/>
-            <w:r>
-              <w:rPr>
-                <w:b/>
-                <w:szCs w:val="24"/>
-              </w:rPr>
-              <w:t>Actividad</w:t>
-            </w:r>
-            <w:proofErr w:type="spellEnd"/>
+              <w:t>Numero Actividad</w:t>
+            </w:r>
           </w:p>
         </w:tc>
         <w:tc>
@@ -8917,31 +8843,13 @@
                 <w:szCs w:val="24"/>
               </w:rPr>
             </w:pPr>
-            <w:proofErr w:type="spellStart"/>
             <w:r>
               <w:rPr>
                 <w:b/>
                 <w:szCs w:val="24"/>
               </w:rPr>
-              <w:t>Descripción</w:t>
-            </w:r>
-            <w:proofErr w:type="spellEnd"/>
-            <w:r>
-              <w:rPr>
-                <w:b/>
-                <w:szCs w:val="24"/>
-              </w:rPr>
-              <w:t xml:space="preserve"> </w:t>
-            </w:r>
-            <w:proofErr w:type="spellStart"/>
-            <w:r>
-              <w:rPr>
-                <w:b/>
-                <w:szCs w:val="24"/>
-              </w:rPr>
-              <w:t>Actividad</w:t>
-            </w:r>
-            <w:proofErr w:type="spellEnd"/>
+              <w:t>Descripción Actividad</w:t>
+            </w:r>
           </w:p>
         </w:tc>
       </w:tr>
@@ -8992,31 +8900,13 @@
                 <w:szCs w:val="24"/>
               </w:rPr>
             </w:pPr>
-            <w:proofErr w:type="spellStart"/>
-            <w:r>
-              <w:rPr>
-                <w:bCs/>
-                <w:szCs w:val="24"/>
-              </w:rPr>
-              <w:t>Definición</w:t>
-            </w:r>
-            <w:proofErr w:type="spellEnd"/>
-            <w:r>
-              <w:rPr>
-                <w:bCs/>
-                <w:szCs w:val="24"/>
-              </w:rPr>
-              <w:t xml:space="preserve"> de </w:t>
-            </w:r>
-            <w:proofErr w:type="spellStart"/>
-            <w:r>
-              <w:rPr>
-                <w:bCs/>
-                <w:szCs w:val="24"/>
-              </w:rPr>
-              <w:t>requerimientos</w:t>
-            </w:r>
-            <w:proofErr w:type="spellEnd"/>
+            <w:r>
+              <w:rPr>
+                <w:bCs/>
+                <w:szCs w:val="24"/>
+              </w:rPr>
+              <w:t>Definición de requerimientos</w:t>
+            </w:r>
           </w:p>
         </w:tc>
       </w:tr>
@@ -9067,31 +8957,13 @@
                 <w:szCs w:val="24"/>
               </w:rPr>
             </w:pPr>
-            <w:proofErr w:type="spellStart"/>
-            <w:r>
-              <w:rPr>
-                <w:bCs/>
-                <w:szCs w:val="24"/>
-              </w:rPr>
-              <w:t>Recopilación</w:t>
-            </w:r>
-            <w:proofErr w:type="spellEnd"/>
-            <w:r>
-              <w:rPr>
-                <w:bCs/>
-                <w:szCs w:val="24"/>
-              </w:rPr>
-              <w:t xml:space="preserve"> de </w:t>
-            </w:r>
-            <w:proofErr w:type="spellStart"/>
-            <w:r>
-              <w:rPr>
-                <w:bCs/>
-                <w:szCs w:val="24"/>
-              </w:rPr>
-              <w:t>información</w:t>
-            </w:r>
-            <w:proofErr w:type="spellEnd"/>
+            <w:r>
+              <w:rPr>
+                <w:bCs/>
+                <w:szCs w:val="24"/>
+              </w:rPr>
+              <w:t>Recopilación de información</w:t>
+            </w:r>
           </w:p>
         </w:tc>
       </w:tr>
@@ -9142,31 +9014,13 @@
                 <w:szCs w:val="24"/>
               </w:rPr>
             </w:pPr>
-            <w:proofErr w:type="spellStart"/>
-            <w:r>
-              <w:rPr>
-                <w:bCs/>
-                <w:szCs w:val="24"/>
-              </w:rPr>
-              <w:t>Análisis</w:t>
-            </w:r>
-            <w:proofErr w:type="spellEnd"/>
-            <w:r>
-              <w:rPr>
-                <w:bCs/>
-                <w:szCs w:val="24"/>
-              </w:rPr>
-              <w:t xml:space="preserve"> de la </w:t>
-            </w:r>
-            <w:proofErr w:type="spellStart"/>
-            <w:r>
-              <w:rPr>
-                <w:bCs/>
-                <w:szCs w:val="24"/>
-              </w:rPr>
-              <w:t>información</w:t>
-            </w:r>
-            <w:proofErr w:type="spellEnd"/>
+            <w:r>
+              <w:rPr>
+                <w:bCs/>
+                <w:szCs w:val="24"/>
+              </w:rPr>
+              <w:t>Análisis de la información</w:t>
+            </w:r>
           </w:p>
         </w:tc>
       </w:tr>
@@ -9217,21 +9071,12 @@
                 <w:szCs w:val="24"/>
               </w:rPr>
             </w:pPr>
-            <w:proofErr w:type="spellStart"/>
-            <w:r>
-              <w:rPr>
-                <w:bCs/>
-                <w:szCs w:val="24"/>
-              </w:rPr>
-              <w:t>Diseño</w:t>
-            </w:r>
-            <w:proofErr w:type="spellEnd"/>
-            <w:r>
-              <w:rPr>
-                <w:bCs/>
-                <w:szCs w:val="24"/>
-              </w:rPr>
-              <w:t xml:space="preserve"> del Sistema</w:t>
+            <w:r>
+              <w:rPr>
+                <w:bCs/>
+                <w:szCs w:val="24"/>
+              </w:rPr>
+              <w:t>Diseño del Sistema</w:t>
             </w:r>
           </w:p>
         </w:tc>
@@ -9283,21 +9128,12 @@
                 <w:szCs w:val="24"/>
               </w:rPr>
             </w:pPr>
-            <w:proofErr w:type="spellStart"/>
-            <w:r>
-              <w:rPr>
-                <w:bCs/>
-                <w:szCs w:val="24"/>
-              </w:rPr>
-              <w:t>Arquitectura</w:t>
-            </w:r>
-            <w:proofErr w:type="spellEnd"/>
-            <w:r>
-              <w:rPr>
-                <w:bCs/>
-                <w:szCs w:val="24"/>
-              </w:rPr>
-              <w:t xml:space="preserve"> del Software</w:t>
+            <w:r>
+              <w:rPr>
+                <w:bCs/>
+                <w:szCs w:val="24"/>
+              </w:rPr>
+              <w:t>Arquitectura del Software</w:t>
             </w:r>
           </w:p>
         </w:tc>
@@ -9528,31 +9364,13 @@
                 <w:szCs w:val="24"/>
               </w:rPr>
             </w:pPr>
-            <w:proofErr w:type="spellStart"/>
-            <w:r>
-              <w:rPr>
-                <w:bCs/>
-                <w:szCs w:val="24"/>
-              </w:rPr>
-              <w:t>Codificación</w:t>
-            </w:r>
-            <w:proofErr w:type="spellEnd"/>
-            <w:r>
-              <w:rPr>
-                <w:bCs/>
-                <w:szCs w:val="24"/>
-              </w:rPr>
-              <w:t xml:space="preserve"> del </w:t>
-            </w:r>
-            <w:proofErr w:type="spellStart"/>
-            <w:r>
-              <w:rPr>
-                <w:bCs/>
-                <w:szCs w:val="24"/>
-              </w:rPr>
-              <w:t>sistema</w:t>
-            </w:r>
-            <w:proofErr w:type="spellEnd"/>
+            <w:r>
+              <w:rPr>
+                <w:bCs/>
+                <w:szCs w:val="24"/>
+              </w:rPr>
+              <w:t>Codificación del sistema</w:t>
+            </w:r>
           </w:p>
         </w:tc>
       </w:tr>
@@ -9603,31 +9421,13 @@
                 <w:szCs w:val="24"/>
               </w:rPr>
             </w:pPr>
-            <w:proofErr w:type="spellStart"/>
-            <w:r>
-              <w:rPr>
-                <w:bCs/>
-                <w:szCs w:val="24"/>
-              </w:rPr>
-              <w:t>Formación</w:t>
-            </w:r>
-            <w:proofErr w:type="spellEnd"/>
-            <w:r>
-              <w:rPr>
-                <w:bCs/>
-                <w:szCs w:val="24"/>
-              </w:rPr>
-              <w:t xml:space="preserve"> de </w:t>
-            </w:r>
-            <w:proofErr w:type="spellStart"/>
-            <w:r>
-              <w:rPr>
-                <w:bCs/>
-                <w:szCs w:val="24"/>
-              </w:rPr>
-              <w:t>Usuarios</w:t>
-            </w:r>
-            <w:proofErr w:type="spellEnd"/>
+            <w:r>
+              <w:rPr>
+                <w:bCs/>
+                <w:szCs w:val="24"/>
+              </w:rPr>
+              <w:t>Formación de Usuarios</w:t>
+            </w:r>
           </w:p>
         </w:tc>
       </w:tr>
@@ -9678,21 +9478,12 @@
                 <w:szCs w:val="24"/>
               </w:rPr>
             </w:pPr>
-            <w:proofErr w:type="spellStart"/>
-            <w:r>
-              <w:rPr>
-                <w:bCs/>
-                <w:szCs w:val="24"/>
-              </w:rPr>
-              <w:t>Prueba</w:t>
-            </w:r>
-            <w:proofErr w:type="spellEnd"/>
-            <w:r>
-              <w:rPr>
-                <w:bCs/>
-                <w:szCs w:val="24"/>
-              </w:rPr>
-              <w:t xml:space="preserve"> del Sistema</w:t>
+            <w:r>
+              <w:rPr>
+                <w:bCs/>
+                <w:szCs w:val="24"/>
+              </w:rPr>
+              <w:t>Prueba del Sistema</w:t>
             </w:r>
           </w:p>
         </w:tc>
@@ -9744,31 +9535,13 @@
                 <w:szCs w:val="24"/>
               </w:rPr>
             </w:pPr>
-            <w:proofErr w:type="spellStart"/>
-            <w:r>
-              <w:rPr>
-                <w:bCs/>
-                <w:szCs w:val="24"/>
-              </w:rPr>
-              <w:t>Implementación</w:t>
-            </w:r>
-            <w:proofErr w:type="spellEnd"/>
-            <w:r>
-              <w:rPr>
-                <w:bCs/>
-                <w:szCs w:val="24"/>
-              </w:rPr>
-              <w:t xml:space="preserve"> y </w:t>
-            </w:r>
-            <w:proofErr w:type="spellStart"/>
-            <w:r>
-              <w:rPr>
-                <w:bCs/>
-                <w:szCs w:val="24"/>
-              </w:rPr>
-              <w:t>Evaluación</w:t>
-            </w:r>
-            <w:proofErr w:type="spellEnd"/>
+            <w:r>
+              <w:rPr>
+                <w:bCs/>
+                <w:szCs w:val="24"/>
+              </w:rPr>
+              <w:t>Implementación y Evaluación</w:t>
+            </w:r>
           </w:p>
         </w:tc>
       </w:tr>
@@ -9819,31 +9592,13 @@
                 <w:szCs w:val="24"/>
               </w:rPr>
             </w:pPr>
-            <w:proofErr w:type="spellStart"/>
-            <w:r>
-              <w:rPr>
-                <w:bCs/>
-                <w:szCs w:val="24"/>
-              </w:rPr>
-              <w:t>Implementación</w:t>
-            </w:r>
-            <w:proofErr w:type="spellEnd"/>
-            <w:r>
-              <w:rPr>
-                <w:bCs/>
-                <w:szCs w:val="24"/>
-              </w:rPr>
-              <w:t xml:space="preserve"> del </w:t>
-            </w:r>
-            <w:proofErr w:type="spellStart"/>
-            <w:r>
-              <w:rPr>
-                <w:bCs/>
-                <w:szCs w:val="24"/>
-              </w:rPr>
-              <w:t>sistema</w:t>
-            </w:r>
-            <w:proofErr w:type="spellEnd"/>
+            <w:r>
+              <w:rPr>
+                <w:bCs/>
+                <w:szCs w:val="24"/>
+              </w:rPr>
+              <w:t>Implementación del sistema</w:t>
+            </w:r>
           </w:p>
         </w:tc>
       </w:tr>
@@ -10390,17 +10145,8 @@
                 <w:b/>
                 <w:szCs w:val="24"/>
               </w:rPr>
-              <w:t xml:space="preserve"> </w:t>
-            </w:r>
-            <w:proofErr w:type="spellStart"/>
-            <w:r>
-              <w:rPr>
-                <w:b/>
-                <w:szCs w:val="24"/>
-              </w:rPr>
-              <w:t>Actividad</w:t>
-            </w:r>
-            <w:proofErr w:type="spellEnd"/>
+              <w:t xml:space="preserve"> Actividad</w:t>
+            </w:r>
           </w:p>
         </w:tc>
         <w:tc>
@@ -10469,7 +10215,6 @@
                 <w:szCs w:val="24"/>
               </w:rPr>
             </w:pPr>
-            <w:proofErr w:type="spellStart"/>
             <w:r>
               <w:rPr>
                 <w:b/>
@@ -10477,7 +10222,6 @@
               </w:rPr>
               <w:t>Secuencia</w:t>
             </w:r>
-            <w:proofErr w:type="spellEnd"/>
           </w:p>
         </w:tc>
       </w:tr>
@@ -10514,31 +10258,13 @@
                 <w:szCs w:val="24"/>
               </w:rPr>
             </w:pPr>
-            <w:proofErr w:type="spellStart"/>
-            <w:r>
-              <w:rPr>
-                <w:bCs/>
-                <w:szCs w:val="24"/>
-              </w:rPr>
-              <w:t>Definición</w:t>
-            </w:r>
-            <w:proofErr w:type="spellEnd"/>
-            <w:r>
-              <w:rPr>
-                <w:bCs/>
-                <w:szCs w:val="24"/>
-              </w:rPr>
-              <w:t xml:space="preserve"> de </w:t>
-            </w:r>
-            <w:proofErr w:type="spellStart"/>
-            <w:r>
-              <w:rPr>
-                <w:bCs/>
-                <w:szCs w:val="24"/>
-              </w:rPr>
-              <w:t>requerimientos</w:t>
-            </w:r>
-            <w:proofErr w:type="spellEnd"/>
+            <w:r>
+              <w:rPr>
+                <w:bCs/>
+                <w:szCs w:val="24"/>
+              </w:rPr>
+              <w:t>Definición de requerimientos</w:t>
+            </w:r>
           </w:p>
         </w:tc>
         <w:tc>
@@ -10596,31 +10322,13 @@
                 <w:szCs w:val="24"/>
               </w:rPr>
             </w:pPr>
-            <w:proofErr w:type="spellStart"/>
-            <w:r>
-              <w:rPr>
-                <w:bCs/>
-                <w:szCs w:val="24"/>
-              </w:rPr>
-              <w:t>Recopilación</w:t>
-            </w:r>
-            <w:proofErr w:type="spellEnd"/>
-            <w:r>
-              <w:rPr>
-                <w:bCs/>
-                <w:szCs w:val="24"/>
-              </w:rPr>
-              <w:t xml:space="preserve"> de </w:t>
-            </w:r>
-            <w:proofErr w:type="spellStart"/>
-            <w:r>
-              <w:rPr>
-                <w:bCs/>
-                <w:szCs w:val="24"/>
-              </w:rPr>
-              <w:t>información</w:t>
-            </w:r>
-            <w:proofErr w:type="spellEnd"/>
+            <w:r>
+              <w:rPr>
+                <w:bCs/>
+                <w:szCs w:val="24"/>
+              </w:rPr>
+              <w:t>Recopilación de información</w:t>
+            </w:r>
           </w:p>
         </w:tc>
         <w:tc>
@@ -10678,31 +10386,13 @@
                 <w:szCs w:val="24"/>
               </w:rPr>
             </w:pPr>
-            <w:proofErr w:type="spellStart"/>
-            <w:r>
-              <w:rPr>
-                <w:bCs/>
-                <w:szCs w:val="24"/>
-              </w:rPr>
-              <w:t>Analisis</w:t>
-            </w:r>
-            <w:proofErr w:type="spellEnd"/>
-            <w:r>
-              <w:rPr>
-                <w:bCs/>
-                <w:szCs w:val="24"/>
-              </w:rPr>
-              <w:t xml:space="preserve"> de la </w:t>
-            </w:r>
-            <w:proofErr w:type="spellStart"/>
-            <w:r>
-              <w:rPr>
-                <w:bCs/>
-                <w:szCs w:val="24"/>
-              </w:rPr>
-              <w:t>información</w:t>
-            </w:r>
-            <w:proofErr w:type="spellEnd"/>
+            <w:r>
+              <w:rPr>
+                <w:bCs/>
+                <w:szCs w:val="24"/>
+              </w:rPr>
+              <w:t>Analisis de la información</w:t>
+            </w:r>
           </w:p>
         </w:tc>
         <w:tc>
@@ -10760,21 +10450,12 @@
                 <w:szCs w:val="24"/>
               </w:rPr>
             </w:pPr>
-            <w:proofErr w:type="spellStart"/>
-            <w:r>
-              <w:rPr>
-                <w:bCs/>
-                <w:szCs w:val="24"/>
-              </w:rPr>
-              <w:t>Diseño</w:t>
-            </w:r>
-            <w:proofErr w:type="spellEnd"/>
-            <w:r>
-              <w:rPr>
-                <w:bCs/>
-                <w:szCs w:val="24"/>
-              </w:rPr>
-              <w:t xml:space="preserve"> del Sistema</w:t>
+            <w:r>
+              <w:rPr>
+                <w:bCs/>
+                <w:szCs w:val="24"/>
+              </w:rPr>
+              <w:t>Diseño del Sistema</w:t>
             </w:r>
           </w:p>
         </w:tc>
@@ -10833,21 +10514,12 @@
                 <w:szCs w:val="24"/>
               </w:rPr>
             </w:pPr>
-            <w:proofErr w:type="spellStart"/>
-            <w:r>
-              <w:rPr>
-                <w:bCs/>
-                <w:szCs w:val="24"/>
-              </w:rPr>
-              <w:t>Arquitectura</w:t>
-            </w:r>
-            <w:proofErr w:type="spellEnd"/>
-            <w:r>
-              <w:rPr>
-                <w:bCs/>
-                <w:szCs w:val="24"/>
-              </w:rPr>
-              <w:t xml:space="preserve"> del Software</w:t>
+            <w:r>
+              <w:rPr>
+                <w:bCs/>
+                <w:szCs w:val="24"/>
+              </w:rPr>
+              <w:t>Arquitectura del Software</w:t>
             </w:r>
           </w:p>
         </w:tc>
@@ -11642,17 +11314,8 @@
                 <w:b/>
                 <w:szCs w:val="24"/>
               </w:rPr>
-              <w:t xml:space="preserve"> </w:t>
-            </w:r>
-            <w:proofErr w:type="spellStart"/>
-            <w:r>
-              <w:rPr>
-                <w:b/>
-                <w:szCs w:val="24"/>
-              </w:rPr>
-              <w:t>Actividad</w:t>
-            </w:r>
-            <w:proofErr w:type="spellEnd"/>
+              <w:t xml:space="preserve"> Actividad</w:t>
+            </w:r>
           </w:p>
         </w:tc>
         <w:tc>
@@ -11815,31 +11478,13 @@
                 <w:szCs w:val="24"/>
               </w:rPr>
             </w:pPr>
-            <w:proofErr w:type="spellStart"/>
-            <w:r>
-              <w:rPr>
-                <w:bCs/>
-                <w:szCs w:val="24"/>
-              </w:rPr>
-              <w:t>Definición</w:t>
-            </w:r>
-            <w:proofErr w:type="spellEnd"/>
-            <w:r>
-              <w:rPr>
-                <w:bCs/>
-                <w:szCs w:val="24"/>
-              </w:rPr>
-              <w:t xml:space="preserve"> de </w:t>
-            </w:r>
-            <w:proofErr w:type="spellStart"/>
-            <w:r>
-              <w:rPr>
-                <w:bCs/>
-                <w:szCs w:val="24"/>
-              </w:rPr>
-              <w:t>requerimientos</w:t>
-            </w:r>
-            <w:proofErr w:type="spellEnd"/>
+            <w:r>
+              <w:rPr>
+                <w:bCs/>
+                <w:szCs w:val="24"/>
+              </w:rPr>
+              <w:t>Definición de requerimientos</w:t>
+            </w:r>
           </w:p>
         </w:tc>
         <w:tc>
@@ -11960,31 +11605,13 @@
                 <w:szCs w:val="24"/>
               </w:rPr>
             </w:pPr>
-            <w:proofErr w:type="spellStart"/>
-            <w:r>
-              <w:rPr>
-                <w:bCs/>
-                <w:szCs w:val="24"/>
-              </w:rPr>
-              <w:t>Recopilación</w:t>
-            </w:r>
-            <w:proofErr w:type="spellEnd"/>
-            <w:r>
-              <w:rPr>
-                <w:bCs/>
-                <w:szCs w:val="24"/>
-              </w:rPr>
-              <w:t xml:space="preserve"> de </w:t>
-            </w:r>
-            <w:proofErr w:type="spellStart"/>
-            <w:r>
-              <w:rPr>
-                <w:bCs/>
-                <w:szCs w:val="24"/>
-              </w:rPr>
-              <w:t>información</w:t>
-            </w:r>
-            <w:proofErr w:type="spellEnd"/>
+            <w:r>
+              <w:rPr>
+                <w:bCs/>
+                <w:szCs w:val="24"/>
+              </w:rPr>
+              <w:t>Recopilación de información</w:t>
+            </w:r>
           </w:p>
         </w:tc>
         <w:tc>
@@ -12105,31 +11732,13 @@
                 <w:szCs w:val="24"/>
               </w:rPr>
             </w:pPr>
-            <w:proofErr w:type="spellStart"/>
-            <w:r>
-              <w:rPr>
-                <w:bCs/>
-                <w:szCs w:val="24"/>
-              </w:rPr>
-              <w:t>Analisis</w:t>
-            </w:r>
-            <w:proofErr w:type="spellEnd"/>
-            <w:r>
-              <w:rPr>
-                <w:bCs/>
-                <w:szCs w:val="24"/>
-              </w:rPr>
-              <w:t xml:space="preserve"> de la </w:t>
-            </w:r>
-            <w:proofErr w:type="spellStart"/>
-            <w:r>
-              <w:rPr>
-                <w:bCs/>
-                <w:szCs w:val="24"/>
-              </w:rPr>
-              <w:t>información</w:t>
-            </w:r>
-            <w:proofErr w:type="spellEnd"/>
+            <w:r>
+              <w:rPr>
+                <w:bCs/>
+                <w:szCs w:val="24"/>
+              </w:rPr>
+              <w:t>Analisis de la información</w:t>
+            </w:r>
           </w:p>
         </w:tc>
         <w:tc>
@@ -12250,21 +11859,12 @@
                 <w:szCs w:val="24"/>
               </w:rPr>
             </w:pPr>
-            <w:proofErr w:type="spellStart"/>
-            <w:r>
-              <w:rPr>
-                <w:bCs/>
-                <w:szCs w:val="24"/>
-              </w:rPr>
-              <w:t>Diseño</w:t>
-            </w:r>
-            <w:proofErr w:type="spellEnd"/>
-            <w:r>
-              <w:rPr>
-                <w:bCs/>
-                <w:szCs w:val="24"/>
-              </w:rPr>
-              <w:t xml:space="preserve"> del Sistema</w:t>
+            <w:r>
+              <w:rPr>
+                <w:bCs/>
+                <w:szCs w:val="24"/>
+              </w:rPr>
+              <w:t>Diseño del Sistema</w:t>
             </w:r>
           </w:p>
         </w:tc>
@@ -12386,21 +11986,12 @@
                 <w:szCs w:val="24"/>
               </w:rPr>
             </w:pPr>
-            <w:proofErr w:type="spellStart"/>
-            <w:r>
-              <w:rPr>
-                <w:bCs/>
-                <w:szCs w:val="24"/>
-              </w:rPr>
-              <w:t>Arquitectura</w:t>
-            </w:r>
-            <w:proofErr w:type="spellEnd"/>
-            <w:r>
-              <w:rPr>
-                <w:bCs/>
-                <w:szCs w:val="24"/>
-              </w:rPr>
-              <w:t xml:space="preserve"> del Software</w:t>
+            <w:r>
+              <w:rPr>
+                <w:bCs/>
+                <w:szCs w:val="24"/>
+              </w:rPr>
+              <w:t>Arquitectura del Software</w:t>
             </w:r>
           </w:p>
         </w:tc>
@@ -13862,17 +13453,8 @@
                 <w:b/>
                 <w:szCs w:val="24"/>
               </w:rPr>
-              <w:t xml:space="preserve"> </w:t>
-            </w:r>
-            <w:proofErr w:type="spellStart"/>
-            <w:r>
-              <w:rPr>
-                <w:b/>
-                <w:szCs w:val="24"/>
-              </w:rPr>
-              <w:t>Actividad</w:t>
-            </w:r>
-            <w:proofErr w:type="spellEnd"/>
+              <w:t xml:space="preserve"> Actividad</w:t>
+            </w:r>
           </w:p>
         </w:tc>
         <w:tc>
@@ -13925,7 +13507,6 @@
                 <w:szCs w:val="24"/>
               </w:rPr>
             </w:pPr>
-            <w:proofErr w:type="spellStart"/>
             <w:r>
               <w:rPr>
                 <w:b/>
@@ -13933,7 +13514,6 @@
               </w:rPr>
               <w:t>Secuencia</w:t>
             </w:r>
-            <w:proofErr w:type="spellEnd"/>
           </w:p>
         </w:tc>
         <w:tc>
@@ -13949,7 +13529,6 @@
                 <w:szCs w:val="24"/>
               </w:rPr>
             </w:pPr>
-            <w:proofErr w:type="spellStart"/>
             <w:r>
               <w:rPr>
                 <w:b/>
@@ -13957,7 +13536,6 @@
               </w:rPr>
               <w:t>Tiempo</w:t>
             </w:r>
-            <w:proofErr w:type="spellEnd"/>
           </w:p>
         </w:tc>
       </w:tr>
@@ -13994,31 +13572,13 @@
                 <w:szCs w:val="24"/>
               </w:rPr>
             </w:pPr>
-            <w:proofErr w:type="spellStart"/>
-            <w:r>
-              <w:rPr>
-                <w:bCs/>
-                <w:szCs w:val="24"/>
-              </w:rPr>
-              <w:t>Definición</w:t>
-            </w:r>
-            <w:proofErr w:type="spellEnd"/>
-            <w:r>
-              <w:rPr>
-                <w:bCs/>
-                <w:szCs w:val="24"/>
-              </w:rPr>
-              <w:t xml:space="preserve"> de </w:t>
-            </w:r>
-            <w:proofErr w:type="spellStart"/>
-            <w:r>
-              <w:rPr>
-                <w:bCs/>
-                <w:szCs w:val="24"/>
-              </w:rPr>
-              <w:t>requerimientos</w:t>
-            </w:r>
-            <w:proofErr w:type="spellEnd"/>
+            <w:r>
+              <w:rPr>
+                <w:bCs/>
+                <w:szCs w:val="24"/>
+              </w:rPr>
+              <w:t>Definición de requerimientos</w:t>
+            </w:r>
           </w:p>
         </w:tc>
         <w:tc>
@@ -14097,31 +13657,13 @@
                 <w:szCs w:val="24"/>
               </w:rPr>
             </w:pPr>
-            <w:proofErr w:type="spellStart"/>
-            <w:r>
-              <w:rPr>
-                <w:bCs/>
-                <w:szCs w:val="24"/>
-              </w:rPr>
-              <w:t>Recopilación</w:t>
-            </w:r>
-            <w:proofErr w:type="spellEnd"/>
-            <w:r>
-              <w:rPr>
-                <w:bCs/>
-                <w:szCs w:val="24"/>
-              </w:rPr>
-              <w:t xml:space="preserve"> de </w:t>
-            </w:r>
-            <w:proofErr w:type="spellStart"/>
-            <w:r>
-              <w:rPr>
-                <w:bCs/>
-                <w:szCs w:val="24"/>
-              </w:rPr>
-              <w:t>información</w:t>
-            </w:r>
-            <w:proofErr w:type="spellEnd"/>
+            <w:r>
+              <w:rPr>
+                <w:bCs/>
+                <w:szCs w:val="24"/>
+              </w:rPr>
+              <w:t>Recopilación de información</w:t>
+            </w:r>
           </w:p>
         </w:tc>
         <w:tc>
@@ -14200,31 +13742,13 @@
                 <w:szCs w:val="24"/>
               </w:rPr>
             </w:pPr>
-            <w:proofErr w:type="spellStart"/>
-            <w:r>
-              <w:rPr>
-                <w:bCs/>
-                <w:szCs w:val="24"/>
-              </w:rPr>
-              <w:t>Analisis</w:t>
-            </w:r>
-            <w:proofErr w:type="spellEnd"/>
-            <w:r>
-              <w:rPr>
-                <w:bCs/>
-                <w:szCs w:val="24"/>
-              </w:rPr>
-              <w:t xml:space="preserve"> de la </w:t>
-            </w:r>
-            <w:proofErr w:type="spellStart"/>
-            <w:r>
-              <w:rPr>
-                <w:bCs/>
-                <w:szCs w:val="24"/>
-              </w:rPr>
-              <w:t>información</w:t>
-            </w:r>
-            <w:proofErr w:type="spellEnd"/>
+            <w:r>
+              <w:rPr>
+                <w:bCs/>
+                <w:szCs w:val="24"/>
+              </w:rPr>
+              <w:t>Analisis de la información</w:t>
+            </w:r>
           </w:p>
         </w:tc>
         <w:tc>
@@ -14303,21 +13827,12 @@
                 <w:szCs w:val="24"/>
               </w:rPr>
             </w:pPr>
-            <w:proofErr w:type="spellStart"/>
-            <w:r>
-              <w:rPr>
-                <w:bCs/>
-                <w:szCs w:val="24"/>
-              </w:rPr>
-              <w:t>Diseño</w:t>
-            </w:r>
-            <w:proofErr w:type="spellEnd"/>
-            <w:r>
-              <w:rPr>
-                <w:bCs/>
-                <w:szCs w:val="24"/>
-              </w:rPr>
-              <w:t xml:space="preserve"> del Sistema</w:t>
+            <w:r>
+              <w:rPr>
+                <w:bCs/>
+                <w:szCs w:val="24"/>
+              </w:rPr>
+              <w:t>Diseño del Sistema</w:t>
             </w:r>
           </w:p>
         </w:tc>
@@ -14397,21 +13912,12 @@
                 <w:szCs w:val="24"/>
               </w:rPr>
             </w:pPr>
-            <w:proofErr w:type="spellStart"/>
-            <w:r>
-              <w:rPr>
-                <w:bCs/>
-                <w:szCs w:val="24"/>
-              </w:rPr>
-              <w:t>Arquitectura</w:t>
-            </w:r>
-            <w:proofErr w:type="spellEnd"/>
-            <w:r>
-              <w:rPr>
-                <w:bCs/>
-                <w:szCs w:val="24"/>
-              </w:rPr>
-              <w:t xml:space="preserve"> del Software</w:t>
+            <w:r>
+              <w:rPr>
+                <w:bCs/>
+                <w:szCs w:val="24"/>
+              </w:rPr>
+              <w:t>Arquitectura del Software</w:t>
             </w:r>
           </w:p>
         </w:tc>
@@ -16310,7 +15816,6 @@
                 <w:bCs/>
               </w:rPr>
             </w:pPr>
-            <w:proofErr w:type="spellStart"/>
             <w:r>
               <w:rPr>
                 <w:b/>
@@ -16332,7 +15837,6 @@
               </w:rPr>
               <w:t>n</w:t>
             </w:r>
-            <w:proofErr w:type="spellEnd"/>
           </w:p>
         </w:tc>
         <w:tc>
@@ -16347,7 +15851,6 @@
                 <w:bCs/>
               </w:rPr>
             </w:pPr>
-            <w:proofErr w:type="spellStart"/>
             <w:r>
               <w:rPr>
                 <w:b/>
@@ -16355,7 +15858,6 @@
               </w:rPr>
               <w:t>Cantidad</w:t>
             </w:r>
-            <w:proofErr w:type="spellEnd"/>
           </w:p>
         </w:tc>
         <w:tc>
@@ -16370,7 +15872,6 @@
                 <w:bCs/>
               </w:rPr>
             </w:pPr>
-            <w:proofErr w:type="spellStart"/>
             <w:r>
               <w:rPr>
                 <w:b/>
@@ -16378,7 +15879,6 @@
               </w:rPr>
               <w:t>Precio</w:t>
             </w:r>
-            <w:proofErr w:type="spellEnd"/>
           </w:p>
         </w:tc>
       </w:tr>
@@ -16399,15 +15899,7 @@
           </w:tcPr>
           <w:p>
             <w:r>
-              <w:t xml:space="preserve">Switch </w:t>
-            </w:r>
-            <w:proofErr w:type="spellStart"/>
-            <w:r>
-              <w:t>Nexxt</w:t>
-            </w:r>
-            <w:proofErr w:type="spellEnd"/>
-            <w:r>
-              <w:t xml:space="preserve"> Vertex900+ 9 PRT (ASBDTPO4U1)</w:t>
+              <w:t>Switch Nexxt Vertex900+ 9 PRT (ASBDTPO4U1)</w:t>
             </w:r>
           </w:p>
         </w:tc>
@@ -16503,39 +15995,7 @@
           </w:tcPr>
           <w:p>
             <w:r>
-              <w:t xml:space="preserve">Microsoft Windows 10 Pro </w:t>
-            </w:r>
-            <w:proofErr w:type="spellStart"/>
-            <w:r>
-              <w:t>versión</w:t>
-            </w:r>
-            <w:proofErr w:type="spellEnd"/>
-            <w:r>
-              <w:t xml:space="preserve"> </w:t>
-            </w:r>
-            <w:proofErr w:type="spellStart"/>
-            <w:r>
-              <w:t>completa</w:t>
-            </w:r>
-            <w:proofErr w:type="spellEnd"/>
-            <w:r>
-              <w:t xml:space="preserve"> sb 64-bit + </w:t>
-            </w:r>
-            <w:proofErr w:type="spellStart"/>
-            <w:r>
-              <w:t>holograma</w:t>
-            </w:r>
-            <w:proofErr w:type="spellEnd"/>
-            <w:r>
-              <w:t xml:space="preserve">-DVD de </w:t>
-            </w:r>
-            <w:proofErr w:type="spellStart"/>
-            <w:r>
-              <w:t>embalaje</w:t>
-            </w:r>
-            <w:proofErr w:type="spellEnd"/>
-            <w:r>
-              <w:t xml:space="preserve"> original</w:t>
+              <w:t>Microsoft Windows 10 Pro versión completa sb 64-bit + holograma-DVD de embalaje original</w:t>
             </w:r>
           </w:p>
         </w:tc>
@@ -16585,29 +16045,8 @@
             <w:tcW w:w="3077" w:type="dxa"/>
           </w:tcPr>
           <w:p>
-            <w:proofErr w:type="spellStart"/>
-            <w:r>
-              <w:t>NComputing</w:t>
-            </w:r>
-            <w:proofErr w:type="spellEnd"/>
-            <w:r>
-              <w:t xml:space="preserve"> RX420 (HDX) Thin Client para Citrix; </w:t>
-            </w:r>
-            <w:proofErr w:type="spellStart"/>
-            <w:r>
-              <w:t>basada</w:t>
-            </w:r>
-            <w:proofErr w:type="spellEnd"/>
-            <w:r>
-              <w:t xml:space="preserve"> </w:t>
-            </w:r>
-            <w:proofErr w:type="spellStart"/>
-            <w:r>
-              <w:t>en</w:t>
-            </w:r>
-            <w:proofErr w:type="spellEnd"/>
-            <w:r>
-              <w:t xml:space="preserve"> Raspberry Pi 4</w:t>
+            <w:r>
+              <w:t>NComputing RX420 (HDX) Thin Client para Citrix; basada en Raspberry Pi 4</w:t>
             </w:r>
           </w:p>
         </w:tc>
@@ -16903,7 +16342,7 @@
         <w:t xml:space="preserve">     </w:t>
       </w:r>
       <w:r>
-        <w:t xml:space="preserve">En caso de ocurrir algún tipo de fenómeno natural que afecte considerablemente las condiciones de los lugares designados para el trabajo de desarrollo del proyecto de tal manera que la infra estructura y los equipos </w:t>
+        <w:t xml:space="preserve">En caso de ocurrir algún tipo de fenómeno natural que afecte considerablemente las condiciones de los lugares designados para el trabajo de desarrollo del proyecto de tal manera que la infraestructura y los equipos </w:t>
       </w:r>
       <w:r>
         <w:t>usados en el desarrollo del sistema se vieran afectados esto podría causar retrasos para la entrega en el tiempo designado para la finalización del proyecto.</w:t>
@@ -17411,7 +16850,6 @@
                 <w:lang w:eastAsia="es-DO"/>
               </w:rPr>
             </w:pPr>
-            <w:proofErr w:type="spellStart"/>
             <w:r>
               <w:rPr>
                 <w:rFonts w:ascii="Calibri" w:eastAsia="Times New Roman" w:hAnsi="Calibri" w:cs="Times New Roman"/>
@@ -17423,7 +16861,6 @@
               </w:rPr>
               <w:t>mié</w:t>
             </w:r>
-            <w:proofErr w:type="spellEnd"/>
           </w:p>
         </w:tc>
         <w:tc>
@@ -19398,7 +18835,6 @@
                 <w:lang w:eastAsia="es-DO"/>
               </w:rPr>
             </w:pPr>
-            <w:proofErr w:type="spellStart"/>
             <w:r>
               <w:rPr>
                 <w:rFonts w:ascii="Calibri" w:eastAsia="Times New Roman" w:hAnsi="Calibri" w:cs="Times New Roman"/>
@@ -19410,7 +18846,6 @@
               </w:rPr>
               <w:t>mié</w:t>
             </w:r>
-            <w:proofErr w:type="spellEnd"/>
           </w:p>
         </w:tc>
         <w:tc>
@@ -21377,7 +20812,6 @@
                 <w:lang w:eastAsia="es-DO"/>
               </w:rPr>
             </w:pPr>
-            <w:proofErr w:type="spellStart"/>
             <w:r>
               <w:rPr>
                 <w:rFonts w:ascii="Calibri" w:eastAsia="Times New Roman" w:hAnsi="Calibri" w:cs="Times New Roman"/>
@@ -21389,7 +20823,6 @@
               </w:rPr>
               <w:t>mié</w:t>
             </w:r>
-            <w:proofErr w:type="spellEnd"/>
           </w:p>
         </w:tc>
         <w:tc>
@@ -23478,19 +22911,11 @@
           <w:lang w:val="en-US"/>
         </w:rPr>
       </w:pPr>
-      <w:proofErr w:type="spellStart"/>
       <w:r>
         <w:rPr>
           <w:lang w:val="en-US"/>
         </w:rPr>
-        <w:t>Logmein</w:t>
-      </w:r>
-      <w:proofErr w:type="spellEnd"/>
-      <w:r>
-        <w:rPr>
-          <w:lang w:val="en-US"/>
-        </w:rPr>
-        <w:t>.</w:t>
+        <w:t>Logmein.</w:t>
       </w:r>
     </w:p>
     <w:p>
@@ -23658,7 +23083,6 @@
           <w:szCs w:val="28"/>
         </w:rPr>
       </w:pPr>
-      <w:proofErr w:type="spellStart"/>
       <w:r>
         <w:rPr>
           <w:b/>
@@ -23667,7 +23091,6 @@
         </w:rPr>
         <w:t>Login</w:t>
       </w:r>
-      <w:proofErr w:type="spellEnd"/>
     </w:p>
     <w:p>
       <w:r>

</xml_diff>